<commit_message>
some changes in DBMS file
</commit_message>
<xml_diff>
--- a/DBMS/DBMS.docx
+++ b/DBMS/DBMS.docx
@@ -145,7 +145,89 @@
         <w:t xml:space="preserve"> =&gt; A database is an organized collection of data that is store and managed in a way </w:t>
       </w:r>
     </w:p>
-    <w:p/>
+    <w:p>
+      <w:pPr>
+        <w:rPr>
+          <w:sz w:val="28"/>
+          <w:szCs w:val="28"/>
+        </w:rPr>
+      </w:pPr>
+      <w:r>
+        <w:rPr>
+          <w:sz w:val="28"/>
+          <w:szCs w:val="28"/>
+        </w:rPr>
+        <w:t xml:space="preserve">Type of </w:t>
+      </w:r>
+      <w:proofErr w:type="spellStart"/>
+      <w:r>
+        <w:rPr>
+          <w:sz w:val="28"/>
+          <w:szCs w:val="28"/>
+        </w:rPr>
+        <w:t>sql</w:t>
+      </w:r>
+      <w:proofErr w:type="spellEnd"/>
+      <w:r>
+        <w:rPr>
+          <w:sz w:val="28"/>
+          <w:szCs w:val="28"/>
+        </w:rPr>
+        <w:t xml:space="preserve"> language </w:t>
+      </w:r>
+      <w:r>
+        <w:rPr>
+          <w:sz w:val="28"/>
+          <w:szCs w:val="28"/>
+        </w:rPr>
+        <w:sym w:font="Wingdings" w:char="F0E8"/>
+      </w:r>
+      <w:r>
+        <w:rPr>
+          <w:sz w:val="28"/>
+          <w:szCs w:val="28"/>
+        </w:rPr>
+        <w:sym w:font="Wingdings" w:char="F0E8"/>
+      </w:r>
+    </w:p>
+    <w:p>
+      <w:pPr>
+        <w:rPr>
+          <w:sz w:val="24"/>
+          <w:szCs w:val="24"/>
+        </w:rPr>
+      </w:pPr>
+      <w:r>
+        <w:rPr>
+          <w:sz w:val="28"/>
+          <w:szCs w:val="28"/>
+        </w:rPr>
+        <w:tab/>
+      </w:r>
+      <w:r>
+        <w:rPr>
+          <w:sz w:val="28"/>
+          <w:szCs w:val="28"/>
+        </w:rPr>
+        <w:tab/>
+      </w:r>
+      <w:r>
+        <w:rPr>
+          <w:sz w:val="28"/>
+          <w:szCs w:val="28"/>
+        </w:rPr>
+        <w:tab/>
+      </w:r>
+      <w:r>
+        <w:rPr>
+          <w:sz w:val="28"/>
+          <w:szCs w:val="28"/>
+        </w:rPr>
+        <w:tab/>
+      </w:r>
+      <w:bookmarkStart w:id="0" w:name="_GoBack"/>
+      <w:bookmarkEnd w:id="0"/>
+    </w:p>
     <w:p/>
     <w:p>
       <w:r>
@@ -261,6 +343,7 @@
         </w:numPr>
       </w:pPr>
       <w:r>
+        <w:lastRenderedPageBreak/>
         <w:t>Relational databases</w:t>
       </w:r>
     </w:p>
@@ -285,7 +368,6 @@
         </w:numPr>
       </w:pPr>
       <w:r>
-        <w:lastRenderedPageBreak/>
         <w:t>Centralized Database</w:t>
       </w:r>
     </w:p>
@@ -673,10 +755,7 @@
         <w:t xml:space="preserve"> </w:t>
       </w:r>
       <w:r>
-        <w:t>update</w:t>
-      </w:r>
-      <w:r>
-        <w:t>)</w:t>
+        <w:t>update)</w:t>
       </w:r>
       <w:r>
         <w:sym w:font="Wingdings" w:char="F0E8"/>
@@ -690,10 +769,7 @@
     </w:p>
     <w:p>
       <w:r>
-        <w:t>IN</w:t>
-      </w:r>
-      <w:r>
-        <w:t xml:space="preserve">SERT DATA INTO STUDENT TABLE </w:t>
+        <w:t xml:space="preserve">INSERT DATA INTO STUDENT TABLE </w:t>
       </w:r>
       <w:r>
         <w:sym w:font="Wingdings" w:char="F0E8"/>
@@ -724,11 +800,33 @@
     </w:p>
     <w:p>
       <w:r>
+        <w:lastRenderedPageBreak/>
+        <w:t>('Yogendra Patidar','</w:t>
+      </w:r>
+      <w:proofErr w:type="spellStart"/>
+      <w:r>
+        <w:t>Atal</w:t>
+      </w:r>
+      <w:proofErr w:type="spellEnd"/>
+      <w:r>
+        <w:t xml:space="preserve"> Dwar</w:t>
+      </w:r>
+      <w:proofErr w:type="gramStart"/>
+      <w:r>
+        <w:t>,Indore'</w:t>
+      </w:r>
+      <w:proofErr w:type="gramEnd"/>
+      <w:r>
+        <w:t>,'8746352345',101),</w:t>
+      </w:r>
+    </w:p>
+    <w:p>
+      <w:r>
         <w:t>('</w:t>
       </w:r>
       <w:proofErr w:type="spellStart"/>
       <w:r>
-        <w:t>Yogendra</w:t>
+        <w:t>Saksham</w:t>
       </w:r>
       <w:proofErr w:type="spellEnd"/>
       <w:r>
@@ -736,19 +834,11 @@
       </w:r>
       <w:proofErr w:type="spellStart"/>
       <w:r>
-        <w:t>Patidar</w:t>
+        <w:t>Malviya</w:t>
       </w:r>
       <w:proofErr w:type="spellEnd"/>
       <w:r>
-        <w:t>','</w:t>
-      </w:r>
-      <w:proofErr w:type="spellStart"/>
-      <w:r>
-        <w:t>Atal</w:t>
-      </w:r>
-      <w:proofErr w:type="spellEnd"/>
-      <w:r>
-        <w:t xml:space="preserve"> Dwar</w:t>
+        <w:t>','Vijay Nagar</w:t>
       </w:r>
       <w:proofErr w:type="gramStart"/>
       <w:r>
@@ -756,41 +846,11 @@
       </w:r>
       <w:proofErr w:type="gramEnd"/>
       <w:r>
-        <w:t>,'8746352345',101),</w:t>
-      </w:r>
-    </w:p>
-    <w:p>
-      <w:r>
-        <w:t>('</w:t>
-      </w:r>
-      <w:proofErr w:type="spellStart"/>
-      <w:r>
-        <w:t>Saksham</w:t>
-      </w:r>
-      <w:proofErr w:type="spellEnd"/>
-      <w:r>
-        <w:t xml:space="preserve"> </w:t>
-      </w:r>
-      <w:proofErr w:type="spellStart"/>
-      <w:r>
-        <w:t>Malviya</w:t>
-      </w:r>
-      <w:proofErr w:type="spellEnd"/>
-      <w:r>
-        <w:t>','Vijay Nagar</w:t>
-      </w:r>
-      <w:proofErr w:type="gramStart"/>
-      <w:r>
-        <w:t>,Indore'</w:t>
-      </w:r>
-      <w:proofErr w:type="gramEnd"/>
-      <w:r>
         <w:t>,'7838237264',102),</w:t>
       </w:r>
     </w:p>
     <w:p>
       <w:r>
-        <w:lastRenderedPageBreak/>
         <w:t>('Mani Agrawal','ByPass</w:t>
       </w:r>
       <w:proofErr w:type="gramStart"/>
@@ -1397,7 +1457,7 @@
           <w:sz w:val="28"/>
           <w:szCs w:val="28"/>
         </w:rPr>
-        <w:t>datatypy</w:t>
+        <w:t>datatype</w:t>
       </w:r>
       <w:proofErr w:type="spellEnd"/>
       <w:r>
@@ -1519,9 +1579,10 @@
         <w:tab/>
       </w:r>
       <w:r>
-        <w:t>ALTER TABLE course DROP fees</w:t>
-      </w:r>
-    </w:p>
+        <w:t>ALTER TABLE course DROP fee</w:t>
+      </w:r>
+    </w:p>
+    <w:p/>
     <w:p>
       <w:pPr>
         <w:rPr>
@@ -1529,8 +1590,6 @@
           <w:szCs w:val="28"/>
         </w:rPr>
       </w:pPr>
-      <w:bookmarkStart w:id="0" w:name="_GoBack"/>
-      <w:bookmarkEnd w:id="0"/>
     </w:p>
     <w:sectPr>
       <w:pgSz w:w="11906" w:h="16838"/>
@@ -1565,7 +1624,7 @@
         <v:path o:extrusionok="f" gradientshapeok="t" o:connecttype="rect"/>
         <o:lock v:ext="edit" aspectratio="t"/>
       </v:shapetype>
-      <v:shape id="_x0000_i1057" type="#_x0000_t75" style="width:11.5pt;height:11.5pt" o:bullet="t">
+      <v:shape id="_x0000_i1077" type="#_x0000_t75" style="width:11.5pt;height:11.5pt" o:bullet="t">
         <v:imagedata r:id="rId1" o:title="mso9037"/>
       </v:shape>
     </w:pict>
@@ -2917,7 +2976,7 @@
   <w:docDefaults>
     <w:rPrDefault>
       <w:rPr>
-        <w:rFonts w:asciiTheme="minorHAnsi" w:eastAsiaTheme="minorHAnsi" w:hAnsiTheme="minorHAnsi" w:cstheme="minorBidi"/>
+        <w:rFonts w:asciiTheme="minorHAnsi" w:eastAsiaTheme="minorEastAsia" w:hAnsiTheme="minorHAnsi" w:cstheme="minorBidi"/>
         <w:sz w:val="22"/>
         <w:szCs w:val="22"/>
         <w:lang w:val="en-IN" w:eastAsia="en-US" w:bidi="ar-SA"/>
@@ -3305,6 +3364,214 @@
   <w:style w:type="paragraph" w:default="1" w:styleId="Normal">
     <w:name w:val="Normal"/>
     <w:qFormat/>
+    <w:rsid w:val="00D5338B"/>
+  </w:style>
+  <w:style w:type="paragraph" w:styleId="Heading1">
+    <w:name w:val="heading 1"/>
+    <w:basedOn w:val="Normal"/>
+    <w:next w:val="Normal"/>
+    <w:link w:val="Heading1Char"/>
+    <w:uiPriority w:val="9"/>
+    <w:qFormat/>
+    <w:rsid w:val="00D5338B"/>
+    <w:pPr>
+      <w:keepNext/>
+      <w:keepLines/>
+      <w:spacing w:before="400" w:after="40" w:line="240" w:lineRule="auto"/>
+      <w:outlineLvl w:val="0"/>
+    </w:pPr>
+    <w:rPr>
+      <w:rFonts w:asciiTheme="majorHAnsi" w:eastAsiaTheme="majorEastAsia" w:hAnsiTheme="majorHAnsi" w:cstheme="majorBidi"/>
+      <w:color w:val="1F4E79" w:themeColor="accent1" w:themeShade="80"/>
+      <w:sz w:val="36"/>
+      <w:szCs w:val="36"/>
+    </w:rPr>
+  </w:style>
+  <w:style w:type="paragraph" w:styleId="Heading2">
+    <w:name w:val="heading 2"/>
+    <w:basedOn w:val="Normal"/>
+    <w:next w:val="Normal"/>
+    <w:link w:val="Heading2Char"/>
+    <w:uiPriority w:val="9"/>
+    <w:semiHidden/>
+    <w:unhideWhenUsed/>
+    <w:qFormat/>
+    <w:rsid w:val="00D5338B"/>
+    <w:pPr>
+      <w:keepNext/>
+      <w:keepLines/>
+      <w:spacing w:before="40" w:after="0" w:line="240" w:lineRule="auto"/>
+      <w:outlineLvl w:val="1"/>
+    </w:pPr>
+    <w:rPr>
+      <w:rFonts w:asciiTheme="majorHAnsi" w:eastAsiaTheme="majorEastAsia" w:hAnsiTheme="majorHAnsi" w:cstheme="majorBidi"/>
+      <w:color w:val="2E74B5" w:themeColor="accent1" w:themeShade="BF"/>
+      <w:sz w:val="32"/>
+      <w:szCs w:val="32"/>
+    </w:rPr>
+  </w:style>
+  <w:style w:type="paragraph" w:styleId="Heading3">
+    <w:name w:val="heading 3"/>
+    <w:basedOn w:val="Normal"/>
+    <w:next w:val="Normal"/>
+    <w:link w:val="Heading3Char"/>
+    <w:uiPriority w:val="9"/>
+    <w:semiHidden/>
+    <w:unhideWhenUsed/>
+    <w:qFormat/>
+    <w:rsid w:val="00D5338B"/>
+    <w:pPr>
+      <w:keepNext/>
+      <w:keepLines/>
+      <w:spacing w:before="40" w:after="0" w:line="240" w:lineRule="auto"/>
+      <w:outlineLvl w:val="2"/>
+    </w:pPr>
+    <w:rPr>
+      <w:rFonts w:asciiTheme="majorHAnsi" w:eastAsiaTheme="majorEastAsia" w:hAnsiTheme="majorHAnsi" w:cstheme="majorBidi"/>
+      <w:color w:val="2E74B5" w:themeColor="accent1" w:themeShade="BF"/>
+      <w:sz w:val="28"/>
+      <w:szCs w:val="28"/>
+    </w:rPr>
+  </w:style>
+  <w:style w:type="paragraph" w:styleId="Heading4">
+    <w:name w:val="heading 4"/>
+    <w:basedOn w:val="Normal"/>
+    <w:next w:val="Normal"/>
+    <w:link w:val="Heading4Char"/>
+    <w:uiPriority w:val="9"/>
+    <w:semiHidden/>
+    <w:unhideWhenUsed/>
+    <w:qFormat/>
+    <w:rsid w:val="00D5338B"/>
+    <w:pPr>
+      <w:keepNext/>
+      <w:keepLines/>
+      <w:spacing w:before="40" w:after="0"/>
+      <w:outlineLvl w:val="3"/>
+    </w:pPr>
+    <w:rPr>
+      <w:rFonts w:asciiTheme="majorHAnsi" w:eastAsiaTheme="majorEastAsia" w:hAnsiTheme="majorHAnsi" w:cstheme="majorBidi"/>
+      <w:color w:val="2E74B5" w:themeColor="accent1" w:themeShade="BF"/>
+      <w:sz w:val="24"/>
+      <w:szCs w:val="24"/>
+    </w:rPr>
+  </w:style>
+  <w:style w:type="paragraph" w:styleId="Heading5">
+    <w:name w:val="heading 5"/>
+    <w:basedOn w:val="Normal"/>
+    <w:next w:val="Normal"/>
+    <w:link w:val="Heading5Char"/>
+    <w:uiPriority w:val="9"/>
+    <w:semiHidden/>
+    <w:unhideWhenUsed/>
+    <w:qFormat/>
+    <w:rsid w:val="00D5338B"/>
+    <w:pPr>
+      <w:keepNext/>
+      <w:keepLines/>
+      <w:spacing w:before="40" w:after="0"/>
+      <w:outlineLvl w:val="4"/>
+    </w:pPr>
+    <w:rPr>
+      <w:rFonts w:asciiTheme="majorHAnsi" w:eastAsiaTheme="majorEastAsia" w:hAnsiTheme="majorHAnsi" w:cstheme="majorBidi"/>
+      <w:caps/>
+      <w:color w:val="2E74B5" w:themeColor="accent1" w:themeShade="BF"/>
+    </w:rPr>
+  </w:style>
+  <w:style w:type="paragraph" w:styleId="Heading6">
+    <w:name w:val="heading 6"/>
+    <w:basedOn w:val="Normal"/>
+    <w:next w:val="Normal"/>
+    <w:link w:val="Heading6Char"/>
+    <w:uiPriority w:val="9"/>
+    <w:semiHidden/>
+    <w:unhideWhenUsed/>
+    <w:qFormat/>
+    <w:rsid w:val="00D5338B"/>
+    <w:pPr>
+      <w:keepNext/>
+      <w:keepLines/>
+      <w:spacing w:before="40" w:after="0"/>
+      <w:outlineLvl w:val="5"/>
+    </w:pPr>
+    <w:rPr>
+      <w:rFonts w:asciiTheme="majorHAnsi" w:eastAsiaTheme="majorEastAsia" w:hAnsiTheme="majorHAnsi" w:cstheme="majorBidi"/>
+      <w:i/>
+      <w:iCs/>
+      <w:caps/>
+      <w:color w:val="1F4E79" w:themeColor="accent1" w:themeShade="80"/>
+    </w:rPr>
+  </w:style>
+  <w:style w:type="paragraph" w:styleId="Heading7">
+    <w:name w:val="heading 7"/>
+    <w:basedOn w:val="Normal"/>
+    <w:next w:val="Normal"/>
+    <w:link w:val="Heading7Char"/>
+    <w:uiPriority w:val="9"/>
+    <w:semiHidden/>
+    <w:unhideWhenUsed/>
+    <w:qFormat/>
+    <w:rsid w:val="00D5338B"/>
+    <w:pPr>
+      <w:keepNext/>
+      <w:keepLines/>
+      <w:spacing w:before="40" w:after="0"/>
+      <w:outlineLvl w:val="6"/>
+    </w:pPr>
+    <w:rPr>
+      <w:rFonts w:asciiTheme="majorHAnsi" w:eastAsiaTheme="majorEastAsia" w:hAnsiTheme="majorHAnsi" w:cstheme="majorBidi"/>
+      <w:b/>
+      <w:bCs/>
+      <w:color w:val="1F4E79" w:themeColor="accent1" w:themeShade="80"/>
+    </w:rPr>
+  </w:style>
+  <w:style w:type="paragraph" w:styleId="Heading8">
+    <w:name w:val="heading 8"/>
+    <w:basedOn w:val="Normal"/>
+    <w:next w:val="Normal"/>
+    <w:link w:val="Heading8Char"/>
+    <w:uiPriority w:val="9"/>
+    <w:semiHidden/>
+    <w:unhideWhenUsed/>
+    <w:qFormat/>
+    <w:rsid w:val="00D5338B"/>
+    <w:pPr>
+      <w:keepNext/>
+      <w:keepLines/>
+      <w:spacing w:before="40" w:after="0"/>
+      <w:outlineLvl w:val="7"/>
+    </w:pPr>
+    <w:rPr>
+      <w:rFonts w:asciiTheme="majorHAnsi" w:eastAsiaTheme="majorEastAsia" w:hAnsiTheme="majorHAnsi" w:cstheme="majorBidi"/>
+      <w:b/>
+      <w:bCs/>
+      <w:i/>
+      <w:iCs/>
+      <w:color w:val="1F4E79" w:themeColor="accent1" w:themeShade="80"/>
+    </w:rPr>
+  </w:style>
+  <w:style w:type="paragraph" w:styleId="Heading9">
+    <w:name w:val="heading 9"/>
+    <w:basedOn w:val="Normal"/>
+    <w:next w:val="Normal"/>
+    <w:link w:val="Heading9Char"/>
+    <w:uiPriority w:val="9"/>
+    <w:semiHidden/>
+    <w:unhideWhenUsed/>
+    <w:qFormat/>
+    <w:rsid w:val="00D5338B"/>
+    <w:pPr>
+      <w:keepNext/>
+      <w:keepLines/>
+      <w:spacing w:before="40" w:after="0"/>
+      <w:outlineLvl w:val="8"/>
+    </w:pPr>
+    <w:rPr>
+      <w:rFonts w:asciiTheme="majorHAnsi" w:eastAsiaTheme="majorEastAsia" w:hAnsiTheme="majorHAnsi" w:cstheme="majorBidi"/>
+      <w:i/>
+      <w:iCs/>
+      <w:color w:val="1F4E79" w:themeColor="accent1" w:themeShade="80"/>
+    </w:rPr>
   </w:style>
   <w:style w:type="character" w:default="1" w:styleId="DefaultParagraphFont">
     <w:name w:val="Default Paragraph Font"/>
@@ -3342,6 +3609,396 @@
     <w:pPr>
       <w:ind w:left="720"/>
       <w:contextualSpacing/>
+    </w:pPr>
+  </w:style>
+  <w:style w:type="character" w:customStyle="1" w:styleId="Heading1Char">
+    <w:name w:val="Heading 1 Char"/>
+    <w:basedOn w:val="DefaultParagraphFont"/>
+    <w:link w:val="Heading1"/>
+    <w:uiPriority w:val="9"/>
+    <w:rsid w:val="00D5338B"/>
+    <w:rPr>
+      <w:rFonts w:asciiTheme="majorHAnsi" w:eastAsiaTheme="majorEastAsia" w:hAnsiTheme="majorHAnsi" w:cstheme="majorBidi"/>
+      <w:color w:val="1F4E79" w:themeColor="accent1" w:themeShade="80"/>
+      <w:sz w:val="36"/>
+      <w:szCs w:val="36"/>
+    </w:rPr>
+  </w:style>
+  <w:style w:type="character" w:customStyle="1" w:styleId="Heading2Char">
+    <w:name w:val="Heading 2 Char"/>
+    <w:basedOn w:val="DefaultParagraphFont"/>
+    <w:link w:val="Heading2"/>
+    <w:uiPriority w:val="9"/>
+    <w:semiHidden/>
+    <w:rsid w:val="00D5338B"/>
+    <w:rPr>
+      <w:rFonts w:asciiTheme="majorHAnsi" w:eastAsiaTheme="majorEastAsia" w:hAnsiTheme="majorHAnsi" w:cstheme="majorBidi"/>
+      <w:color w:val="2E74B5" w:themeColor="accent1" w:themeShade="BF"/>
+      <w:sz w:val="32"/>
+      <w:szCs w:val="32"/>
+    </w:rPr>
+  </w:style>
+  <w:style w:type="character" w:customStyle="1" w:styleId="Heading3Char">
+    <w:name w:val="Heading 3 Char"/>
+    <w:basedOn w:val="DefaultParagraphFont"/>
+    <w:link w:val="Heading3"/>
+    <w:uiPriority w:val="9"/>
+    <w:semiHidden/>
+    <w:rsid w:val="00D5338B"/>
+    <w:rPr>
+      <w:rFonts w:asciiTheme="majorHAnsi" w:eastAsiaTheme="majorEastAsia" w:hAnsiTheme="majorHAnsi" w:cstheme="majorBidi"/>
+      <w:color w:val="2E74B5" w:themeColor="accent1" w:themeShade="BF"/>
+      <w:sz w:val="28"/>
+      <w:szCs w:val="28"/>
+    </w:rPr>
+  </w:style>
+  <w:style w:type="character" w:customStyle="1" w:styleId="Heading4Char">
+    <w:name w:val="Heading 4 Char"/>
+    <w:basedOn w:val="DefaultParagraphFont"/>
+    <w:link w:val="Heading4"/>
+    <w:uiPriority w:val="9"/>
+    <w:semiHidden/>
+    <w:rsid w:val="00D5338B"/>
+    <w:rPr>
+      <w:rFonts w:asciiTheme="majorHAnsi" w:eastAsiaTheme="majorEastAsia" w:hAnsiTheme="majorHAnsi" w:cstheme="majorBidi"/>
+      <w:color w:val="2E74B5" w:themeColor="accent1" w:themeShade="BF"/>
+      <w:sz w:val="24"/>
+      <w:szCs w:val="24"/>
+    </w:rPr>
+  </w:style>
+  <w:style w:type="character" w:customStyle="1" w:styleId="Heading5Char">
+    <w:name w:val="Heading 5 Char"/>
+    <w:basedOn w:val="DefaultParagraphFont"/>
+    <w:link w:val="Heading5"/>
+    <w:uiPriority w:val="9"/>
+    <w:semiHidden/>
+    <w:rsid w:val="00D5338B"/>
+    <w:rPr>
+      <w:rFonts w:asciiTheme="majorHAnsi" w:eastAsiaTheme="majorEastAsia" w:hAnsiTheme="majorHAnsi" w:cstheme="majorBidi"/>
+      <w:caps/>
+      <w:color w:val="2E74B5" w:themeColor="accent1" w:themeShade="BF"/>
+    </w:rPr>
+  </w:style>
+  <w:style w:type="character" w:customStyle="1" w:styleId="Heading6Char">
+    <w:name w:val="Heading 6 Char"/>
+    <w:basedOn w:val="DefaultParagraphFont"/>
+    <w:link w:val="Heading6"/>
+    <w:uiPriority w:val="9"/>
+    <w:semiHidden/>
+    <w:rsid w:val="00D5338B"/>
+    <w:rPr>
+      <w:rFonts w:asciiTheme="majorHAnsi" w:eastAsiaTheme="majorEastAsia" w:hAnsiTheme="majorHAnsi" w:cstheme="majorBidi"/>
+      <w:i/>
+      <w:iCs/>
+      <w:caps/>
+      <w:color w:val="1F4E79" w:themeColor="accent1" w:themeShade="80"/>
+    </w:rPr>
+  </w:style>
+  <w:style w:type="character" w:customStyle="1" w:styleId="Heading7Char">
+    <w:name w:val="Heading 7 Char"/>
+    <w:basedOn w:val="DefaultParagraphFont"/>
+    <w:link w:val="Heading7"/>
+    <w:uiPriority w:val="9"/>
+    <w:semiHidden/>
+    <w:rsid w:val="00D5338B"/>
+    <w:rPr>
+      <w:rFonts w:asciiTheme="majorHAnsi" w:eastAsiaTheme="majorEastAsia" w:hAnsiTheme="majorHAnsi" w:cstheme="majorBidi"/>
+      <w:b/>
+      <w:bCs/>
+      <w:color w:val="1F4E79" w:themeColor="accent1" w:themeShade="80"/>
+    </w:rPr>
+  </w:style>
+  <w:style w:type="character" w:customStyle="1" w:styleId="Heading8Char">
+    <w:name w:val="Heading 8 Char"/>
+    <w:basedOn w:val="DefaultParagraphFont"/>
+    <w:link w:val="Heading8"/>
+    <w:uiPriority w:val="9"/>
+    <w:semiHidden/>
+    <w:rsid w:val="00D5338B"/>
+    <w:rPr>
+      <w:rFonts w:asciiTheme="majorHAnsi" w:eastAsiaTheme="majorEastAsia" w:hAnsiTheme="majorHAnsi" w:cstheme="majorBidi"/>
+      <w:b/>
+      <w:bCs/>
+      <w:i/>
+      <w:iCs/>
+      <w:color w:val="1F4E79" w:themeColor="accent1" w:themeShade="80"/>
+    </w:rPr>
+  </w:style>
+  <w:style w:type="character" w:customStyle="1" w:styleId="Heading9Char">
+    <w:name w:val="Heading 9 Char"/>
+    <w:basedOn w:val="DefaultParagraphFont"/>
+    <w:link w:val="Heading9"/>
+    <w:uiPriority w:val="9"/>
+    <w:semiHidden/>
+    <w:rsid w:val="00D5338B"/>
+    <w:rPr>
+      <w:rFonts w:asciiTheme="majorHAnsi" w:eastAsiaTheme="majorEastAsia" w:hAnsiTheme="majorHAnsi" w:cstheme="majorBidi"/>
+      <w:i/>
+      <w:iCs/>
+      <w:color w:val="1F4E79" w:themeColor="accent1" w:themeShade="80"/>
+    </w:rPr>
+  </w:style>
+  <w:style w:type="paragraph" w:styleId="Caption">
+    <w:name w:val="caption"/>
+    <w:basedOn w:val="Normal"/>
+    <w:next w:val="Normal"/>
+    <w:uiPriority w:val="35"/>
+    <w:semiHidden/>
+    <w:unhideWhenUsed/>
+    <w:qFormat/>
+    <w:rsid w:val="00D5338B"/>
+    <w:pPr>
+      <w:spacing w:line="240" w:lineRule="auto"/>
+    </w:pPr>
+    <w:rPr>
+      <w:b/>
+      <w:bCs/>
+      <w:smallCaps/>
+      <w:color w:val="44546A" w:themeColor="text2"/>
+    </w:rPr>
+  </w:style>
+  <w:style w:type="paragraph" w:styleId="Title">
+    <w:name w:val="Title"/>
+    <w:basedOn w:val="Normal"/>
+    <w:next w:val="Normal"/>
+    <w:link w:val="TitleChar"/>
+    <w:uiPriority w:val="10"/>
+    <w:qFormat/>
+    <w:rsid w:val="00D5338B"/>
+    <w:pPr>
+      <w:spacing w:after="0" w:line="204" w:lineRule="auto"/>
+      <w:contextualSpacing/>
+    </w:pPr>
+    <w:rPr>
+      <w:rFonts w:asciiTheme="majorHAnsi" w:eastAsiaTheme="majorEastAsia" w:hAnsiTheme="majorHAnsi" w:cstheme="majorBidi"/>
+      <w:caps/>
+      <w:color w:val="44546A" w:themeColor="text2"/>
+      <w:spacing w:val="-15"/>
+      <w:sz w:val="72"/>
+      <w:szCs w:val="72"/>
+    </w:rPr>
+  </w:style>
+  <w:style w:type="character" w:customStyle="1" w:styleId="TitleChar">
+    <w:name w:val="Title Char"/>
+    <w:basedOn w:val="DefaultParagraphFont"/>
+    <w:link w:val="Title"/>
+    <w:uiPriority w:val="10"/>
+    <w:rsid w:val="00D5338B"/>
+    <w:rPr>
+      <w:rFonts w:asciiTheme="majorHAnsi" w:eastAsiaTheme="majorEastAsia" w:hAnsiTheme="majorHAnsi" w:cstheme="majorBidi"/>
+      <w:caps/>
+      <w:color w:val="44546A" w:themeColor="text2"/>
+      <w:spacing w:val="-15"/>
+      <w:sz w:val="72"/>
+      <w:szCs w:val="72"/>
+    </w:rPr>
+  </w:style>
+  <w:style w:type="paragraph" w:styleId="Subtitle">
+    <w:name w:val="Subtitle"/>
+    <w:basedOn w:val="Normal"/>
+    <w:next w:val="Normal"/>
+    <w:link w:val="SubtitleChar"/>
+    <w:uiPriority w:val="11"/>
+    <w:qFormat/>
+    <w:rsid w:val="00D5338B"/>
+    <w:pPr>
+      <w:numPr>
+        <w:ilvl w:val="1"/>
+      </w:numPr>
+      <w:spacing w:after="240" w:line="240" w:lineRule="auto"/>
+    </w:pPr>
+    <w:rPr>
+      <w:rFonts w:asciiTheme="majorHAnsi" w:eastAsiaTheme="majorEastAsia" w:hAnsiTheme="majorHAnsi" w:cstheme="majorBidi"/>
+      <w:color w:val="5B9BD5" w:themeColor="accent1"/>
+      <w:sz w:val="28"/>
+      <w:szCs w:val="28"/>
+    </w:rPr>
+  </w:style>
+  <w:style w:type="character" w:customStyle="1" w:styleId="SubtitleChar">
+    <w:name w:val="Subtitle Char"/>
+    <w:basedOn w:val="DefaultParagraphFont"/>
+    <w:link w:val="Subtitle"/>
+    <w:uiPriority w:val="11"/>
+    <w:rsid w:val="00D5338B"/>
+    <w:rPr>
+      <w:rFonts w:asciiTheme="majorHAnsi" w:eastAsiaTheme="majorEastAsia" w:hAnsiTheme="majorHAnsi" w:cstheme="majorBidi"/>
+      <w:color w:val="5B9BD5" w:themeColor="accent1"/>
+      <w:sz w:val="28"/>
+      <w:szCs w:val="28"/>
+    </w:rPr>
+  </w:style>
+  <w:style w:type="character" w:styleId="Strong">
+    <w:name w:val="Strong"/>
+    <w:basedOn w:val="DefaultParagraphFont"/>
+    <w:uiPriority w:val="22"/>
+    <w:qFormat/>
+    <w:rsid w:val="00D5338B"/>
+    <w:rPr>
+      <w:b/>
+      <w:bCs/>
+    </w:rPr>
+  </w:style>
+  <w:style w:type="character" w:styleId="Emphasis">
+    <w:name w:val="Emphasis"/>
+    <w:basedOn w:val="DefaultParagraphFont"/>
+    <w:uiPriority w:val="20"/>
+    <w:qFormat/>
+    <w:rsid w:val="00D5338B"/>
+    <w:rPr>
+      <w:i/>
+      <w:iCs/>
+    </w:rPr>
+  </w:style>
+  <w:style w:type="paragraph" w:styleId="NoSpacing">
+    <w:name w:val="No Spacing"/>
+    <w:uiPriority w:val="1"/>
+    <w:qFormat/>
+    <w:rsid w:val="00D5338B"/>
+    <w:pPr>
+      <w:spacing w:after="0" w:line="240" w:lineRule="auto"/>
+    </w:pPr>
+  </w:style>
+  <w:style w:type="paragraph" w:styleId="Quote">
+    <w:name w:val="Quote"/>
+    <w:basedOn w:val="Normal"/>
+    <w:next w:val="Normal"/>
+    <w:link w:val="QuoteChar"/>
+    <w:uiPriority w:val="29"/>
+    <w:qFormat/>
+    <w:rsid w:val="00D5338B"/>
+    <w:pPr>
+      <w:spacing w:before="120" w:after="120"/>
+      <w:ind w:left="720"/>
+    </w:pPr>
+    <w:rPr>
+      <w:color w:val="44546A" w:themeColor="text2"/>
+      <w:sz w:val="24"/>
+      <w:szCs w:val="24"/>
+    </w:rPr>
+  </w:style>
+  <w:style w:type="character" w:customStyle="1" w:styleId="QuoteChar">
+    <w:name w:val="Quote Char"/>
+    <w:basedOn w:val="DefaultParagraphFont"/>
+    <w:link w:val="Quote"/>
+    <w:uiPriority w:val="29"/>
+    <w:rsid w:val="00D5338B"/>
+    <w:rPr>
+      <w:color w:val="44546A" w:themeColor="text2"/>
+      <w:sz w:val="24"/>
+      <w:szCs w:val="24"/>
+    </w:rPr>
+  </w:style>
+  <w:style w:type="paragraph" w:styleId="IntenseQuote">
+    <w:name w:val="Intense Quote"/>
+    <w:basedOn w:val="Normal"/>
+    <w:next w:val="Normal"/>
+    <w:link w:val="IntenseQuoteChar"/>
+    <w:uiPriority w:val="30"/>
+    <w:qFormat/>
+    <w:rsid w:val="00D5338B"/>
+    <w:pPr>
+      <w:spacing w:before="100" w:beforeAutospacing="1" w:after="240" w:line="240" w:lineRule="auto"/>
+      <w:ind w:left="720"/>
+      <w:jc w:val="center"/>
+    </w:pPr>
+    <w:rPr>
+      <w:rFonts w:asciiTheme="majorHAnsi" w:eastAsiaTheme="majorEastAsia" w:hAnsiTheme="majorHAnsi" w:cstheme="majorBidi"/>
+      <w:color w:val="44546A" w:themeColor="text2"/>
+      <w:spacing w:val="-6"/>
+      <w:sz w:val="32"/>
+      <w:szCs w:val="32"/>
+    </w:rPr>
+  </w:style>
+  <w:style w:type="character" w:customStyle="1" w:styleId="IntenseQuoteChar">
+    <w:name w:val="Intense Quote Char"/>
+    <w:basedOn w:val="DefaultParagraphFont"/>
+    <w:link w:val="IntenseQuote"/>
+    <w:uiPriority w:val="30"/>
+    <w:rsid w:val="00D5338B"/>
+    <w:rPr>
+      <w:rFonts w:asciiTheme="majorHAnsi" w:eastAsiaTheme="majorEastAsia" w:hAnsiTheme="majorHAnsi" w:cstheme="majorBidi"/>
+      <w:color w:val="44546A" w:themeColor="text2"/>
+      <w:spacing w:val="-6"/>
+      <w:sz w:val="32"/>
+      <w:szCs w:val="32"/>
+    </w:rPr>
+  </w:style>
+  <w:style w:type="character" w:styleId="SubtleEmphasis">
+    <w:name w:val="Subtle Emphasis"/>
+    <w:basedOn w:val="DefaultParagraphFont"/>
+    <w:uiPriority w:val="19"/>
+    <w:qFormat/>
+    <w:rsid w:val="00D5338B"/>
+    <w:rPr>
+      <w:i/>
+      <w:iCs/>
+      <w:color w:val="595959" w:themeColor="text1" w:themeTint="A6"/>
+    </w:rPr>
+  </w:style>
+  <w:style w:type="character" w:styleId="IntenseEmphasis">
+    <w:name w:val="Intense Emphasis"/>
+    <w:basedOn w:val="DefaultParagraphFont"/>
+    <w:uiPriority w:val="21"/>
+    <w:qFormat/>
+    <w:rsid w:val="00D5338B"/>
+    <w:rPr>
+      <w:b/>
+      <w:bCs/>
+      <w:i/>
+      <w:iCs/>
+    </w:rPr>
+  </w:style>
+  <w:style w:type="character" w:styleId="SubtleReference">
+    <w:name w:val="Subtle Reference"/>
+    <w:basedOn w:val="DefaultParagraphFont"/>
+    <w:uiPriority w:val="31"/>
+    <w:qFormat/>
+    <w:rsid w:val="00D5338B"/>
+    <w:rPr>
+      <w:smallCaps/>
+      <w:color w:val="595959" w:themeColor="text1" w:themeTint="A6"/>
+      <w:u w:val="none" w:color="7F7F7F" w:themeColor="text1" w:themeTint="80"/>
+      <w:bdr w:val="none" w:sz="0" w:space="0" w:color="auto"/>
+    </w:rPr>
+  </w:style>
+  <w:style w:type="character" w:styleId="IntenseReference">
+    <w:name w:val="Intense Reference"/>
+    <w:basedOn w:val="DefaultParagraphFont"/>
+    <w:uiPriority w:val="32"/>
+    <w:qFormat/>
+    <w:rsid w:val="00D5338B"/>
+    <w:rPr>
+      <w:b/>
+      <w:bCs/>
+      <w:smallCaps/>
+      <w:color w:val="44546A" w:themeColor="text2"/>
+      <w:u w:val="single"/>
+    </w:rPr>
+  </w:style>
+  <w:style w:type="character" w:styleId="BookTitle">
+    <w:name w:val="Book Title"/>
+    <w:basedOn w:val="DefaultParagraphFont"/>
+    <w:uiPriority w:val="33"/>
+    <w:qFormat/>
+    <w:rsid w:val="00D5338B"/>
+    <w:rPr>
+      <w:b/>
+      <w:bCs/>
+      <w:smallCaps/>
+      <w:spacing w:val="10"/>
+    </w:rPr>
+  </w:style>
+  <w:style w:type="paragraph" w:styleId="TOCHeading">
+    <w:name w:val="TOC Heading"/>
+    <w:basedOn w:val="Heading1"/>
+    <w:next w:val="Normal"/>
+    <w:uiPriority w:val="39"/>
+    <w:semiHidden/>
+    <w:unhideWhenUsed/>
+    <w:qFormat/>
+    <w:rsid w:val="00D5338B"/>
+    <w:pPr>
+      <w:outlineLvl w:val="9"/>
     </w:pPr>
   </w:style>
 </w:styles>
@@ -3606,4 +4263,16 @@
     </a:ext>
   </a:extLst>
 </a:theme>
+</file>
+
+<file path=customXml/item1.xml><?xml version="1.0" encoding="utf-8"?>
+<b:Sources xmlns:b="http://schemas.openxmlformats.org/officeDocument/2006/bibliography" xmlns="http://schemas.openxmlformats.org/officeDocument/2006/bibliography" SelectedStyle="\APASixthEditionOfficeOnline.xsl" StyleName="APA" Version="6"/>
+</file>
+
+<file path=customXml/itemProps1.xml><?xml version="1.0" encoding="utf-8"?>
+<ds:datastoreItem xmlns:ds="http://schemas.openxmlformats.org/officeDocument/2006/customXml" ds:itemID="{4DADBC8A-ADF3-4C62-9AB5-E43D80A5CC9B}">
+  <ds:schemaRefs>
+    <ds:schemaRef ds:uri="http://schemas.openxmlformats.org/officeDocument/2006/bibliography"/>
+  </ds:schemaRefs>
+</ds:datastoreItem>
 </file>
</xml_diff>

<commit_message>
Some changes in DBMS file and upload msg and image and change password success in chat hub project
</commit_message>
<xml_diff>
--- a/DBMS/DBMS.docx
+++ b/DBMS/DBMS.docx
@@ -119,92 +119,48 @@
         <w:rPr>
           <w:sz w:val="28"/>
         </w:rPr>
-        <w:t xml:space="preserve">DATABASE =&gt; it is a </w:t>
-      </w:r>
-      <w:proofErr w:type="gramStart"/>
-      <w:r>
+        <w:t>DATABASE =&gt; it is a space : work store data like image ,tables etc ....</w:t>
+      </w:r>
+    </w:p>
+    <w:p>
+      <w:pPr>
         <w:rPr>
           <w:sz w:val="28"/>
         </w:rPr>
-        <w:t>space :</w:t>
-      </w:r>
-      <w:proofErr w:type="gramEnd"/>
+      </w:pPr>
       <w:r>
         <w:rPr>
           <w:sz w:val="28"/>
         </w:rPr>
-        <w:t xml:space="preserve"> work store data like image ,tables </w:t>
-      </w:r>
-      <w:proofErr w:type="spellStart"/>
+        <w:tab/>
+        <w:t xml:space="preserve"> </w:t>
+      </w:r>
       <w:r>
         <w:rPr>
           <w:sz w:val="28"/>
         </w:rPr>
-        <w:t>etc</w:t>
-      </w:r>
-      <w:proofErr w:type="spellEnd"/>
+        <w:sym w:font="Wingdings" w:char="F0E8"/>
+      </w:r>
       <w:r>
         <w:rPr>
           <w:sz w:val="28"/>
         </w:rPr>
-        <w:t xml:space="preserve"> ....</w:t>
+        <w:t xml:space="preserve"> A database is an organized collection of data that is store and managed in a way </w:t>
       </w:r>
     </w:p>
     <w:p>
       <w:pPr>
         <w:rPr>
           <w:sz w:val="28"/>
+          <w:szCs w:val="28"/>
         </w:rPr>
       </w:pPr>
       <w:r>
         <w:rPr>
           <w:sz w:val="28"/>
-        </w:rPr>
-        <w:tab/>
-        <w:t xml:space="preserve"> </w:t>
-      </w:r>
-      <w:r>
-        <w:rPr>
-          <w:sz w:val="28"/>
-        </w:rPr>
-        <w:sym w:font="Wingdings" w:char="F0E8"/>
-      </w:r>
-      <w:r>
-        <w:rPr>
-          <w:sz w:val="28"/>
-        </w:rPr>
-        <w:t xml:space="preserve"> A database is an organized collection of data that is store and managed in a way </w:t>
-      </w:r>
-    </w:p>
-    <w:p>
-      <w:pPr>
-        <w:rPr>
-          <w:sz w:val="28"/>
-          <w:szCs w:val="28"/>
-        </w:rPr>
-      </w:pPr>
-      <w:r>
-        <w:rPr>
-          <w:sz w:val="28"/>
-          <w:szCs w:val="28"/>
-        </w:rPr>
-        <w:t xml:space="preserve">Type of </w:t>
-      </w:r>
-      <w:proofErr w:type="spellStart"/>
-      <w:r>
-        <w:rPr>
-          <w:sz w:val="28"/>
-          <w:szCs w:val="28"/>
-        </w:rPr>
-        <w:t>sql</w:t>
-      </w:r>
-      <w:proofErr w:type="spellEnd"/>
-      <w:r>
-        <w:rPr>
-          <w:sz w:val="28"/>
-          <w:szCs w:val="28"/>
-        </w:rPr>
-        <w:t xml:space="preserve"> language </w:t>
+          <w:szCs w:val="28"/>
+        </w:rPr>
+        <w:t xml:space="preserve">Type of sql language </w:t>
       </w:r>
       <w:r>
         <w:rPr>
@@ -503,15 +459,7 @@
         </w:numPr>
       </w:pPr>
       <w:r>
-        <w:t xml:space="preserve">There are several types of </w:t>
-      </w:r>
-      <w:proofErr w:type="gramStart"/>
-      <w:r>
-        <w:t>databases, that</w:t>
-      </w:r>
-      <w:proofErr w:type="gramEnd"/>
-      <w:r>
-        <w:t xml:space="preserve"> are briefly explained below.</w:t>
+        <w:t>There are several types of databases, that are briefly explained below.</w:t>
       </w:r>
     </w:p>
     <w:p/>
@@ -537,15 +485,7 @@
       </w:pPr>
       <w:r>
         <w:lastRenderedPageBreak/>
-        <w:t>Non-Relational Database Management System (</w:t>
-      </w:r>
-      <w:proofErr w:type="spellStart"/>
-      <w:r>
-        <w:t>NoSQL</w:t>
-      </w:r>
-      <w:proofErr w:type="spellEnd"/>
-      <w:r>
-        <w:t xml:space="preserve"> or Non-SQL)</w:t>
+        <w:t>Non-Relational Database Management System (NoSQL or Non-SQL)</w:t>
       </w:r>
     </w:p>
     <w:p/>
@@ -641,13 +581,8 @@
           <w:numId w:val="7"/>
         </w:numPr>
       </w:pPr>
-      <w:proofErr w:type="spellStart"/>
-      <w:r>
-        <w:t>NoSQL</w:t>
-      </w:r>
-      <w:proofErr w:type="spellEnd"/>
-      <w:r>
-        <w:t xml:space="preserve"> databases</w:t>
+      <w:r>
+        <w:t>NoSQL databases</w:t>
       </w:r>
     </w:p>
     <w:p/>
@@ -681,15 +616,7 @@
         <w:ind w:left="2160" w:firstLine="720"/>
       </w:pPr>
       <w:r>
-        <w:t xml:space="preserve"> </w:t>
-      </w:r>
-      <w:proofErr w:type="gramStart"/>
-      <w:r>
-        <w:t>use</w:t>
-      </w:r>
-      <w:proofErr w:type="gramEnd"/>
-      <w:r>
-        <w:t xml:space="preserve"> database-name</w:t>
+        <w:t xml:space="preserve"> use database-name</w:t>
       </w:r>
     </w:p>
     <w:p>
@@ -733,36 +660,7 @@
         <w:ind w:left="720"/>
       </w:pPr>
       <w:r>
-        <w:t xml:space="preserve"> CREATE TABLE </w:t>
-      </w:r>
-      <w:proofErr w:type="gramStart"/>
-      <w:r>
-        <w:t>Course(</w:t>
-      </w:r>
-      <w:proofErr w:type="spellStart"/>
-      <w:proofErr w:type="gramEnd"/>
-      <w:r>
-        <w:t>course_id</w:t>
-      </w:r>
-      <w:proofErr w:type="spellEnd"/>
-      <w:r>
-        <w:t xml:space="preserve"> INT PRIMARY </w:t>
-      </w:r>
-      <w:proofErr w:type="spellStart"/>
-      <w:r>
-        <w:t>KEY,course_name</w:t>
-      </w:r>
-      <w:proofErr w:type="spellEnd"/>
-      <w:r>
-        <w:t xml:space="preserve"> </w:t>
-      </w:r>
-      <w:proofErr w:type="spellStart"/>
-      <w:r>
-        <w:t>varchar</w:t>
-      </w:r>
-      <w:proofErr w:type="spellEnd"/>
-      <w:r>
-        <w:t>(15) not null)</w:t>
+        <w:t xml:space="preserve"> CREATE TABLE Course(course_id INT PRIMARY KEY,course_name varchar(15) not null)</w:t>
       </w:r>
     </w:p>
     <w:p/>
@@ -804,15 +702,7 @@
         <w:jc w:val="both"/>
       </w:pPr>
       <w:r>
-        <w:t xml:space="preserve"> DESCRIBE </w:t>
-      </w:r>
-      <w:proofErr w:type="gramStart"/>
-      <w:r>
-        <w:t>course(</w:t>
-      </w:r>
-      <w:proofErr w:type="gramEnd"/>
-      <w:r>
-        <w:t>table name);</w:t>
+        <w:t xml:space="preserve"> DESCRIBE course(table name);</w:t>
       </w:r>
     </w:p>
     <w:p/>
@@ -837,15 +727,7 @@
         </w:numPr>
       </w:pPr>
       <w:r>
-        <w:t>INSERT INTO course(</w:t>
-      </w:r>
-      <w:proofErr w:type="spellStart"/>
-      <w:r>
-        <w:t>course_id,course_name</w:t>
-      </w:r>
-      <w:proofErr w:type="spellEnd"/>
-      <w:r>
-        <w:t>)</w:t>
+        <w:t>INSERT INTO course(course_id,course_name)</w:t>
       </w:r>
     </w:p>
     <w:p>
@@ -902,17 +784,8 @@
       <w:pPr>
         <w:pStyle w:val="ListParagraph"/>
       </w:pPr>
-      <w:proofErr w:type="spellStart"/>
-      <w:r>
-        <w:t>DDl</w:t>
-      </w:r>
-      <w:proofErr w:type="spellEnd"/>
-      <w:r>
-        <w:t xml:space="preserve"> </w:t>
-      </w:r>
-      <w:proofErr w:type="gramStart"/>
-      <w:r>
-        <w:t>(</w:t>
+      <w:r>
+        <w:t>DDl (</w:t>
       </w:r>
       <w:r>
         <w:rPr>
@@ -923,9 +796,93 @@
           <w:szCs w:val="27"/>
           <w:shd w:val="clear" w:color="auto" w:fill="131417"/>
         </w:rPr>
-        <w:t> Data</w:t>
-      </w:r>
-      <w:proofErr w:type="gramEnd"/>
+        <w:t> Data Definition Language</w:t>
+      </w:r>
+      <w:r>
+        <w:t>)</w:t>
+      </w:r>
+      <w:r>
+        <w:t>=(delete,</w:t>
+      </w:r>
+      <w:r>
+        <w:t xml:space="preserve"> </w:t>
+      </w:r>
+      <w:r>
+        <w:t>alter</w:t>
+      </w:r>
+      <w:r>
+        <w:t>,update</w:t>
+      </w:r>
+      <w:r>
+        <w:t>)</w:t>
+      </w:r>
+      <w:r>
+        <w:sym w:font="Wingdings" w:char="F0E8"/>
+      </w:r>
+      <w:r>
+        <w:sym w:font="Wingdings" w:char="F0E8"/>
+      </w:r>
+      <w:r>
+        <w:sym w:font="Wingdings" w:char="F0E8"/>
+      </w:r>
+    </w:p>
+    <w:p>
+      <w:pPr>
+        <w:pStyle w:val="ListParagraph"/>
+      </w:pPr>
+    </w:p>
+    <w:p>
+      <w:pPr>
+        <w:pStyle w:val="ListParagraph"/>
+      </w:pPr>
+      <w:r>
+        <w:t xml:space="preserve"> CREATE STUDENT TABLE </w:t>
+      </w:r>
+      <w:r>
+        <w:sym w:font="Wingdings" w:char="F0E8"/>
+      </w:r>
+    </w:p>
+    <w:p>
+      <w:pPr>
+        <w:pStyle w:val="ListParagraph"/>
+      </w:pPr>
+      <w:r>
+        <w:t xml:space="preserve"> CREATE TABLE student(name varchar(20) not null,</w:t>
+      </w:r>
+    </w:p>
+    <w:p>
+      <w:r>
+        <w:t xml:space="preserve">                    address varchar(50) not null,</w:t>
+      </w:r>
+    </w:p>
+    <w:p>
+      <w:r>
+        <w:t xml:space="preserve">                    contact varchar(10) not null ,</w:t>
+      </w:r>
+    </w:p>
+    <w:p>
+      <w:r>
+        <w:t xml:space="preserve">                    stud_id int PRIMARY key </w:t>
+      </w:r>
+    </w:p>
+    <w:p>
+      <w:r>
+        <w:t xml:space="preserve">                    );</w:t>
+      </w:r>
+    </w:p>
+    <w:p/>
+    <w:p>
+      <w:pPr>
+        <w:rPr>
+          <w:sz w:val="40"/>
+          <w:szCs w:val="40"/>
+        </w:rPr>
+      </w:pPr>
+    </w:p>
+    <w:p>
+      <w:r>
+        <w:t>DML {</w:t>
+      </w:r>
       <w:r>
         <w:rPr>
           <w:rFonts w:ascii="Arial" w:hAnsi="Arial" w:cs="Arial"/>
@@ -935,32 +892,21 @@
           <w:szCs w:val="27"/>
           <w:shd w:val="clear" w:color="auto" w:fill="131417"/>
         </w:rPr>
-        <w:t xml:space="preserve"> Definition Language</w:t>
+        <w:t>Data Manipulation Language</w:t>
+      </w:r>
+      <w:r>
+        <w:t>}</w:t>
+      </w:r>
+      <w:r>
+        <w:t>==(</w:t>
+      </w:r>
+      <w:r>
+        <w:t>insert</w:t>
       </w:r>
       <w:r>
         <w:t>)</w:t>
       </w:r>
       <w:r>
-        <w:t>=(</w:t>
-      </w:r>
-      <w:proofErr w:type="spellStart"/>
-      <w:r>
-        <w:t>insert,delete</w:t>
-      </w:r>
-      <w:proofErr w:type="spellEnd"/>
-      <w:r>
-        <w:t>,</w:t>
-      </w:r>
-      <w:r>
-        <w:t xml:space="preserve"> </w:t>
-      </w:r>
-      <w:r>
-        <w:t>alter</w:t>
-      </w:r>
-      <w:r>
-        <w:t>)</w:t>
-      </w:r>
-      <w:r>
         <w:sym w:font="Wingdings" w:char="F0E8"/>
       </w:r>
       <w:r>
@@ -971,190 +917,16 @@
       </w:r>
     </w:p>
     <w:p>
-      <w:pPr>
-        <w:pStyle w:val="ListParagraph"/>
-      </w:pPr>
-    </w:p>
-    <w:p>
-      <w:pPr>
-        <w:pStyle w:val="ListParagraph"/>
-      </w:pPr>
-      <w:r>
-        <w:t xml:space="preserve"> CREATE STUDENT TABLE </w:t>
+      <w:r>
+        <w:t xml:space="preserve">INSERT DATA INTO STUDENT TABLE </w:t>
       </w:r>
       <w:r>
         <w:sym w:font="Wingdings" w:char="F0E8"/>
       </w:r>
     </w:p>
     <w:p>
-      <w:pPr>
-        <w:pStyle w:val="ListParagraph"/>
-      </w:pPr>
-      <w:r>
-        <w:t xml:space="preserve"> CREATE TABLE </w:t>
-      </w:r>
-      <w:proofErr w:type="gramStart"/>
-      <w:r>
-        <w:t>student(</w:t>
-      </w:r>
-      <w:proofErr w:type="gramEnd"/>
-      <w:r>
-        <w:t xml:space="preserve">name </w:t>
-      </w:r>
-      <w:proofErr w:type="spellStart"/>
-      <w:r>
-        <w:t>varchar</w:t>
-      </w:r>
-      <w:proofErr w:type="spellEnd"/>
-      <w:r>
-        <w:t>(20) not null,</w:t>
-      </w:r>
-    </w:p>
-    <w:p>
-      <w:r>
-        <w:t xml:space="preserve">                    </w:t>
-      </w:r>
-      <w:proofErr w:type="gramStart"/>
-      <w:r>
-        <w:t>address</w:t>
-      </w:r>
-      <w:proofErr w:type="gramEnd"/>
-      <w:r>
-        <w:t xml:space="preserve"> </w:t>
-      </w:r>
-      <w:proofErr w:type="spellStart"/>
-      <w:r>
-        <w:t>varchar</w:t>
-      </w:r>
-      <w:proofErr w:type="spellEnd"/>
-      <w:r>
-        <w:t>(50) not null,</w:t>
-      </w:r>
-    </w:p>
-    <w:p>
-      <w:r>
-        <w:t xml:space="preserve">                    </w:t>
-      </w:r>
-      <w:proofErr w:type="gramStart"/>
-      <w:r>
-        <w:t>contact</w:t>
-      </w:r>
-      <w:proofErr w:type="gramEnd"/>
-      <w:r>
-        <w:t xml:space="preserve"> </w:t>
-      </w:r>
-      <w:proofErr w:type="spellStart"/>
-      <w:r>
-        <w:t>varchar</w:t>
-      </w:r>
-      <w:proofErr w:type="spellEnd"/>
-      <w:r>
-        <w:t>(10) not null ,</w:t>
-      </w:r>
-    </w:p>
-    <w:p>
-      <w:r>
-        <w:t xml:space="preserve">                    </w:t>
-      </w:r>
-      <w:proofErr w:type="spellStart"/>
-      <w:proofErr w:type="gramStart"/>
-      <w:r>
-        <w:t>stud_id</w:t>
-      </w:r>
-      <w:proofErr w:type="spellEnd"/>
-      <w:proofErr w:type="gramEnd"/>
-      <w:r>
-        <w:t xml:space="preserve"> </w:t>
-      </w:r>
-      <w:proofErr w:type="spellStart"/>
-      <w:r>
-        <w:t>int</w:t>
-      </w:r>
-      <w:proofErr w:type="spellEnd"/>
-      <w:r>
-        <w:t xml:space="preserve"> PRIMARY key </w:t>
-      </w:r>
-    </w:p>
-    <w:p>
-      <w:r>
-        <w:t xml:space="preserve">                    );</w:t>
-      </w:r>
-    </w:p>
-    <w:p/>
-    <w:p>
-      <w:pPr>
-        <w:rPr>
-          <w:sz w:val="40"/>
-          <w:szCs w:val="40"/>
-        </w:rPr>
-      </w:pPr>
-    </w:p>
-    <w:p>
-      <w:r>
-        <w:t>DML {</w:t>
-      </w:r>
-      <w:r>
-        <w:rPr>
-          <w:rFonts w:ascii="Arial" w:hAnsi="Arial" w:cs="Arial"/>
-          <w:color w:val="FFFFFF"/>
-          <w:spacing w:val="2"/>
-          <w:sz w:val="27"/>
-          <w:szCs w:val="27"/>
-          <w:shd w:val="clear" w:color="auto" w:fill="131417"/>
-        </w:rPr>
-        <w:t>Data Manipulation Language</w:t>
-      </w:r>
-      <w:proofErr w:type="gramStart"/>
-      <w:r>
-        <w:t>}</w:t>
-      </w:r>
-      <w:r>
-        <w:t>=</w:t>
-      </w:r>
-      <w:proofErr w:type="gramEnd"/>
-      <w:r>
-        <w:t>=(</w:t>
-      </w:r>
-      <w:r>
-        <w:t xml:space="preserve"> </w:t>
-      </w:r>
-      <w:r>
-        <w:t>update)</w:t>
-      </w:r>
-      <w:r>
-        <w:sym w:font="Wingdings" w:char="F0E8"/>
-      </w:r>
-      <w:r>
-        <w:sym w:font="Wingdings" w:char="F0E8"/>
-      </w:r>
-      <w:r>
-        <w:sym w:font="Wingdings" w:char="F0E8"/>
-      </w:r>
-    </w:p>
-    <w:p>
-      <w:r>
-        <w:t xml:space="preserve">INSERT DATA INTO STUDENT TABLE </w:t>
-      </w:r>
-      <w:r>
-        <w:sym w:font="Wingdings" w:char="F0E8"/>
-      </w:r>
-    </w:p>
-    <w:p>
-      <w:r>
-        <w:t xml:space="preserve">INSERT INTO </w:t>
-      </w:r>
-      <w:proofErr w:type="gramStart"/>
-      <w:r>
-        <w:t>student(</w:t>
-      </w:r>
-      <w:proofErr w:type="spellStart"/>
-      <w:proofErr w:type="gramEnd"/>
-      <w:r>
-        <w:t>name,address,contact,stud_id</w:t>
-      </w:r>
-      <w:proofErr w:type="spellEnd"/>
-      <w:r>
-        <w:t>)</w:t>
+      <w:r>
+        <w:t>INSERT INTO student(name,address,contact,stud_id)</w:t>
       </w:r>
     </w:p>
     <w:p>
@@ -1164,131 +936,27 @@
     </w:p>
     <w:p>
       <w:r>
-        <w:t>('Yogendra Patidar','</w:t>
-      </w:r>
-      <w:proofErr w:type="spellStart"/>
-      <w:r>
-        <w:t>Atal</w:t>
-      </w:r>
-      <w:proofErr w:type="spellEnd"/>
-      <w:r>
-        <w:t xml:space="preserve"> Dwar</w:t>
-      </w:r>
-      <w:proofErr w:type="gramStart"/>
-      <w:r>
-        <w:t>,Indore'</w:t>
-      </w:r>
-      <w:proofErr w:type="gramEnd"/>
-      <w:r>
-        <w:t>,'8746352345',101),</w:t>
-      </w:r>
-    </w:p>
-    <w:p>
-      <w:r>
-        <w:t>('</w:t>
-      </w:r>
-      <w:proofErr w:type="spellStart"/>
-      <w:r>
-        <w:t>Saksham</w:t>
-      </w:r>
-      <w:proofErr w:type="spellEnd"/>
-      <w:r>
-        <w:t xml:space="preserve"> </w:t>
-      </w:r>
-      <w:proofErr w:type="spellStart"/>
-      <w:r>
-        <w:t>Malviya</w:t>
-      </w:r>
-      <w:proofErr w:type="spellEnd"/>
-      <w:r>
-        <w:t>','Vijay Nagar</w:t>
-      </w:r>
-      <w:proofErr w:type="gramStart"/>
-      <w:r>
-        <w:t>,Indore'</w:t>
-      </w:r>
-      <w:proofErr w:type="gramEnd"/>
-      <w:r>
-        <w:t>,'7838237264',102),</w:t>
-      </w:r>
-    </w:p>
-    <w:p>
-      <w:r>
-        <w:t>('Mani Agrawal','ByPass</w:t>
-      </w:r>
-      <w:proofErr w:type="gramStart"/>
-      <w:r>
-        <w:t>,Indore'</w:t>
-      </w:r>
-      <w:proofErr w:type="gramEnd"/>
-      <w:r>
-        <w:t>,'6573836463',103),</w:t>
-      </w:r>
-    </w:p>
-    <w:p>
-      <w:r>
-        <w:t>('</w:t>
-      </w:r>
-      <w:proofErr w:type="spellStart"/>
-      <w:r>
-        <w:t>Abhishek</w:t>
-      </w:r>
-      <w:proofErr w:type="spellEnd"/>
-      <w:r>
-        <w:t xml:space="preserve"> </w:t>
-      </w:r>
-      <w:proofErr w:type="spellStart"/>
-      <w:r>
-        <w:t>Umre</w:t>
-      </w:r>
-      <w:proofErr w:type="spellEnd"/>
-      <w:r>
-        <w:t>','</w:t>
-      </w:r>
-      <w:proofErr w:type="spellStart"/>
-      <w:r>
-        <w:t>Kalani</w:t>
-      </w:r>
-      <w:proofErr w:type="spellEnd"/>
-      <w:r>
-        <w:t xml:space="preserve"> Nagar</w:t>
-      </w:r>
-      <w:proofErr w:type="gramStart"/>
-      <w:r>
-        <w:t>,Indore'</w:t>
-      </w:r>
-      <w:proofErr w:type="gramEnd"/>
-      <w:r>
-        <w:t>,'7643568976',104),</w:t>
-      </w:r>
-    </w:p>
-    <w:p>
-      <w:r>
-        <w:t>('</w:t>
-      </w:r>
-      <w:proofErr w:type="spellStart"/>
-      <w:r>
-        <w:t>Atishay</w:t>
-      </w:r>
-      <w:proofErr w:type="spellEnd"/>
-      <w:r>
-        <w:t xml:space="preserve"> </w:t>
-      </w:r>
-      <w:proofErr w:type="spellStart"/>
-      <w:r>
-        <w:t>Jain','Gita</w:t>
-      </w:r>
-      <w:proofErr w:type="spellEnd"/>
-      <w:r>
-        <w:t xml:space="preserve"> Bhawan</w:t>
-      </w:r>
-      <w:proofErr w:type="gramStart"/>
-      <w:r>
-        <w:t>,Indore'</w:t>
-      </w:r>
-      <w:proofErr w:type="gramEnd"/>
-      <w:r>
-        <w:t>,'8654936785',105);</w:t>
+        <w:t>('Yogendra Patidar','Atal Dwar,Indore','8746352345',101),</w:t>
+      </w:r>
+    </w:p>
+    <w:p>
+      <w:r>
+        <w:t>('Saksham Malviya','Vijay Nagar,Indore','7838237264',102),</w:t>
+      </w:r>
+    </w:p>
+    <w:p>
+      <w:r>
+        <w:t>('Mani Agrawal','ByPass,Indore','6573836463',103),</w:t>
+      </w:r>
+    </w:p>
+    <w:p>
+      <w:r>
+        <w:t>('Abhishek Umre','Kalani Nagar,Indore','7643568976',104),</w:t>
+      </w:r>
+    </w:p>
+    <w:p>
+      <w:r>
+        <w:t>('Atishay Jain','Gita Bhawan,Indore','8654936785',105);</w:t>
       </w:r>
     </w:p>
     <w:p/>
@@ -1301,21 +969,12 @@
           <w:numId w:val="10"/>
         </w:numPr>
       </w:pPr>
-      <w:proofErr w:type="spellStart"/>
       <w:r>
         <w:rPr>
           <w:sz w:val="44"/>
           <w:szCs w:val="44"/>
         </w:rPr>
-        <w:t>DataType</w:t>
-      </w:r>
-      <w:proofErr w:type="spellEnd"/>
-      <w:r>
-        <w:rPr>
-          <w:sz w:val="44"/>
-          <w:szCs w:val="44"/>
-        </w:rPr>
-        <w:t xml:space="preserve"> </w:t>
+        <w:t xml:space="preserve">DataType </w:t>
       </w:r>
       <w:r>
         <w:sym w:font="Wingdings" w:char="F0E8"/>
@@ -1336,7 +995,6 @@
           <w:szCs w:val="24"/>
         </w:rPr>
       </w:pPr>
-      <w:proofErr w:type="spellStart"/>
       <w:r>
         <w:rPr>
           <w:sz w:val="24"/>
@@ -1344,7 +1002,6 @@
         </w:rPr>
         <w:t>Int</w:t>
       </w:r>
-      <w:proofErr w:type="spellEnd"/>
     </w:p>
     <w:p>
       <w:pPr>
@@ -1378,7 +1035,6 @@
           <w:szCs w:val="24"/>
         </w:rPr>
       </w:pPr>
-      <w:proofErr w:type="spellStart"/>
       <w:r>
         <w:rPr>
           <w:sz w:val="24"/>
@@ -1386,7 +1042,6 @@
         </w:rPr>
         <w:t>Varchar</w:t>
       </w:r>
-      <w:proofErr w:type="spellEnd"/>
     </w:p>
     <w:p>
       <w:pPr>
@@ -1480,7 +1135,6 @@
           <w:szCs w:val="24"/>
         </w:rPr>
       </w:pPr>
-      <w:proofErr w:type="spellStart"/>
       <w:r>
         <w:rPr>
           <w:sz w:val="24"/>
@@ -1488,7 +1142,6 @@
         </w:rPr>
         <w:t>Const</w:t>
       </w:r>
-      <w:proofErr w:type="spellEnd"/>
     </w:p>
     <w:p>
       <w:pPr>
@@ -1498,21 +1151,12 @@
           <w:szCs w:val="24"/>
         </w:rPr>
       </w:pPr>
-      <w:proofErr w:type="spellStart"/>
-      <w:r>
-        <w:rPr>
-          <w:sz w:val="24"/>
-          <w:szCs w:val="24"/>
-        </w:rPr>
-        <w:t>Constent</w:t>
-      </w:r>
-      <w:proofErr w:type="spellEnd"/>
-      <w:r>
-        <w:rPr>
-          <w:sz w:val="24"/>
-          <w:szCs w:val="24"/>
-        </w:rPr>
-        <w:t xml:space="preserve"> type</w:t>
+      <w:r>
+        <w:rPr>
+          <w:sz w:val="24"/>
+          <w:szCs w:val="24"/>
+        </w:rPr>
+        <w:t>Constent type</w:t>
       </w:r>
       <w:r>
         <w:rPr>
@@ -1670,7 +1314,6 @@
           <w:szCs w:val="24"/>
         </w:rPr>
       </w:pPr>
-      <w:proofErr w:type="spellStart"/>
       <w:r>
         <w:rPr>
           <w:sz w:val="24"/>
@@ -1678,7 +1321,6 @@
         </w:rPr>
         <w:t>Enum</w:t>
       </w:r>
-      <w:proofErr w:type="spellEnd"/>
       <w:r>
         <w:rPr>
           <w:sz w:val="24"/>
@@ -1772,13 +1414,8 @@
         <w:ind w:left="3600" w:firstLine="720"/>
       </w:pPr>
       <w:r>
-        <w:t xml:space="preserve">ALTER TABLE course ADD COLUMN fees </w:t>
-      </w:r>
-      <w:proofErr w:type="spellStart"/>
-      <w:r>
-        <w:t>int</w:t>
-      </w:r>
-      <w:proofErr w:type="spellEnd"/>
+        <w:t>ALTER TABLE course ADD COLUMN fees int</w:t>
+      </w:r>
     </w:p>
     <w:p>
       <w:r>
@@ -1787,61 +1424,241 @@
           <w:szCs w:val="28"/>
         </w:rPr>
         <w:lastRenderedPageBreak/>
-        <w:t xml:space="preserve">Modify table field </w:t>
-      </w:r>
-      <w:proofErr w:type="spellStart"/>
-      <w:r>
+        <w:t>Modify table field datatype</w:t>
+      </w:r>
+      <w:r>
+        <w:t xml:space="preserve"> </w:t>
+      </w:r>
+      <w:r>
+        <w:sym w:font="Wingdings" w:char="F0E8"/>
+      </w:r>
+      <w:r>
+        <w:sym w:font="Wingdings" w:char="F0E8"/>
+      </w:r>
+    </w:p>
+    <w:p>
+      <w:r>
+        <w:tab/>
+      </w:r>
+      <w:r>
+        <w:tab/>
+      </w:r>
+      <w:r>
+        <w:tab/>
+      </w:r>
+      <w:r>
+        <w:tab/>
+      </w:r>
+      <w:r>
+        <w:tab/>
+      </w:r>
+      <w:r>
+        <w:tab/>
+      </w:r>
+      <w:r>
+        <w:t>ALTER TABLE course MODIFY fees varchar(30)</w:t>
+      </w:r>
+    </w:p>
+    <w:p>
+      <w:pPr>
         <w:rPr>
           <w:sz w:val="28"/>
           <w:szCs w:val="28"/>
         </w:rPr>
-        <w:t>datatype</w:t>
-      </w:r>
-      <w:proofErr w:type="spellEnd"/>
-      <w:r>
+      </w:pPr>
+      <w:r>
+        <w:rPr>
+          <w:sz w:val="28"/>
+          <w:szCs w:val="28"/>
+        </w:rPr>
+        <w:t xml:space="preserve">Delete specific table field </w:t>
+      </w:r>
+      <w:r>
+        <w:rPr>
+          <w:sz w:val="28"/>
+          <w:szCs w:val="28"/>
+        </w:rPr>
+        <w:sym w:font="Wingdings" w:char="F0E8"/>
+      </w:r>
+      <w:r>
+        <w:rPr>
+          <w:sz w:val="28"/>
+          <w:szCs w:val="28"/>
+        </w:rPr>
+        <w:sym w:font="Wingdings" w:char="F0E8"/>
+      </w:r>
+    </w:p>
+    <w:p>
+      <w:r>
+        <w:rPr>
+          <w:sz w:val="28"/>
+          <w:szCs w:val="28"/>
+        </w:rPr>
+        <w:tab/>
+      </w:r>
+      <w:r>
+        <w:rPr>
+          <w:sz w:val="28"/>
+          <w:szCs w:val="28"/>
+        </w:rPr>
+        <w:tab/>
+      </w:r>
+      <w:r>
+        <w:rPr>
+          <w:sz w:val="28"/>
+          <w:szCs w:val="28"/>
+        </w:rPr>
+        <w:tab/>
+      </w:r>
+      <w:r>
+        <w:rPr>
+          <w:sz w:val="28"/>
+          <w:szCs w:val="28"/>
+        </w:rPr>
+        <w:tab/>
+      </w:r>
+      <w:r>
+        <w:rPr>
+          <w:sz w:val="28"/>
+          <w:szCs w:val="28"/>
+        </w:rPr>
+        <w:tab/>
+      </w:r>
+      <w:r>
+        <w:rPr>
+          <w:sz w:val="28"/>
+          <w:szCs w:val="28"/>
+        </w:rPr>
+        <w:tab/>
+      </w:r>
+      <w:r>
+        <w:t>ALTER TABLE course DROP fee</w:t>
+      </w:r>
+    </w:p>
+    <w:p/>
+    <w:p>
+      <w:pPr>
+        <w:rPr>
+          <w:sz w:val="28"/>
+          <w:szCs w:val="28"/>
+        </w:rPr>
+      </w:pPr>
+      <w:r>
+        <w:rPr>
+          <w:sz w:val="28"/>
+          <w:szCs w:val="28"/>
+        </w:rPr>
+        <w:t xml:space="preserve">Create new database </w:t>
+      </w:r>
+      <w:r>
+        <w:rPr>
+          <w:sz w:val="28"/>
+          <w:szCs w:val="28"/>
+        </w:rPr>
+        <w:sym w:font="Wingdings" w:char="F0E8"/>
+      </w:r>
+      <w:r>
+        <w:rPr>
+          <w:sz w:val="28"/>
+          <w:szCs w:val="28"/>
+        </w:rPr>
         <w:t xml:space="preserve"> </w:t>
       </w:r>
       <w:r>
+        <w:rPr>
+          <w:sz w:val="28"/>
+          <w:szCs w:val="28"/>
+        </w:rPr>
         <w:sym w:font="Wingdings" w:char="F0E8"/>
       </w:r>
-      <w:r>
+    </w:p>
+    <w:p>
+      <w:pPr>
+        <w:ind w:left="2880"/>
+        <w:rPr>
+          <w:sz w:val="24"/>
+          <w:szCs w:val="24"/>
+        </w:rPr>
+      </w:pPr>
+      <w:r>
+        <w:rPr>
+          <w:sz w:val="28"/>
+          <w:szCs w:val="28"/>
+        </w:rPr>
+        <w:t xml:space="preserve">    </w:t>
+      </w:r>
+      <w:r>
+        <w:rPr>
+          <w:sz w:val="24"/>
+          <w:szCs w:val="24"/>
+        </w:rPr>
+        <w:t>CREATE DATABASE empdb;</w:t>
+      </w:r>
+    </w:p>
+    <w:p>
+      <w:pPr>
+        <w:rPr>
+          <w:sz w:val="24"/>
+          <w:szCs w:val="24"/>
+        </w:rPr>
+      </w:pPr>
+      <w:r>
+        <w:rPr>
+          <w:sz w:val="24"/>
+          <w:szCs w:val="24"/>
+        </w:rPr>
+        <w:t>Use data base</w:t>
+      </w:r>
+      <w:r>
+        <w:rPr>
+          <w:sz w:val="24"/>
+          <w:szCs w:val="24"/>
+        </w:rPr>
         <w:sym w:font="Wingdings" w:char="F0E8"/>
       </w:r>
-    </w:p>
-    <w:p>
-      <w:r>
-        <w:tab/>
-      </w:r>
-      <w:r>
-        <w:tab/>
-      </w:r>
-      <w:r>
-        <w:tab/>
-      </w:r>
-      <w:r>
-        <w:tab/>
-      </w:r>
-      <w:r>
-        <w:tab/>
-      </w:r>
-      <w:r>
-        <w:tab/>
-      </w:r>
-      <w:r>
-        <w:t xml:space="preserve">ALTER TABLE course MODIFY fees </w:t>
-      </w:r>
-      <w:proofErr w:type="spellStart"/>
-      <w:proofErr w:type="gramStart"/>
-      <w:r>
-        <w:t>varchar</w:t>
-      </w:r>
-      <w:proofErr w:type="spellEnd"/>
-      <w:r>
-        <w:t>(</w:t>
-      </w:r>
-      <w:proofErr w:type="gramEnd"/>
-      <w:r>
-        <w:t>30)</w:t>
+      <w:r>
+        <w:rPr>
+          <w:sz w:val="24"/>
+          <w:szCs w:val="24"/>
+        </w:rPr>
+        <w:sym w:font="Wingdings" w:char="F0E8"/>
+      </w:r>
+    </w:p>
+    <w:p>
+      <w:pPr>
+        <w:rPr>
+          <w:sz w:val="24"/>
+          <w:szCs w:val="24"/>
+        </w:rPr>
+      </w:pPr>
+      <w:r>
+        <w:rPr>
+          <w:sz w:val="24"/>
+          <w:szCs w:val="24"/>
+        </w:rPr>
+        <w:tab/>
+      </w:r>
+      <w:r>
+        <w:rPr>
+          <w:sz w:val="24"/>
+          <w:szCs w:val="24"/>
+        </w:rPr>
+        <w:tab/>
+      </w:r>
+      <w:r>
+        <w:rPr>
+          <w:sz w:val="24"/>
+          <w:szCs w:val="24"/>
+        </w:rPr>
+        <w:tab/>
+      </w:r>
+      <w:r>
+        <w:rPr>
+          <w:sz w:val="24"/>
+          <w:szCs w:val="24"/>
+        </w:rPr>
+        <w:tab/>
+        <w:t xml:space="preserve">    Use empdb;</w:t>
       </w:r>
     </w:p>
     <w:p>
@@ -1856,7 +1673,7 @@
           <w:sz w:val="28"/>
           <w:szCs w:val="28"/>
         </w:rPr>
-        <w:t xml:space="preserve">Delete specific table field </w:t>
+        <w:t xml:space="preserve">Create new emptable </w:t>
       </w:r>
       <w:r>
         <w:rPr>
@@ -1874,1111 +1691,1713 @@
       </w:r>
     </w:p>
     <w:p>
-      <w:r>
+      <w:pPr>
+        <w:rPr>
+          <w:sz w:val="24"/>
+          <w:szCs w:val="24"/>
+        </w:rPr>
+      </w:pPr>
+      <w:r>
+        <w:rPr>
+          <w:sz w:val="24"/>
+          <w:szCs w:val="24"/>
+        </w:rPr>
+        <w:t xml:space="preserve">   </w:t>
+      </w:r>
+      <w:r>
+        <w:rPr>
+          <w:sz w:val="24"/>
+          <w:szCs w:val="24"/>
+        </w:rPr>
+        <w:tab/>
+        <w:t xml:space="preserve">        </w:t>
+      </w:r>
+      <w:r>
+        <w:rPr>
+          <w:sz w:val="24"/>
+          <w:szCs w:val="24"/>
+        </w:rPr>
+        <w:tab/>
+      </w:r>
+      <w:r>
+        <w:rPr>
+          <w:sz w:val="24"/>
+          <w:szCs w:val="24"/>
+        </w:rPr>
+        <w:tab/>
+      </w:r>
+      <w:r>
+        <w:rPr>
+          <w:sz w:val="24"/>
+          <w:szCs w:val="24"/>
+        </w:rPr>
+        <w:tab/>
+      </w:r>
+      <w:r>
+        <w:rPr>
+          <w:sz w:val="24"/>
+          <w:szCs w:val="24"/>
+        </w:rPr>
+        <w:t>CREATE TABLE emptable(Empid int PRIMARY key not null,</w:t>
+      </w:r>
+    </w:p>
+    <w:p>
+      <w:pPr>
+        <w:rPr>
+          <w:sz w:val="24"/>
+          <w:szCs w:val="24"/>
+        </w:rPr>
+      </w:pPr>
+      <w:r>
+        <w:rPr>
+          <w:sz w:val="24"/>
+          <w:szCs w:val="24"/>
+        </w:rPr>
+        <w:t xml:space="preserve">                     </w:t>
+      </w:r>
+      <w:r>
+        <w:rPr>
+          <w:sz w:val="24"/>
+          <w:szCs w:val="24"/>
+        </w:rPr>
+        <w:tab/>
+      </w:r>
+      <w:r>
+        <w:rPr>
+          <w:sz w:val="24"/>
+          <w:szCs w:val="24"/>
+        </w:rPr>
+        <w:tab/>
+      </w:r>
+      <w:r>
+        <w:rPr>
+          <w:sz w:val="24"/>
+          <w:szCs w:val="24"/>
+        </w:rPr>
+        <w:tab/>
+      </w:r>
+      <w:r>
+        <w:rPr>
+          <w:sz w:val="24"/>
+          <w:szCs w:val="24"/>
+        </w:rPr>
+        <w:t xml:space="preserve"> First_name varchar(50) not null,</w:t>
+      </w:r>
+    </w:p>
+    <w:p>
+      <w:pPr>
+        <w:rPr>
+          <w:sz w:val="24"/>
+          <w:szCs w:val="24"/>
+        </w:rPr>
+      </w:pPr>
+      <w:r>
+        <w:rPr>
+          <w:sz w:val="24"/>
+          <w:szCs w:val="24"/>
+        </w:rPr>
+        <w:t xml:space="preserve">                     </w:t>
+      </w:r>
+      <w:r>
+        <w:rPr>
+          <w:sz w:val="24"/>
+          <w:szCs w:val="24"/>
+        </w:rPr>
+        <w:tab/>
+      </w:r>
+      <w:r>
+        <w:rPr>
+          <w:sz w:val="24"/>
+          <w:szCs w:val="24"/>
+        </w:rPr>
+        <w:tab/>
+      </w:r>
+      <w:r>
+        <w:rPr>
+          <w:sz w:val="24"/>
+          <w:szCs w:val="24"/>
+        </w:rPr>
+        <w:tab/>
+      </w:r>
+      <w:r>
+        <w:rPr>
+          <w:sz w:val="24"/>
+          <w:szCs w:val="24"/>
+        </w:rPr>
+        <w:t xml:space="preserve"> Last_name varchar(50) NOT null,</w:t>
+      </w:r>
+    </w:p>
+    <w:p>
+      <w:pPr>
+        <w:rPr>
+          <w:sz w:val="24"/>
+          <w:szCs w:val="24"/>
+        </w:rPr>
+      </w:pPr>
+      <w:r>
+        <w:rPr>
+          <w:sz w:val="24"/>
+          <w:szCs w:val="24"/>
+        </w:rPr>
+        <w:t xml:space="preserve">                     </w:t>
+      </w:r>
+      <w:r>
+        <w:rPr>
+          <w:sz w:val="24"/>
+          <w:szCs w:val="24"/>
+        </w:rPr>
+        <w:tab/>
+      </w:r>
+      <w:r>
+        <w:rPr>
+          <w:sz w:val="24"/>
+          <w:szCs w:val="24"/>
+        </w:rPr>
+        <w:tab/>
+      </w:r>
+      <w:r>
+        <w:rPr>
+          <w:sz w:val="24"/>
+          <w:szCs w:val="24"/>
+        </w:rPr>
+        <w:tab/>
+      </w:r>
+      <w:r>
+        <w:rPr>
+          <w:sz w:val="24"/>
+          <w:szCs w:val="24"/>
+        </w:rPr>
+        <w:t xml:space="preserve"> Age int not null,</w:t>
+      </w:r>
+    </w:p>
+    <w:p>
+      <w:pPr>
+        <w:rPr>
+          <w:sz w:val="24"/>
+          <w:szCs w:val="24"/>
+        </w:rPr>
+      </w:pPr>
+      <w:r>
+        <w:rPr>
+          <w:sz w:val="24"/>
+          <w:szCs w:val="24"/>
+        </w:rPr>
+        <w:t xml:space="preserve">                      </w:t>
+      </w:r>
+      <w:r>
+        <w:rPr>
+          <w:sz w:val="24"/>
+          <w:szCs w:val="24"/>
+        </w:rPr>
+        <w:tab/>
+      </w:r>
+      <w:r>
+        <w:rPr>
+          <w:sz w:val="24"/>
+          <w:szCs w:val="24"/>
+        </w:rPr>
+        <w:tab/>
+      </w:r>
+      <w:r>
+        <w:rPr>
+          <w:sz w:val="24"/>
+          <w:szCs w:val="24"/>
+        </w:rPr>
+        <w:tab/>
+      </w:r>
+      <w:r>
+        <w:rPr>
+          <w:sz w:val="24"/>
+          <w:szCs w:val="24"/>
+        </w:rPr>
+        <w:t>Hire_date date,</w:t>
+      </w:r>
+    </w:p>
+    <w:p>
+      <w:pPr>
+        <w:rPr>
+          <w:sz w:val="24"/>
+          <w:szCs w:val="24"/>
+        </w:rPr>
+      </w:pPr>
+      <w:r>
+        <w:rPr>
+          <w:sz w:val="24"/>
+          <w:szCs w:val="24"/>
+        </w:rPr>
+        <w:t xml:space="preserve">                      </w:t>
+      </w:r>
+      <w:r>
+        <w:rPr>
+          <w:sz w:val="24"/>
+          <w:szCs w:val="24"/>
+        </w:rPr>
+        <w:tab/>
+      </w:r>
+      <w:r>
+        <w:rPr>
+          <w:sz w:val="24"/>
+          <w:szCs w:val="24"/>
+        </w:rPr>
+        <w:tab/>
+      </w:r>
+      <w:r>
+        <w:rPr>
+          <w:sz w:val="24"/>
+          <w:szCs w:val="24"/>
+        </w:rPr>
+        <w:tab/>
+      </w:r>
+      <w:r>
+        <w:rPr>
+          <w:sz w:val="24"/>
+          <w:szCs w:val="24"/>
+        </w:rPr>
+        <w:t>Address varchar(100)</w:t>
+      </w:r>
+    </w:p>
+    <w:p>
+      <w:pPr>
+        <w:rPr>
+          <w:sz w:val="24"/>
+          <w:szCs w:val="24"/>
+        </w:rPr>
+      </w:pPr>
+      <w:r>
+        <w:rPr>
+          <w:sz w:val="24"/>
+          <w:szCs w:val="24"/>
+        </w:rPr>
+        <w:t>);</w:t>
+      </w:r>
+    </w:p>
+    <w:p>
+      <w:pPr>
+        <w:rPr>
+          <w:sz w:val="24"/>
+          <w:szCs w:val="24"/>
+        </w:rPr>
+      </w:pPr>
+    </w:p>
+    <w:p>
+      <w:pPr>
         <w:rPr>
           <w:sz w:val="28"/>
           <w:szCs w:val="28"/>
         </w:rPr>
-        <w:tab/>
-      </w:r>
+      </w:pPr>
       <w:r>
         <w:rPr>
           <w:sz w:val="28"/>
           <w:szCs w:val="28"/>
         </w:rPr>
-        <w:tab/>
+        <w:t xml:space="preserve">Insert data into epmtable </w:t>
       </w:r>
       <w:r>
         <w:rPr>
           <w:sz w:val="28"/>
           <w:szCs w:val="28"/>
         </w:rPr>
-        <w:tab/>
+        <w:sym w:font="Wingdings" w:char="F0E8"/>
       </w:r>
       <w:r>
         <w:rPr>
           <w:sz w:val="28"/>
           <w:szCs w:val="28"/>
         </w:rPr>
-        <w:tab/>
-      </w:r>
-      <w:r>
-        <w:rPr>
-          <w:sz w:val="28"/>
-          <w:szCs w:val="28"/>
-        </w:rPr>
-        <w:tab/>
-      </w:r>
-      <w:r>
-        <w:rPr>
-          <w:sz w:val="28"/>
-          <w:szCs w:val="28"/>
-        </w:rPr>
-        <w:tab/>
-      </w:r>
-      <w:r>
-        <w:t>ALTER TABLE course DROP fee</w:t>
-      </w:r>
-    </w:p>
-    <w:p/>
-    <w:p>
-      <w:pPr>
-        <w:rPr>
-          <w:sz w:val="28"/>
-          <w:szCs w:val="28"/>
-        </w:rPr>
-      </w:pPr>
-      <w:r>
-        <w:rPr>
-          <w:sz w:val="28"/>
-          <w:szCs w:val="28"/>
-        </w:rPr>
-        <w:t xml:space="preserve">Create new database </w:t>
-      </w:r>
-      <w:r>
-        <w:rPr>
-          <w:sz w:val="28"/>
-          <w:szCs w:val="28"/>
-        </w:rPr>
         <w:sym w:font="Wingdings" w:char="F0E8"/>
       </w:r>
-      <w:r>
-        <w:rPr>
-          <w:sz w:val="28"/>
+    </w:p>
+    <w:p>
+      <w:pPr>
+        <w:rPr>
+          <w:sz w:val="24"/>
+          <w:szCs w:val="28"/>
+        </w:rPr>
+      </w:pPr>
+      <w:r>
+        <w:rPr>
+          <w:sz w:val="24"/>
+          <w:szCs w:val="28"/>
+        </w:rPr>
+        <w:t>INSERT into emptable(Empid,First_name,Last_name,Age,Hire_date,Address)</w:t>
+      </w:r>
+    </w:p>
+    <w:p>
+      <w:pPr>
+        <w:rPr>
+          <w:sz w:val="24"/>
+          <w:szCs w:val="28"/>
+        </w:rPr>
+      </w:pPr>
+      <w:r>
+        <w:rPr>
+          <w:sz w:val="24"/>
+          <w:szCs w:val="28"/>
+        </w:rPr>
+        <w:t>VALUES</w:t>
+      </w:r>
+    </w:p>
+    <w:p>
+      <w:pPr>
+        <w:rPr>
+          <w:sz w:val="24"/>
+          <w:szCs w:val="28"/>
+        </w:rPr>
+      </w:pPr>
+      <w:r>
+        <w:rPr>
+          <w:sz w:val="24"/>
+          <w:szCs w:val="28"/>
+        </w:rPr>
+        <w:t>(101,'Yogendra','Patidar',20,'2024-11-10,'Atal Dwar,Indore');</w:t>
+      </w:r>
+    </w:p>
+    <w:p>
+      <w:pPr>
+        <w:rPr>
+          <w:sz w:val="24"/>
+          <w:szCs w:val="28"/>
+        </w:rPr>
+      </w:pPr>
+    </w:p>
+    <w:p>
+      <w:pPr>
+        <w:rPr>
+          <w:sz w:val="32"/>
+          <w:szCs w:val="28"/>
+        </w:rPr>
+      </w:pPr>
+      <w:r>
+        <w:rPr>
+          <w:sz w:val="32"/>
+          <w:szCs w:val="28"/>
+        </w:rPr>
+        <w:t xml:space="preserve">Change fiend name </w:t>
+      </w:r>
+      <w:r>
+        <w:rPr>
+          <w:sz w:val="32"/>
+          <w:szCs w:val="28"/>
+        </w:rPr>
+        <w:sym w:font="Wingdings" w:char="F0E8"/>
+      </w:r>
+      <w:r>
+        <w:rPr>
+          <w:sz w:val="32"/>
+          <w:szCs w:val="28"/>
+        </w:rPr>
+        <w:sym w:font="Wingdings" w:char="F0E8"/>
+      </w:r>
+    </w:p>
+    <w:p>
+      <w:pPr>
+        <w:rPr>
+          <w:sz w:val="24"/>
+          <w:szCs w:val="28"/>
+        </w:rPr>
+      </w:pPr>
+      <w:r>
+        <w:rPr>
+          <w:sz w:val="32"/>
+          <w:szCs w:val="28"/>
+        </w:rPr>
+        <w:tab/>
+      </w:r>
+      <w:r>
+        <w:rPr>
+          <w:sz w:val="32"/>
+          <w:szCs w:val="28"/>
+        </w:rPr>
+        <w:tab/>
+      </w:r>
+      <w:r>
+        <w:rPr>
+          <w:sz w:val="32"/>
+          <w:szCs w:val="28"/>
+        </w:rPr>
+        <w:tab/>
+      </w:r>
+      <w:r>
+        <w:rPr>
+          <w:sz w:val="24"/>
+          <w:szCs w:val="28"/>
+        </w:rPr>
+        <w:tab/>
+        <w:t xml:space="preserve">ALTER TABLE </w:t>
+      </w:r>
+      <w:r>
+        <w:rPr>
+          <w:sz w:val="24"/>
+          <w:szCs w:val="28"/>
+        </w:rPr>
+        <w:t>tbalename</w:t>
+      </w:r>
+      <w:r>
+        <w:rPr>
+          <w:sz w:val="24"/>
+          <w:szCs w:val="28"/>
+        </w:rPr>
+        <w:t xml:space="preserve"> CHANGE </w:t>
+      </w:r>
+      <w:r>
+        <w:rPr>
+          <w:sz w:val="24"/>
+          <w:szCs w:val="28"/>
+        </w:rPr>
+        <w:t>oldfeildname newfieldname datatype constent</w:t>
+      </w:r>
+      <w:r>
+        <w:rPr>
+          <w:sz w:val="24"/>
+          <w:szCs w:val="28"/>
+        </w:rPr>
+        <w:t>;</w:t>
+      </w:r>
+    </w:p>
+    <w:p>
+      <w:pPr>
+        <w:rPr>
+          <w:sz w:val="24"/>
+          <w:szCs w:val="28"/>
+        </w:rPr>
+      </w:pPr>
+      <w:r>
+        <w:rPr>
+          <w:sz w:val="24"/>
+          <w:szCs w:val="28"/>
+        </w:rPr>
+        <w:tab/>
+      </w:r>
+      <w:r>
+        <w:rPr>
+          <w:sz w:val="24"/>
+          <w:szCs w:val="28"/>
+        </w:rPr>
+        <w:tab/>
+      </w:r>
+      <w:r>
+        <w:rPr>
+          <w:sz w:val="24"/>
+          <w:szCs w:val="28"/>
+        </w:rPr>
+        <w:tab/>
+      </w:r>
+      <w:r>
+        <w:rPr>
+          <w:sz w:val="24"/>
+          <w:szCs w:val="28"/>
+        </w:rPr>
+        <w:tab/>
+      </w:r>
+      <w:r>
+        <w:rPr>
+          <w:sz w:val="24"/>
+          <w:szCs w:val="28"/>
+        </w:rPr>
+        <w:t>ALTER TABLE student CHANGE contact  mobile varchar(10);</w:t>
+      </w:r>
+    </w:p>
+    <w:p>
+      <w:pPr>
+        <w:rPr>
+          <w:sz w:val="24"/>
+          <w:szCs w:val="28"/>
+        </w:rPr>
+      </w:pPr>
+    </w:p>
+    <w:p>
+      <w:pPr>
+        <w:rPr>
+          <w:sz w:val="32"/>
+          <w:szCs w:val="28"/>
+        </w:rPr>
+      </w:pPr>
+      <w:r>
+        <w:rPr>
+          <w:sz w:val="32"/>
+          <w:szCs w:val="28"/>
+        </w:rPr>
+        <w:t xml:space="preserve">Delete DataBAse </w:t>
+      </w:r>
+      <w:r>
+        <w:rPr>
+          <w:sz w:val="32"/>
+          <w:szCs w:val="28"/>
+        </w:rPr>
+        <w:sym w:font="Wingdings" w:char="F0E8"/>
+      </w:r>
+      <w:r>
+        <w:rPr>
+          <w:sz w:val="32"/>
+          <w:szCs w:val="28"/>
+        </w:rPr>
+        <w:sym w:font="Wingdings" w:char="F0E8"/>
+      </w:r>
+    </w:p>
+    <w:p>
+      <w:pPr>
+        <w:rPr>
+          <w:sz w:val="24"/>
+          <w:szCs w:val="28"/>
+        </w:rPr>
+      </w:pPr>
+      <w:r>
+        <w:rPr>
+          <w:sz w:val="24"/>
+          <w:szCs w:val="28"/>
+        </w:rPr>
+        <w:lastRenderedPageBreak/>
+        <w:tab/>
+      </w:r>
+      <w:r>
+        <w:rPr>
+          <w:sz w:val="24"/>
+          <w:szCs w:val="28"/>
+        </w:rPr>
+        <w:tab/>
+      </w:r>
+      <w:r>
+        <w:rPr>
+          <w:sz w:val="24"/>
+          <w:szCs w:val="28"/>
+        </w:rPr>
+        <w:tab/>
+      </w:r>
+      <w:r>
+        <w:rPr>
+          <w:sz w:val="24"/>
+          <w:szCs w:val="28"/>
+        </w:rPr>
+        <w:tab/>
+      </w:r>
+      <w:r>
+        <w:rPr>
+          <w:sz w:val="24"/>
+          <w:szCs w:val="28"/>
+        </w:rPr>
+        <w:tab/>
+        <w:t>DROP DATABASE database_name</w:t>
+      </w:r>
+    </w:p>
+    <w:p>
+      <w:pPr>
+        <w:rPr>
+          <w:sz w:val="24"/>
+          <w:szCs w:val="28"/>
+        </w:rPr>
+      </w:pPr>
+    </w:p>
+    <w:p>
+      <w:pPr>
+        <w:rPr>
+          <w:sz w:val="40"/>
+          <w:szCs w:val="28"/>
+        </w:rPr>
+      </w:pPr>
+      <w:r>
+        <w:rPr>
+          <w:sz w:val="32"/>
+          <w:szCs w:val="28"/>
+        </w:rPr>
+        <w:t xml:space="preserve">Delete Particular table </w:t>
+      </w:r>
+      <w:r>
+        <w:rPr>
+          <w:sz w:val="32"/>
+          <w:szCs w:val="28"/>
+        </w:rPr>
+        <w:sym w:font="Wingdings" w:char="F0E8"/>
+      </w:r>
+      <w:r>
+        <w:rPr>
+          <w:sz w:val="32"/>
+          <w:szCs w:val="28"/>
+        </w:rPr>
+        <w:sym w:font="Wingdings" w:char="F0E8"/>
+      </w:r>
+    </w:p>
+    <w:p>
+      <w:pPr>
+        <w:rPr>
+          <w:sz w:val="24"/>
+          <w:szCs w:val="28"/>
+        </w:rPr>
+      </w:pPr>
+      <w:r>
+        <w:rPr>
+          <w:sz w:val="24"/>
+          <w:szCs w:val="28"/>
+        </w:rPr>
+        <w:tab/>
+      </w:r>
+      <w:r>
+        <w:rPr>
+          <w:sz w:val="24"/>
+          <w:szCs w:val="28"/>
+        </w:rPr>
+        <w:tab/>
+      </w:r>
+      <w:r>
+        <w:rPr>
+          <w:sz w:val="24"/>
+          <w:szCs w:val="28"/>
+        </w:rPr>
+        <w:tab/>
+      </w:r>
+      <w:r>
+        <w:rPr>
+          <w:sz w:val="24"/>
+          <w:szCs w:val="28"/>
+        </w:rPr>
+        <w:tab/>
+      </w:r>
+      <w:r>
+        <w:rPr>
+          <w:sz w:val="24"/>
+          <w:szCs w:val="28"/>
+        </w:rPr>
+        <w:tab/>
+        <w:t>DROP TABLE table_name;</w:t>
+      </w:r>
+    </w:p>
+    <w:p>
+      <w:pPr>
+        <w:rPr>
+          <w:sz w:val="24"/>
+          <w:szCs w:val="28"/>
+        </w:rPr>
+      </w:pPr>
+    </w:p>
+    <w:p>
+      <w:pPr>
+        <w:rPr>
+          <w:sz w:val="32"/>
+          <w:szCs w:val="28"/>
+        </w:rPr>
+      </w:pPr>
+      <w:r>
+        <w:rPr>
+          <w:sz w:val="32"/>
+          <w:szCs w:val="28"/>
+        </w:rPr>
+        <w:t xml:space="preserve">Database </w:t>
+      </w:r>
+      <w:r>
+        <w:rPr>
+          <w:sz w:val="32"/>
+          <w:szCs w:val="28"/>
+        </w:rPr>
+        <w:sym w:font="Wingdings" w:char="F0E8"/>
+      </w:r>
+      <w:r>
+        <w:rPr>
+          <w:sz w:val="32"/>
+          <w:szCs w:val="28"/>
+        </w:rPr>
+        <w:sym w:font="Wingdings" w:char="F0E8"/>
+      </w:r>
+    </w:p>
+    <w:p>
+      <w:pPr>
+        <w:rPr>
+          <w:sz w:val="24"/>
+          <w:szCs w:val="28"/>
+        </w:rPr>
+      </w:pPr>
+      <w:r>
+        <w:rPr>
+          <w:sz w:val="24"/>
+          <w:szCs w:val="28"/>
+        </w:rPr>
+        <w:tab/>
+      </w:r>
+      <w:r>
+        <w:rPr>
+          <w:sz w:val="24"/>
+          <w:szCs w:val="28"/>
+        </w:rPr>
+        <w:tab/>
+        <w:t>CREATE DATABASE new_empdb;</w:t>
+      </w:r>
+    </w:p>
+    <w:p>
+      <w:pPr>
+        <w:rPr>
+          <w:sz w:val="32"/>
+          <w:szCs w:val="28"/>
+        </w:rPr>
+      </w:pPr>
+      <w:r>
+        <w:rPr>
+          <w:sz w:val="32"/>
+          <w:szCs w:val="28"/>
+        </w:rPr>
+        <w:t xml:space="preserve">Department </w:t>
+      </w:r>
+      <w:r>
+        <w:rPr>
+          <w:sz w:val="32"/>
+          <w:szCs w:val="28"/>
+        </w:rPr>
+        <w:sym w:font="Wingdings" w:char="F0E8"/>
+      </w:r>
+    </w:p>
+    <w:p>
+      <w:pPr>
+        <w:rPr>
+          <w:sz w:val="24"/>
+          <w:szCs w:val="28"/>
+        </w:rPr>
+      </w:pPr>
+      <w:r>
+        <w:rPr>
+          <w:sz w:val="24"/>
+          <w:szCs w:val="28"/>
+        </w:rPr>
+        <w:tab/>
+      </w:r>
+      <w:r>
+        <w:rPr>
+          <w:sz w:val="24"/>
+          <w:szCs w:val="28"/>
+        </w:rPr>
+        <w:tab/>
+      </w:r>
+      <w:r>
+        <w:rPr>
+          <w:sz w:val="24"/>
+          <w:szCs w:val="28"/>
+        </w:rPr>
+        <w:t>CREATE TABLE Department(dept_id int PRIMARY key not null,dept_name varchar(50) not null)</w:t>
+      </w:r>
+    </w:p>
+    <w:p>
+      <w:pPr>
+        <w:rPr>
+          <w:sz w:val="32"/>
+          <w:szCs w:val="28"/>
+        </w:rPr>
+      </w:pPr>
+      <w:r>
+        <w:rPr>
+          <w:sz w:val="32"/>
+          <w:szCs w:val="28"/>
+        </w:rPr>
+        <w:t>Designation</w:t>
+      </w:r>
+      <w:r>
+        <w:rPr>
+          <w:sz w:val="32"/>
+          <w:szCs w:val="28"/>
+        </w:rPr>
+        <w:sym w:font="Wingdings" w:char="F0E8"/>
+      </w:r>
+    </w:p>
+    <w:p>
+      <w:pPr>
+        <w:rPr>
+          <w:sz w:val="24"/>
+          <w:szCs w:val="28"/>
+        </w:rPr>
+      </w:pPr>
+      <w:r>
+        <w:rPr>
+          <w:sz w:val="24"/>
+          <w:szCs w:val="28"/>
+        </w:rPr>
+        <w:tab/>
+      </w:r>
+      <w:r>
+        <w:rPr>
+          <w:sz w:val="24"/>
+          <w:szCs w:val="28"/>
+        </w:rPr>
+        <w:tab/>
+      </w:r>
+      <w:r>
+        <w:rPr>
+          <w:sz w:val="24"/>
+          <w:szCs w:val="28"/>
+        </w:rPr>
+        <w:t>CREATE TABLE Designation(desg_id int PRIMARY key not null,desg_name varchar(50) not null)</w:t>
+      </w:r>
+    </w:p>
+    <w:p>
+      <w:pPr>
+        <w:rPr>
+          <w:sz w:val="32"/>
+          <w:szCs w:val="28"/>
+        </w:rPr>
+      </w:pPr>
+      <w:r>
+        <w:rPr>
+          <w:sz w:val="32"/>
+          <w:szCs w:val="28"/>
+        </w:rPr>
+        <w:t xml:space="preserve">Create </w:t>
+      </w:r>
+      <w:r>
+        <w:rPr>
+          <w:sz w:val="32"/>
+          <w:szCs w:val="28"/>
+        </w:rPr>
+        <w:t xml:space="preserve"> Employee table or </w:t>
+      </w:r>
+      <w:r>
+        <w:rPr>
+          <w:sz w:val="32"/>
+          <w:szCs w:val="28"/>
+        </w:rPr>
+        <w:t xml:space="preserve">foreign key </w:t>
+      </w:r>
+      <w:r>
+        <w:rPr>
+          <w:sz w:val="32"/>
+          <w:szCs w:val="28"/>
+        </w:rPr>
+        <w:sym w:font="Wingdings" w:char="F0E8"/>
+      </w:r>
+      <w:r>
+        <w:rPr>
+          <w:sz w:val="32"/>
+          <w:szCs w:val="28"/>
+        </w:rPr>
+        <w:sym w:font="Wingdings" w:char="F0E8"/>
+      </w:r>
+    </w:p>
+    <w:p>
+      <w:pPr>
+        <w:ind w:left="2880"/>
+        <w:rPr>
+          <w:sz w:val="24"/>
+          <w:szCs w:val="28"/>
+        </w:rPr>
+      </w:pPr>
+      <w:r>
+        <w:rPr>
+          <w:sz w:val="24"/>
+          <w:szCs w:val="28"/>
+        </w:rPr>
+        <w:t>CREATE TABLE Employee(emp_id int PRIMARY key not null ,</w:t>
+      </w:r>
+    </w:p>
+    <w:p>
+      <w:pPr>
+        <w:ind w:left="2160" w:firstLine="720"/>
+        <w:rPr>
+          <w:sz w:val="24"/>
+          <w:szCs w:val="28"/>
+        </w:rPr>
+      </w:pPr>
+      <w:r>
+        <w:rPr>
+          <w:sz w:val="24"/>
+          <w:szCs w:val="28"/>
+        </w:rPr>
+        <w:t xml:space="preserve"> emp_name varchar(50) not null ,</w:t>
+      </w:r>
+    </w:p>
+    <w:p>
+      <w:pPr>
+        <w:ind w:left="2880"/>
+        <w:rPr>
+          <w:sz w:val="24"/>
+          <w:szCs w:val="28"/>
+        </w:rPr>
+      </w:pPr>
+      <w:r>
+        <w:rPr>
+          <w:sz w:val="24"/>
+          <w:szCs w:val="28"/>
+        </w:rPr>
+        <w:t>emp_age int NOT null,</w:t>
+      </w:r>
+    </w:p>
+    <w:p>
+      <w:pPr>
+        <w:ind w:left="2880"/>
+        <w:rPr>
+          <w:sz w:val="24"/>
+          <w:szCs w:val="28"/>
+        </w:rPr>
+      </w:pPr>
+      <w:r>
+        <w:rPr>
+          <w:sz w:val="24"/>
+          <w:szCs w:val="28"/>
+        </w:rPr>
+        <w:t>emp_salary int ,</w:t>
+      </w:r>
+    </w:p>
+    <w:p>
+      <w:pPr>
+        <w:ind w:left="2880"/>
+        <w:rPr>
+          <w:sz w:val="24"/>
+          <w:szCs w:val="28"/>
+        </w:rPr>
+      </w:pPr>
+      <w:r>
+        <w:rPr>
+          <w:sz w:val="24"/>
+          <w:szCs w:val="28"/>
+        </w:rPr>
+        <w:t>dept_id int,</w:t>
+      </w:r>
+    </w:p>
+    <w:p>
+      <w:pPr>
+        <w:ind w:left="2880"/>
+        <w:rPr>
+          <w:sz w:val="24"/>
+          <w:szCs w:val="28"/>
+        </w:rPr>
+      </w:pPr>
+      <w:r>
+        <w:rPr>
+          <w:sz w:val="24"/>
+          <w:szCs w:val="28"/>
+        </w:rPr>
+        <w:t xml:space="preserve">  desg_id int,</w:t>
+      </w:r>
+    </w:p>
+    <w:p>
+      <w:pPr>
+        <w:ind w:left="2880"/>
+        <w:rPr>
+          <w:sz w:val="24"/>
+          <w:szCs w:val="28"/>
+        </w:rPr>
+      </w:pPr>
+      <w:r>
+        <w:rPr>
+          <w:sz w:val="24"/>
+          <w:szCs w:val="28"/>
+        </w:rPr>
+        <w:t>FOREIGN KEY ( dept_id )REFERENCES department (dept_id),</w:t>
+      </w:r>
+    </w:p>
+    <w:p>
+      <w:pPr>
+        <w:ind w:left="2880"/>
+        <w:rPr>
+          <w:sz w:val="24"/>
+          <w:szCs w:val="28"/>
+        </w:rPr>
+      </w:pPr>
+      <w:r>
+        <w:rPr>
+          <w:sz w:val="24"/>
+          <w:szCs w:val="28"/>
+        </w:rPr>
+        <w:t xml:space="preserve"> FOREIGN KEY ( desg_id) REFERENCES designation(desg_id)</w:t>
+      </w:r>
+    </w:p>
+    <w:p>
+      <w:pPr>
+        <w:ind w:left="2880"/>
+        <w:rPr>
+          <w:sz w:val="24"/>
+          <w:szCs w:val="28"/>
+        </w:rPr>
+      </w:pPr>
+      <w:r>
+        <w:rPr>
+          <w:sz w:val="24"/>
+          <w:szCs w:val="28"/>
+        </w:rPr>
+        <w:t xml:space="preserve">                     )</w:t>
+      </w:r>
+    </w:p>
+    <w:p>
+      <w:pPr>
+        <w:rPr>
+          <w:sz w:val="24"/>
+          <w:szCs w:val="28"/>
+        </w:rPr>
+      </w:pPr>
+      <w:r>
+        <w:rPr>
+          <w:sz w:val="32"/>
+          <w:szCs w:val="28"/>
+        </w:rPr>
+        <w:t xml:space="preserve">How to create Foreign key </w:t>
+      </w:r>
+      <w:r>
+        <w:rPr>
+          <w:sz w:val="32"/>
+          <w:szCs w:val="28"/>
+        </w:rPr>
+        <w:sym w:font="Wingdings" w:char="F0E8"/>
+      </w:r>
+      <w:r>
+        <w:rPr>
+          <w:sz w:val="32"/>
+          <w:szCs w:val="28"/>
+        </w:rPr>
+        <w:sym w:font="Wingdings" w:char="F0E8"/>
+      </w:r>
+      <w:r>
+        <w:rPr>
+          <w:sz w:val="32"/>
+          <w:szCs w:val="28"/>
+        </w:rPr>
+        <w:tab/>
+      </w:r>
+      <w:r>
+        <w:rPr>
+          <w:sz w:val="24"/>
+          <w:szCs w:val="28"/>
+        </w:rPr>
+        <w:tab/>
+      </w:r>
+      <w:r>
+        <w:rPr>
+          <w:sz w:val="24"/>
+          <w:szCs w:val="28"/>
+        </w:rPr>
+        <w:tab/>
+      </w:r>
+      <w:r>
+        <w:rPr>
+          <w:sz w:val="24"/>
+          <w:szCs w:val="28"/>
+        </w:rPr>
+        <w:tab/>
+      </w:r>
+      <w:r>
+        <w:rPr>
+          <w:sz w:val="24"/>
+          <w:szCs w:val="28"/>
+        </w:rPr>
+        <w:tab/>
+      </w:r>
+      <w:r>
+        <w:rPr>
+          <w:sz w:val="24"/>
+          <w:szCs w:val="28"/>
+        </w:rPr>
+        <w:tab/>
+      </w:r>
+      <w:r>
+        <w:rPr>
+          <w:sz w:val="24"/>
+          <w:szCs w:val="28"/>
+        </w:rPr>
+        <w:tab/>
+      </w:r>
+      <w:r>
+        <w:rPr>
+          <w:sz w:val="24"/>
+          <w:szCs w:val="28"/>
+        </w:rPr>
+        <w:tab/>
+        <w:t>FOREIGN</w:t>
+      </w:r>
+      <w:r>
+        <w:rPr>
+          <w:sz w:val="24"/>
           <w:szCs w:val="28"/>
         </w:rPr>
         <w:t xml:space="preserve"> </w:t>
       </w:r>
       <w:r>
         <w:rPr>
-          <w:sz w:val="28"/>
+          <w:sz w:val="24"/>
+          <w:szCs w:val="28"/>
+        </w:rPr>
+        <w:t xml:space="preserve">KEY  </w:t>
+      </w:r>
+      <w:r>
+        <w:rPr>
+          <w:sz w:val="24"/>
+          <w:szCs w:val="28"/>
+        </w:rPr>
+        <w:t xml:space="preserve"> (</w:t>
+      </w:r>
+      <w:r>
+        <w:rPr>
+          <w:sz w:val="24"/>
+          <w:szCs w:val="28"/>
+        </w:rPr>
+        <w:t>field name which you to create foreign key</w:t>
+      </w:r>
+      <w:r>
+        <w:rPr>
+          <w:sz w:val="24"/>
+          <w:szCs w:val="28"/>
+        </w:rPr>
+        <w:t>)</w:t>
+      </w:r>
+      <w:r>
+        <w:rPr>
+          <w:sz w:val="24"/>
+          <w:szCs w:val="28"/>
+        </w:rPr>
+        <w:t xml:space="preserve"> </w:t>
+      </w:r>
+      <w:r>
+        <w:rPr>
+          <w:sz w:val="24"/>
+          <w:szCs w:val="28"/>
+        </w:rPr>
+        <w:t>REFERENCES</w:t>
+      </w:r>
+      <w:r>
+        <w:rPr>
+          <w:sz w:val="24"/>
+          <w:szCs w:val="28"/>
+        </w:rPr>
+        <w:t xml:space="preserve"> table name which to get primary key (reference table field key name)</w:t>
+      </w:r>
+    </w:p>
+    <w:p>
+      <w:pPr>
+        <w:rPr>
+          <w:sz w:val="24"/>
+          <w:szCs w:val="28"/>
+        </w:rPr>
+      </w:pPr>
+    </w:p>
+    <w:p>
+      <w:pPr>
+        <w:rPr>
+          <w:sz w:val="32"/>
+          <w:szCs w:val="28"/>
+        </w:rPr>
+      </w:pPr>
+      <w:r>
+        <w:rPr>
+          <w:sz w:val="32"/>
+          <w:szCs w:val="28"/>
+        </w:rPr>
+        <w:t xml:space="preserve">Insert data into department table </w:t>
+      </w:r>
+      <w:r>
+        <w:rPr>
+          <w:sz w:val="32"/>
           <w:szCs w:val="28"/>
         </w:rPr>
         <w:sym w:font="Wingdings" w:char="F0E8"/>
       </w:r>
-    </w:p>
-    <w:p>
-      <w:pPr>
-        <w:ind w:left="2880"/>
-        <w:rPr>
-          <w:sz w:val="24"/>
-          <w:szCs w:val="24"/>
-        </w:rPr>
-      </w:pPr>
-      <w:r>
-        <w:rPr>
-          <w:sz w:val="28"/>
-          <w:szCs w:val="28"/>
-        </w:rPr>
-        <w:t xml:space="preserve">    </w:t>
-      </w:r>
-      <w:r>
-        <w:rPr>
-          <w:sz w:val="24"/>
-          <w:szCs w:val="24"/>
-        </w:rPr>
-        <w:t xml:space="preserve">CREATE DATABASE </w:t>
-      </w:r>
-      <w:proofErr w:type="spellStart"/>
-      <w:r>
-        <w:rPr>
-          <w:sz w:val="24"/>
-          <w:szCs w:val="24"/>
-        </w:rPr>
-        <w:t>empdb</w:t>
-      </w:r>
-      <w:proofErr w:type="spellEnd"/>
-      <w:r>
-        <w:rPr>
-          <w:sz w:val="24"/>
-          <w:szCs w:val="24"/>
-        </w:rPr>
-        <w:t>;</w:t>
-      </w:r>
-    </w:p>
-    <w:p>
-      <w:pPr>
-        <w:rPr>
-          <w:sz w:val="24"/>
-          <w:szCs w:val="24"/>
-        </w:rPr>
-      </w:pPr>
-      <w:r>
-        <w:rPr>
-          <w:sz w:val="24"/>
-          <w:szCs w:val="24"/>
-        </w:rPr>
-        <w:t>Use data base</w:t>
-      </w:r>
-      <w:r>
-        <w:rPr>
-          <w:sz w:val="24"/>
-          <w:szCs w:val="24"/>
+      <w:r>
+        <w:rPr>
+          <w:sz w:val="32"/>
+          <w:szCs w:val="28"/>
         </w:rPr>
         <w:sym w:font="Wingdings" w:char="F0E8"/>
       </w:r>
-      <w:r>
-        <w:rPr>
-          <w:sz w:val="24"/>
-          <w:szCs w:val="24"/>
+    </w:p>
+    <w:p>
+      <w:pPr>
+        <w:rPr>
+          <w:sz w:val="24"/>
+          <w:szCs w:val="28"/>
+        </w:rPr>
+      </w:pPr>
+      <w:r>
+        <w:rPr>
+          <w:sz w:val="32"/>
+          <w:szCs w:val="28"/>
+        </w:rPr>
+        <w:tab/>
+      </w:r>
+      <w:r>
+        <w:rPr>
+          <w:sz w:val="32"/>
+          <w:szCs w:val="28"/>
+        </w:rPr>
+        <w:tab/>
+      </w:r>
+      <w:r>
+        <w:rPr>
+          <w:sz w:val="32"/>
+          <w:szCs w:val="28"/>
+        </w:rPr>
+        <w:tab/>
+      </w:r>
+      <w:r>
+        <w:rPr>
+          <w:sz w:val="32"/>
+          <w:szCs w:val="28"/>
+        </w:rPr>
+        <w:tab/>
+      </w:r>
+      <w:r>
+        <w:rPr>
+          <w:sz w:val="32"/>
+          <w:szCs w:val="28"/>
+        </w:rPr>
+        <w:tab/>
+      </w:r>
+      <w:r>
+        <w:rPr>
+          <w:sz w:val="32"/>
+          <w:szCs w:val="28"/>
+        </w:rPr>
+        <w:tab/>
+      </w:r>
+      <w:r>
+        <w:rPr>
+          <w:sz w:val="24"/>
+          <w:szCs w:val="28"/>
+        </w:rPr>
+        <w:t>INSERT INTO department(dept_id,dept_name)</w:t>
+      </w:r>
+    </w:p>
+    <w:p>
+      <w:pPr>
+        <w:ind w:left="3600" w:firstLine="720"/>
+        <w:rPr>
+          <w:sz w:val="24"/>
+          <w:szCs w:val="28"/>
+        </w:rPr>
+      </w:pPr>
+      <w:r>
+        <w:rPr>
+          <w:sz w:val="24"/>
+          <w:szCs w:val="28"/>
+        </w:rPr>
+        <w:lastRenderedPageBreak/>
+        <w:t>VALUES</w:t>
+      </w:r>
+    </w:p>
+    <w:p>
+      <w:pPr>
+        <w:ind w:left="4320"/>
+        <w:rPr>
+          <w:sz w:val="24"/>
+          <w:szCs w:val="28"/>
+        </w:rPr>
+      </w:pPr>
+      <w:r>
+        <w:rPr>
+          <w:sz w:val="24"/>
+          <w:szCs w:val="28"/>
+        </w:rPr>
+        <w:t>(1,'Manager'),</w:t>
+      </w:r>
+    </w:p>
+    <w:p>
+      <w:pPr>
+        <w:ind w:left="3600" w:firstLine="720"/>
+        <w:rPr>
+          <w:sz w:val="24"/>
+          <w:szCs w:val="28"/>
+        </w:rPr>
+      </w:pPr>
+      <w:r>
+        <w:rPr>
+          <w:sz w:val="24"/>
+          <w:szCs w:val="28"/>
+        </w:rPr>
+        <w:t>(2,'Sales'),</w:t>
+      </w:r>
+    </w:p>
+    <w:p>
+      <w:pPr>
+        <w:ind w:left="3600" w:firstLine="720"/>
+        <w:rPr>
+          <w:sz w:val="24"/>
+          <w:szCs w:val="28"/>
+        </w:rPr>
+      </w:pPr>
+      <w:r>
+        <w:rPr>
+          <w:sz w:val="24"/>
+          <w:szCs w:val="28"/>
+        </w:rPr>
+        <w:t>(3,'IT');</w:t>
+      </w:r>
+    </w:p>
+    <w:p>
+      <w:pPr>
+        <w:rPr>
+          <w:sz w:val="24"/>
+          <w:szCs w:val="28"/>
+        </w:rPr>
+      </w:pPr>
+    </w:p>
+    <w:p>
+      <w:pPr>
+        <w:rPr>
+          <w:sz w:val="32"/>
+          <w:szCs w:val="28"/>
+        </w:rPr>
+      </w:pPr>
+      <w:r>
+        <w:rPr>
+          <w:sz w:val="32"/>
+          <w:szCs w:val="28"/>
+        </w:rPr>
+        <w:t xml:space="preserve">Insert data into </w:t>
+      </w:r>
+      <w:r>
+        <w:rPr>
+          <w:sz w:val="32"/>
+          <w:szCs w:val="28"/>
+        </w:rPr>
+        <w:t>designation</w:t>
+      </w:r>
+      <w:r>
+        <w:rPr>
+          <w:sz w:val="32"/>
+          <w:szCs w:val="28"/>
+        </w:rPr>
+        <w:t xml:space="preserve"> table </w:t>
+      </w:r>
+      <w:r>
+        <w:rPr>
+          <w:sz w:val="32"/>
+          <w:szCs w:val="28"/>
         </w:rPr>
         <w:sym w:font="Wingdings" w:char="F0E8"/>
       </w:r>
-    </w:p>
-    <w:p>
-      <w:pPr>
-        <w:rPr>
-          <w:sz w:val="24"/>
-          <w:szCs w:val="24"/>
-        </w:rPr>
-      </w:pPr>
-      <w:r>
-        <w:rPr>
-          <w:sz w:val="24"/>
-          <w:szCs w:val="24"/>
-        </w:rPr>
-        <w:tab/>
-      </w:r>
-      <w:r>
-        <w:rPr>
-          <w:sz w:val="24"/>
-          <w:szCs w:val="24"/>
-        </w:rPr>
-        <w:tab/>
-      </w:r>
-      <w:r>
-        <w:rPr>
-          <w:sz w:val="24"/>
-          <w:szCs w:val="24"/>
-        </w:rPr>
-        <w:tab/>
-      </w:r>
-      <w:r>
-        <w:rPr>
-          <w:sz w:val="24"/>
-          <w:szCs w:val="24"/>
-        </w:rPr>
-        <w:tab/>
-        <w:t xml:space="preserve">    Use </w:t>
-      </w:r>
-      <w:proofErr w:type="spellStart"/>
-      <w:r>
-        <w:rPr>
-          <w:sz w:val="24"/>
-          <w:szCs w:val="24"/>
-        </w:rPr>
-        <w:t>empdb</w:t>
-      </w:r>
-      <w:proofErr w:type="spellEnd"/>
-      <w:r>
-        <w:rPr>
-          <w:sz w:val="24"/>
-          <w:szCs w:val="24"/>
-        </w:rPr>
-        <w:t>;</w:t>
-      </w:r>
-    </w:p>
-    <w:p>
-      <w:pPr>
-        <w:rPr>
-          <w:sz w:val="28"/>
-          <w:szCs w:val="28"/>
-        </w:rPr>
-      </w:pPr>
-      <w:r>
-        <w:rPr>
-          <w:sz w:val="28"/>
-          <w:szCs w:val="28"/>
-        </w:rPr>
-        <w:t xml:space="preserve">Create new </w:t>
-      </w:r>
-      <w:proofErr w:type="spellStart"/>
-      <w:r>
-        <w:rPr>
-          <w:sz w:val="28"/>
-          <w:szCs w:val="28"/>
-        </w:rPr>
-        <w:t>emptable</w:t>
-      </w:r>
-      <w:proofErr w:type="spellEnd"/>
-      <w:r>
-        <w:rPr>
-          <w:sz w:val="28"/>
-          <w:szCs w:val="28"/>
-        </w:rPr>
-        <w:t xml:space="preserve"> </w:t>
-      </w:r>
-      <w:r>
-        <w:rPr>
-          <w:sz w:val="28"/>
+      <w:r>
+        <w:rPr>
+          <w:sz w:val="32"/>
           <w:szCs w:val="28"/>
         </w:rPr>
         <w:sym w:font="Wingdings" w:char="F0E8"/>
       </w:r>
-      <w:r>
-        <w:rPr>
-          <w:sz w:val="28"/>
+    </w:p>
+    <w:p>
+      <w:pPr>
+        <w:rPr>
+          <w:sz w:val="24"/>
+          <w:szCs w:val="28"/>
+        </w:rPr>
+      </w:pPr>
+      <w:r>
+        <w:rPr>
+          <w:sz w:val="32"/>
+          <w:szCs w:val="28"/>
+        </w:rPr>
+        <w:tab/>
+      </w:r>
+      <w:r>
+        <w:rPr>
+          <w:sz w:val="32"/>
+          <w:szCs w:val="28"/>
+        </w:rPr>
+        <w:tab/>
+      </w:r>
+      <w:r>
+        <w:rPr>
+          <w:sz w:val="32"/>
+          <w:szCs w:val="28"/>
+        </w:rPr>
+        <w:tab/>
+      </w:r>
+      <w:r>
+        <w:rPr>
+          <w:sz w:val="32"/>
+          <w:szCs w:val="28"/>
+        </w:rPr>
+        <w:tab/>
+      </w:r>
+      <w:r>
+        <w:rPr>
+          <w:sz w:val="32"/>
+          <w:szCs w:val="28"/>
+        </w:rPr>
+        <w:tab/>
+      </w:r>
+      <w:r>
+        <w:rPr>
+          <w:sz w:val="32"/>
+          <w:szCs w:val="28"/>
+        </w:rPr>
+        <w:tab/>
+      </w:r>
+      <w:r>
+        <w:rPr>
+          <w:sz w:val="24"/>
+          <w:szCs w:val="28"/>
+        </w:rPr>
+        <w:t>INSERT INTO designation(desg_id,desg_name)</w:t>
+      </w:r>
+    </w:p>
+    <w:p>
+      <w:pPr>
+        <w:ind w:left="3600" w:firstLine="720"/>
+        <w:rPr>
+          <w:sz w:val="24"/>
+          <w:szCs w:val="28"/>
+        </w:rPr>
+      </w:pPr>
+      <w:r>
+        <w:rPr>
+          <w:sz w:val="24"/>
+          <w:szCs w:val="28"/>
+        </w:rPr>
+        <w:t>VALUES</w:t>
+      </w:r>
+    </w:p>
+    <w:p>
+      <w:pPr>
+        <w:ind w:left="4320"/>
+        <w:rPr>
+          <w:sz w:val="24"/>
+          <w:szCs w:val="28"/>
+        </w:rPr>
+      </w:pPr>
+      <w:r>
+        <w:rPr>
+          <w:sz w:val="24"/>
+          <w:szCs w:val="28"/>
+        </w:rPr>
+        <w:t>(1,'Developer'),</w:t>
+      </w:r>
+    </w:p>
+    <w:p>
+      <w:pPr>
+        <w:ind w:left="4320"/>
+        <w:rPr>
+          <w:sz w:val="24"/>
+          <w:szCs w:val="28"/>
+        </w:rPr>
+      </w:pPr>
+      <w:r>
+        <w:rPr>
+          <w:sz w:val="24"/>
+          <w:szCs w:val="28"/>
+        </w:rPr>
+        <w:t>(2,'Sales Excutive'),</w:t>
+      </w:r>
+    </w:p>
+    <w:p>
+      <w:pPr>
+        <w:ind w:left="4320"/>
+        <w:rPr>
+          <w:sz w:val="24"/>
+          <w:szCs w:val="28"/>
+        </w:rPr>
+      </w:pPr>
+      <w:r>
+        <w:rPr>
+          <w:sz w:val="24"/>
+          <w:szCs w:val="28"/>
+        </w:rPr>
+        <w:t>(3,'HR');</w:t>
+      </w:r>
+    </w:p>
+    <w:p>
+      <w:pPr>
+        <w:tabs>
+          <w:tab w:val="left" w:pos="1080"/>
+        </w:tabs>
+        <w:rPr>
+          <w:sz w:val="24"/>
+          <w:szCs w:val="28"/>
+        </w:rPr>
+      </w:pPr>
+    </w:p>
+    <w:p>
+      <w:pPr>
+        <w:tabs>
+          <w:tab w:val="left" w:pos="1080"/>
+        </w:tabs>
+        <w:rPr>
+          <w:sz w:val="32"/>
+          <w:szCs w:val="28"/>
+        </w:rPr>
+      </w:pPr>
+      <w:r>
+        <w:rPr>
+          <w:sz w:val="32"/>
+          <w:szCs w:val="28"/>
+        </w:rPr>
+        <w:t>Insert data into employee table</w:t>
+      </w:r>
+      <w:r>
+        <w:rPr>
+          <w:sz w:val="32"/>
           <w:szCs w:val="28"/>
         </w:rPr>
         <w:sym w:font="Wingdings" w:char="F0E8"/>
       </w:r>
-    </w:p>
-    <w:p>
-      <w:pPr>
-        <w:rPr>
-          <w:sz w:val="24"/>
-          <w:szCs w:val="24"/>
-        </w:rPr>
-      </w:pPr>
-      <w:r>
-        <w:rPr>
-          <w:sz w:val="24"/>
-          <w:szCs w:val="24"/>
-        </w:rPr>
-        <w:t xml:space="preserve">   </w:t>
-      </w:r>
-      <w:r>
-        <w:rPr>
-          <w:sz w:val="24"/>
-          <w:szCs w:val="24"/>
-        </w:rPr>
-        <w:tab/>
-        <w:t xml:space="preserve">        </w:t>
-      </w:r>
-      <w:r>
-        <w:rPr>
-          <w:sz w:val="24"/>
-          <w:szCs w:val="24"/>
-        </w:rPr>
-        <w:tab/>
-      </w:r>
-      <w:r>
-        <w:rPr>
-          <w:sz w:val="24"/>
-          <w:szCs w:val="24"/>
-        </w:rPr>
-        <w:tab/>
-      </w:r>
-      <w:r>
-        <w:rPr>
-          <w:sz w:val="24"/>
-          <w:szCs w:val="24"/>
-        </w:rPr>
-        <w:tab/>
-      </w:r>
-      <w:r>
-        <w:rPr>
-          <w:sz w:val="24"/>
-          <w:szCs w:val="24"/>
-        </w:rPr>
-        <w:t xml:space="preserve">CREATE TABLE </w:t>
-      </w:r>
-      <w:proofErr w:type="spellStart"/>
-      <w:proofErr w:type="gramStart"/>
-      <w:r>
-        <w:rPr>
-          <w:sz w:val="24"/>
-          <w:szCs w:val="24"/>
-        </w:rPr>
-        <w:t>emptable</w:t>
-      </w:r>
-      <w:proofErr w:type="spellEnd"/>
-      <w:r>
-        <w:rPr>
-          <w:sz w:val="24"/>
-          <w:szCs w:val="24"/>
-        </w:rPr>
-        <w:t>(</w:t>
-      </w:r>
-      <w:proofErr w:type="spellStart"/>
-      <w:proofErr w:type="gramEnd"/>
-      <w:r>
-        <w:rPr>
-          <w:sz w:val="24"/>
-          <w:szCs w:val="24"/>
-        </w:rPr>
-        <w:t>Empid</w:t>
-      </w:r>
-      <w:proofErr w:type="spellEnd"/>
-      <w:r>
-        <w:rPr>
-          <w:sz w:val="24"/>
-          <w:szCs w:val="24"/>
-        </w:rPr>
-        <w:t xml:space="preserve"> </w:t>
-      </w:r>
-      <w:proofErr w:type="spellStart"/>
-      <w:r>
-        <w:rPr>
-          <w:sz w:val="24"/>
-          <w:szCs w:val="24"/>
-        </w:rPr>
-        <w:t>int</w:t>
-      </w:r>
-      <w:proofErr w:type="spellEnd"/>
-      <w:r>
-        <w:rPr>
-          <w:sz w:val="24"/>
-          <w:szCs w:val="24"/>
-        </w:rPr>
-        <w:t xml:space="preserve"> PRIMARY key not null,</w:t>
-      </w:r>
-    </w:p>
-    <w:p>
-      <w:pPr>
-        <w:rPr>
-          <w:sz w:val="24"/>
-          <w:szCs w:val="24"/>
-        </w:rPr>
-      </w:pPr>
-      <w:r>
-        <w:rPr>
-          <w:sz w:val="24"/>
-          <w:szCs w:val="24"/>
-        </w:rPr>
-        <w:t xml:space="preserve">                     </w:t>
-      </w:r>
-      <w:r>
-        <w:rPr>
-          <w:sz w:val="24"/>
-          <w:szCs w:val="24"/>
-        </w:rPr>
-        <w:tab/>
-      </w:r>
-      <w:r>
-        <w:rPr>
-          <w:sz w:val="24"/>
-          <w:szCs w:val="24"/>
-        </w:rPr>
-        <w:tab/>
-      </w:r>
-      <w:r>
-        <w:rPr>
-          <w:sz w:val="24"/>
-          <w:szCs w:val="24"/>
-        </w:rPr>
-        <w:tab/>
-      </w:r>
-      <w:r>
-        <w:rPr>
-          <w:sz w:val="24"/>
-          <w:szCs w:val="24"/>
-        </w:rPr>
-        <w:t xml:space="preserve"> </w:t>
-      </w:r>
-      <w:proofErr w:type="spellStart"/>
-      <w:r>
-        <w:rPr>
-          <w:sz w:val="24"/>
-          <w:szCs w:val="24"/>
-        </w:rPr>
-        <w:t>First_name</w:t>
-      </w:r>
-      <w:proofErr w:type="spellEnd"/>
-      <w:r>
-        <w:rPr>
-          <w:sz w:val="24"/>
-          <w:szCs w:val="24"/>
-        </w:rPr>
-        <w:t xml:space="preserve"> </w:t>
-      </w:r>
-      <w:proofErr w:type="spellStart"/>
-      <w:proofErr w:type="gramStart"/>
-      <w:r>
-        <w:rPr>
-          <w:sz w:val="24"/>
-          <w:szCs w:val="24"/>
-        </w:rPr>
-        <w:t>varchar</w:t>
-      </w:r>
-      <w:proofErr w:type="spellEnd"/>
-      <w:r>
-        <w:rPr>
-          <w:sz w:val="24"/>
-          <w:szCs w:val="24"/>
-        </w:rPr>
-        <w:t>(</w:t>
-      </w:r>
-      <w:proofErr w:type="gramEnd"/>
-      <w:r>
-        <w:rPr>
-          <w:sz w:val="24"/>
-          <w:szCs w:val="24"/>
-        </w:rPr>
-        <w:t>50) not null,</w:t>
-      </w:r>
-    </w:p>
-    <w:p>
-      <w:pPr>
-        <w:rPr>
-          <w:sz w:val="24"/>
-          <w:szCs w:val="24"/>
-        </w:rPr>
-      </w:pPr>
-      <w:r>
-        <w:rPr>
-          <w:sz w:val="24"/>
-          <w:szCs w:val="24"/>
-        </w:rPr>
-        <w:t xml:space="preserve">                     </w:t>
-      </w:r>
-      <w:r>
-        <w:rPr>
-          <w:sz w:val="24"/>
-          <w:szCs w:val="24"/>
-        </w:rPr>
-        <w:tab/>
-      </w:r>
-      <w:r>
-        <w:rPr>
-          <w:sz w:val="24"/>
-          <w:szCs w:val="24"/>
-        </w:rPr>
-        <w:tab/>
-      </w:r>
-      <w:r>
-        <w:rPr>
-          <w:sz w:val="24"/>
-          <w:szCs w:val="24"/>
-        </w:rPr>
-        <w:tab/>
-      </w:r>
-      <w:r>
-        <w:rPr>
-          <w:sz w:val="24"/>
-          <w:szCs w:val="24"/>
-        </w:rPr>
-        <w:t xml:space="preserve"> </w:t>
-      </w:r>
-      <w:proofErr w:type="spellStart"/>
-      <w:r>
-        <w:rPr>
-          <w:sz w:val="24"/>
-          <w:szCs w:val="24"/>
-        </w:rPr>
-        <w:t>Last_name</w:t>
-      </w:r>
-      <w:proofErr w:type="spellEnd"/>
-      <w:r>
-        <w:rPr>
-          <w:sz w:val="24"/>
-          <w:szCs w:val="24"/>
-        </w:rPr>
-        <w:t xml:space="preserve"> </w:t>
-      </w:r>
-      <w:proofErr w:type="spellStart"/>
-      <w:proofErr w:type="gramStart"/>
-      <w:r>
-        <w:rPr>
-          <w:sz w:val="24"/>
-          <w:szCs w:val="24"/>
-        </w:rPr>
-        <w:t>varchar</w:t>
-      </w:r>
-      <w:proofErr w:type="spellEnd"/>
-      <w:r>
-        <w:rPr>
-          <w:sz w:val="24"/>
-          <w:szCs w:val="24"/>
-        </w:rPr>
-        <w:t>(</w:t>
-      </w:r>
-      <w:proofErr w:type="gramEnd"/>
-      <w:r>
-        <w:rPr>
-          <w:sz w:val="24"/>
-          <w:szCs w:val="24"/>
-        </w:rPr>
-        <w:t>50) NOT null,</w:t>
-      </w:r>
-    </w:p>
-    <w:p>
-      <w:pPr>
-        <w:rPr>
-          <w:sz w:val="24"/>
-          <w:szCs w:val="24"/>
-        </w:rPr>
-      </w:pPr>
-      <w:r>
-        <w:rPr>
-          <w:sz w:val="24"/>
-          <w:szCs w:val="24"/>
-        </w:rPr>
-        <w:t xml:space="preserve">                     </w:t>
-      </w:r>
-      <w:r>
-        <w:rPr>
-          <w:sz w:val="24"/>
-          <w:szCs w:val="24"/>
-        </w:rPr>
-        <w:tab/>
-      </w:r>
-      <w:r>
-        <w:rPr>
-          <w:sz w:val="24"/>
-          <w:szCs w:val="24"/>
-        </w:rPr>
-        <w:tab/>
-      </w:r>
-      <w:r>
-        <w:rPr>
-          <w:sz w:val="24"/>
-          <w:szCs w:val="24"/>
-        </w:rPr>
-        <w:tab/>
-      </w:r>
-      <w:r>
-        <w:rPr>
-          <w:sz w:val="24"/>
-          <w:szCs w:val="24"/>
-        </w:rPr>
-        <w:t xml:space="preserve"> Age </w:t>
-      </w:r>
-      <w:proofErr w:type="spellStart"/>
-      <w:r>
-        <w:rPr>
-          <w:sz w:val="24"/>
-          <w:szCs w:val="24"/>
-        </w:rPr>
-        <w:t>int</w:t>
-      </w:r>
-      <w:proofErr w:type="spellEnd"/>
-      <w:r>
-        <w:rPr>
-          <w:sz w:val="24"/>
-          <w:szCs w:val="24"/>
-        </w:rPr>
-        <w:t xml:space="preserve"> not null,</w:t>
-      </w:r>
-    </w:p>
-    <w:p>
-      <w:pPr>
-        <w:rPr>
-          <w:sz w:val="24"/>
-          <w:szCs w:val="24"/>
-        </w:rPr>
-      </w:pPr>
-      <w:r>
-        <w:rPr>
-          <w:sz w:val="24"/>
-          <w:szCs w:val="24"/>
-        </w:rPr>
-        <w:t xml:space="preserve">                      </w:t>
-      </w:r>
-      <w:r>
-        <w:rPr>
-          <w:sz w:val="24"/>
-          <w:szCs w:val="24"/>
-        </w:rPr>
-        <w:tab/>
-      </w:r>
-      <w:r>
-        <w:rPr>
-          <w:sz w:val="24"/>
-          <w:szCs w:val="24"/>
-        </w:rPr>
-        <w:tab/>
-      </w:r>
-      <w:r>
-        <w:rPr>
-          <w:sz w:val="24"/>
-          <w:szCs w:val="24"/>
-        </w:rPr>
-        <w:tab/>
-      </w:r>
-      <w:proofErr w:type="spellStart"/>
-      <w:r>
-        <w:rPr>
-          <w:sz w:val="24"/>
-          <w:szCs w:val="24"/>
-        </w:rPr>
-        <w:t>Hire_date</w:t>
-      </w:r>
-      <w:proofErr w:type="spellEnd"/>
-      <w:r>
-        <w:rPr>
-          <w:sz w:val="24"/>
-          <w:szCs w:val="24"/>
-        </w:rPr>
-        <w:t xml:space="preserve"> date,</w:t>
-      </w:r>
-    </w:p>
-    <w:p>
-      <w:pPr>
-        <w:rPr>
-          <w:sz w:val="24"/>
-          <w:szCs w:val="24"/>
-        </w:rPr>
-      </w:pPr>
-      <w:r>
-        <w:rPr>
-          <w:sz w:val="24"/>
-          <w:szCs w:val="24"/>
-        </w:rPr>
-        <w:t xml:space="preserve">                      </w:t>
-      </w:r>
-      <w:r>
-        <w:rPr>
-          <w:sz w:val="24"/>
-          <w:szCs w:val="24"/>
-        </w:rPr>
-        <w:tab/>
-      </w:r>
-      <w:r>
-        <w:rPr>
-          <w:sz w:val="24"/>
-          <w:szCs w:val="24"/>
-        </w:rPr>
-        <w:tab/>
-      </w:r>
-      <w:r>
-        <w:rPr>
-          <w:sz w:val="24"/>
-          <w:szCs w:val="24"/>
-        </w:rPr>
-        <w:tab/>
-      </w:r>
-      <w:r>
-        <w:rPr>
-          <w:sz w:val="24"/>
-          <w:szCs w:val="24"/>
-        </w:rPr>
-        <w:t xml:space="preserve">Address </w:t>
-      </w:r>
-      <w:proofErr w:type="spellStart"/>
-      <w:proofErr w:type="gramStart"/>
-      <w:r>
-        <w:rPr>
-          <w:sz w:val="24"/>
-          <w:szCs w:val="24"/>
-        </w:rPr>
-        <w:t>varchar</w:t>
-      </w:r>
-      <w:proofErr w:type="spellEnd"/>
-      <w:r>
-        <w:rPr>
-          <w:sz w:val="24"/>
-          <w:szCs w:val="24"/>
-        </w:rPr>
-        <w:t>(</w:t>
-      </w:r>
-      <w:proofErr w:type="gramEnd"/>
-      <w:r>
-        <w:rPr>
-          <w:sz w:val="24"/>
-          <w:szCs w:val="24"/>
-        </w:rPr>
-        <w:t>100)</w:t>
-      </w:r>
-    </w:p>
-    <w:p>
-      <w:pPr>
-        <w:rPr>
-          <w:sz w:val="24"/>
-          <w:szCs w:val="24"/>
-        </w:rPr>
-      </w:pPr>
-      <w:r>
-        <w:rPr>
-          <w:sz w:val="24"/>
-          <w:szCs w:val="24"/>
-        </w:rPr>
-        <w:t>);</w:t>
-      </w:r>
-    </w:p>
-    <w:p>
-      <w:pPr>
-        <w:rPr>
-          <w:sz w:val="24"/>
-          <w:szCs w:val="24"/>
-        </w:rPr>
-      </w:pPr>
-    </w:p>
-    <w:p>
-      <w:pPr>
-        <w:rPr>
-          <w:sz w:val="28"/>
-          <w:szCs w:val="28"/>
-        </w:rPr>
-      </w:pPr>
-      <w:r>
-        <w:rPr>
-          <w:sz w:val="28"/>
-          <w:szCs w:val="28"/>
-        </w:rPr>
-        <w:t xml:space="preserve">Insert data into </w:t>
-      </w:r>
-      <w:proofErr w:type="spellStart"/>
-      <w:r>
-        <w:rPr>
-          <w:sz w:val="28"/>
-          <w:szCs w:val="28"/>
-        </w:rPr>
-        <w:t>epmtable</w:t>
-      </w:r>
-      <w:proofErr w:type="spellEnd"/>
-      <w:r>
-        <w:rPr>
-          <w:sz w:val="28"/>
-          <w:szCs w:val="28"/>
-        </w:rPr>
-        <w:t xml:space="preserve"> </w:t>
-      </w:r>
-      <w:r>
-        <w:rPr>
-          <w:sz w:val="28"/>
+      <w:r>
+        <w:rPr>
+          <w:sz w:val="32"/>
           <w:szCs w:val="28"/>
         </w:rPr>
         <w:sym w:font="Wingdings" w:char="F0E8"/>
       </w:r>
-      <w:r>
-        <w:rPr>
-          <w:sz w:val="28"/>
+    </w:p>
+    <w:p>
+      <w:pPr>
+        <w:tabs>
+          <w:tab w:val="left" w:pos="1080"/>
+        </w:tabs>
+        <w:rPr>
+          <w:sz w:val="24"/>
+          <w:szCs w:val="28"/>
+        </w:rPr>
+      </w:pPr>
+      <w:r>
+        <w:rPr>
+          <w:sz w:val="24"/>
+          <w:szCs w:val="28"/>
+        </w:rPr>
+        <w:t>INSERT INTO employee(emp_id , emp_name , emp_age , emp_salary , dept_id , desg_id)</w:t>
+      </w:r>
+    </w:p>
+    <w:p>
+      <w:pPr>
+        <w:tabs>
+          <w:tab w:val="left" w:pos="1080"/>
+        </w:tabs>
+        <w:rPr>
+          <w:sz w:val="24"/>
+          <w:szCs w:val="28"/>
+        </w:rPr>
+      </w:pPr>
+      <w:r>
+        <w:rPr>
+          <w:sz w:val="24"/>
+          <w:szCs w:val="28"/>
+        </w:rPr>
+        <w:t>VALUES</w:t>
+      </w:r>
+    </w:p>
+    <w:p>
+      <w:pPr>
+        <w:tabs>
+          <w:tab w:val="left" w:pos="1080"/>
+        </w:tabs>
+        <w:rPr>
+          <w:sz w:val="24"/>
+          <w:szCs w:val="28"/>
+        </w:rPr>
+      </w:pPr>
+      <w:r>
+        <w:rPr>
+          <w:sz w:val="24"/>
+          <w:szCs w:val="28"/>
+        </w:rPr>
+        <w:t>(1,'Saksham Malviya',30,27000,1,1),</w:t>
+      </w:r>
+    </w:p>
+    <w:p>
+      <w:pPr>
+        <w:tabs>
+          <w:tab w:val="left" w:pos="1080"/>
+        </w:tabs>
+        <w:rPr>
+          <w:sz w:val="24"/>
+          <w:szCs w:val="28"/>
+        </w:rPr>
+      </w:pPr>
+      <w:r>
+        <w:rPr>
+          <w:sz w:val="24"/>
+          <w:szCs w:val="28"/>
+        </w:rPr>
+        <w:t>(2,'Yogendra Patidar',20,25000,2,2),</w:t>
+      </w:r>
+    </w:p>
+    <w:p>
+      <w:pPr>
+        <w:tabs>
+          <w:tab w:val="left" w:pos="1080"/>
+        </w:tabs>
+        <w:rPr>
+          <w:sz w:val="24"/>
+          <w:szCs w:val="28"/>
+        </w:rPr>
+      </w:pPr>
+      <w:r>
+        <w:rPr>
+          <w:sz w:val="24"/>
+          <w:szCs w:val="28"/>
+        </w:rPr>
+        <w:t>(3,'Ravi',25,20000,3,3);</w:t>
+      </w:r>
+    </w:p>
+    <w:p>
+      <w:pPr>
+        <w:tabs>
+          <w:tab w:val="left" w:pos="1080"/>
+        </w:tabs>
+        <w:rPr>
+          <w:sz w:val="24"/>
+          <w:szCs w:val="28"/>
+        </w:rPr>
+      </w:pPr>
+    </w:p>
+    <w:p>
+      <w:pPr>
+        <w:tabs>
+          <w:tab w:val="left" w:pos="1080"/>
+        </w:tabs>
+        <w:rPr>
+          <w:sz w:val="24"/>
+          <w:szCs w:val="28"/>
+        </w:rPr>
+      </w:pPr>
+      <w:r>
+        <w:rPr>
+          <w:sz w:val="24"/>
+          <w:szCs w:val="28"/>
+        </w:rPr>
+        <w:t xml:space="preserve">Show tablel data </w:t>
+      </w:r>
+      <w:r>
+        <w:rPr>
+          <w:sz w:val="24"/>
           <w:szCs w:val="28"/>
         </w:rPr>
         <w:sym w:font="Wingdings" w:char="F0E8"/>
       </w:r>
-    </w:p>
-    <w:p>
-      <w:pPr>
-        <w:rPr>
-          <w:sz w:val="24"/>
-          <w:szCs w:val="28"/>
-        </w:rPr>
-      </w:pPr>
-      <w:r>
-        <w:rPr>
-          <w:sz w:val="24"/>
-          <w:szCs w:val="28"/>
-        </w:rPr>
-        <w:t xml:space="preserve">INSERT into </w:t>
-      </w:r>
-      <w:proofErr w:type="spellStart"/>
-      <w:proofErr w:type="gramStart"/>
-      <w:r>
-        <w:rPr>
-          <w:sz w:val="24"/>
-          <w:szCs w:val="28"/>
-        </w:rPr>
-        <w:t>emptable</w:t>
-      </w:r>
-      <w:proofErr w:type="spellEnd"/>
-      <w:r>
-        <w:rPr>
-          <w:sz w:val="24"/>
-          <w:szCs w:val="28"/>
-        </w:rPr>
-        <w:t>(</w:t>
-      </w:r>
-      <w:proofErr w:type="spellStart"/>
-      <w:proofErr w:type="gramEnd"/>
-      <w:r>
-        <w:rPr>
-          <w:sz w:val="24"/>
-          <w:szCs w:val="28"/>
-        </w:rPr>
-        <w:t>Empid,First_name,Last_name,Age,Hire_date,Address</w:t>
-      </w:r>
-      <w:proofErr w:type="spellEnd"/>
-      <w:r>
-        <w:rPr>
-          <w:sz w:val="24"/>
-          <w:szCs w:val="28"/>
-        </w:rPr>
-        <w:t>)</w:t>
-      </w:r>
-    </w:p>
-    <w:p>
-      <w:pPr>
-        <w:rPr>
-          <w:sz w:val="24"/>
-          <w:szCs w:val="28"/>
-        </w:rPr>
-      </w:pPr>
-      <w:r>
-        <w:rPr>
-          <w:sz w:val="24"/>
-          <w:szCs w:val="28"/>
-        </w:rPr>
-        <w:t>VALUES</w:t>
-      </w:r>
-    </w:p>
-    <w:p>
-      <w:pPr>
-        <w:rPr>
-          <w:sz w:val="24"/>
-          <w:szCs w:val="28"/>
-        </w:rPr>
-      </w:pPr>
-      <w:r>
-        <w:rPr>
-          <w:sz w:val="24"/>
-          <w:szCs w:val="28"/>
-        </w:rPr>
-        <w:t>(101,'Yogendra','Patidar'</w:t>
-      </w:r>
-      <w:proofErr w:type="gramStart"/>
-      <w:r>
-        <w:rPr>
-          <w:sz w:val="24"/>
-          <w:szCs w:val="28"/>
-        </w:rPr>
-        <w:t>,20</w:t>
-      </w:r>
-      <w:proofErr w:type="gramEnd"/>
-      <w:r>
-        <w:rPr>
-          <w:sz w:val="24"/>
-          <w:szCs w:val="28"/>
-        </w:rPr>
-        <w:t xml:space="preserve">,'2024-11-10,'Atal </w:t>
-      </w:r>
-      <w:proofErr w:type="spellStart"/>
-      <w:r>
-        <w:rPr>
-          <w:sz w:val="24"/>
-          <w:szCs w:val="28"/>
-        </w:rPr>
-        <w:t>Dwar,Indore</w:t>
-      </w:r>
-      <w:proofErr w:type="spellEnd"/>
-      <w:r>
-        <w:rPr>
-          <w:sz w:val="24"/>
-          <w:szCs w:val="28"/>
-        </w:rPr>
-        <w:t>');</w:t>
-      </w:r>
-    </w:p>
-    <w:p>
-      <w:pPr>
-        <w:rPr>
-          <w:sz w:val="24"/>
-          <w:szCs w:val="28"/>
-        </w:rPr>
-      </w:pPr>
-    </w:p>
-    <w:p>
-      <w:pPr>
-        <w:rPr>
-          <w:sz w:val="32"/>
-          <w:szCs w:val="28"/>
-        </w:rPr>
-      </w:pPr>
-      <w:r>
-        <w:rPr>
-          <w:sz w:val="32"/>
-          <w:szCs w:val="28"/>
-        </w:rPr>
-        <w:t xml:space="preserve">Change fiend name </w:t>
-      </w:r>
-      <w:r>
-        <w:rPr>
-          <w:sz w:val="32"/>
+      <w:r>
+        <w:rPr>
+          <w:sz w:val="24"/>
           <w:szCs w:val="28"/>
         </w:rPr>
         <w:sym w:font="Wingdings" w:char="F0E8"/>
       </w:r>
-      <w:r>
-        <w:rPr>
-          <w:sz w:val="32"/>
-          <w:szCs w:val="28"/>
-        </w:rPr>
-        <w:sym w:font="Wingdings" w:char="F0E8"/>
-      </w:r>
-    </w:p>
-    <w:p>
-      <w:pPr>
-        <w:rPr>
-          <w:sz w:val="24"/>
-          <w:szCs w:val="28"/>
-        </w:rPr>
-      </w:pPr>
-      <w:r>
-        <w:rPr>
-          <w:sz w:val="32"/>
-          <w:szCs w:val="28"/>
-        </w:rPr>
-        <w:tab/>
-      </w:r>
-      <w:r>
-        <w:rPr>
-          <w:sz w:val="32"/>
-          <w:szCs w:val="28"/>
-        </w:rPr>
-        <w:tab/>
-      </w:r>
-      <w:r>
-        <w:rPr>
-          <w:sz w:val="32"/>
-          <w:szCs w:val="28"/>
-        </w:rPr>
-        <w:tab/>
-      </w:r>
-      <w:r>
-        <w:rPr>
-          <w:sz w:val="24"/>
-          <w:szCs w:val="28"/>
-        </w:rPr>
-        <w:tab/>
-        <w:t xml:space="preserve">ALTER TABLE </w:t>
-      </w:r>
-      <w:proofErr w:type="spellStart"/>
-      <w:r>
-        <w:rPr>
-          <w:sz w:val="24"/>
-          <w:szCs w:val="28"/>
-        </w:rPr>
-        <w:t>tbalename</w:t>
-      </w:r>
-      <w:proofErr w:type="spellEnd"/>
-      <w:r>
-        <w:rPr>
-          <w:sz w:val="24"/>
-          <w:szCs w:val="28"/>
-        </w:rPr>
-        <w:t xml:space="preserve"> CHANGE </w:t>
-      </w:r>
-      <w:proofErr w:type="spellStart"/>
-      <w:r>
-        <w:rPr>
-          <w:sz w:val="24"/>
-          <w:szCs w:val="28"/>
-        </w:rPr>
-        <w:t>oldfeildname</w:t>
-      </w:r>
-      <w:proofErr w:type="spellEnd"/>
-      <w:r>
-        <w:rPr>
-          <w:sz w:val="24"/>
-          <w:szCs w:val="28"/>
-        </w:rPr>
-        <w:t xml:space="preserve"> </w:t>
-      </w:r>
-      <w:proofErr w:type="spellStart"/>
-      <w:r>
-        <w:rPr>
-          <w:sz w:val="24"/>
-          <w:szCs w:val="28"/>
-        </w:rPr>
-        <w:t>newfieldname</w:t>
-      </w:r>
-      <w:proofErr w:type="spellEnd"/>
-      <w:r>
-        <w:rPr>
-          <w:sz w:val="24"/>
-          <w:szCs w:val="28"/>
-        </w:rPr>
-        <w:t xml:space="preserve"> </w:t>
-      </w:r>
-      <w:proofErr w:type="spellStart"/>
-      <w:r>
-        <w:rPr>
-          <w:sz w:val="24"/>
-          <w:szCs w:val="28"/>
-        </w:rPr>
-        <w:t>datatype</w:t>
-      </w:r>
-      <w:proofErr w:type="spellEnd"/>
-      <w:r>
-        <w:rPr>
-          <w:sz w:val="24"/>
-          <w:szCs w:val="28"/>
-        </w:rPr>
-        <w:t xml:space="preserve"> </w:t>
-      </w:r>
-      <w:proofErr w:type="spellStart"/>
-      <w:r>
-        <w:rPr>
-          <w:sz w:val="24"/>
-          <w:szCs w:val="28"/>
-        </w:rPr>
-        <w:t>constent</w:t>
-      </w:r>
-      <w:proofErr w:type="spellEnd"/>
-      <w:r>
-        <w:rPr>
-          <w:sz w:val="24"/>
-          <w:szCs w:val="28"/>
-        </w:rPr>
-        <w:t>;</w:t>
-      </w:r>
-    </w:p>
-    <w:p>
-      <w:pPr>
-        <w:rPr>
-          <w:sz w:val="24"/>
-          <w:szCs w:val="28"/>
-        </w:rPr>
-      </w:pPr>
-      <w:r>
-        <w:rPr>
-          <w:sz w:val="24"/>
-          <w:szCs w:val="28"/>
-        </w:rPr>
-        <w:tab/>
-      </w:r>
-      <w:r>
-        <w:rPr>
-          <w:sz w:val="24"/>
-          <w:szCs w:val="28"/>
-        </w:rPr>
-        <w:tab/>
-      </w:r>
-      <w:r>
-        <w:rPr>
-          <w:sz w:val="24"/>
-          <w:szCs w:val="28"/>
-        </w:rPr>
-        <w:tab/>
-      </w:r>
-      <w:r>
-        <w:rPr>
-          <w:sz w:val="24"/>
-          <w:szCs w:val="28"/>
-        </w:rPr>
-        <w:tab/>
+    </w:p>
+    <w:p>
+      <w:pPr>
+        <w:tabs>
+          <w:tab w:val="left" w:pos="1080"/>
+        </w:tabs>
+        <w:rPr>
+          <w:sz w:val="24"/>
+          <w:szCs w:val="28"/>
+        </w:rPr>
+      </w:pPr>
+      <w:r>
+        <w:rPr>
+          <w:sz w:val="24"/>
+          <w:szCs w:val="28"/>
+        </w:rPr>
+        <w:tab/>
+      </w:r>
+      <w:r>
+        <w:rPr>
+          <w:sz w:val="24"/>
+          <w:szCs w:val="28"/>
+        </w:rPr>
+        <w:tab/>
+      </w:r>
+      <w:r>
+        <w:rPr>
+          <w:sz w:val="24"/>
+          <w:szCs w:val="28"/>
+        </w:rPr>
+        <w:tab/>
+      </w:r>
+      <w:r>
+        <w:rPr>
+          <w:sz w:val="24"/>
+          <w:szCs w:val="28"/>
+        </w:rPr>
+        <w:t>SELECT * from department</w:t>
       </w:r>
       <w:bookmarkStart w:id="0" w:name="_GoBack"/>
-      <w:r>
-        <w:rPr>
-          <w:sz w:val="24"/>
-          <w:szCs w:val="28"/>
-        </w:rPr>
-        <w:t xml:space="preserve">ALTER TABLE student CHANGE </w:t>
-      </w:r>
-      <w:proofErr w:type="gramStart"/>
-      <w:r>
-        <w:rPr>
-          <w:sz w:val="24"/>
-          <w:szCs w:val="28"/>
-        </w:rPr>
-        <w:t>contact  mobile</w:t>
-      </w:r>
-      <w:proofErr w:type="gramEnd"/>
-      <w:r>
-        <w:rPr>
-          <w:sz w:val="24"/>
-          <w:szCs w:val="28"/>
-        </w:rPr>
-        <w:t xml:space="preserve"> </w:t>
-      </w:r>
-      <w:proofErr w:type="spellStart"/>
-      <w:r>
-        <w:rPr>
-          <w:sz w:val="24"/>
-          <w:szCs w:val="28"/>
-        </w:rPr>
-        <w:t>varchar</w:t>
-      </w:r>
-      <w:proofErr w:type="spellEnd"/>
-      <w:r>
-        <w:rPr>
-          <w:sz w:val="24"/>
-          <w:szCs w:val="28"/>
-        </w:rPr>
-        <w:t>(10);</w:t>
-      </w:r>
       <w:bookmarkEnd w:id="0"/>
     </w:p>
     <w:sectPr>
@@ -3064,7 +3483,7 @@
         <v:path o:extrusionok="f" gradientshapeok="t" o:connecttype="rect"/>
         <o:lock v:ext="edit" aspectratio="t"/>
       </v:shapetype>
-      <v:shape id="_x0000_i1057" type="#_x0000_t75" style="width:11.45pt;height:11.45pt" o:bullet="t">
+      <v:shape id="_x0000_i1039" type="#_x0000_t75" style="width:11.55pt;height:11.55pt" o:bullet="t">
         <v:imagedata r:id="rId1" o:title="mso9037"/>
       </v:shape>
     </w:pict>
@@ -5933,7 +6352,7 @@
 </file>
 
 <file path=customXml/itemProps1.xml><?xml version="1.0" encoding="utf-8"?>
-<ds:datastoreItem xmlns:ds="http://schemas.openxmlformats.org/officeDocument/2006/customXml" ds:itemID="{3A6B8D17-9191-4C6A-A218-B16DB1CE7867}">
+<ds:datastoreItem xmlns:ds="http://schemas.openxmlformats.org/officeDocument/2006/customXml" ds:itemID="{A1CFF35F-4262-4881-8FBE-4352C817E016}">
   <ds:schemaRefs>
     <ds:schemaRef ds:uri="http://schemas.openxmlformats.org/officeDocument/2006/bibliography"/>
   </ds:schemaRefs>

</xml_diff>

<commit_message>
some changes in chathub project
</commit_message>
<xml_diff>
--- a/DBMS/DBMS.docx
+++ b/DBMS/DBMS.docx
@@ -3333,27 +3333,27 @@
           <w:tab w:val="left" w:pos="1080"/>
         </w:tabs>
         <w:rPr>
-          <w:sz w:val="24"/>
-          <w:szCs w:val="28"/>
-        </w:rPr>
-      </w:pPr>
-      <w:r>
-        <w:rPr>
-          <w:sz w:val="24"/>
+          <w:sz w:val="32"/>
+          <w:szCs w:val="28"/>
+        </w:rPr>
+      </w:pPr>
+      <w:r>
+        <w:rPr>
+          <w:sz w:val="32"/>
           <w:szCs w:val="28"/>
         </w:rPr>
         <w:t xml:space="preserve">Show tablel data </w:t>
       </w:r>
       <w:r>
         <w:rPr>
-          <w:sz w:val="24"/>
+          <w:sz w:val="32"/>
           <w:szCs w:val="28"/>
         </w:rPr>
         <w:sym w:font="Wingdings" w:char="F0E8"/>
       </w:r>
       <w:r>
         <w:rPr>
-          <w:sz w:val="24"/>
+          <w:sz w:val="32"/>
           <w:szCs w:val="28"/>
         </w:rPr>
         <w:sym w:font="Wingdings" w:char="F0E8"/>
@@ -3397,8 +3397,256 @@
         </w:rPr>
         <w:t>SELECT * from department</w:t>
       </w:r>
+    </w:p>
+    <w:p>
+      <w:pPr>
+        <w:tabs>
+          <w:tab w:val="left" w:pos="1080"/>
+        </w:tabs>
+        <w:rPr>
+          <w:sz w:val="24"/>
+          <w:szCs w:val="28"/>
+        </w:rPr>
+      </w:pPr>
+    </w:p>
+    <w:p>
+      <w:pPr>
+        <w:tabs>
+          <w:tab w:val="left" w:pos="1080"/>
+        </w:tabs>
+        <w:rPr>
+          <w:sz w:val="32"/>
+          <w:szCs w:val="28"/>
+        </w:rPr>
+      </w:pPr>
+      <w:r>
+        <w:rPr>
+          <w:sz w:val="32"/>
+          <w:szCs w:val="28"/>
+        </w:rPr>
+        <w:t xml:space="preserve">Fetch data from foreign name </w:t>
+      </w:r>
+      <w:r>
+        <w:rPr>
+          <w:sz w:val="32"/>
+          <w:szCs w:val="28"/>
+        </w:rPr>
+        <w:sym w:font="Wingdings" w:char="F0E8"/>
+      </w:r>
+      <w:r>
+        <w:rPr>
+          <w:sz w:val="32"/>
+          <w:szCs w:val="28"/>
+        </w:rPr>
+        <w:sym w:font="Wingdings" w:char="F0E8"/>
+      </w:r>
+    </w:p>
+    <w:p>
+      <w:pPr>
+        <w:tabs>
+          <w:tab w:val="left" w:pos="1080"/>
+        </w:tabs>
+        <w:rPr>
+          <w:sz w:val="24"/>
+          <w:szCs w:val="28"/>
+        </w:rPr>
+      </w:pPr>
+      <w:r>
+        <w:rPr>
+          <w:sz w:val="24"/>
+          <w:szCs w:val="28"/>
+        </w:rPr>
+        <w:t>SELECT * FROM student WHERE course_id IN ( SELECT course_id FROM course WHERE course_name = 'Hindi' );</w:t>
+      </w:r>
+    </w:p>
+    <w:p>
+      <w:pPr>
+        <w:tabs>
+          <w:tab w:val="left" w:pos="1080"/>
+        </w:tabs>
+        <w:rPr>
+          <w:sz w:val="24"/>
+          <w:szCs w:val="28"/>
+        </w:rPr>
+      </w:pPr>
+    </w:p>
+    <w:p>
+      <w:pPr>
+        <w:tabs>
+          <w:tab w:val="left" w:pos="1080"/>
+        </w:tabs>
+        <w:rPr>
+          <w:sz w:val="32"/>
+          <w:szCs w:val="28"/>
+        </w:rPr>
+      </w:pPr>
+      <w:r>
+        <w:rPr>
+          <w:sz w:val="32"/>
+          <w:szCs w:val="28"/>
+        </w:rPr>
+        <w:t xml:space="preserve">Fetch student by course name </w:t>
+      </w:r>
+      <w:r>
+        <w:rPr>
+          <w:sz w:val="32"/>
+          <w:szCs w:val="28"/>
+        </w:rPr>
+        <w:sym w:font="Wingdings" w:char="F0E8"/>
+      </w:r>
+      <w:r>
+        <w:rPr>
+          <w:sz w:val="32"/>
+          <w:szCs w:val="28"/>
+        </w:rPr>
+        <w:sym w:font="Wingdings" w:char="F0E8"/>
+      </w:r>
+    </w:p>
+    <w:p>
+      <w:pPr>
+        <w:tabs>
+          <w:tab w:val="left" w:pos="1080"/>
+        </w:tabs>
+        <w:rPr>
+          <w:sz w:val="32"/>
+          <w:szCs w:val="28"/>
+        </w:rPr>
+      </w:pPr>
+      <w:r>
+        <w:rPr>
+          <w:sz w:val="32"/>
+          <w:szCs w:val="28"/>
+        </w:rPr>
+        <w:t>SELECT * FROM student</w:t>
+      </w:r>
+    </w:p>
+    <w:p>
+      <w:pPr>
+        <w:tabs>
+          <w:tab w:val="left" w:pos="1080"/>
+        </w:tabs>
+        <w:rPr>
+          <w:sz w:val="32"/>
+          <w:szCs w:val="28"/>
+        </w:rPr>
+      </w:pPr>
+      <w:r>
+        <w:rPr>
+          <w:sz w:val="32"/>
+          <w:szCs w:val="28"/>
+        </w:rPr>
+        <w:lastRenderedPageBreak/>
+        <w:t>JOIN course ON student.course_id = course.course_id</w:t>
+      </w:r>
+    </w:p>
+    <w:p>
+      <w:pPr>
+        <w:tabs>
+          <w:tab w:val="left" w:pos="1080"/>
+        </w:tabs>
+        <w:rPr>
+          <w:sz w:val="32"/>
+          <w:szCs w:val="28"/>
+        </w:rPr>
+      </w:pPr>
+      <w:r>
+        <w:rPr>
+          <w:sz w:val="32"/>
+          <w:szCs w:val="28"/>
+        </w:rPr>
+        <w:t>WHERE course.course_name = 'Hindi';</w:t>
+      </w:r>
       <w:bookmarkStart w:id="0" w:name="_GoBack"/>
       <w:bookmarkEnd w:id="0"/>
+    </w:p>
+    <w:p>
+      <w:pPr>
+        <w:tabs>
+          <w:tab w:val="left" w:pos="1080"/>
+        </w:tabs>
+        <w:rPr>
+          <w:sz w:val="32"/>
+          <w:szCs w:val="28"/>
+        </w:rPr>
+      </w:pPr>
+    </w:p>
+    <w:p>
+      <w:pPr>
+        <w:tabs>
+          <w:tab w:val="left" w:pos="1080"/>
+        </w:tabs>
+        <w:rPr>
+          <w:sz w:val="40"/>
+          <w:szCs w:val="28"/>
+        </w:rPr>
+      </w:pPr>
+      <w:r>
+        <w:rPr>
+          <w:sz w:val="40"/>
+          <w:szCs w:val="28"/>
+        </w:rPr>
+        <w:t>Update data in table</w:t>
+      </w:r>
+      <w:r>
+        <w:rPr>
+          <w:sz w:val="40"/>
+          <w:szCs w:val="28"/>
+        </w:rPr>
+        <w:sym w:font="Wingdings" w:char="F0E8"/>
+      </w:r>
+      <w:r>
+        <w:rPr>
+          <w:sz w:val="40"/>
+          <w:szCs w:val="28"/>
+        </w:rPr>
+        <w:sym w:font="Wingdings" w:char="F0E8"/>
+      </w:r>
+    </w:p>
+    <w:p>
+      <w:pPr>
+        <w:tabs>
+          <w:tab w:val="left" w:pos="1080"/>
+        </w:tabs>
+        <w:rPr>
+          <w:sz w:val="32"/>
+          <w:szCs w:val="28"/>
+        </w:rPr>
+      </w:pPr>
+      <w:r>
+        <w:rPr>
+          <w:sz w:val="32"/>
+          <w:szCs w:val="28"/>
+        </w:rPr>
+        <w:tab/>
+      </w:r>
+      <w:r>
+        <w:rPr>
+          <w:sz w:val="32"/>
+          <w:szCs w:val="28"/>
+        </w:rPr>
+        <w:tab/>
+      </w:r>
+      <w:r>
+        <w:rPr>
+          <w:sz w:val="32"/>
+          <w:szCs w:val="28"/>
+        </w:rPr>
+        <w:tab/>
+      </w:r>
+      <w:r>
+        <w:rPr>
+          <w:sz w:val="32"/>
+          <w:szCs w:val="28"/>
+        </w:rPr>
+        <w:tab/>
+      </w:r>
+      <w:r>
+        <w:rPr>
+          <w:sz w:val="32"/>
+          <w:szCs w:val="28"/>
+        </w:rPr>
+        <w:t>UPDATE student SET stud_name='Sakku' WHERE stud_name='Saksham'</w:t>
+      </w:r>
     </w:p>
     <w:sectPr>
       <w:pgSz w:w="11906" w:h="16838"/>
@@ -3483,7 +3731,7 @@
         <v:path o:extrusionok="f" gradientshapeok="t" o:connecttype="rect"/>
         <o:lock v:ext="edit" aspectratio="t"/>
       </v:shapetype>
-      <v:shape id="_x0000_i1039" type="#_x0000_t75" style="width:11.55pt;height:11.55pt" o:bullet="t">
+      <v:shape id="_x0000_i1029" type="#_x0000_t75" style="width:11.35pt;height:11.35pt" o:bullet="t">
         <v:imagedata r:id="rId1" o:title="mso9037"/>
       </v:shape>
     </w:pict>
@@ -6352,7 +6600,7 @@
 </file>
 
 <file path=customXml/itemProps1.xml><?xml version="1.0" encoding="utf-8"?>
-<ds:datastoreItem xmlns:ds="http://schemas.openxmlformats.org/officeDocument/2006/customXml" ds:itemID="{A1CFF35F-4262-4881-8FBE-4352C817E016}">
+<ds:datastoreItem xmlns:ds="http://schemas.openxmlformats.org/officeDocument/2006/customXml" ds:itemID="{D4B3BB48-8DB4-4F0D-988F-D32866CA998A}">
   <ds:schemaRefs>
     <ds:schemaRef ds:uri="http://schemas.openxmlformats.org/officeDocument/2006/bibliography"/>
   </ds:schemaRefs>

</xml_diff>

<commit_message>
Name fetch at comments...
</commit_message>
<xml_diff>
--- a/DBMS/DBMS.docx
+++ b/DBMS/DBMS.docx
@@ -867,20 +867,12 @@
     </w:p>
     <w:p>
       <w:r>
-        <w:t xml:space="preserve">                    );</w:t>
-      </w:r>
-    </w:p>
-    <w:p/>
-    <w:p>
-      <w:pPr>
-        <w:rPr>
-          <w:sz w:val="40"/>
-          <w:szCs w:val="40"/>
-        </w:rPr>
-      </w:pPr>
-    </w:p>
-    <w:p>
-      <w:r>
+        <w:t xml:space="preserve">                    )</w:t>
+      </w:r>
+    </w:p>
+    <w:p>
+      <w:r>
+        <w:lastRenderedPageBreak/>
         <w:t>DML {</w:t>
       </w:r>
       <w:r>
@@ -1423,608 +1415,1532 @@
           <w:sz w:val="28"/>
           <w:szCs w:val="28"/>
         </w:rPr>
+        <w:t>Modify table field datatype</w:t>
+      </w:r>
+      <w:r>
+        <w:t xml:space="preserve"> </w:t>
+      </w:r>
+      <w:r>
+        <w:sym w:font="Wingdings" w:char="F0E8"/>
+      </w:r>
+      <w:r>
+        <w:sym w:font="Wingdings" w:char="F0E8"/>
+      </w:r>
+    </w:p>
+    <w:p>
+      <w:r>
+        <w:tab/>
+      </w:r>
+      <w:r>
+        <w:tab/>
+      </w:r>
+      <w:r>
+        <w:tab/>
+      </w:r>
+      <w:r>
+        <w:tab/>
+      </w:r>
+      <w:r>
+        <w:tab/>
+      </w:r>
+      <w:r>
+        <w:tab/>
+      </w:r>
+      <w:r>
+        <w:t>ALTER TABLE course MODIFY fees varchar(30)</w:t>
+      </w:r>
+    </w:p>
+    <w:p>
+      <w:pPr>
+        <w:rPr>
+          <w:sz w:val="28"/>
+          <w:szCs w:val="28"/>
+        </w:rPr>
+      </w:pPr>
+      <w:r>
+        <w:rPr>
+          <w:sz w:val="28"/>
+          <w:szCs w:val="28"/>
+        </w:rPr>
         <w:lastRenderedPageBreak/>
-        <w:t>Modify table field datatype</w:t>
-      </w:r>
-      <w:r>
+        <w:t xml:space="preserve">Delete specific table field </w:t>
+      </w:r>
+      <w:r>
+        <w:rPr>
+          <w:sz w:val="28"/>
+          <w:szCs w:val="28"/>
+        </w:rPr>
+        <w:sym w:font="Wingdings" w:char="F0E8"/>
+      </w:r>
+      <w:r>
+        <w:rPr>
+          <w:sz w:val="28"/>
+          <w:szCs w:val="28"/>
+        </w:rPr>
+        <w:sym w:font="Wingdings" w:char="F0E8"/>
+      </w:r>
+    </w:p>
+    <w:p>
+      <w:r>
+        <w:rPr>
+          <w:sz w:val="28"/>
+          <w:szCs w:val="28"/>
+        </w:rPr>
+        <w:tab/>
+      </w:r>
+      <w:r>
+        <w:rPr>
+          <w:sz w:val="28"/>
+          <w:szCs w:val="28"/>
+        </w:rPr>
+        <w:tab/>
+      </w:r>
+      <w:r>
+        <w:rPr>
+          <w:sz w:val="28"/>
+          <w:szCs w:val="28"/>
+        </w:rPr>
+        <w:tab/>
+      </w:r>
+      <w:r>
+        <w:rPr>
+          <w:sz w:val="28"/>
+          <w:szCs w:val="28"/>
+        </w:rPr>
+        <w:tab/>
+      </w:r>
+      <w:r>
+        <w:rPr>
+          <w:sz w:val="28"/>
+          <w:szCs w:val="28"/>
+        </w:rPr>
+        <w:tab/>
+      </w:r>
+      <w:r>
+        <w:rPr>
+          <w:sz w:val="28"/>
+          <w:szCs w:val="28"/>
+        </w:rPr>
+        <w:tab/>
+      </w:r>
+      <w:r>
+        <w:t>ALTER TABLE course DROP fee</w:t>
+      </w:r>
+    </w:p>
+    <w:p/>
+    <w:p>
+      <w:pPr>
+        <w:rPr>
+          <w:sz w:val="28"/>
+          <w:szCs w:val="28"/>
+        </w:rPr>
+      </w:pPr>
+      <w:r>
+        <w:rPr>
+          <w:sz w:val="28"/>
+          <w:szCs w:val="28"/>
+        </w:rPr>
+        <w:t xml:space="preserve">Create new database </w:t>
+      </w:r>
+      <w:r>
+        <w:rPr>
+          <w:sz w:val="28"/>
+          <w:szCs w:val="28"/>
+        </w:rPr>
+        <w:sym w:font="Wingdings" w:char="F0E8"/>
+      </w:r>
+      <w:r>
+        <w:rPr>
+          <w:sz w:val="28"/>
+          <w:szCs w:val="28"/>
+        </w:rPr>
         <w:t xml:space="preserve"> </w:t>
       </w:r>
       <w:r>
-        <w:sym w:font="Wingdings" w:char="F0E8"/>
-      </w:r>
-      <w:r>
-        <w:sym w:font="Wingdings" w:char="F0E8"/>
-      </w:r>
-    </w:p>
-    <w:p>
-      <w:r>
-        <w:tab/>
-      </w:r>
-      <w:r>
-        <w:tab/>
-      </w:r>
-      <w:r>
-        <w:tab/>
-      </w:r>
-      <w:r>
-        <w:tab/>
-      </w:r>
-      <w:r>
-        <w:tab/>
-      </w:r>
-      <w:r>
-        <w:tab/>
-      </w:r>
-      <w:r>
-        <w:t>ALTER TABLE course MODIFY fees varchar(30)</w:t>
-      </w:r>
-    </w:p>
-    <w:p>
-      <w:pPr>
         <w:rPr>
           <w:sz w:val="28"/>
           <w:szCs w:val="28"/>
         </w:rPr>
+        <w:sym w:font="Wingdings" w:char="F0E8"/>
+      </w:r>
+    </w:p>
+    <w:p>
+      <w:pPr>
+        <w:ind w:left="2880"/>
+        <w:rPr>
+          <w:sz w:val="24"/>
+          <w:szCs w:val="24"/>
+        </w:rPr>
       </w:pPr>
       <w:r>
         <w:rPr>
           <w:sz w:val="28"/>
           <w:szCs w:val="28"/>
         </w:rPr>
-        <w:t xml:space="preserve">Delete specific table field </w:t>
-      </w:r>
-      <w:r>
+        <w:t xml:space="preserve">    </w:t>
+      </w:r>
+      <w:r>
+        <w:rPr>
+          <w:sz w:val="24"/>
+          <w:szCs w:val="24"/>
+        </w:rPr>
+        <w:t>CREATE DATABASE empdb;</w:t>
+      </w:r>
+    </w:p>
+    <w:p>
+      <w:pPr>
+        <w:rPr>
+          <w:sz w:val="24"/>
+          <w:szCs w:val="24"/>
+        </w:rPr>
+      </w:pPr>
+      <w:r>
+        <w:rPr>
+          <w:sz w:val="24"/>
+          <w:szCs w:val="24"/>
+        </w:rPr>
+        <w:t>Use data base</w:t>
+      </w:r>
+      <w:r>
+        <w:rPr>
+          <w:sz w:val="24"/>
+          <w:szCs w:val="24"/>
+        </w:rPr>
+        <w:sym w:font="Wingdings" w:char="F0E8"/>
+      </w:r>
+      <w:r>
+        <w:rPr>
+          <w:sz w:val="24"/>
+          <w:szCs w:val="24"/>
+        </w:rPr>
+        <w:sym w:font="Wingdings" w:char="F0E8"/>
+      </w:r>
+    </w:p>
+    <w:p>
+      <w:pPr>
+        <w:rPr>
+          <w:sz w:val="24"/>
+          <w:szCs w:val="24"/>
+        </w:rPr>
+      </w:pPr>
+      <w:r>
+        <w:rPr>
+          <w:sz w:val="24"/>
+          <w:szCs w:val="24"/>
+        </w:rPr>
+        <w:tab/>
+      </w:r>
+      <w:r>
+        <w:rPr>
+          <w:sz w:val="24"/>
+          <w:szCs w:val="24"/>
+        </w:rPr>
+        <w:tab/>
+      </w:r>
+      <w:r>
+        <w:rPr>
+          <w:sz w:val="24"/>
+          <w:szCs w:val="24"/>
+        </w:rPr>
+        <w:tab/>
+      </w:r>
+      <w:r>
+        <w:rPr>
+          <w:sz w:val="24"/>
+          <w:szCs w:val="24"/>
+        </w:rPr>
+        <w:tab/>
+        <w:t xml:space="preserve">    Use empdb;</w:t>
+      </w:r>
+    </w:p>
+    <w:p>
+      <w:pPr>
         <w:rPr>
           <w:sz w:val="28"/>
           <w:szCs w:val="28"/>
         </w:rPr>
-        <w:sym w:font="Wingdings" w:char="F0E8"/>
-      </w:r>
+      </w:pPr>
       <w:r>
         <w:rPr>
           <w:sz w:val="28"/>
           <w:szCs w:val="28"/>
         </w:rPr>
-        <w:sym w:font="Wingdings" w:char="F0E8"/>
-      </w:r>
-    </w:p>
-    <w:p>
+        <w:t xml:space="preserve">Create new emptable </w:t>
+      </w:r>
       <w:r>
         <w:rPr>
           <w:sz w:val="28"/>
           <w:szCs w:val="28"/>
         </w:rPr>
-        <w:tab/>
+        <w:sym w:font="Wingdings" w:char="F0E8"/>
       </w:r>
       <w:r>
         <w:rPr>
           <w:sz w:val="28"/>
           <w:szCs w:val="28"/>
         </w:rPr>
-        <w:tab/>
-      </w:r>
-      <w:r>
+        <w:sym w:font="Wingdings" w:char="F0E8"/>
+      </w:r>
+    </w:p>
+    <w:p>
+      <w:pPr>
+        <w:rPr>
+          <w:sz w:val="24"/>
+          <w:szCs w:val="24"/>
+        </w:rPr>
+      </w:pPr>
+      <w:r>
+        <w:rPr>
+          <w:sz w:val="24"/>
+          <w:szCs w:val="24"/>
+        </w:rPr>
+        <w:t xml:space="preserve">   </w:t>
+      </w:r>
+      <w:r>
+        <w:rPr>
+          <w:sz w:val="24"/>
+          <w:szCs w:val="24"/>
+        </w:rPr>
+        <w:tab/>
+        <w:t xml:space="preserve">        </w:t>
+      </w:r>
+      <w:r>
+        <w:rPr>
+          <w:sz w:val="24"/>
+          <w:szCs w:val="24"/>
+        </w:rPr>
+        <w:tab/>
+      </w:r>
+      <w:r>
+        <w:rPr>
+          <w:sz w:val="24"/>
+          <w:szCs w:val="24"/>
+        </w:rPr>
+        <w:tab/>
+      </w:r>
+      <w:r>
+        <w:rPr>
+          <w:sz w:val="24"/>
+          <w:szCs w:val="24"/>
+        </w:rPr>
+        <w:tab/>
+      </w:r>
+      <w:r>
+        <w:rPr>
+          <w:sz w:val="24"/>
+          <w:szCs w:val="24"/>
+        </w:rPr>
+        <w:t>CREATE TABLE emptable(Empid int PRIMARY key not null,</w:t>
+      </w:r>
+    </w:p>
+    <w:p>
+      <w:pPr>
+        <w:rPr>
+          <w:sz w:val="24"/>
+          <w:szCs w:val="24"/>
+        </w:rPr>
+      </w:pPr>
+      <w:r>
+        <w:rPr>
+          <w:sz w:val="24"/>
+          <w:szCs w:val="24"/>
+        </w:rPr>
+        <w:t xml:space="preserve">                     </w:t>
+      </w:r>
+      <w:r>
+        <w:rPr>
+          <w:sz w:val="24"/>
+          <w:szCs w:val="24"/>
+        </w:rPr>
+        <w:tab/>
+      </w:r>
+      <w:r>
+        <w:rPr>
+          <w:sz w:val="24"/>
+          <w:szCs w:val="24"/>
+        </w:rPr>
+        <w:tab/>
+      </w:r>
+      <w:r>
+        <w:rPr>
+          <w:sz w:val="24"/>
+          <w:szCs w:val="24"/>
+        </w:rPr>
+        <w:tab/>
+      </w:r>
+      <w:r>
+        <w:rPr>
+          <w:sz w:val="24"/>
+          <w:szCs w:val="24"/>
+        </w:rPr>
+        <w:t xml:space="preserve"> First_name varchar(50) not null,</w:t>
+      </w:r>
+    </w:p>
+    <w:p>
+      <w:pPr>
+        <w:rPr>
+          <w:sz w:val="24"/>
+          <w:szCs w:val="24"/>
+        </w:rPr>
+      </w:pPr>
+      <w:r>
+        <w:rPr>
+          <w:sz w:val="24"/>
+          <w:szCs w:val="24"/>
+        </w:rPr>
+        <w:t xml:space="preserve">                     </w:t>
+      </w:r>
+      <w:r>
+        <w:rPr>
+          <w:sz w:val="24"/>
+          <w:szCs w:val="24"/>
+        </w:rPr>
+        <w:tab/>
+      </w:r>
+      <w:r>
+        <w:rPr>
+          <w:sz w:val="24"/>
+          <w:szCs w:val="24"/>
+        </w:rPr>
+        <w:tab/>
+      </w:r>
+      <w:r>
+        <w:rPr>
+          <w:sz w:val="24"/>
+          <w:szCs w:val="24"/>
+        </w:rPr>
+        <w:tab/>
+      </w:r>
+      <w:r>
+        <w:rPr>
+          <w:sz w:val="24"/>
+          <w:szCs w:val="24"/>
+        </w:rPr>
+        <w:t xml:space="preserve"> Last_name varchar(50) NOT null,</w:t>
+      </w:r>
+    </w:p>
+    <w:p>
+      <w:pPr>
+        <w:rPr>
+          <w:sz w:val="24"/>
+          <w:szCs w:val="24"/>
+        </w:rPr>
+      </w:pPr>
+      <w:r>
+        <w:rPr>
+          <w:sz w:val="24"/>
+          <w:szCs w:val="24"/>
+        </w:rPr>
+        <w:t xml:space="preserve">                     </w:t>
+      </w:r>
+      <w:r>
+        <w:rPr>
+          <w:sz w:val="24"/>
+          <w:szCs w:val="24"/>
+        </w:rPr>
+        <w:tab/>
+      </w:r>
+      <w:r>
+        <w:rPr>
+          <w:sz w:val="24"/>
+          <w:szCs w:val="24"/>
+        </w:rPr>
+        <w:tab/>
+      </w:r>
+      <w:r>
+        <w:rPr>
+          <w:sz w:val="24"/>
+          <w:szCs w:val="24"/>
+        </w:rPr>
+        <w:tab/>
+      </w:r>
+      <w:r>
+        <w:rPr>
+          <w:sz w:val="24"/>
+          <w:szCs w:val="24"/>
+        </w:rPr>
+        <w:t xml:space="preserve"> Age int not null,</w:t>
+      </w:r>
+    </w:p>
+    <w:p>
+      <w:pPr>
+        <w:rPr>
+          <w:sz w:val="24"/>
+          <w:szCs w:val="24"/>
+        </w:rPr>
+      </w:pPr>
+      <w:r>
+        <w:rPr>
+          <w:sz w:val="24"/>
+          <w:szCs w:val="24"/>
+        </w:rPr>
+        <w:t xml:space="preserve">                      </w:t>
+      </w:r>
+      <w:r>
+        <w:rPr>
+          <w:sz w:val="24"/>
+          <w:szCs w:val="24"/>
+        </w:rPr>
+        <w:tab/>
+      </w:r>
+      <w:r>
+        <w:rPr>
+          <w:sz w:val="24"/>
+          <w:szCs w:val="24"/>
+        </w:rPr>
+        <w:tab/>
+      </w:r>
+      <w:r>
+        <w:rPr>
+          <w:sz w:val="24"/>
+          <w:szCs w:val="24"/>
+        </w:rPr>
+        <w:tab/>
+      </w:r>
+      <w:r>
+        <w:rPr>
+          <w:sz w:val="24"/>
+          <w:szCs w:val="24"/>
+        </w:rPr>
+        <w:t>Hire_date date,</w:t>
+      </w:r>
+    </w:p>
+    <w:p>
+      <w:pPr>
+        <w:rPr>
+          <w:sz w:val="24"/>
+          <w:szCs w:val="24"/>
+        </w:rPr>
+      </w:pPr>
+      <w:r>
+        <w:rPr>
+          <w:sz w:val="24"/>
+          <w:szCs w:val="24"/>
+        </w:rPr>
+        <w:t xml:space="preserve">                      </w:t>
+      </w:r>
+      <w:r>
+        <w:rPr>
+          <w:sz w:val="24"/>
+          <w:szCs w:val="24"/>
+        </w:rPr>
+        <w:tab/>
+      </w:r>
+      <w:r>
+        <w:rPr>
+          <w:sz w:val="24"/>
+          <w:szCs w:val="24"/>
+        </w:rPr>
+        <w:tab/>
+      </w:r>
+      <w:r>
+        <w:rPr>
+          <w:sz w:val="24"/>
+          <w:szCs w:val="24"/>
+        </w:rPr>
+        <w:tab/>
+      </w:r>
+      <w:r>
+        <w:rPr>
+          <w:sz w:val="24"/>
+          <w:szCs w:val="24"/>
+        </w:rPr>
+        <w:t>Address varchar(100)</w:t>
+      </w:r>
+    </w:p>
+    <w:p>
+      <w:pPr>
+        <w:rPr>
+          <w:sz w:val="24"/>
+          <w:szCs w:val="24"/>
+        </w:rPr>
+      </w:pPr>
+      <w:r>
+        <w:rPr>
+          <w:sz w:val="24"/>
+          <w:szCs w:val="24"/>
+        </w:rPr>
+        <w:t>);</w:t>
+      </w:r>
+    </w:p>
+    <w:p>
+      <w:pPr>
+        <w:rPr>
+          <w:sz w:val="24"/>
+          <w:szCs w:val="24"/>
+        </w:rPr>
+      </w:pPr>
+    </w:p>
+    <w:p>
+      <w:pPr>
         <w:rPr>
           <w:sz w:val="28"/>
           <w:szCs w:val="28"/>
         </w:rPr>
-        <w:tab/>
-      </w:r>
+      </w:pPr>
       <w:r>
         <w:rPr>
           <w:sz w:val="28"/>
           <w:szCs w:val="28"/>
         </w:rPr>
-        <w:tab/>
+        <w:t xml:space="preserve">Insert data into epmtable </w:t>
       </w:r>
       <w:r>
         <w:rPr>
           <w:sz w:val="28"/>
           <w:szCs w:val="28"/>
         </w:rPr>
-        <w:tab/>
+        <w:sym w:font="Wingdings" w:char="F0E8"/>
       </w:r>
       <w:r>
         <w:rPr>
           <w:sz w:val="28"/>
           <w:szCs w:val="28"/>
         </w:rPr>
-        <w:tab/>
-      </w:r>
-      <w:r>
-        <w:t>ALTER TABLE course DROP fee</w:t>
-      </w:r>
-    </w:p>
-    <w:p/>
-    <w:p>
-      <w:pPr>
-        <w:rPr>
-          <w:sz w:val="28"/>
-          <w:szCs w:val="28"/>
-        </w:rPr>
-      </w:pPr>
-      <w:r>
-        <w:rPr>
-          <w:sz w:val="28"/>
-          <w:szCs w:val="28"/>
-        </w:rPr>
-        <w:t xml:space="preserve">Create new database </w:t>
-      </w:r>
-      <w:r>
-        <w:rPr>
-          <w:sz w:val="28"/>
-          <w:szCs w:val="28"/>
-        </w:rPr>
-        <w:sym w:font="Wingdings" w:char="F0E8"/>
-      </w:r>
-      <w:r>
-        <w:rPr>
-          <w:sz w:val="28"/>
+        <w:sym w:font="Wingdings" w:char="F0E8"/>
+      </w:r>
+    </w:p>
+    <w:p>
+      <w:pPr>
+        <w:rPr>
+          <w:sz w:val="24"/>
+          <w:szCs w:val="28"/>
+        </w:rPr>
+      </w:pPr>
+      <w:r>
+        <w:rPr>
+          <w:sz w:val="24"/>
+          <w:szCs w:val="28"/>
+        </w:rPr>
+        <w:t>INSERT into emptable(Empid,First_name,Last_name,Age,Hire_date,Address)</w:t>
+      </w:r>
+    </w:p>
+    <w:p>
+      <w:pPr>
+        <w:rPr>
+          <w:sz w:val="24"/>
+          <w:szCs w:val="28"/>
+        </w:rPr>
+      </w:pPr>
+      <w:r>
+        <w:rPr>
+          <w:sz w:val="24"/>
+          <w:szCs w:val="28"/>
+        </w:rPr>
+        <w:t>VALUES</w:t>
+      </w:r>
+    </w:p>
+    <w:p>
+      <w:pPr>
+        <w:rPr>
+          <w:sz w:val="24"/>
+          <w:szCs w:val="28"/>
+        </w:rPr>
+      </w:pPr>
+      <w:r>
+        <w:rPr>
+          <w:sz w:val="24"/>
+          <w:szCs w:val="28"/>
+        </w:rPr>
+        <w:t>(101,'Yogendra','Patidar',20,'2024-11-10,'Atal Dwar,Indore');</w:t>
+      </w:r>
+    </w:p>
+    <w:p>
+      <w:pPr>
+        <w:rPr>
+          <w:sz w:val="24"/>
+          <w:szCs w:val="28"/>
+        </w:rPr>
+      </w:pPr>
+    </w:p>
+    <w:p>
+      <w:pPr>
+        <w:rPr>
+          <w:sz w:val="32"/>
+          <w:szCs w:val="28"/>
+        </w:rPr>
+      </w:pPr>
+      <w:r>
+        <w:rPr>
+          <w:sz w:val="32"/>
+          <w:szCs w:val="28"/>
+        </w:rPr>
+        <w:t xml:space="preserve">Change fiend name </w:t>
+      </w:r>
+      <w:r>
+        <w:rPr>
+          <w:sz w:val="32"/>
+          <w:szCs w:val="28"/>
+        </w:rPr>
+        <w:sym w:font="Wingdings" w:char="F0E8"/>
+      </w:r>
+      <w:r>
+        <w:rPr>
+          <w:sz w:val="32"/>
+          <w:szCs w:val="28"/>
+        </w:rPr>
+        <w:sym w:font="Wingdings" w:char="F0E8"/>
+      </w:r>
+    </w:p>
+    <w:p>
+      <w:pPr>
+        <w:rPr>
+          <w:sz w:val="24"/>
+          <w:szCs w:val="28"/>
+        </w:rPr>
+      </w:pPr>
+      <w:r>
+        <w:rPr>
+          <w:sz w:val="32"/>
+          <w:szCs w:val="28"/>
+        </w:rPr>
+        <w:tab/>
+      </w:r>
+      <w:r>
+        <w:rPr>
+          <w:sz w:val="32"/>
+          <w:szCs w:val="28"/>
+        </w:rPr>
+        <w:tab/>
+      </w:r>
+      <w:r>
+        <w:rPr>
+          <w:sz w:val="32"/>
+          <w:szCs w:val="28"/>
+        </w:rPr>
+        <w:tab/>
+      </w:r>
+      <w:r>
+        <w:rPr>
+          <w:sz w:val="24"/>
+          <w:szCs w:val="28"/>
+        </w:rPr>
+        <w:tab/>
+        <w:t xml:space="preserve">ALTER TABLE </w:t>
+      </w:r>
+      <w:r>
+        <w:rPr>
+          <w:sz w:val="24"/>
+          <w:szCs w:val="28"/>
+        </w:rPr>
+        <w:t>tbalename</w:t>
+      </w:r>
+      <w:r>
+        <w:rPr>
+          <w:sz w:val="24"/>
+          <w:szCs w:val="28"/>
+        </w:rPr>
+        <w:t xml:space="preserve"> CHANGE </w:t>
+      </w:r>
+      <w:r>
+        <w:rPr>
+          <w:sz w:val="24"/>
+          <w:szCs w:val="28"/>
+        </w:rPr>
+        <w:t>oldfeildname newfieldname datatype constent</w:t>
+      </w:r>
+      <w:r>
+        <w:rPr>
+          <w:sz w:val="24"/>
+          <w:szCs w:val="28"/>
+        </w:rPr>
+        <w:t>;</w:t>
+      </w:r>
+    </w:p>
+    <w:p>
+      <w:pPr>
+        <w:rPr>
+          <w:sz w:val="24"/>
+          <w:szCs w:val="28"/>
+        </w:rPr>
+      </w:pPr>
+      <w:r>
+        <w:rPr>
+          <w:sz w:val="24"/>
+          <w:szCs w:val="28"/>
+        </w:rPr>
+        <w:tab/>
+      </w:r>
+      <w:r>
+        <w:rPr>
+          <w:sz w:val="24"/>
+          <w:szCs w:val="28"/>
+        </w:rPr>
+        <w:tab/>
+      </w:r>
+      <w:r>
+        <w:rPr>
+          <w:sz w:val="24"/>
+          <w:szCs w:val="28"/>
+        </w:rPr>
+        <w:tab/>
+      </w:r>
+      <w:r>
+        <w:rPr>
+          <w:sz w:val="24"/>
+          <w:szCs w:val="28"/>
+        </w:rPr>
+        <w:tab/>
+      </w:r>
+      <w:r>
+        <w:rPr>
+          <w:sz w:val="24"/>
+          <w:szCs w:val="28"/>
+        </w:rPr>
+        <w:t>ALTER TABLE student CHANGE contact  mobile varchar(10);</w:t>
+      </w:r>
+    </w:p>
+    <w:p>
+      <w:pPr>
+        <w:rPr>
+          <w:sz w:val="24"/>
+          <w:szCs w:val="28"/>
+        </w:rPr>
+      </w:pPr>
+    </w:p>
+    <w:p>
+      <w:pPr>
+        <w:rPr>
+          <w:sz w:val="32"/>
+          <w:szCs w:val="28"/>
+        </w:rPr>
+      </w:pPr>
+      <w:r>
+        <w:rPr>
+          <w:sz w:val="32"/>
+          <w:szCs w:val="28"/>
+        </w:rPr>
+        <w:t xml:space="preserve">Delete DataBAse </w:t>
+      </w:r>
+      <w:r>
+        <w:rPr>
+          <w:sz w:val="32"/>
+          <w:szCs w:val="28"/>
+        </w:rPr>
+        <w:sym w:font="Wingdings" w:char="F0E8"/>
+      </w:r>
+      <w:r>
+        <w:rPr>
+          <w:sz w:val="32"/>
+          <w:szCs w:val="28"/>
+        </w:rPr>
+        <w:sym w:font="Wingdings" w:char="F0E8"/>
+      </w:r>
+    </w:p>
+    <w:p>
+      <w:pPr>
+        <w:rPr>
+          <w:sz w:val="24"/>
+          <w:szCs w:val="28"/>
+        </w:rPr>
+      </w:pPr>
+      <w:r>
+        <w:rPr>
+          <w:sz w:val="24"/>
+          <w:szCs w:val="28"/>
+        </w:rPr>
+        <w:tab/>
+      </w:r>
+      <w:r>
+        <w:rPr>
+          <w:sz w:val="24"/>
+          <w:szCs w:val="28"/>
+        </w:rPr>
+        <w:tab/>
+      </w:r>
+      <w:r>
+        <w:rPr>
+          <w:sz w:val="24"/>
+          <w:szCs w:val="28"/>
+        </w:rPr>
+        <w:tab/>
+      </w:r>
+      <w:r>
+        <w:rPr>
+          <w:sz w:val="24"/>
+          <w:szCs w:val="28"/>
+        </w:rPr>
+        <w:tab/>
+      </w:r>
+      <w:r>
+        <w:rPr>
+          <w:sz w:val="24"/>
+          <w:szCs w:val="28"/>
+        </w:rPr>
+        <w:tab/>
+        <w:t>DROP DATABASE database_name</w:t>
+      </w:r>
+    </w:p>
+    <w:p>
+      <w:pPr>
+        <w:rPr>
+          <w:sz w:val="24"/>
+          <w:szCs w:val="28"/>
+        </w:rPr>
+      </w:pPr>
+    </w:p>
+    <w:p>
+      <w:pPr>
+        <w:rPr>
+          <w:sz w:val="40"/>
+          <w:szCs w:val="28"/>
+        </w:rPr>
+      </w:pPr>
+      <w:r>
+        <w:rPr>
+          <w:sz w:val="32"/>
+          <w:szCs w:val="28"/>
+        </w:rPr>
+        <w:lastRenderedPageBreak/>
+        <w:t xml:space="preserve">Delete Particular table </w:t>
+      </w:r>
+      <w:r>
+        <w:rPr>
+          <w:sz w:val="32"/>
+          <w:szCs w:val="28"/>
+        </w:rPr>
+        <w:sym w:font="Wingdings" w:char="F0E8"/>
+      </w:r>
+      <w:r>
+        <w:rPr>
+          <w:sz w:val="32"/>
+          <w:szCs w:val="28"/>
+        </w:rPr>
+        <w:sym w:font="Wingdings" w:char="F0E8"/>
+      </w:r>
+    </w:p>
+    <w:p>
+      <w:pPr>
+        <w:rPr>
+          <w:sz w:val="24"/>
+          <w:szCs w:val="28"/>
+        </w:rPr>
+      </w:pPr>
+      <w:r>
+        <w:rPr>
+          <w:sz w:val="24"/>
+          <w:szCs w:val="28"/>
+        </w:rPr>
+        <w:tab/>
+      </w:r>
+      <w:r>
+        <w:rPr>
+          <w:sz w:val="24"/>
+          <w:szCs w:val="28"/>
+        </w:rPr>
+        <w:tab/>
+      </w:r>
+      <w:r>
+        <w:rPr>
+          <w:sz w:val="24"/>
+          <w:szCs w:val="28"/>
+        </w:rPr>
+        <w:tab/>
+      </w:r>
+      <w:r>
+        <w:rPr>
+          <w:sz w:val="24"/>
+          <w:szCs w:val="28"/>
+        </w:rPr>
+        <w:tab/>
+      </w:r>
+      <w:r>
+        <w:rPr>
+          <w:sz w:val="24"/>
+          <w:szCs w:val="28"/>
+        </w:rPr>
+        <w:tab/>
+        <w:t>DROP TABLE table_name;</w:t>
+      </w:r>
+    </w:p>
+    <w:p>
+      <w:pPr>
+        <w:rPr>
+          <w:sz w:val="24"/>
+          <w:szCs w:val="28"/>
+        </w:rPr>
+      </w:pPr>
+    </w:p>
+    <w:p>
+      <w:pPr>
+        <w:rPr>
+          <w:sz w:val="32"/>
+          <w:szCs w:val="28"/>
+        </w:rPr>
+      </w:pPr>
+      <w:r>
+        <w:rPr>
+          <w:sz w:val="32"/>
+          <w:szCs w:val="28"/>
+        </w:rPr>
+        <w:t xml:space="preserve">Database </w:t>
+      </w:r>
+      <w:r>
+        <w:rPr>
+          <w:sz w:val="32"/>
+          <w:szCs w:val="28"/>
+        </w:rPr>
+        <w:sym w:font="Wingdings" w:char="F0E8"/>
+      </w:r>
+      <w:r>
+        <w:rPr>
+          <w:sz w:val="32"/>
+          <w:szCs w:val="28"/>
+        </w:rPr>
+        <w:sym w:font="Wingdings" w:char="F0E8"/>
+      </w:r>
+    </w:p>
+    <w:p>
+      <w:pPr>
+        <w:rPr>
+          <w:sz w:val="24"/>
+          <w:szCs w:val="28"/>
+        </w:rPr>
+      </w:pPr>
+      <w:r>
+        <w:rPr>
+          <w:sz w:val="24"/>
+          <w:szCs w:val="28"/>
+        </w:rPr>
+        <w:tab/>
+      </w:r>
+      <w:r>
+        <w:rPr>
+          <w:sz w:val="24"/>
+          <w:szCs w:val="28"/>
+        </w:rPr>
+        <w:tab/>
+        <w:t>CREATE DATABASE new_empdb;</w:t>
+      </w:r>
+    </w:p>
+    <w:p>
+      <w:pPr>
+        <w:rPr>
+          <w:sz w:val="32"/>
+          <w:szCs w:val="28"/>
+        </w:rPr>
+      </w:pPr>
+      <w:r>
+        <w:rPr>
+          <w:sz w:val="32"/>
+          <w:szCs w:val="28"/>
+        </w:rPr>
+        <w:t xml:space="preserve">Department </w:t>
+      </w:r>
+      <w:r>
+        <w:rPr>
+          <w:sz w:val="32"/>
+          <w:szCs w:val="28"/>
+        </w:rPr>
+        <w:sym w:font="Wingdings" w:char="F0E8"/>
+      </w:r>
+    </w:p>
+    <w:p>
+      <w:pPr>
+        <w:rPr>
+          <w:sz w:val="24"/>
+          <w:szCs w:val="28"/>
+        </w:rPr>
+      </w:pPr>
+      <w:r>
+        <w:rPr>
+          <w:sz w:val="24"/>
+          <w:szCs w:val="28"/>
+        </w:rPr>
+        <w:tab/>
+      </w:r>
+      <w:r>
+        <w:rPr>
+          <w:sz w:val="24"/>
+          <w:szCs w:val="28"/>
+        </w:rPr>
+        <w:tab/>
+      </w:r>
+      <w:r>
+        <w:rPr>
+          <w:sz w:val="24"/>
+          <w:szCs w:val="28"/>
+        </w:rPr>
+        <w:t>CREATE TABLE Department(dept_id int PRIMARY key not null,dept_name varchar(50) not null)</w:t>
+      </w:r>
+    </w:p>
+    <w:p>
+      <w:pPr>
+        <w:rPr>
+          <w:sz w:val="32"/>
+          <w:szCs w:val="28"/>
+        </w:rPr>
+      </w:pPr>
+      <w:r>
+        <w:rPr>
+          <w:sz w:val="32"/>
+          <w:szCs w:val="28"/>
+        </w:rPr>
+        <w:t>Designation</w:t>
+      </w:r>
+      <w:r>
+        <w:rPr>
+          <w:sz w:val="32"/>
+          <w:szCs w:val="28"/>
+        </w:rPr>
+        <w:sym w:font="Wingdings" w:char="F0E8"/>
+      </w:r>
+    </w:p>
+    <w:p>
+      <w:pPr>
+        <w:rPr>
+          <w:sz w:val="24"/>
+          <w:szCs w:val="28"/>
+        </w:rPr>
+      </w:pPr>
+      <w:r>
+        <w:rPr>
+          <w:sz w:val="24"/>
+          <w:szCs w:val="28"/>
+        </w:rPr>
+        <w:tab/>
+      </w:r>
+      <w:r>
+        <w:rPr>
+          <w:sz w:val="24"/>
+          <w:szCs w:val="28"/>
+        </w:rPr>
+        <w:tab/>
+      </w:r>
+      <w:r>
+        <w:rPr>
+          <w:sz w:val="24"/>
+          <w:szCs w:val="28"/>
+        </w:rPr>
+        <w:t>CREATE TABLE Designation(desg_id int PRIMARY key not null,desg_name varchar(50) not null)</w:t>
+      </w:r>
+    </w:p>
+    <w:p>
+      <w:pPr>
+        <w:rPr>
+          <w:sz w:val="32"/>
+          <w:szCs w:val="28"/>
+        </w:rPr>
+      </w:pPr>
+      <w:r>
+        <w:rPr>
+          <w:sz w:val="32"/>
+          <w:szCs w:val="28"/>
+        </w:rPr>
+        <w:t xml:space="preserve">Create </w:t>
+      </w:r>
+      <w:r>
+        <w:rPr>
+          <w:sz w:val="32"/>
+          <w:szCs w:val="28"/>
+        </w:rPr>
+        <w:t xml:space="preserve"> Employee table or </w:t>
+      </w:r>
+      <w:r>
+        <w:rPr>
+          <w:sz w:val="32"/>
+          <w:szCs w:val="28"/>
+        </w:rPr>
+        <w:t xml:space="preserve">foreign key </w:t>
+      </w:r>
+      <w:r>
+        <w:rPr>
+          <w:sz w:val="32"/>
+          <w:szCs w:val="28"/>
+        </w:rPr>
+        <w:sym w:font="Wingdings" w:char="F0E8"/>
+      </w:r>
+      <w:r>
+        <w:rPr>
+          <w:sz w:val="32"/>
+          <w:szCs w:val="28"/>
+        </w:rPr>
+        <w:sym w:font="Wingdings" w:char="F0E8"/>
+      </w:r>
+    </w:p>
+    <w:p>
+      <w:pPr>
+        <w:ind w:left="2880"/>
+        <w:rPr>
+          <w:sz w:val="24"/>
+          <w:szCs w:val="28"/>
+        </w:rPr>
+      </w:pPr>
+      <w:r>
+        <w:rPr>
+          <w:sz w:val="24"/>
+          <w:szCs w:val="28"/>
+        </w:rPr>
+        <w:t>CREATE TABLE Employee(emp_id int PRIMARY key not null ,</w:t>
+      </w:r>
+    </w:p>
+    <w:p>
+      <w:pPr>
+        <w:ind w:left="2160" w:firstLine="720"/>
+        <w:rPr>
+          <w:sz w:val="24"/>
+          <w:szCs w:val="28"/>
+        </w:rPr>
+      </w:pPr>
+      <w:r>
+        <w:rPr>
+          <w:sz w:val="24"/>
+          <w:szCs w:val="28"/>
+        </w:rPr>
+        <w:t xml:space="preserve"> emp_name varchar(50) not null ,</w:t>
+      </w:r>
+    </w:p>
+    <w:p>
+      <w:pPr>
+        <w:ind w:left="2880"/>
+        <w:rPr>
+          <w:sz w:val="24"/>
+          <w:szCs w:val="28"/>
+        </w:rPr>
+      </w:pPr>
+      <w:r>
+        <w:rPr>
+          <w:sz w:val="24"/>
+          <w:szCs w:val="28"/>
+        </w:rPr>
+        <w:t>emp_age int NOT null,</w:t>
+      </w:r>
+    </w:p>
+    <w:p>
+      <w:pPr>
+        <w:ind w:left="2880"/>
+        <w:rPr>
+          <w:sz w:val="24"/>
+          <w:szCs w:val="28"/>
+        </w:rPr>
+      </w:pPr>
+      <w:r>
+        <w:rPr>
+          <w:sz w:val="24"/>
+          <w:szCs w:val="28"/>
+        </w:rPr>
+        <w:t>emp_salary int ,</w:t>
+      </w:r>
+    </w:p>
+    <w:p>
+      <w:pPr>
+        <w:ind w:left="2880"/>
+        <w:rPr>
+          <w:sz w:val="24"/>
+          <w:szCs w:val="28"/>
+        </w:rPr>
+      </w:pPr>
+      <w:r>
+        <w:rPr>
+          <w:sz w:val="24"/>
+          <w:szCs w:val="28"/>
+        </w:rPr>
+        <w:t>dept_id int,</w:t>
+      </w:r>
+    </w:p>
+    <w:p>
+      <w:pPr>
+        <w:ind w:left="2880"/>
+        <w:rPr>
+          <w:sz w:val="24"/>
+          <w:szCs w:val="28"/>
+        </w:rPr>
+      </w:pPr>
+      <w:r>
+        <w:rPr>
+          <w:sz w:val="24"/>
+          <w:szCs w:val="28"/>
+        </w:rPr>
+        <w:t xml:space="preserve">  desg_id int,</w:t>
+      </w:r>
+    </w:p>
+    <w:p>
+      <w:pPr>
+        <w:ind w:left="2880"/>
+        <w:rPr>
+          <w:sz w:val="24"/>
+          <w:szCs w:val="28"/>
+        </w:rPr>
+      </w:pPr>
+      <w:r>
+        <w:rPr>
+          <w:sz w:val="24"/>
+          <w:szCs w:val="28"/>
+        </w:rPr>
+        <w:t>FOREIGN KEY ( dept_id )REFERENCES department (dept_id),</w:t>
+      </w:r>
+    </w:p>
+    <w:p>
+      <w:pPr>
+        <w:ind w:left="2880"/>
+        <w:rPr>
+          <w:sz w:val="24"/>
+          <w:szCs w:val="28"/>
+        </w:rPr>
+      </w:pPr>
+      <w:r>
+        <w:rPr>
+          <w:sz w:val="24"/>
+          <w:szCs w:val="28"/>
+        </w:rPr>
+        <w:t xml:space="preserve"> FOREIGN KEY ( desg_id) REFERENCES designation(desg_id)</w:t>
+      </w:r>
+    </w:p>
+    <w:p>
+      <w:pPr>
+        <w:ind w:left="2880"/>
+        <w:rPr>
+          <w:sz w:val="24"/>
+          <w:szCs w:val="28"/>
+        </w:rPr>
+      </w:pPr>
+      <w:r>
+        <w:rPr>
+          <w:sz w:val="24"/>
+          <w:szCs w:val="28"/>
+        </w:rPr>
+        <w:t xml:space="preserve">                     )</w:t>
+      </w:r>
+    </w:p>
+    <w:p>
+      <w:pPr>
+        <w:rPr>
+          <w:sz w:val="24"/>
+          <w:szCs w:val="28"/>
+        </w:rPr>
+      </w:pPr>
+      <w:r>
+        <w:rPr>
+          <w:sz w:val="32"/>
+          <w:szCs w:val="28"/>
+        </w:rPr>
+        <w:t xml:space="preserve">How to create Foreign key </w:t>
+      </w:r>
+      <w:r>
+        <w:rPr>
+          <w:sz w:val="32"/>
+          <w:szCs w:val="28"/>
+        </w:rPr>
+        <w:sym w:font="Wingdings" w:char="F0E8"/>
+      </w:r>
+      <w:r>
+        <w:rPr>
+          <w:sz w:val="32"/>
+          <w:szCs w:val="28"/>
+        </w:rPr>
+        <w:sym w:font="Wingdings" w:char="F0E8"/>
+      </w:r>
+      <w:r>
+        <w:rPr>
+          <w:sz w:val="32"/>
+          <w:szCs w:val="28"/>
+        </w:rPr>
+        <w:tab/>
+      </w:r>
+      <w:r>
+        <w:rPr>
+          <w:sz w:val="24"/>
+          <w:szCs w:val="28"/>
+        </w:rPr>
+        <w:tab/>
+      </w:r>
+      <w:r>
+        <w:rPr>
+          <w:sz w:val="24"/>
+          <w:szCs w:val="28"/>
+        </w:rPr>
+        <w:tab/>
+      </w:r>
+      <w:r>
+        <w:rPr>
+          <w:sz w:val="24"/>
+          <w:szCs w:val="28"/>
+        </w:rPr>
+        <w:tab/>
+      </w:r>
+      <w:r>
+        <w:rPr>
+          <w:sz w:val="24"/>
+          <w:szCs w:val="28"/>
+        </w:rPr>
+        <w:tab/>
+      </w:r>
+      <w:r>
+        <w:rPr>
+          <w:sz w:val="24"/>
+          <w:szCs w:val="28"/>
+        </w:rPr>
+        <w:tab/>
+      </w:r>
+      <w:r>
+        <w:rPr>
+          <w:sz w:val="24"/>
+          <w:szCs w:val="28"/>
+        </w:rPr>
+        <w:tab/>
+      </w:r>
+      <w:r>
+        <w:rPr>
+          <w:sz w:val="24"/>
+          <w:szCs w:val="28"/>
+        </w:rPr>
+        <w:tab/>
+        <w:t>FOREIGN</w:t>
+      </w:r>
+      <w:r>
+        <w:rPr>
+          <w:sz w:val="24"/>
           <w:szCs w:val="28"/>
         </w:rPr>
         <w:t xml:space="preserve"> </w:t>
       </w:r>
       <w:r>
         <w:rPr>
-          <w:sz w:val="28"/>
-          <w:szCs w:val="28"/>
-        </w:rPr>
-        <w:sym w:font="Wingdings" w:char="F0E8"/>
-      </w:r>
-    </w:p>
-    <w:p>
-      <w:pPr>
-        <w:ind w:left="2880"/>
-        <w:rPr>
-          <w:sz w:val="24"/>
-          <w:szCs w:val="24"/>
-        </w:rPr>
-      </w:pPr>
-      <w:r>
-        <w:rPr>
-          <w:sz w:val="28"/>
-          <w:szCs w:val="28"/>
-        </w:rPr>
-        <w:t xml:space="preserve">    </w:t>
-      </w:r>
-      <w:r>
-        <w:rPr>
-          <w:sz w:val="24"/>
-          <w:szCs w:val="24"/>
-        </w:rPr>
-        <w:t>CREATE DATABASE empdb;</w:t>
-      </w:r>
-    </w:p>
-    <w:p>
-      <w:pPr>
-        <w:rPr>
-          <w:sz w:val="24"/>
-          <w:szCs w:val="24"/>
-        </w:rPr>
-      </w:pPr>
-      <w:r>
-        <w:rPr>
-          <w:sz w:val="24"/>
-          <w:szCs w:val="24"/>
-        </w:rPr>
-        <w:t>Use data base</w:t>
-      </w:r>
-      <w:r>
-        <w:rPr>
-          <w:sz w:val="24"/>
-          <w:szCs w:val="24"/>
-        </w:rPr>
-        <w:sym w:font="Wingdings" w:char="F0E8"/>
-      </w:r>
-      <w:r>
-        <w:rPr>
-          <w:sz w:val="24"/>
-          <w:szCs w:val="24"/>
-        </w:rPr>
-        <w:sym w:font="Wingdings" w:char="F0E8"/>
-      </w:r>
-    </w:p>
-    <w:p>
-      <w:pPr>
-        <w:rPr>
-          <w:sz w:val="24"/>
-          <w:szCs w:val="24"/>
-        </w:rPr>
-      </w:pPr>
-      <w:r>
-        <w:rPr>
-          <w:sz w:val="24"/>
-          <w:szCs w:val="24"/>
-        </w:rPr>
-        <w:tab/>
-      </w:r>
-      <w:r>
-        <w:rPr>
-          <w:sz w:val="24"/>
-          <w:szCs w:val="24"/>
-        </w:rPr>
-        <w:tab/>
-      </w:r>
-      <w:r>
-        <w:rPr>
-          <w:sz w:val="24"/>
-          <w:szCs w:val="24"/>
-        </w:rPr>
-        <w:tab/>
-      </w:r>
-      <w:r>
-        <w:rPr>
-          <w:sz w:val="24"/>
-          <w:szCs w:val="24"/>
-        </w:rPr>
-        <w:tab/>
-        <w:t xml:space="preserve">    Use empdb;</w:t>
-      </w:r>
-    </w:p>
-    <w:p>
-      <w:pPr>
-        <w:rPr>
-          <w:sz w:val="28"/>
-          <w:szCs w:val="28"/>
-        </w:rPr>
-      </w:pPr>
-      <w:r>
-        <w:rPr>
-          <w:sz w:val="28"/>
-          <w:szCs w:val="28"/>
-        </w:rPr>
-        <w:t xml:space="preserve">Create new emptable </w:t>
-      </w:r>
-      <w:r>
-        <w:rPr>
-          <w:sz w:val="28"/>
-          <w:szCs w:val="28"/>
-        </w:rPr>
-        <w:sym w:font="Wingdings" w:char="F0E8"/>
-      </w:r>
-      <w:r>
-        <w:rPr>
-          <w:sz w:val="28"/>
-          <w:szCs w:val="28"/>
-        </w:rPr>
-        <w:sym w:font="Wingdings" w:char="F0E8"/>
-      </w:r>
-    </w:p>
-    <w:p>
-      <w:pPr>
-        <w:rPr>
-          <w:sz w:val="24"/>
-          <w:szCs w:val="24"/>
-        </w:rPr>
-      </w:pPr>
-      <w:r>
-        <w:rPr>
-          <w:sz w:val="24"/>
-          <w:szCs w:val="24"/>
-        </w:rPr>
-        <w:t xml:space="preserve">   </w:t>
-      </w:r>
-      <w:r>
-        <w:rPr>
-          <w:sz w:val="24"/>
-          <w:szCs w:val="24"/>
-        </w:rPr>
-        <w:tab/>
-        <w:t xml:space="preserve">        </w:t>
-      </w:r>
-      <w:r>
-        <w:rPr>
-          <w:sz w:val="24"/>
-          <w:szCs w:val="24"/>
-        </w:rPr>
-        <w:tab/>
-      </w:r>
-      <w:r>
-        <w:rPr>
-          <w:sz w:val="24"/>
-          <w:szCs w:val="24"/>
-        </w:rPr>
-        <w:tab/>
-      </w:r>
-      <w:r>
-        <w:rPr>
-          <w:sz w:val="24"/>
-          <w:szCs w:val="24"/>
-        </w:rPr>
-        <w:tab/>
-      </w:r>
-      <w:r>
-        <w:rPr>
-          <w:sz w:val="24"/>
-          <w:szCs w:val="24"/>
-        </w:rPr>
-        <w:t>CREATE TABLE emptable(Empid int PRIMARY key not null,</w:t>
-      </w:r>
-    </w:p>
-    <w:p>
-      <w:pPr>
-        <w:rPr>
-          <w:sz w:val="24"/>
-          <w:szCs w:val="24"/>
-        </w:rPr>
-      </w:pPr>
-      <w:r>
-        <w:rPr>
-          <w:sz w:val="24"/>
-          <w:szCs w:val="24"/>
-        </w:rPr>
-        <w:t xml:space="preserve">                     </w:t>
-      </w:r>
-      <w:r>
-        <w:rPr>
-          <w:sz w:val="24"/>
-          <w:szCs w:val="24"/>
-        </w:rPr>
-        <w:tab/>
-      </w:r>
-      <w:r>
-        <w:rPr>
-          <w:sz w:val="24"/>
-          <w:szCs w:val="24"/>
-        </w:rPr>
-        <w:tab/>
-      </w:r>
-      <w:r>
-        <w:rPr>
-          <w:sz w:val="24"/>
-          <w:szCs w:val="24"/>
-        </w:rPr>
-        <w:tab/>
-      </w:r>
-      <w:r>
-        <w:rPr>
-          <w:sz w:val="24"/>
-          <w:szCs w:val="24"/>
-        </w:rPr>
-        <w:t xml:space="preserve"> First_name varchar(50) not null,</w:t>
-      </w:r>
-    </w:p>
-    <w:p>
-      <w:pPr>
-        <w:rPr>
-          <w:sz w:val="24"/>
-          <w:szCs w:val="24"/>
-        </w:rPr>
-      </w:pPr>
-      <w:r>
-        <w:rPr>
-          <w:sz w:val="24"/>
-          <w:szCs w:val="24"/>
-        </w:rPr>
-        <w:t xml:space="preserve">                     </w:t>
-      </w:r>
-      <w:r>
-        <w:rPr>
-          <w:sz w:val="24"/>
-          <w:szCs w:val="24"/>
-        </w:rPr>
-        <w:tab/>
-      </w:r>
-      <w:r>
-        <w:rPr>
-          <w:sz w:val="24"/>
-          <w:szCs w:val="24"/>
-        </w:rPr>
-        <w:tab/>
-      </w:r>
-      <w:r>
-        <w:rPr>
-          <w:sz w:val="24"/>
-          <w:szCs w:val="24"/>
-        </w:rPr>
-        <w:tab/>
-      </w:r>
-      <w:r>
-        <w:rPr>
-          <w:sz w:val="24"/>
-          <w:szCs w:val="24"/>
-        </w:rPr>
-        <w:t xml:space="preserve"> Last_name varchar(50) NOT null,</w:t>
-      </w:r>
-    </w:p>
-    <w:p>
-      <w:pPr>
-        <w:rPr>
-          <w:sz w:val="24"/>
-          <w:szCs w:val="24"/>
-        </w:rPr>
-      </w:pPr>
-      <w:r>
-        <w:rPr>
-          <w:sz w:val="24"/>
-          <w:szCs w:val="24"/>
-        </w:rPr>
-        <w:t xml:space="preserve">                     </w:t>
-      </w:r>
-      <w:r>
-        <w:rPr>
-          <w:sz w:val="24"/>
-          <w:szCs w:val="24"/>
-        </w:rPr>
-        <w:tab/>
-      </w:r>
-      <w:r>
-        <w:rPr>
-          <w:sz w:val="24"/>
-          <w:szCs w:val="24"/>
-        </w:rPr>
-        <w:tab/>
-      </w:r>
-      <w:r>
-        <w:rPr>
-          <w:sz w:val="24"/>
-          <w:szCs w:val="24"/>
-        </w:rPr>
-        <w:tab/>
-      </w:r>
-      <w:r>
-        <w:rPr>
-          <w:sz w:val="24"/>
-          <w:szCs w:val="24"/>
-        </w:rPr>
-        <w:t xml:space="preserve"> Age int not null,</w:t>
-      </w:r>
-    </w:p>
-    <w:p>
-      <w:pPr>
-        <w:rPr>
-          <w:sz w:val="24"/>
-          <w:szCs w:val="24"/>
-        </w:rPr>
-      </w:pPr>
-      <w:r>
-        <w:rPr>
-          <w:sz w:val="24"/>
-          <w:szCs w:val="24"/>
-        </w:rPr>
-        <w:t xml:space="preserve">                      </w:t>
-      </w:r>
-      <w:r>
-        <w:rPr>
-          <w:sz w:val="24"/>
-          <w:szCs w:val="24"/>
-        </w:rPr>
-        <w:tab/>
-      </w:r>
-      <w:r>
-        <w:rPr>
-          <w:sz w:val="24"/>
-          <w:szCs w:val="24"/>
-        </w:rPr>
-        <w:tab/>
-      </w:r>
-      <w:r>
-        <w:rPr>
-          <w:sz w:val="24"/>
-          <w:szCs w:val="24"/>
-        </w:rPr>
-        <w:tab/>
-      </w:r>
-      <w:r>
-        <w:rPr>
-          <w:sz w:val="24"/>
-          <w:szCs w:val="24"/>
-        </w:rPr>
-        <w:t>Hire_date date,</w:t>
-      </w:r>
-    </w:p>
-    <w:p>
-      <w:pPr>
-        <w:rPr>
-          <w:sz w:val="24"/>
-          <w:szCs w:val="24"/>
-        </w:rPr>
-      </w:pPr>
-      <w:r>
-        <w:rPr>
-          <w:sz w:val="24"/>
-          <w:szCs w:val="24"/>
-        </w:rPr>
-        <w:t xml:space="preserve">                      </w:t>
-      </w:r>
-      <w:r>
-        <w:rPr>
-          <w:sz w:val="24"/>
-          <w:szCs w:val="24"/>
-        </w:rPr>
-        <w:tab/>
-      </w:r>
-      <w:r>
-        <w:rPr>
-          <w:sz w:val="24"/>
-          <w:szCs w:val="24"/>
-        </w:rPr>
-        <w:tab/>
-      </w:r>
-      <w:r>
-        <w:rPr>
-          <w:sz w:val="24"/>
-          <w:szCs w:val="24"/>
-        </w:rPr>
-        <w:tab/>
-      </w:r>
-      <w:r>
-        <w:rPr>
-          <w:sz w:val="24"/>
-          <w:szCs w:val="24"/>
-        </w:rPr>
-        <w:t>Address varchar(100)</w:t>
-      </w:r>
-    </w:p>
-    <w:p>
-      <w:pPr>
-        <w:rPr>
-          <w:sz w:val="24"/>
-          <w:szCs w:val="24"/>
-        </w:rPr>
-      </w:pPr>
-      <w:r>
-        <w:rPr>
-          <w:sz w:val="24"/>
-          <w:szCs w:val="24"/>
-        </w:rPr>
-        <w:t>);</w:t>
-      </w:r>
-    </w:p>
-    <w:p>
-      <w:pPr>
-        <w:rPr>
-          <w:sz w:val="24"/>
-          <w:szCs w:val="24"/>
-        </w:rPr>
-      </w:pPr>
-    </w:p>
-    <w:p>
-      <w:pPr>
-        <w:rPr>
-          <w:sz w:val="28"/>
-          <w:szCs w:val="28"/>
-        </w:rPr>
-      </w:pPr>
-      <w:r>
-        <w:rPr>
-          <w:sz w:val="28"/>
-          <w:szCs w:val="28"/>
-        </w:rPr>
-        <w:t xml:space="preserve">Insert data into epmtable </w:t>
-      </w:r>
-      <w:r>
-        <w:rPr>
-          <w:sz w:val="28"/>
-          <w:szCs w:val="28"/>
-        </w:rPr>
-        <w:sym w:font="Wingdings" w:char="F0E8"/>
-      </w:r>
-      <w:r>
-        <w:rPr>
-          <w:sz w:val="28"/>
-          <w:szCs w:val="28"/>
-        </w:rPr>
-        <w:sym w:font="Wingdings" w:char="F0E8"/>
-      </w:r>
-    </w:p>
-    <w:p>
-      <w:pPr>
-        <w:rPr>
-          <w:sz w:val="24"/>
-          <w:szCs w:val="28"/>
-        </w:rPr>
-      </w:pPr>
-      <w:r>
-        <w:rPr>
-          <w:sz w:val="24"/>
-          <w:szCs w:val="28"/>
-        </w:rPr>
-        <w:t>INSERT into emptable(Empid,First_name,Last_name,Age,Hire_date,Address)</w:t>
-      </w:r>
-    </w:p>
-    <w:p>
-      <w:pPr>
+          <w:sz w:val="24"/>
+          <w:szCs w:val="28"/>
+        </w:rPr>
+        <w:t xml:space="preserve">KEY  </w:t>
+      </w:r>
+      <w:r>
+        <w:rPr>
+          <w:sz w:val="24"/>
+          <w:szCs w:val="28"/>
+        </w:rPr>
+        <w:t xml:space="preserve"> (</w:t>
+      </w:r>
+      <w:r>
+        <w:rPr>
+          <w:sz w:val="24"/>
+          <w:szCs w:val="28"/>
+        </w:rPr>
+        <w:t>field name which you to create foreign key</w:t>
+      </w:r>
+      <w:r>
+        <w:rPr>
+          <w:sz w:val="24"/>
+          <w:szCs w:val="28"/>
+        </w:rPr>
+        <w:t>)</w:t>
+      </w:r>
+      <w:r>
+        <w:rPr>
+          <w:sz w:val="24"/>
+          <w:szCs w:val="28"/>
+        </w:rPr>
+        <w:t xml:space="preserve"> </w:t>
+      </w:r>
+      <w:r>
+        <w:rPr>
+          <w:sz w:val="24"/>
+          <w:szCs w:val="28"/>
+        </w:rPr>
+        <w:t>REFERENCES</w:t>
+      </w:r>
+      <w:r>
+        <w:rPr>
+          <w:sz w:val="24"/>
+          <w:szCs w:val="28"/>
+        </w:rPr>
+        <w:t xml:space="preserve"> table name which to get primary key (reference table field key name)</w:t>
+      </w:r>
+    </w:p>
+    <w:p>
+      <w:pPr>
+        <w:rPr>
+          <w:sz w:val="24"/>
+          <w:szCs w:val="28"/>
+        </w:rPr>
+      </w:pPr>
+    </w:p>
+    <w:p>
+      <w:pPr>
+        <w:rPr>
+          <w:sz w:val="32"/>
+          <w:szCs w:val="28"/>
+        </w:rPr>
+      </w:pPr>
+      <w:r>
+        <w:rPr>
+          <w:sz w:val="32"/>
+          <w:szCs w:val="28"/>
+        </w:rPr>
+        <w:t xml:space="preserve">Insert data into department table </w:t>
+      </w:r>
+      <w:r>
+        <w:rPr>
+          <w:sz w:val="32"/>
+          <w:szCs w:val="28"/>
+        </w:rPr>
+        <w:sym w:font="Wingdings" w:char="F0E8"/>
+      </w:r>
+      <w:r>
+        <w:rPr>
+          <w:sz w:val="32"/>
+          <w:szCs w:val="28"/>
+        </w:rPr>
+        <w:sym w:font="Wingdings" w:char="F0E8"/>
+      </w:r>
+    </w:p>
+    <w:p>
+      <w:pPr>
+        <w:rPr>
+          <w:sz w:val="24"/>
+          <w:szCs w:val="28"/>
+        </w:rPr>
+      </w:pPr>
+      <w:r>
+        <w:rPr>
+          <w:sz w:val="32"/>
+          <w:szCs w:val="28"/>
+        </w:rPr>
+        <w:tab/>
+      </w:r>
+      <w:r>
+        <w:rPr>
+          <w:sz w:val="32"/>
+          <w:szCs w:val="28"/>
+        </w:rPr>
+        <w:tab/>
+      </w:r>
+      <w:r>
+        <w:rPr>
+          <w:sz w:val="32"/>
+          <w:szCs w:val="28"/>
+        </w:rPr>
+        <w:tab/>
+      </w:r>
+      <w:r>
+        <w:rPr>
+          <w:sz w:val="32"/>
+          <w:szCs w:val="28"/>
+        </w:rPr>
+        <w:tab/>
+      </w:r>
+      <w:r>
+        <w:rPr>
+          <w:sz w:val="32"/>
+          <w:szCs w:val="28"/>
+        </w:rPr>
+        <w:tab/>
+      </w:r>
+      <w:r>
+        <w:rPr>
+          <w:sz w:val="32"/>
+          <w:szCs w:val="28"/>
+        </w:rPr>
+        <w:tab/>
+      </w:r>
+      <w:r>
+        <w:rPr>
+          <w:sz w:val="24"/>
+          <w:szCs w:val="28"/>
+        </w:rPr>
+        <w:t>INSERT INTO department(dept_id,dept_name)</w:t>
+      </w:r>
+    </w:p>
+    <w:p>
+      <w:pPr>
+        <w:ind w:left="3600" w:firstLine="720"/>
         <w:rPr>
           <w:sz w:val="24"/>
           <w:szCs w:val="28"/>
@@ -2040,203 +2956,23 @@
     </w:p>
     <w:p>
       <w:pPr>
-        <w:rPr>
-          <w:sz w:val="24"/>
-          <w:szCs w:val="28"/>
-        </w:rPr>
-      </w:pPr>
-      <w:r>
-        <w:rPr>
-          <w:sz w:val="24"/>
-          <w:szCs w:val="28"/>
-        </w:rPr>
-        <w:t>(101,'Yogendra','Patidar',20,'2024-11-10,'Atal Dwar,Indore');</w:t>
-      </w:r>
-    </w:p>
-    <w:p>
-      <w:pPr>
-        <w:rPr>
-          <w:sz w:val="24"/>
-          <w:szCs w:val="28"/>
-        </w:rPr>
-      </w:pPr>
-    </w:p>
-    <w:p>
-      <w:pPr>
-        <w:rPr>
-          <w:sz w:val="32"/>
-          <w:szCs w:val="28"/>
-        </w:rPr>
-      </w:pPr>
-      <w:r>
-        <w:rPr>
-          <w:sz w:val="32"/>
-          <w:szCs w:val="28"/>
-        </w:rPr>
-        <w:t xml:space="preserve">Change fiend name </w:t>
-      </w:r>
-      <w:r>
-        <w:rPr>
-          <w:sz w:val="32"/>
-          <w:szCs w:val="28"/>
-        </w:rPr>
-        <w:sym w:font="Wingdings" w:char="F0E8"/>
-      </w:r>
-      <w:r>
-        <w:rPr>
-          <w:sz w:val="32"/>
-          <w:szCs w:val="28"/>
-        </w:rPr>
-        <w:sym w:font="Wingdings" w:char="F0E8"/>
-      </w:r>
-    </w:p>
-    <w:p>
-      <w:pPr>
-        <w:rPr>
-          <w:sz w:val="24"/>
-          <w:szCs w:val="28"/>
-        </w:rPr>
-      </w:pPr>
-      <w:r>
-        <w:rPr>
-          <w:sz w:val="32"/>
-          <w:szCs w:val="28"/>
-        </w:rPr>
-        <w:tab/>
-      </w:r>
-      <w:r>
-        <w:rPr>
-          <w:sz w:val="32"/>
-          <w:szCs w:val="28"/>
-        </w:rPr>
-        <w:tab/>
-      </w:r>
-      <w:r>
-        <w:rPr>
-          <w:sz w:val="32"/>
-          <w:szCs w:val="28"/>
-        </w:rPr>
-        <w:tab/>
-      </w:r>
-      <w:r>
-        <w:rPr>
-          <w:sz w:val="24"/>
-          <w:szCs w:val="28"/>
-        </w:rPr>
-        <w:tab/>
-        <w:t xml:space="preserve">ALTER TABLE </w:t>
-      </w:r>
-      <w:r>
-        <w:rPr>
-          <w:sz w:val="24"/>
-          <w:szCs w:val="28"/>
-        </w:rPr>
-        <w:t>tbalename</w:t>
-      </w:r>
-      <w:r>
-        <w:rPr>
-          <w:sz w:val="24"/>
-          <w:szCs w:val="28"/>
-        </w:rPr>
-        <w:t xml:space="preserve"> CHANGE </w:t>
-      </w:r>
-      <w:r>
-        <w:rPr>
-          <w:sz w:val="24"/>
-          <w:szCs w:val="28"/>
-        </w:rPr>
-        <w:t>oldfeildname newfieldname datatype constent</w:t>
-      </w:r>
-      <w:r>
-        <w:rPr>
-          <w:sz w:val="24"/>
-          <w:szCs w:val="28"/>
-        </w:rPr>
-        <w:t>;</w:t>
-      </w:r>
-    </w:p>
-    <w:p>
-      <w:pPr>
-        <w:rPr>
-          <w:sz w:val="24"/>
-          <w:szCs w:val="28"/>
-        </w:rPr>
-      </w:pPr>
-      <w:r>
-        <w:rPr>
-          <w:sz w:val="24"/>
-          <w:szCs w:val="28"/>
-        </w:rPr>
-        <w:tab/>
-      </w:r>
-      <w:r>
-        <w:rPr>
-          <w:sz w:val="24"/>
-          <w:szCs w:val="28"/>
-        </w:rPr>
-        <w:tab/>
-      </w:r>
-      <w:r>
-        <w:rPr>
-          <w:sz w:val="24"/>
-          <w:szCs w:val="28"/>
-        </w:rPr>
-        <w:tab/>
-      </w:r>
-      <w:r>
-        <w:rPr>
-          <w:sz w:val="24"/>
-          <w:szCs w:val="28"/>
-        </w:rPr>
-        <w:tab/>
-      </w:r>
-      <w:r>
-        <w:rPr>
-          <w:sz w:val="24"/>
-          <w:szCs w:val="28"/>
-        </w:rPr>
-        <w:t>ALTER TABLE student CHANGE contact  mobile varchar(10);</w:t>
-      </w:r>
-    </w:p>
-    <w:p>
-      <w:pPr>
-        <w:rPr>
-          <w:sz w:val="24"/>
-          <w:szCs w:val="28"/>
-        </w:rPr>
-      </w:pPr>
-    </w:p>
-    <w:p>
-      <w:pPr>
-        <w:rPr>
-          <w:sz w:val="32"/>
-          <w:szCs w:val="28"/>
-        </w:rPr>
-      </w:pPr>
-      <w:r>
-        <w:rPr>
-          <w:sz w:val="32"/>
-          <w:szCs w:val="28"/>
-        </w:rPr>
-        <w:t xml:space="preserve">Delete DataBAse </w:t>
-      </w:r>
-      <w:r>
-        <w:rPr>
-          <w:sz w:val="32"/>
-          <w:szCs w:val="28"/>
-        </w:rPr>
-        <w:sym w:font="Wingdings" w:char="F0E8"/>
-      </w:r>
-      <w:r>
-        <w:rPr>
-          <w:sz w:val="32"/>
-          <w:szCs w:val="28"/>
-        </w:rPr>
-        <w:sym w:font="Wingdings" w:char="F0E8"/>
-      </w:r>
-    </w:p>
-    <w:p>
-      <w:pPr>
+        <w:ind w:left="4320"/>
+        <w:rPr>
+          <w:sz w:val="24"/>
+          <w:szCs w:val="28"/>
+        </w:rPr>
+      </w:pPr>
+      <w:r>
+        <w:rPr>
+          <w:sz w:val="24"/>
+          <w:szCs w:val="28"/>
+        </w:rPr>
+        <w:t>(1,'Manager'),</w:t>
+      </w:r>
+    </w:p>
+    <w:p>
+      <w:pPr>
+        <w:ind w:left="3600" w:firstLine="720"/>
         <w:rPr>
           <w:sz w:val="24"/>
           <w:szCs w:val="28"/>
@@ -2248,750 +2984,6 @@
           <w:szCs w:val="28"/>
         </w:rPr>
         <w:lastRenderedPageBreak/>
-        <w:tab/>
-      </w:r>
-      <w:r>
-        <w:rPr>
-          <w:sz w:val="24"/>
-          <w:szCs w:val="28"/>
-        </w:rPr>
-        <w:tab/>
-      </w:r>
-      <w:r>
-        <w:rPr>
-          <w:sz w:val="24"/>
-          <w:szCs w:val="28"/>
-        </w:rPr>
-        <w:tab/>
-      </w:r>
-      <w:r>
-        <w:rPr>
-          <w:sz w:val="24"/>
-          <w:szCs w:val="28"/>
-        </w:rPr>
-        <w:tab/>
-      </w:r>
-      <w:r>
-        <w:rPr>
-          <w:sz w:val="24"/>
-          <w:szCs w:val="28"/>
-        </w:rPr>
-        <w:tab/>
-        <w:t>DROP DATABASE database_name</w:t>
-      </w:r>
-    </w:p>
-    <w:p>
-      <w:pPr>
-        <w:rPr>
-          <w:sz w:val="24"/>
-          <w:szCs w:val="28"/>
-        </w:rPr>
-      </w:pPr>
-    </w:p>
-    <w:p>
-      <w:pPr>
-        <w:rPr>
-          <w:sz w:val="40"/>
-          <w:szCs w:val="28"/>
-        </w:rPr>
-      </w:pPr>
-      <w:r>
-        <w:rPr>
-          <w:sz w:val="32"/>
-          <w:szCs w:val="28"/>
-        </w:rPr>
-        <w:t xml:space="preserve">Delete Particular table </w:t>
-      </w:r>
-      <w:r>
-        <w:rPr>
-          <w:sz w:val="32"/>
-          <w:szCs w:val="28"/>
-        </w:rPr>
-        <w:sym w:font="Wingdings" w:char="F0E8"/>
-      </w:r>
-      <w:r>
-        <w:rPr>
-          <w:sz w:val="32"/>
-          <w:szCs w:val="28"/>
-        </w:rPr>
-        <w:sym w:font="Wingdings" w:char="F0E8"/>
-      </w:r>
-    </w:p>
-    <w:p>
-      <w:pPr>
-        <w:rPr>
-          <w:sz w:val="24"/>
-          <w:szCs w:val="28"/>
-        </w:rPr>
-      </w:pPr>
-      <w:r>
-        <w:rPr>
-          <w:sz w:val="24"/>
-          <w:szCs w:val="28"/>
-        </w:rPr>
-        <w:tab/>
-      </w:r>
-      <w:r>
-        <w:rPr>
-          <w:sz w:val="24"/>
-          <w:szCs w:val="28"/>
-        </w:rPr>
-        <w:tab/>
-      </w:r>
-      <w:r>
-        <w:rPr>
-          <w:sz w:val="24"/>
-          <w:szCs w:val="28"/>
-        </w:rPr>
-        <w:tab/>
-      </w:r>
-      <w:r>
-        <w:rPr>
-          <w:sz w:val="24"/>
-          <w:szCs w:val="28"/>
-        </w:rPr>
-        <w:tab/>
-      </w:r>
-      <w:r>
-        <w:rPr>
-          <w:sz w:val="24"/>
-          <w:szCs w:val="28"/>
-        </w:rPr>
-        <w:tab/>
-        <w:t>DROP TABLE table_name;</w:t>
-      </w:r>
-    </w:p>
-    <w:p>
-      <w:pPr>
-        <w:rPr>
-          <w:sz w:val="24"/>
-          <w:szCs w:val="28"/>
-        </w:rPr>
-      </w:pPr>
-    </w:p>
-    <w:p>
-      <w:pPr>
-        <w:rPr>
-          <w:sz w:val="32"/>
-          <w:szCs w:val="28"/>
-        </w:rPr>
-      </w:pPr>
-      <w:r>
-        <w:rPr>
-          <w:sz w:val="32"/>
-          <w:szCs w:val="28"/>
-        </w:rPr>
-        <w:t xml:space="preserve">Database </w:t>
-      </w:r>
-      <w:r>
-        <w:rPr>
-          <w:sz w:val="32"/>
-          <w:szCs w:val="28"/>
-        </w:rPr>
-        <w:sym w:font="Wingdings" w:char="F0E8"/>
-      </w:r>
-      <w:r>
-        <w:rPr>
-          <w:sz w:val="32"/>
-          <w:szCs w:val="28"/>
-        </w:rPr>
-        <w:sym w:font="Wingdings" w:char="F0E8"/>
-      </w:r>
-    </w:p>
-    <w:p>
-      <w:pPr>
-        <w:rPr>
-          <w:sz w:val="24"/>
-          <w:szCs w:val="28"/>
-        </w:rPr>
-      </w:pPr>
-      <w:r>
-        <w:rPr>
-          <w:sz w:val="24"/>
-          <w:szCs w:val="28"/>
-        </w:rPr>
-        <w:tab/>
-      </w:r>
-      <w:r>
-        <w:rPr>
-          <w:sz w:val="24"/>
-          <w:szCs w:val="28"/>
-        </w:rPr>
-        <w:tab/>
-        <w:t>CREATE DATABASE new_empdb;</w:t>
-      </w:r>
-    </w:p>
-    <w:p>
-      <w:pPr>
-        <w:rPr>
-          <w:sz w:val="32"/>
-          <w:szCs w:val="28"/>
-        </w:rPr>
-      </w:pPr>
-      <w:r>
-        <w:rPr>
-          <w:sz w:val="32"/>
-          <w:szCs w:val="28"/>
-        </w:rPr>
-        <w:t xml:space="preserve">Department </w:t>
-      </w:r>
-      <w:r>
-        <w:rPr>
-          <w:sz w:val="32"/>
-          <w:szCs w:val="28"/>
-        </w:rPr>
-        <w:sym w:font="Wingdings" w:char="F0E8"/>
-      </w:r>
-    </w:p>
-    <w:p>
-      <w:pPr>
-        <w:rPr>
-          <w:sz w:val="24"/>
-          <w:szCs w:val="28"/>
-        </w:rPr>
-      </w:pPr>
-      <w:r>
-        <w:rPr>
-          <w:sz w:val="24"/>
-          <w:szCs w:val="28"/>
-        </w:rPr>
-        <w:tab/>
-      </w:r>
-      <w:r>
-        <w:rPr>
-          <w:sz w:val="24"/>
-          <w:szCs w:val="28"/>
-        </w:rPr>
-        <w:tab/>
-      </w:r>
-      <w:r>
-        <w:rPr>
-          <w:sz w:val="24"/>
-          <w:szCs w:val="28"/>
-        </w:rPr>
-        <w:t>CREATE TABLE Department(dept_id int PRIMARY key not null,dept_name varchar(50) not null)</w:t>
-      </w:r>
-    </w:p>
-    <w:p>
-      <w:pPr>
-        <w:rPr>
-          <w:sz w:val="32"/>
-          <w:szCs w:val="28"/>
-        </w:rPr>
-      </w:pPr>
-      <w:r>
-        <w:rPr>
-          <w:sz w:val="32"/>
-          <w:szCs w:val="28"/>
-        </w:rPr>
-        <w:t>Designation</w:t>
-      </w:r>
-      <w:r>
-        <w:rPr>
-          <w:sz w:val="32"/>
-          <w:szCs w:val="28"/>
-        </w:rPr>
-        <w:sym w:font="Wingdings" w:char="F0E8"/>
-      </w:r>
-    </w:p>
-    <w:p>
-      <w:pPr>
-        <w:rPr>
-          <w:sz w:val="24"/>
-          <w:szCs w:val="28"/>
-        </w:rPr>
-      </w:pPr>
-      <w:r>
-        <w:rPr>
-          <w:sz w:val="24"/>
-          <w:szCs w:val="28"/>
-        </w:rPr>
-        <w:tab/>
-      </w:r>
-      <w:r>
-        <w:rPr>
-          <w:sz w:val="24"/>
-          <w:szCs w:val="28"/>
-        </w:rPr>
-        <w:tab/>
-      </w:r>
-      <w:r>
-        <w:rPr>
-          <w:sz w:val="24"/>
-          <w:szCs w:val="28"/>
-        </w:rPr>
-        <w:t>CREATE TABLE Designation(desg_id int PRIMARY key not null,desg_name varchar(50) not null)</w:t>
-      </w:r>
-    </w:p>
-    <w:p>
-      <w:pPr>
-        <w:rPr>
-          <w:sz w:val="32"/>
-          <w:szCs w:val="28"/>
-        </w:rPr>
-      </w:pPr>
-      <w:r>
-        <w:rPr>
-          <w:sz w:val="32"/>
-          <w:szCs w:val="28"/>
-        </w:rPr>
-        <w:t xml:space="preserve">Create </w:t>
-      </w:r>
-      <w:r>
-        <w:rPr>
-          <w:sz w:val="32"/>
-          <w:szCs w:val="28"/>
-        </w:rPr>
-        <w:t xml:space="preserve"> Employee table or </w:t>
-      </w:r>
-      <w:r>
-        <w:rPr>
-          <w:sz w:val="32"/>
-          <w:szCs w:val="28"/>
-        </w:rPr>
-        <w:t xml:space="preserve">foreign key </w:t>
-      </w:r>
-      <w:r>
-        <w:rPr>
-          <w:sz w:val="32"/>
-          <w:szCs w:val="28"/>
-        </w:rPr>
-        <w:sym w:font="Wingdings" w:char="F0E8"/>
-      </w:r>
-      <w:r>
-        <w:rPr>
-          <w:sz w:val="32"/>
-          <w:szCs w:val="28"/>
-        </w:rPr>
-        <w:sym w:font="Wingdings" w:char="F0E8"/>
-      </w:r>
-    </w:p>
-    <w:p>
-      <w:pPr>
-        <w:ind w:left="2880"/>
-        <w:rPr>
-          <w:sz w:val="24"/>
-          <w:szCs w:val="28"/>
-        </w:rPr>
-      </w:pPr>
-      <w:r>
-        <w:rPr>
-          <w:sz w:val="24"/>
-          <w:szCs w:val="28"/>
-        </w:rPr>
-        <w:t>CREATE TABLE Employee(emp_id int PRIMARY key not null ,</w:t>
-      </w:r>
-    </w:p>
-    <w:p>
-      <w:pPr>
-        <w:ind w:left="2160" w:firstLine="720"/>
-        <w:rPr>
-          <w:sz w:val="24"/>
-          <w:szCs w:val="28"/>
-        </w:rPr>
-      </w:pPr>
-      <w:r>
-        <w:rPr>
-          <w:sz w:val="24"/>
-          <w:szCs w:val="28"/>
-        </w:rPr>
-        <w:t xml:space="preserve"> emp_name varchar(50) not null ,</w:t>
-      </w:r>
-    </w:p>
-    <w:p>
-      <w:pPr>
-        <w:ind w:left="2880"/>
-        <w:rPr>
-          <w:sz w:val="24"/>
-          <w:szCs w:val="28"/>
-        </w:rPr>
-      </w:pPr>
-      <w:r>
-        <w:rPr>
-          <w:sz w:val="24"/>
-          <w:szCs w:val="28"/>
-        </w:rPr>
-        <w:t>emp_age int NOT null,</w:t>
-      </w:r>
-    </w:p>
-    <w:p>
-      <w:pPr>
-        <w:ind w:left="2880"/>
-        <w:rPr>
-          <w:sz w:val="24"/>
-          <w:szCs w:val="28"/>
-        </w:rPr>
-      </w:pPr>
-      <w:r>
-        <w:rPr>
-          <w:sz w:val="24"/>
-          <w:szCs w:val="28"/>
-        </w:rPr>
-        <w:t>emp_salary int ,</w:t>
-      </w:r>
-    </w:p>
-    <w:p>
-      <w:pPr>
-        <w:ind w:left="2880"/>
-        <w:rPr>
-          <w:sz w:val="24"/>
-          <w:szCs w:val="28"/>
-        </w:rPr>
-      </w:pPr>
-      <w:r>
-        <w:rPr>
-          <w:sz w:val="24"/>
-          <w:szCs w:val="28"/>
-        </w:rPr>
-        <w:t>dept_id int,</w:t>
-      </w:r>
-    </w:p>
-    <w:p>
-      <w:pPr>
-        <w:ind w:left="2880"/>
-        <w:rPr>
-          <w:sz w:val="24"/>
-          <w:szCs w:val="28"/>
-        </w:rPr>
-      </w:pPr>
-      <w:r>
-        <w:rPr>
-          <w:sz w:val="24"/>
-          <w:szCs w:val="28"/>
-        </w:rPr>
-        <w:t xml:space="preserve">  desg_id int,</w:t>
-      </w:r>
-    </w:p>
-    <w:p>
-      <w:pPr>
-        <w:ind w:left="2880"/>
-        <w:rPr>
-          <w:sz w:val="24"/>
-          <w:szCs w:val="28"/>
-        </w:rPr>
-      </w:pPr>
-      <w:r>
-        <w:rPr>
-          <w:sz w:val="24"/>
-          <w:szCs w:val="28"/>
-        </w:rPr>
-        <w:t>FOREIGN KEY ( dept_id )REFERENCES department (dept_id),</w:t>
-      </w:r>
-    </w:p>
-    <w:p>
-      <w:pPr>
-        <w:ind w:left="2880"/>
-        <w:rPr>
-          <w:sz w:val="24"/>
-          <w:szCs w:val="28"/>
-        </w:rPr>
-      </w:pPr>
-      <w:r>
-        <w:rPr>
-          <w:sz w:val="24"/>
-          <w:szCs w:val="28"/>
-        </w:rPr>
-        <w:t xml:space="preserve"> FOREIGN KEY ( desg_id) REFERENCES designation(desg_id)</w:t>
-      </w:r>
-    </w:p>
-    <w:p>
-      <w:pPr>
-        <w:ind w:left="2880"/>
-        <w:rPr>
-          <w:sz w:val="24"/>
-          <w:szCs w:val="28"/>
-        </w:rPr>
-      </w:pPr>
-      <w:r>
-        <w:rPr>
-          <w:sz w:val="24"/>
-          <w:szCs w:val="28"/>
-        </w:rPr>
-        <w:t xml:space="preserve">                     )</w:t>
-      </w:r>
-    </w:p>
-    <w:p>
-      <w:pPr>
-        <w:rPr>
-          <w:sz w:val="24"/>
-          <w:szCs w:val="28"/>
-        </w:rPr>
-      </w:pPr>
-      <w:r>
-        <w:rPr>
-          <w:sz w:val="32"/>
-          <w:szCs w:val="28"/>
-        </w:rPr>
-        <w:t xml:space="preserve">How to create Foreign key </w:t>
-      </w:r>
-      <w:r>
-        <w:rPr>
-          <w:sz w:val="32"/>
-          <w:szCs w:val="28"/>
-        </w:rPr>
-        <w:sym w:font="Wingdings" w:char="F0E8"/>
-      </w:r>
-      <w:r>
-        <w:rPr>
-          <w:sz w:val="32"/>
-          <w:szCs w:val="28"/>
-        </w:rPr>
-        <w:sym w:font="Wingdings" w:char="F0E8"/>
-      </w:r>
-      <w:r>
-        <w:rPr>
-          <w:sz w:val="32"/>
-          <w:szCs w:val="28"/>
-        </w:rPr>
-        <w:tab/>
-      </w:r>
-      <w:r>
-        <w:rPr>
-          <w:sz w:val="24"/>
-          <w:szCs w:val="28"/>
-        </w:rPr>
-        <w:tab/>
-      </w:r>
-      <w:r>
-        <w:rPr>
-          <w:sz w:val="24"/>
-          <w:szCs w:val="28"/>
-        </w:rPr>
-        <w:tab/>
-      </w:r>
-      <w:r>
-        <w:rPr>
-          <w:sz w:val="24"/>
-          <w:szCs w:val="28"/>
-        </w:rPr>
-        <w:tab/>
-      </w:r>
-      <w:r>
-        <w:rPr>
-          <w:sz w:val="24"/>
-          <w:szCs w:val="28"/>
-        </w:rPr>
-        <w:tab/>
-      </w:r>
-      <w:r>
-        <w:rPr>
-          <w:sz w:val="24"/>
-          <w:szCs w:val="28"/>
-        </w:rPr>
-        <w:tab/>
-      </w:r>
-      <w:r>
-        <w:rPr>
-          <w:sz w:val="24"/>
-          <w:szCs w:val="28"/>
-        </w:rPr>
-        <w:tab/>
-      </w:r>
-      <w:r>
-        <w:rPr>
-          <w:sz w:val="24"/>
-          <w:szCs w:val="28"/>
-        </w:rPr>
-        <w:tab/>
-        <w:t>FOREIGN</w:t>
-      </w:r>
-      <w:r>
-        <w:rPr>
-          <w:sz w:val="24"/>
-          <w:szCs w:val="28"/>
-        </w:rPr>
-        <w:t xml:space="preserve"> </w:t>
-      </w:r>
-      <w:r>
-        <w:rPr>
-          <w:sz w:val="24"/>
-          <w:szCs w:val="28"/>
-        </w:rPr>
-        <w:t xml:space="preserve">KEY  </w:t>
-      </w:r>
-      <w:r>
-        <w:rPr>
-          <w:sz w:val="24"/>
-          <w:szCs w:val="28"/>
-        </w:rPr>
-        <w:t xml:space="preserve"> (</w:t>
-      </w:r>
-      <w:r>
-        <w:rPr>
-          <w:sz w:val="24"/>
-          <w:szCs w:val="28"/>
-        </w:rPr>
-        <w:t>field name which you to create foreign key</w:t>
-      </w:r>
-      <w:r>
-        <w:rPr>
-          <w:sz w:val="24"/>
-          <w:szCs w:val="28"/>
-        </w:rPr>
-        <w:t>)</w:t>
-      </w:r>
-      <w:r>
-        <w:rPr>
-          <w:sz w:val="24"/>
-          <w:szCs w:val="28"/>
-        </w:rPr>
-        <w:t xml:space="preserve"> </w:t>
-      </w:r>
-      <w:r>
-        <w:rPr>
-          <w:sz w:val="24"/>
-          <w:szCs w:val="28"/>
-        </w:rPr>
-        <w:t>REFERENCES</w:t>
-      </w:r>
-      <w:r>
-        <w:rPr>
-          <w:sz w:val="24"/>
-          <w:szCs w:val="28"/>
-        </w:rPr>
-        <w:t xml:space="preserve"> table name which to get primary key (reference table field key name)</w:t>
-      </w:r>
-    </w:p>
-    <w:p>
-      <w:pPr>
-        <w:rPr>
-          <w:sz w:val="24"/>
-          <w:szCs w:val="28"/>
-        </w:rPr>
-      </w:pPr>
-    </w:p>
-    <w:p>
-      <w:pPr>
-        <w:rPr>
-          <w:sz w:val="32"/>
-          <w:szCs w:val="28"/>
-        </w:rPr>
-      </w:pPr>
-      <w:r>
-        <w:rPr>
-          <w:sz w:val="32"/>
-          <w:szCs w:val="28"/>
-        </w:rPr>
-        <w:t xml:space="preserve">Insert data into department table </w:t>
-      </w:r>
-      <w:r>
-        <w:rPr>
-          <w:sz w:val="32"/>
-          <w:szCs w:val="28"/>
-        </w:rPr>
-        <w:sym w:font="Wingdings" w:char="F0E8"/>
-      </w:r>
-      <w:r>
-        <w:rPr>
-          <w:sz w:val="32"/>
-          <w:szCs w:val="28"/>
-        </w:rPr>
-        <w:sym w:font="Wingdings" w:char="F0E8"/>
-      </w:r>
-    </w:p>
-    <w:p>
-      <w:pPr>
-        <w:rPr>
-          <w:sz w:val="24"/>
-          <w:szCs w:val="28"/>
-        </w:rPr>
-      </w:pPr>
-      <w:r>
-        <w:rPr>
-          <w:sz w:val="32"/>
-          <w:szCs w:val="28"/>
-        </w:rPr>
-        <w:tab/>
-      </w:r>
-      <w:r>
-        <w:rPr>
-          <w:sz w:val="32"/>
-          <w:szCs w:val="28"/>
-        </w:rPr>
-        <w:tab/>
-      </w:r>
-      <w:r>
-        <w:rPr>
-          <w:sz w:val="32"/>
-          <w:szCs w:val="28"/>
-        </w:rPr>
-        <w:tab/>
-      </w:r>
-      <w:r>
-        <w:rPr>
-          <w:sz w:val="32"/>
-          <w:szCs w:val="28"/>
-        </w:rPr>
-        <w:tab/>
-      </w:r>
-      <w:r>
-        <w:rPr>
-          <w:sz w:val="32"/>
-          <w:szCs w:val="28"/>
-        </w:rPr>
-        <w:tab/>
-      </w:r>
-      <w:r>
-        <w:rPr>
-          <w:sz w:val="32"/>
-          <w:szCs w:val="28"/>
-        </w:rPr>
-        <w:tab/>
-      </w:r>
-      <w:r>
-        <w:rPr>
-          <w:sz w:val="24"/>
-          <w:szCs w:val="28"/>
-        </w:rPr>
-        <w:t>INSERT INTO department(dept_id,dept_name)</w:t>
-      </w:r>
-    </w:p>
-    <w:p>
-      <w:pPr>
-        <w:ind w:left="3600" w:firstLine="720"/>
-        <w:rPr>
-          <w:sz w:val="24"/>
-          <w:szCs w:val="28"/>
-        </w:rPr>
-      </w:pPr>
-      <w:r>
-        <w:rPr>
-          <w:sz w:val="24"/>
-          <w:szCs w:val="28"/>
-        </w:rPr>
-        <w:lastRenderedPageBreak/>
-        <w:t>VALUES</w:t>
-      </w:r>
-    </w:p>
-    <w:p>
-      <w:pPr>
-        <w:ind w:left="4320"/>
-        <w:rPr>
-          <w:sz w:val="24"/>
-          <w:szCs w:val="28"/>
-        </w:rPr>
-      </w:pPr>
-      <w:r>
-        <w:rPr>
-          <w:sz w:val="24"/>
-          <w:szCs w:val="28"/>
-        </w:rPr>
-        <w:t>(1,'Manager'),</w:t>
-      </w:r>
-    </w:p>
-    <w:p>
-      <w:pPr>
-        <w:ind w:left="3600" w:firstLine="720"/>
-        <w:rPr>
-          <w:sz w:val="24"/>
-          <w:szCs w:val="28"/>
-        </w:rPr>
-      </w:pPr>
-      <w:r>
-        <w:rPr>
-          <w:sz w:val="24"/>
-          <w:szCs w:val="28"/>
-        </w:rPr>
         <w:t>(2,'Sales'),</w:t>
       </w:r>
     </w:p>
@@ -3535,7 +3527,6 @@
           <w:sz w:val="32"/>
           <w:szCs w:val="28"/>
         </w:rPr>
-        <w:lastRenderedPageBreak/>
         <w:t>JOIN course ON student.course_id = course.course_id</w:t>
       </w:r>
     </w:p>
@@ -3556,8 +3547,6 @@
         </w:rPr>
         <w:t>WHERE course.course_name = 'Hindi';</w:t>
       </w:r>
-      <w:bookmarkStart w:id="0" w:name="_GoBack"/>
-      <w:bookmarkEnd w:id="0"/>
     </w:p>
     <w:p>
       <w:pPr>
@@ -3647,6 +3636,707 @@
         </w:rPr>
         <w:t>UPDATE student SET stud_name='Sakku' WHERE stud_name='Saksham'</w:t>
       </w:r>
+    </w:p>
+    <w:p>
+      <w:pPr>
+        <w:tabs>
+          <w:tab w:val="left" w:pos="1080"/>
+        </w:tabs>
+        <w:rPr>
+          <w:sz w:val="32"/>
+          <w:szCs w:val="28"/>
+        </w:rPr>
+      </w:pPr>
+    </w:p>
+    <w:p>
+      <w:pPr>
+        <w:rPr>
+          <w:sz w:val="36"/>
+        </w:rPr>
+      </w:pPr>
+      <w:r>
+        <w:rPr>
+          <w:sz w:val="36"/>
+        </w:rPr>
+        <w:t xml:space="preserve">For fetch particular fild data with conditions </w:t>
+      </w:r>
+      <w:r>
+        <w:rPr>
+          <w:sz w:val="36"/>
+        </w:rPr>
+        <w:sym w:font="Wingdings" w:char="F0E8"/>
+      </w:r>
+      <w:r>
+        <w:rPr>
+          <w:sz w:val="36"/>
+        </w:rPr>
+        <w:sym w:font="Wingdings" w:char="F0E8"/>
+      </w:r>
+    </w:p>
+    <w:p>
+      <w:pPr>
+        <w:rPr>
+          <w:sz w:val="28"/>
+        </w:rPr>
+      </w:pPr>
+      <w:r>
+        <w:rPr>
+          <w:sz w:val="28"/>
+        </w:rPr>
+        <w:tab/>
+      </w:r>
+      <w:r>
+        <w:rPr>
+          <w:sz w:val="28"/>
+        </w:rPr>
+        <w:t>SELECT stud_name , stud_age from student WHERE stud_name ="Saksham"</w:t>
+      </w:r>
+    </w:p>
+    <w:p>
+      <w:pPr>
+        <w:tabs>
+          <w:tab w:val="left" w:pos="1080"/>
+        </w:tabs>
+        <w:rPr>
+          <w:sz w:val="32"/>
+          <w:szCs w:val="28"/>
+        </w:rPr>
+      </w:pPr>
+    </w:p>
+    <w:p>
+      <w:pPr>
+        <w:rPr>
+          <w:sz w:val="36"/>
+        </w:rPr>
+      </w:pPr>
+      <w:r>
+        <w:rPr>
+          <w:sz w:val="36"/>
+        </w:rPr>
+        <w:t>For fetch</w:t>
+      </w:r>
+      <w:r>
+        <w:rPr>
+          <w:sz w:val="36"/>
+        </w:rPr>
+        <w:t xml:space="preserve"> all field</w:t>
+      </w:r>
+      <w:r>
+        <w:rPr>
+          <w:sz w:val="36"/>
+        </w:rPr>
+        <w:t xml:space="preserve"> data with conditions </w:t>
+      </w:r>
+      <w:r>
+        <w:rPr>
+          <w:sz w:val="36"/>
+        </w:rPr>
+        <w:sym w:font="Wingdings" w:char="F0E8"/>
+      </w:r>
+      <w:r>
+        <w:rPr>
+          <w:sz w:val="36"/>
+        </w:rPr>
+        <w:sym w:font="Wingdings" w:char="F0E8"/>
+      </w:r>
+    </w:p>
+    <w:p>
+      <w:pPr>
+        <w:rPr>
+          <w:sz w:val="28"/>
+        </w:rPr>
+      </w:pPr>
+      <w:r>
+        <w:rPr>
+          <w:sz w:val="28"/>
+        </w:rPr>
+        <w:tab/>
+      </w:r>
+      <w:r>
+        <w:rPr>
+          <w:sz w:val="28"/>
+        </w:rPr>
+        <w:t>SELECT</w:t>
+      </w:r>
+      <w:r>
+        <w:rPr>
+          <w:sz w:val="28"/>
+        </w:rPr>
+        <w:t xml:space="preserve"> *</w:t>
+      </w:r>
+      <w:r>
+        <w:rPr>
+          <w:sz w:val="28"/>
+        </w:rPr>
+        <w:t xml:space="preserve"> from student WHERE stud_name ="Saksham"</w:t>
+      </w:r>
+    </w:p>
+    <w:p>
+      <w:pPr>
+        <w:tabs>
+          <w:tab w:val="left" w:pos="1080"/>
+        </w:tabs>
+        <w:rPr>
+          <w:sz w:val="32"/>
+          <w:szCs w:val="28"/>
+        </w:rPr>
+      </w:pPr>
+    </w:p>
+    <w:p>
+      <w:pPr>
+        <w:pStyle w:val="ListParagraph"/>
+        <w:numPr>
+          <w:ilvl w:val="0"/>
+          <w:numId w:val="18"/>
+        </w:numPr>
+        <w:tabs>
+          <w:tab w:val="left" w:pos="1080"/>
+        </w:tabs>
+        <w:rPr>
+          <w:sz w:val="32"/>
+          <w:szCs w:val="28"/>
+        </w:rPr>
+      </w:pPr>
+      <w:r>
+        <w:rPr>
+          <w:sz w:val="32"/>
+          <w:szCs w:val="28"/>
+        </w:rPr>
+        <w:t>Where you to update database structure where we use</w:t>
+      </w:r>
+      <w:r>
+        <w:rPr>
+          <w:sz w:val="32"/>
+          <w:szCs w:val="28"/>
+        </w:rPr>
+        <w:t>(DDL)</w:t>
+      </w:r>
+      <w:r>
+        <w:rPr>
+          <w:sz w:val="32"/>
+          <w:szCs w:val="28"/>
+        </w:rPr>
+        <w:t xml:space="preserve"> </w:t>
+      </w:r>
+      <w:r>
+        <w:rPr>
+          <w:sz w:val="28"/>
+        </w:rPr>
+        <w:sym w:font="Wingdings" w:char="F0E8"/>
+      </w:r>
+      <w:r>
+        <w:rPr>
+          <w:sz w:val="28"/>
+        </w:rPr>
+        <w:sym w:font="Wingdings" w:char="F0E8"/>
+      </w:r>
+      <w:r>
+        <w:rPr>
+          <w:sz w:val="28"/>
+        </w:rPr>
+        <w:t xml:space="preserve"> </w:t>
+      </w:r>
+      <w:r>
+        <w:rPr>
+          <w:sz w:val="36"/>
+          <w:szCs w:val="28"/>
+        </w:rPr>
+        <w:t>ALTER</w:t>
+      </w:r>
+    </w:p>
+    <w:p>
+      <w:pPr>
+        <w:pStyle w:val="ListParagraph"/>
+        <w:tabs>
+          <w:tab w:val="left" w:pos="1080"/>
+        </w:tabs>
+        <w:rPr>
+          <w:sz w:val="32"/>
+          <w:szCs w:val="28"/>
+        </w:rPr>
+      </w:pPr>
+      <w:r>
+        <w:rPr>
+          <w:sz w:val="36"/>
+          <w:szCs w:val="28"/>
+        </w:rPr>
+        <w:t xml:space="preserve">Syntax </w:t>
+      </w:r>
+      <w:r>
+        <w:rPr>
+          <w:sz w:val="36"/>
+          <w:szCs w:val="28"/>
+        </w:rPr>
+        <w:sym w:font="Wingdings" w:char="F0E8"/>
+      </w:r>
+      <w:r>
+        <w:rPr>
+          <w:sz w:val="36"/>
+          <w:szCs w:val="28"/>
+        </w:rPr>
+        <w:t xml:space="preserve"> </w:t>
+      </w:r>
+    </w:p>
+    <w:p>
+      <w:pPr>
+        <w:pStyle w:val="ListParagraph"/>
+        <w:ind w:left="1440" w:firstLine="108"/>
+        <w:rPr>
+          <w:sz w:val="28"/>
+          <w:szCs w:val="28"/>
+        </w:rPr>
+      </w:pPr>
+      <w:r>
+        <w:rPr>
+          <w:sz w:val="28"/>
+          <w:szCs w:val="28"/>
+        </w:rPr>
+        <w:t xml:space="preserve">ALTER TABLE tbalename CHANGE oldfeildname newfieldname </w:t>
+      </w:r>
+      <w:r>
+        <w:rPr>
+          <w:sz w:val="28"/>
+          <w:szCs w:val="28"/>
+        </w:rPr>
+        <w:t xml:space="preserve">            </w:t>
+      </w:r>
+      <w:r>
+        <w:rPr>
+          <w:sz w:val="28"/>
+          <w:szCs w:val="28"/>
+        </w:rPr>
+        <w:t>datatype constent;</w:t>
+      </w:r>
+    </w:p>
+    <w:p>
+      <w:pPr>
+        <w:pStyle w:val="ListParagraph"/>
+        <w:rPr>
+          <w:sz w:val="28"/>
+          <w:szCs w:val="28"/>
+        </w:rPr>
+      </w:pPr>
+    </w:p>
+    <w:p>
+      <w:pPr>
+        <w:pStyle w:val="ListParagraph"/>
+        <w:numPr>
+          <w:ilvl w:val="0"/>
+          <w:numId w:val="18"/>
+        </w:numPr>
+        <w:tabs>
+          <w:tab w:val="left" w:pos="1080"/>
+        </w:tabs>
+        <w:rPr>
+          <w:sz w:val="36"/>
+          <w:szCs w:val="28"/>
+        </w:rPr>
+      </w:pPr>
+      <w:r>
+        <w:rPr>
+          <w:sz w:val="28"/>
+          <w:szCs w:val="28"/>
+        </w:rPr>
+        <w:t>ALTER TABLE student CHANGE contact  mobile varchar(10);</w:t>
+      </w:r>
+    </w:p>
+    <w:p>
+      <w:pPr>
+        <w:pStyle w:val="ListParagraph"/>
+        <w:tabs>
+          <w:tab w:val="left" w:pos="1080"/>
+        </w:tabs>
+        <w:rPr>
+          <w:sz w:val="32"/>
+          <w:szCs w:val="28"/>
+        </w:rPr>
+      </w:pPr>
+    </w:p>
+    <w:p>
+      <w:pPr>
+        <w:pStyle w:val="ListParagraph"/>
+        <w:numPr>
+          <w:ilvl w:val="0"/>
+          <w:numId w:val="18"/>
+        </w:numPr>
+        <w:tabs>
+          <w:tab w:val="left" w:pos="1080"/>
+        </w:tabs>
+        <w:rPr>
+          <w:sz w:val="32"/>
+          <w:szCs w:val="28"/>
+        </w:rPr>
+      </w:pPr>
+      <w:r>
+        <w:rPr>
+          <w:sz w:val="32"/>
+          <w:szCs w:val="28"/>
+        </w:rPr>
+        <w:t xml:space="preserve">Where you to update </w:t>
+      </w:r>
+      <w:r>
+        <w:rPr>
+          <w:sz w:val="32"/>
+          <w:szCs w:val="28"/>
+        </w:rPr>
+        <w:t>data</w:t>
+      </w:r>
+      <w:r>
+        <w:rPr>
+          <w:sz w:val="32"/>
+          <w:szCs w:val="28"/>
+        </w:rPr>
+        <w:t xml:space="preserve"> </w:t>
+      </w:r>
+      <w:r>
+        <w:rPr>
+          <w:sz w:val="32"/>
+          <w:szCs w:val="28"/>
+        </w:rPr>
+        <w:t xml:space="preserve">of table </w:t>
+      </w:r>
+      <w:r>
+        <w:rPr>
+          <w:sz w:val="32"/>
+          <w:szCs w:val="28"/>
+        </w:rPr>
+        <w:t xml:space="preserve">where we use </w:t>
+      </w:r>
+      <w:r>
+        <w:rPr>
+          <w:sz w:val="32"/>
+          <w:szCs w:val="28"/>
+        </w:rPr>
+        <w:t>(DML)</w:t>
+      </w:r>
+      <w:r>
+        <w:rPr>
+          <w:sz w:val="28"/>
+        </w:rPr>
+        <w:sym w:font="Wingdings" w:char="F0E8"/>
+      </w:r>
+      <w:r>
+        <w:rPr>
+          <w:sz w:val="28"/>
+        </w:rPr>
+        <w:sym w:font="Wingdings" w:char="F0E8"/>
+      </w:r>
+      <w:r>
+        <w:rPr>
+          <w:sz w:val="28"/>
+        </w:rPr>
+        <w:t xml:space="preserve"> </w:t>
+      </w:r>
+    </w:p>
+    <w:p>
+      <w:pPr>
+        <w:pStyle w:val="ListParagraph"/>
+        <w:rPr>
+          <w:sz w:val="36"/>
+          <w:szCs w:val="28"/>
+        </w:rPr>
+      </w:pPr>
+    </w:p>
+    <w:p>
+      <w:pPr>
+        <w:pStyle w:val="ListParagraph"/>
+        <w:tabs>
+          <w:tab w:val="left" w:pos="1080"/>
+        </w:tabs>
+        <w:rPr>
+          <w:sz w:val="32"/>
+          <w:szCs w:val="28"/>
+        </w:rPr>
+      </w:pPr>
+      <w:r>
+        <w:rPr>
+          <w:sz w:val="36"/>
+          <w:szCs w:val="28"/>
+        </w:rPr>
+        <w:t>UPDATE</w:t>
+      </w:r>
+      <w:r>
+        <w:rPr>
+          <w:sz w:val="36"/>
+          <w:szCs w:val="28"/>
+        </w:rPr>
+        <w:sym w:font="Wingdings" w:char="F0E8"/>
+      </w:r>
+      <w:r>
+        <w:rPr>
+          <w:sz w:val="36"/>
+          <w:szCs w:val="28"/>
+        </w:rPr>
+        <w:sym w:font="Wingdings" w:char="F0E8"/>
+      </w:r>
+    </w:p>
+    <w:p>
+      <w:pPr>
+        <w:pStyle w:val="ListParagraph"/>
+        <w:rPr>
+          <w:sz w:val="40"/>
+          <w:szCs w:val="28"/>
+        </w:rPr>
+      </w:pPr>
+      <w:r>
+        <w:rPr>
+          <w:sz w:val="40"/>
+          <w:szCs w:val="28"/>
+        </w:rPr>
+        <w:t>Syntax</w:t>
+      </w:r>
+      <w:r>
+        <w:rPr>
+          <w:sz w:val="40"/>
+          <w:szCs w:val="28"/>
+        </w:rPr>
+        <w:sym w:font="Wingdings" w:char="F0E8"/>
+      </w:r>
+    </w:p>
+    <w:p>
+      <w:pPr>
+        <w:pStyle w:val="ListParagraph"/>
+        <w:ind w:left="2160"/>
+        <w:rPr>
+          <w:sz w:val="32"/>
+          <w:szCs w:val="28"/>
+        </w:rPr>
+      </w:pPr>
+      <w:r>
+        <w:rPr>
+          <w:sz w:val="32"/>
+          <w:szCs w:val="28"/>
+        </w:rPr>
+        <w:t>UPDATE table_name SET col_name=VALUE Where</w:t>
+      </w:r>
+    </w:p>
+    <w:p>
+      <w:pPr>
+        <w:pStyle w:val="ListParagraph"/>
+        <w:ind w:left="2160"/>
+        <w:rPr>
+          <w:sz w:val="32"/>
+          <w:szCs w:val="28"/>
+        </w:rPr>
+      </w:pPr>
+      <w:r>
+        <w:rPr>
+          <w:sz w:val="32"/>
+          <w:szCs w:val="28"/>
+        </w:rPr>
+        <w:t>Whichh Reccord</w:t>
+      </w:r>
+    </w:p>
+    <w:p>
+      <w:pPr>
+        <w:pStyle w:val="ListParagraph"/>
+        <w:rPr>
+          <w:sz w:val="32"/>
+          <w:szCs w:val="28"/>
+        </w:rPr>
+      </w:pPr>
+    </w:p>
+    <w:p>
+      <w:pPr>
+        <w:pStyle w:val="ListParagraph"/>
+        <w:rPr>
+          <w:sz w:val="32"/>
+          <w:szCs w:val="28"/>
+        </w:rPr>
+      </w:pPr>
+    </w:p>
+    <w:p>
+      <w:pPr>
+        <w:pStyle w:val="ListParagraph"/>
+        <w:numPr>
+          <w:ilvl w:val="0"/>
+          <w:numId w:val="19"/>
+        </w:numPr>
+        <w:tabs>
+          <w:tab w:val="left" w:pos="1080"/>
+        </w:tabs>
+        <w:rPr>
+          <w:sz w:val="32"/>
+          <w:szCs w:val="28"/>
+        </w:rPr>
+      </w:pPr>
+      <w:r>
+        <w:rPr>
+          <w:sz w:val="32"/>
+          <w:szCs w:val="28"/>
+        </w:rPr>
+        <w:lastRenderedPageBreak/>
+        <w:t>UPDATE student SET stud_name='Sakku' WHERE stud_name='Saksham'</w:t>
+      </w:r>
+      <w:r>
+        <w:rPr>
+          <w:sz w:val="32"/>
+          <w:szCs w:val="28"/>
+        </w:rPr>
+        <w:t>;</w:t>
+      </w:r>
+    </w:p>
+    <w:p>
+      <w:pPr>
+        <w:pStyle w:val="ListParagraph"/>
+        <w:tabs>
+          <w:tab w:val="left" w:pos="1080"/>
+        </w:tabs>
+        <w:rPr>
+          <w:sz w:val="32"/>
+          <w:szCs w:val="28"/>
+        </w:rPr>
+      </w:pPr>
+    </w:p>
+    <w:p>
+      <w:pPr>
+        <w:pStyle w:val="ListParagraph"/>
+        <w:tabs>
+          <w:tab w:val="left" w:pos="1080"/>
+        </w:tabs>
+        <w:rPr>
+          <w:sz w:val="36"/>
+          <w:szCs w:val="28"/>
+        </w:rPr>
+      </w:pPr>
+      <w:r>
+        <w:rPr>
+          <w:sz w:val="36"/>
+          <w:szCs w:val="28"/>
+        </w:rPr>
+        <w:t xml:space="preserve">Delete Particular data row from table </w:t>
+      </w:r>
+      <w:r>
+        <w:rPr>
+          <w:sz w:val="36"/>
+          <w:szCs w:val="28"/>
+        </w:rPr>
+        <w:sym w:font="Wingdings" w:char="F0E8"/>
+      </w:r>
+      <w:r>
+        <w:rPr>
+          <w:sz w:val="36"/>
+          <w:szCs w:val="28"/>
+        </w:rPr>
+        <w:sym w:font="Wingdings" w:char="F0E8"/>
+      </w:r>
+    </w:p>
+    <w:p>
+      <w:pPr>
+        <w:pStyle w:val="ListParagraph"/>
+        <w:tabs>
+          <w:tab w:val="left" w:pos="1080"/>
+        </w:tabs>
+        <w:rPr>
+          <w:sz w:val="36"/>
+          <w:szCs w:val="28"/>
+        </w:rPr>
+      </w:pPr>
+    </w:p>
+    <w:p>
+      <w:pPr>
+        <w:pStyle w:val="ListParagraph"/>
+        <w:tabs>
+          <w:tab w:val="left" w:pos="1080"/>
+        </w:tabs>
+        <w:rPr>
+          <w:sz w:val="36"/>
+          <w:szCs w:val="28"/>
+        </w:rPr>
+      </w:pPr>
+      <w:r>
+        <w:rPr>
+          <w:sz w:val="36"/>
+          <w:szCs w:val="28"/>
+        </w:rPr>
+        <w:t>Syntax</w:t>
+      </w:r>
+      <w:r>
+        <w:rPr>
+          <w:sz w:val="36"/>
+          <w:szCs w:val="28"/>
+        </w:rPr>
+        <w:sym w:font="Wingdings" w:char="F0E8"/>
+      </w:r>
+      <w:r>
+        <w:rPr>
+          <w:sz w:val="36"/>
+          <w:szCs w:val="28"/>
+        </w:rPr>
+        <w:sym w:font="Wingdings" w:char="F0E8"/>
+      </w:r>
+    </w:p>
+    <w:p>
+      <w:pPr>
+        <w:pStyle w:val="ListParagraph"/>
+        <w:numPr>
+          <w:ilvl w:val="0"/>
+          <w:numId w:val="19"/>
+        </w:numPr>
+        <w:tabs>
+          <w:tab w:val="left" w:pos="1080"/>
+        </w:tabs>
+        <w:rPr>
+          <w:sz w:val="32"/>
+          <w:szCs w:val="28"/>
+        </w:rPr>
+      </w:pPr>
+      <w:bookmarkStart w:id="0" w:name="_GoBack"/>
+      <w:bookmarkEnd w:id="0"/>
+      <w:r>
+        <w:rPr>
+          <w:sz w:val="32"/>
+          <w:szCs w:val="28"/>
+        </w:rPr>
+        <w:t>DELETE FROM table_name WHERE row_id or name = data</w:t>
+      </w:r>
+    </w:p>
+    <w:p>
+      <w:pPr>
+        <w:pStyle w:val="ListParagraph"/>
+        <w:tabs>
+          <w:tab w:val="left" w:pos="1080"/>
+        </w:tabs>
+        <w:rPr>
+          <w:sz w:val="32"/>
+          <w:szCs w:val="28"/>
+        </w:rPr>
+      </w:pPr>
+    </w:p>
+    <w:p>
+      <w:pPr>
+        <w:pStyle w:val="ListParagraph"/>
+        <w:numPr>
+          <w:ilvl w:val="0"/>
+          <w:numId w:val="19"/>
+        </w:numPr>
+        <w:tabs>
+          <w:tab w:val="left" w:pos="1080"/>
+        </w:tabs>
+        <w:rPr>
+          <w:sz w:val="32"/>
+          <w:szCs w:val="28"/>
+        </w:rPr>
+      </w:pPr>
+      <w:r>
+        <w:rPr>
+          <w:sz w:val="32"/>
+          <w:szCs w:val="28"/>
+        </w:rPr>
+        <w:t>DELETE from student WHERE stud_name = "Abhishek"</w:t>
+      </w:r>
+    </w:p>
+    <w:p>
+      <w:pPr>
+        <w:pStyle w:val="ListParagraph"/>
+        <w:tabs>
+          <w:tab w:val="left" w:pos="1080"/>
+        </w:tabs>
+        <w:rPr>
+          <w:sz w:val="32"/>
+          <w:szCs w:val="28"/>
+        </w:rPr>
+      </w:pPr>
     </w:p>
     <w:sectPr>
       <w:pgSz w:w="11906" w:h="16838"/>
@@ -3731,12 +4421,125 @@
         <v:path o:extrusionok="f" gradientshapeok="t" o:connecttype="rect"/>
         <o:lock v:ext="edit" aspectratio="t"/>
       </v:shapetype>
-      <v:shape id="_x0000_i1029" type="#_x0000_t75" style="width:11.35pt;height:11.35pt" o:bullet="t">
+      <v:shape id="_x0000_i1041" type="#_x0000_t75" style="width:11.45pt;height:11.45pt" o:bullet="t">
         <v:imagedata r:id="rId1" o:title="mso9037"/>
       </v:shape>
     </w:pict>
   </w:numPicBullet>
   <w:abstractNum w:abstractNumId="0">
+    <w:nsid w:val="02CE5930"/>
+    <w:multiLevelType w:val="hybridMultilevel"/>
+    <w:tmpl w:val="A3EAF3CE"/>
+    <w:lvl w:ilvl="0" w:tplc="40090005">
+      <w:start w:val="1"/>
+      <w:numFmt w:val="bullet"/>
+      <w:lvlText w:val=""/>
+      <w:lvlJc w:val="left"/>
+      <w:pPr>
+        <w:ind w:left="1440" w:hanging="360"/>
+      </w:pPr>
+      <w:rPr>
+        <w:rFonts w:ascii="Wingdings" w:hAnsi="Wingdings" w:hint="default"/>
+      </w:rPr>
+    </w:lvl>
+    <w:lvl w:ilvl="1" w:tplc="40090003" w:tentative="1">
+      <w:start w:val="1"/>
+      <w:numFmt w:val="bullet"/>
+      <w:lvlText w:val="o"/>
+      <w:lvlJc w:val="left"/>
+      <w:pPr>
+        <w:ind w:left="2160" w:hanging="360"/>
+      </w:pPr>
+      <w:rPr>
+        <w:rFonts w:ascii="Courier New" w:hAnsi="Courier New" w:cs="Courier New" w:hint="default"/>
+      </w:rPr>
+    </w:lvl>
+    <w:lvl w:ilvl="2" w:tplc="40090005" w:tentative="1">
+      <w:start w:val="1"/>
+      <w:numFmt w:val="bullet"/>
+      <w:lvlText w:val=""/>
+      <w:lvlJc w:val="left"/>
+      <w:pPr>
+        <w:ind w:left="2880" w:hanging="360"/>
+      </w:pPr>
+      <w:rPr>
+        <w:rFonts w:ascii="Wingdings" w:hAnsi="Wingdings" w:hint="default"/>
+      </w:rPr>
+    </w:lvl>
+    <w:lvl w:ilvl="3" w:tplc="40090001" w:tentative="1">
+      <w:start w:val="1"/>
+      <w:numFmt w:val="bullet"/>
+      <w:lvlText w:val=""/>
+      <w:lvlJc w:val="left"/>
+      <w:pPr>
+        <w:ind w:left="3600" w:hanging="360"/>
+      </w:pPr>
+      <w:rPr>
+        <w:rFonts w:ascii="Symbol" w:hAnsi="Symbol" w:hint="default"/>
+      </w:rPr>
+    </w:lvl>
+    <w:lvl w:ilvl="4" w:tplc="40090003" w:tentative="1">
+      <w:start w:val="1"/>
+      <w:numFmt w:val="bullet"/>
+      <w:lvlText w:val="o"/>
+      <w:lvlJc w:val="left"/>
+      <w:pPr>
+        <w:ind w:left="4320" w:hanging="360"/>
+      </w:pPr>
+      <w:rPr>
+        <w:rFonts w:ascii="Courier New" w:hAnsi="Courier New" w:cs="Courier New" w:hint="default"/>
+      </w:rPr>
+    </w:lvl>
+    <w:lvl w:ilvl="5" w:tplc="40090005" w:tentative="1">
+      <w:start w:val="1"/>
+      <w:numFmt w:val="bullet"/>
+      <w:lvlText w:val=""/>
+      <w:lvlJc w:val="left"/>
+      <w:pPr>
+        <w:ind w:left="5040" w:hanging="360"/>
+      </w:pPr>
+      <w:rPr>
+        <w:rFonts w:ascii="Wingdings" w:hAnsi="Wingdings" w:hint="default"/>
+      </w:rPr>
+    </w:lvl>
+    <w:lvl w:ilvl="6" w:tplc="40090001" w:tentative="1">
+      <w:start w:val="1"/>
+      <w:numFmt w:val="bullet"/>
+      <w:lvlText w:val=""/>
+      <w:lvlJc w:val="left"/>
+      <w:pPr>
+        <w:ind w:left="5760" w:hanging="360"/>
+      </w:pPr>
+      <w:rPr>
+        <w:rFonts w:ascii="Symbol" w:hAnsi="Symbol" w:hint="default"/>
+      </w:rPr>
+    </w:lvl>
+    <w:lvl w:ilvl="7" w:tplc="40090003" w:tentative="1">
+      <w:start w:val="1"/>
+      <w:numFmt w:val="bullet"/>
+      <w:lvlText w:val="o"/>
+      <w:lvlJc w:val="left"/>
+      <w:pPr>
+        <w:ind w:left="6480" w:hanging="360"/>
+      </w:pPr>
+      <w:rPr>
+        <w:rFonts w:ascii="Courier New" w:hAnsi="Courier New" w:cs="Courier New" w:hint="default"/>
+      </w:rPr>
+    </w:lvl>
+    <w:lvl w:ilvl="8" w:tplc="40090005" w:tentative="1">
+      <w:start w:val="1"/>
+      <w:numFmt w:val="bullet"/>
+      <w:lvlText w:val=""/>
+      <w:lvlJc w:val="left"/>
+      <w:pPr>
+        <w:ind w:left="7200" w:hanging="360"/>
+      </w:pPr>
+      <w:rPr>
+        <w:rFonts w:ascii="Wingdings" w:hAnsi="Wingdings" w:hint="default"/>
+      </w:rPr>
+    </w:lvl>
+  </w:abstractNum>
+  <w:abstractNum w:abstractNumId="1">
     <w:nsid w:val="0584534D"/>
     <w:multiLevelType w:val="multilevel"/>
     <w:tmpl w:val="CF9C3820"/>
@@ -3885,7 +4688,7 @@
       </w:rPr>
     </w:lvl>
   </w:abstractNum>
-  <w:abstractNum w:abstractNumId="1">
+  <w:abstractNum w:abstractNumId="2">
     <w:nsid w:val="1FC46952"/>
     <w:multiLevelType w:val="hybridMultilevel"/>
     <w:tmpl w:val="88ACD9CA"/>
@@ -3971,7 +4774,7 @@
       </w:pPr>
     </w:lvl>
   </w:abstractNum>
-  <w:abstractNum w:abstractNumId="2">
+  <w:abstractNum w:abstractNumId="3">
     <w:nsid w:val="23B92DD9"/>
     <w:multiLevelType w:val="hybridMultilevel"/>
     <w:tmpl w:val="33304134"/>
@@ -4084,7 +4887,7 @@
       </w:rPr>
     </w:lvl>
   </w:abstractNum>
-  <w:abstractNum w:abstractNumId="3">
+  <w:abstractNum w:abstractNumId="4">
     <w:nsid w:val="32F63D1B"/>
     <w:multiLevelType w:val="hybridMultilevel"/>
     <w:tmpl w:val="E5B02052"/>
@@ -4197,7 +5000,7 @@
       </w:rPr>
     </w:lvl>
   </w:abstractNum>
-  <w:abstractNum w:abstractNumId="4">
+  <w:abstractNum w:abstractNumId="5">
     <w:nsid w:val="36F4682C"/>
     <w:multiLevelType w:val="hybridMultilevel"/>
     <w:tmpl w:val="5548436A"/>
@@ -4310,7 +5113,7 @@
       </w:rPr>
     </w:lvl>
   </w:abstractNum>
-  <w:abstractNum w:abstractNumId="5">
+  <w:abstractNum w:abstractNumId="6">
     <w:nsid w:val="41BB73AD"/>
     <w:multiLevelType w:val="hybridMultilevel"/>
     <w:tmpl w:val="F244C654"/>
@@ -4423,7 +5226,7 @@
       </w:rPr>
     </w:lvl>
   </w:abstractNum>
-  <w:abstractNum w:abstractNumId="6">
+  <w:abstractNum w:abstractNumId="7">
     <w:nsid w:val="421552D2"/>
     <w:multiLevelType w:val="hybridMultilevel"/>
     <w:tmpl w:val="6DF84B4E"/>
@@ -4536,7 +5339,7 @@
       </w:rPr>
     </w:lvl>
   </w:abstractNum>
-  <w:abstractNum w:abstractNumId="7">
+  <w:abstractNum w:abstractNumId="8">
     <w:nsid w:val="43D047F8"/>
     <w:multiLevelType w:val="hybridMultilevel"/>
     <w:tmpl w:val="56FEADCC"/>
@@ -4649,7 +5452,7 @@
       </w:rPr>
     </w:lvl>
   </w:abstractNum>
-  <w:abstractNum w:abstractNumId="8">
+  <w:abstractNum w:abstractNumId="9">
     <w:nsid w:val="46D64748"/>
     <w:multiLevelType w:val="hybridMultilevel"/>
     <w:tmpl w:val="C9822A66"/>
@@ -4763,7 +5566,120 @@
       </w:rPr>
     </w:lvl>
   </w:abstractNum>
-  <w:abstractNum w:abstractNumId="9">
+  <w:abstractNum w:abstractNumId="10">
+    <w:nsid w:val="4704307A"/>
+    <w:multiLevelType w:val="hybridMultilevel"/>
+    <w:tmpl w:val="754C89EA"/>
+    <w:lvl w:ilvl="0" w:tplc="40090005">
+      <w:start w:val="1"/>
+      <w:numFmt w:val="bullet"/>
+      <w:lvlText w:val=""/>
+      <w:lvlJc w:val="left"/>
+      <w:pPr>
+        <w:ind w:left="720" w:hanging="360"/>
+      </w:pPr>
+      <w:rPr>
+        <w:rFonts w:ascii="Wingdings" w:hAnsi="Wingdings" w:hint="default"/>
+      </w:rPr>
+    </w:lvl>
+    <w:lvl w:ilvl="1" w:tplc="40090003" w:tentative="1">
+      <w:start w:val="1"/>
+      <w:numFmt w:val="bullet"/>
+      <w:lvlText w:val="o"/>
+      <w:lvlJc w:val="left"/>
+      <w:pPr>
+        <w:ind w:left="1440" w:hanging="360"/>
+      </w:pPr>
+      <w:rPr>
+        <w:rFonts w:ascii="Courier New" w:hAnsi="Courier New" w:cs="Courier New" w:hint="default"/>
+      </w:rPr>
+    </w:lvl>
+    <w:lvl w:ilvl="2" w:tplc="40090005" w:tentative="1">
+      <w:start w:val="1"/>
+      <w:numFmt w:val="bullet"/>
+      <w:lvlText w:val=""/>
+      <w:lvlJc w:val="left"/>
+      <w:pPr>
+        <w:ind w:left="2160" w:hanging="360"/>
+      </w:pPr>
+      <w:rPr>
+        <w:rFonts w:ascii="Wingdings" w:hAnsi="Wingdings" w:hint="default"/>
+      </w:rPr>
+    </w:lvl>
+    <w:lvl w:ilvl="3" w:tplc="40090001" w:tentative="1">
+      <w:start w:val="1"/>
+      <w:numFmt w:val="bullet"/>
+      <w:lvlText w:val=""/>
+      <w:lvlJc w:val="left"/>
+      <w:pPr>
+        <w:ind w:left="2880" w:hanging="360"/>
+      </w:pPr>
+      <w:rPr>
+        <w:rFonts w:ascii="Symbol" w:hAnsi="Symbol" w:hint="default"/>
+      </w:rPr>
+    </w:lvl>
+    <w:lvl w:ilvl="4" w:tplc="40090003" w:tentative="1">
+      <w:start w:val="1"/>
+      <w:numFmt w:val="bullet"/>
+      <w:lvlText w:val="o"/>
+      <w:lvlJc w:val="left"/>
+      <w:pPr>
+        <w:ind w:left="3600" w:hanging="360"/>
+      </w:pPr>
+      <w:rPr>
+        <w:rFonts w:ascii="Courier New" w:hAnsi="Courier New" w:cs="Courier New" w:hint="default"/>
+      </w:rPr>
+    </w:lvl>
+    <w:lvl w:ilvl="5" w:tplc="40090005" w:tentative="1">
+      <w:start w:val="1"/>
+      <w:numFmt w:val="bullet"/>
+      <w:lvlText w:val=""/>
+      <w:lvlJc w:val="left"/>
+      <w:pPr>
+        <w:ind w:left="4320" w:hanging="360"/>
+      </w:pPr>
+      <w:rPr>
+        <w:rFonts w:ascii="Wingdings" w:hAnsi="Wingdings" w:hint="default"/>
+      </w:rPr>
+    </w:lvl>
+    <w:lvl w:ilvl="6" w:tplc="40090001" w:tentative="1">
+      <w:start w:val="1"/>
+      <w:numFmt w:val="bullet"/>
+      <w:lvlText w:val=""/>
+      <w:lvlJc w:val="left"/>
+      <w:pPr>
+        <w:ind w:left="5040" w:hanging="360"/>
+      </w:pPr>
+      <w:rPr>
+        <w:rFonts w:ascii="Symbol" w:hAnsi="Symbol" w:hint="default"/>
+      </w:rPr>
+    </w:lvl>
+    <w:lvl w:ilvl="7" w:tplc="40090003" w:tentative="1">
+      <w:start w:val="1"/>
+      <w:numFmt w:val="bullet"/>
+      <w:lvlText w:val="o"/>
+      <w:lvlJc w:val="left"/>
+      <w:pPr>
+        <w:ind w:left="5760" w:hanging="360"/>
+      </w:pPr>
+      <w:rPr>
+        <w:rFonts w:ascii="Courier New" w:hAnsi="Courier New" w:cs="Courier New" w:hint="default"/>
+      </w:rPr>
+    </w:lvl>
+    <w:lvl w:ilvl="8" w:tplc="40090005" w:tentative="1">
+      <w:start w:val="1"/>
+      <w:numFmt w:val="bullet"/>
+      <w:lvlText w:val=""/>
+      <w:lvlJc w:val="left"/>
+      <w:pPr>
+        <w:ind w:left="6480" w:hanging="360"/>
+      </w:pPr>
+      <w:rPr>
+        <w:rFonts w:ascii="Wingdings" w:hAnsi="Wingdings" w:hint="default"/>
+      </w:rPr>
+    </w:lvl>
+  </w:abstractNum>
+  <w:abstractNum w:abstractNumId="11">
     <w:nsid w:val="5DFC633C"/>
     <w:multiLevelType w:val="hybridMultilevel"/>
     <w:tmpl w:val="639A8922"/>
@@ -4876,7 +5792,7 @@
       </w:rPr>
     </w:lvl>
   </w:abstractNum>
-  <w:abstractNum w:abstractNumId="10">
+  <w:abstractNum w:abstractNumId="12">
     <w:nsid w:val="671B4708"/>
     <w:multiLevelType w:val="hybridMultilevel"/>
     <w:tmpl w:val="79E85F54"/>
@@ -4989,7 +5905,7 @@
       </w:rPr>
     </w:lvl>
   </w:abstractNum>
-  <w:abstractNum w:abstractNumId="11">
+  <w:abstractNum w:abstractNumId="13">
     <w:nsid w:val="7181439E"/>
     <w:multiLevelType w:val="hybridMultilevel"/>
     <w:tmpl w:val="6B2CDB1C"/>
@@ -5102,7 +6018,7 @@
       </w:rPr>
     </w:lvl>
   </w:abstractNum>
-  <w:abstractNum w:abstractNumId="12">
+  <w:abstractNum w:abstractNumId="14">
     <w:nsid w:val="7A7D5FA4"/>
     <w:multiLevelType w:val="hybridMultilevel"/>
     <w:tmpl w:val="C5805E8A"/>
@@ -5189,70 +6105,76 @@
     </w:lvl>
   </w:abstractNum>
   <w:num w:numId="1">
+    <w:abstractNumId w:val="6"/>
+  </w:num>
+  <w:num w:numId="2">
+    <w:abstractNumId w:val="3"/>
+  </w:num>
+  <w:num w:numId="3">
+    <w:abstractNumId w:val="12"/>
+  </w:num>
+  <w:num w:numId="4">
+    <w:abstractNumId w:val="13"/>
+  </w:num>
+  <w:num w:numId="5">
+    <w:abstractNumId w:val="2"/>
+  </w:num>
+  <w:num w:numId="6">
+    <w:abstractNumId w:val="7"/>
+  </w:num>
+  <w:num w:numId="7">
+    <w:abstractNumId w:val="14"/>
+  </w:num>
+  <w:num w:numId="8">
+    <w:abstractNumId w:val="8"/>
+  </w:num>
+  <w:num w:numId="9">
     <w:abstractNumId w:val="5"/>
   </w:num>
-  <w:num w:numId="2">
-    <w:abstractNumId w:val="2"/>
+  <w:num w:numId="10">
+    <w:abstractNumId w:val="9"/>
   </w:num>
-  <w:num w:numId="3">
-    <w:abstractNumId w:val="10"/>
+  <w:num w:numId="11">
+    <w:abstractNumId w:val="4"/>
   </w:num>
-  <w:num w:numId="4">
+  <w:num w:numId="12">
     <w:abstractNumId w:val="11"/>
   </w:num>
-  <w:num w:numId="5">
+  <w:num w:numId="13">
     <w:abstractNumId w:val="1"/>
-  </w:num>
-  <w:num w:numId="6">
-    <w:abstractNumId w:val="6"/>
-  </w:num>
-  <w:num w:numId="7">
-    <w:abstractNumId w:val="12"/>
-  </w:num>
-  <w:num w:numId="8">
-    <w:abstractNumId w:val="7"/>
-  </w:num>
-  <w:num w:numId="9">
-    <w:abstractNumId w:val="4"/>
-  </w:num>
-  <w:num w:numId="10">
-    <w:abstractNumId w:val="8"/>
-  </w:num>
-  <w:num w:numId="11">
-    <w:abstractNumId w:val="3"/>
-  </w:num>
-  <w:num w:numId="12">
-    <w:abstractNumId w:val="9"/>
-  </w:num>
-  <w:num w:numId="13">
-    <w:abstractNumId w:val="0"/>
     <w:lvlOverride w:ilvl="0">
       <w:startOverride w:val="1"/>
     </w:lvlOverride>
   </w:num>
   <w:num w:numId="14">
-    <w:abstractNumId w:val="0"/>
+    <w:abstractNumId w:val="1"/>
     <w:lvlOverride w:ilvl="0">
       <w:startOverride w:val="2"/>
     </w:lvlOverride>
   </w:num>
   <w:num w:numId="15">
-    <w:abstractNumId w:val="0"/>
+    <w:abstractNumId w:val="1"/>
     <w:lvlOverride w:ilvl="0">
       <w:startOverride w:val="3"/>
     </w:lvlOverride>
   </w:num>
   <w:num w:numId="16">
-    <w:abstractNumId w:val="0"/>
+    <w:abstractNumId w:val="1"/>
     <w:lvlOverride w:ilvl="0">
       <w:startOverride w:val="4"/>
     </w:lvlOverride>
   </w:num>
   <w:num w:numId="17">
-    <w:abstractNumId w:val="0"/>
+    <w:abstractNumId w:val="1"/>
     <w:lvlOverride w:ilvl="0">
       <w:startOverride w:val="5"/>
     </w:lvlOverride>
+  </w:num>
+  <w:num w:numId="18">
+    <w:abstractNumId w:val="10"/>
+  </w:num>
+  <w:num w:numId="19">
+    <w:abstractNumId w:val="0"/>
   </w:num>
 </w:numbering>
 </file>
@@ -6600,7 +7522,7 @@
 </file>
 
 <file path=customXml/itemProps1.xml><?xml version="1.0" encoding="utf-8"?>
-<ds:datastoreItem xmlns:ds="http://schemas.openxmlformats.org/officeDocument/2006/customXml" ds:itemID="{D4B3BB48-8DB4-4F0D-988F-D32866CA998A}">
+<ds:datastoreItem xmlns:ds="http://schemas.openxmlformats.org/officeDocument/2006/customXml" ds:itemID="{BB1F1F6C-8999-45F9-B62D-FADD182A9761}">
   <ds:schemaRefs>
     <ds:schemaRef ds:uri="http://schemas.openxmlformats.org/officeDocument/2006/bibliography"/>
   </ds:schemaRefs>

</xml_diff>

<commit_message>
write some text in DBMS file
</commit_message>
<xml_diff>
--- a/DBMS/DBMS.docx
+++ b/DBMS/DBMS.docx
@@ -3713,19 +3713,7 @@
         <w:rPr>
           <w:sz w:val="36"/>
         </w:rPr>
-        <w:t>For fetch</w:t>
-      </w:r>
-      <w:r>
-        <w:rPr>
-          <w:sz w:val="36"/>
-        </w:rPr>
-        <w:t xml:space="preserve"> all field</w:t>
-      </w:r>
-      <w:r>
-        <w:rPr>
-          <w:sz w:val="36"/>
-        </w:rPr>
-        <w:t xml:space="preserve"> data with conditions </w:t>
+        <w:t xml:space="preserve">For fetch all field data with conditions </w:t>
       </w:r>
       <w:r>
         <w:rPr>
@@ -4281,8 +4269,6 @@
           <w:szCs w:val="28"/>
         </w:rPr>
       </w:pPr>
-      <w:bookmarkStart w:id="0" w:name="_GoBack"/>
-      <w:bookmarkEnd w:id="0"/>
       <w:r>
         <w:rPr>
           <w:sz w:val="32"/>
@@ -4337,6 +4323,747 @@
           <w:szCs w:val="28"/>
         </w:rPr>
       </w:pPr>
+    </w:p>
+    <w:p>
+      <w:pPr>
+        <w:pStyle w:val="ListParagraph"/>
+        <w:tabs>
+          <w:tab w:val="left" w:pos="1080"/>
+        </w:tabs>
+        <w:rPr>
+          <w:sz w:val="44"/>
+          <w:szCs w:val="28"/>
+        </w:rPr>
+      </w:pPr>
+      <w:r>
+        <w:rPr>
+          <w:sz w:val="44"/>
+          <w:szCs w:val="28"/>
+        </w:rPr>
+        <w:t>Like query</w:t>
+      </w:r>
+      <w:r>
+        <w:rPr>
+          <w:sz w:val="44"/>
+          <w:szCs w:val="28"/>
+        </w:rPr>
+        <w:sym w:font="Wingdings" w:char="F0E8"/>
+      </w:r>
+      <w:r>
+        <w:rPr>
+          <w:sz w:val="44"/>
+          <w:szCs w:val="28"/>
+        </w:rPr>
+        <w:sym w:font="Wingdings" w:char="F0E8"/>
+      </w:r>
+    </w:p>
+    <w:p>
+      <w:pPr>
+        <w:pStyle w:val="ListParagraph"/>
+        <w:tabs>
+          <w:tab w:val="left" w:pos="1080"/>
+        </w:tabs>
+        <w:rPr>
+          <w:sz w:val="32"/>
+          <w:szCs w:val="28"/>
+        </w:rPr>
+      </w:pPr>
+      <w:r>
+        <w:rPr>
+          <w:sz w:val="32"/>
+          <w:szCs w:val="28"/>
+        </w:rPr>
+        <w:t>SELECT * from employee WHERE city LIKE "I%"</w:t>
+      </w:r>
+    </w:p>
+    <w:p>
+      <w:pPr>
+        <w:pStyle w:val="ListParagraph"/>
+        <w:tabs>
+          <w:tab w:val="left" w:pos="1080"/>
+        </w:tabs>
+        <w:rPr>
+          <w:sz w:val="32"/>
+          <w:szCs w:val="28"/>
+        </w:rPr>
+      </w:pPr>
+      <w:r>
+        <w:rPr>
+          <w:sz w:val="32"/>
+          <w:szCs w:val="28"/>
+        </w:rPr>
+        <w:t>% this use for after any length</w:t>
+      </w:r>
+    </w:p>
+    <w:p>
+      <w:pPr>
+        <w:pStyle w:val="ListParagraph"/>
+        <w:tabs>
+          <w:tab w:val="left" w:pos="1080"/>
+        </w:tabs>
+        <w:rPr>
+          <w:sz w:val="32"/>
+          <w:szCs w:val="28"/>
+        </w:rPr>
+      </w:pPr>
+    </w:p>
+    <w:p>
+      <w:pPr>
+        <w:pStyle w:val="ListParagraph"/>
+        <w:tabs>
+          <w:tab w:val="left" w:pos="1080"/>
+        </w:tabs>
+        <w:rPr>
+          <w:sz w:val="32"/>
+          <w:szCs w:val="28"/>
+        </w:rPr>
+      </w:pPr>
+      <w:r>
+        <w:rPr>
+          <w:sz w:val="32"/>
+          <w:szCs w:val="28"/>
+        </w:rPr>
+        <w:t xml:space="preserve">SELECT * from employee </w:t>
+      </w:r>
+    </w:p>
+    <w:p>
+      <w:pPr>
+        <w:pStyle w:val="ListParagraph"/>
+        <w:tabs>
+          <w:tab w:val="left" w:pos="1080"/>
+        </w:tabs>
+        <w:rPr>
+          <w:sz w:val="32"/>
+          <w:szCs w:val="28"/>
+        </w:rPr>
+      </w:pPr>
+      <w:r>
+        <w:rPr>
+          <w:sz w:val="32"/>
+          <w:szCs w:val="28"/>
+        </w:rPr>
+        <w:t>WHERE city LIKE "_____"</w:t>
+      </w:r>
+    </w:p>
+    <w:p>
+      <w:pPr>
+        <w:pStyle w:val="ListParagraph"/>
+        <w:tabs>
+          <w:tab w:val="left" w:pos="1080"/>
+        </w:tabs>
+        <w:rPr>
+          <w:sz w:val="32"/>
+          <w:szCs w:val="28"/>
+        </w:rPr>
+      </w:pPr>
+      <w:r>
+        <w:rPr>
+          <w:sz w:val="32"/>
+          <w:szCs w:val="28"/>
+        </w:rPr>
+        <w:t>(_) underscore is use for one char</w:t>
+      </w:r>
+    </w:p>
+    <w:p>
+      <w:pPr>
+        <w:pStyle w:val="ListParagraph"/>
+        <w:tabs>
+          <w:tab w:val="left" w:pos="1080"/>
+        </w:tabs>
+        <w:rPr>
+          <w:sz w:val="32"/>
+          <w:szCs w:val="28"/>
+        </w:rPr>
+      </w:pPr>
+    </w:p>
+    <w:p>
+      <w:pPr>
+        <w:pStyle w:val="ListParagraph"/>
+        <w:tabs>
+          <w:tab w:val="left" w:pos="1080"/>
+        </w:tabs>
+        <w:rPr>
+          <w:sz w:val="32"/>
+          <w:szCs w:val="28"/>
+        </w:rPr>
+      </w:pPr>
+      <w:r>
+        <w:rPr>
+          <w:sz w:val="32"/>
+          <w:szCs w:val="28"/>
+        </w:rPr>
+        <w:t xml:space="preserve">SELECT * from employee </w:t>
+      </w:r>
+    </w:p>
+    <w:p>
+      <w:pPr>
+        <w:pStyle w:val="ListParagraph"/>
+        <w:tabs>
+          <w:tab w:val="left" w:pos="1080"/>
+        </w:tabs>
+        <w:rPr>
+          <w:sz w:val="32"/>
+          <w:szCs w:val="28"/>
+        </w:rPr>
+      </w:pPr>
+      <w:r>
+        <w:rPr>
+          <w:sz w:val="32"/>
+          <w:szCs w:val="28"/>
+        </w:rPr>
+        <w:t>WHERE city LIKE "B_____"</w:t>
+      </w:r>
+    </w:p>
+    <w:p>
+      <w:pPr>
+        <w:pStyle w:val="ListParagraph"/>
+        <w:tabs>
+          <w:tab w:val="left" w:pos="1080"/>
+        </w:tabs>
+        <w:rPr>
+          <w:sz w:val="32"/>
+          <w:szCs w:val="28"/>
+        </w:rPr>
+      </w:pPr>
+    </w:p>
+    <w:p>
+      <w:pPr>
+        <w:pStyle w:val="ListParagraph"/>
+        <w:tabs>
+          <w:tab w:val="left" w:pos="1080"/>
+        </w:tabs>
+        <w:rPr>
+          <w:sz w:val="32"/>
+          <w:szCs w:val="28"/>
+        </w:rPr>
+      </w:pPr>
+      <w:r>
+        <w:rPr>
+          <w:sz w:val="32"/>
+          <w:szCs w:val="28"/>
+        </w:rPr>
+        <w:t xml:space="preserve">SELECT * from employee </w:t>
+      </w:r>
+    </w:p>
+    <w:p>
+      <w:pPr>
+        <w:pStyle w:val="ListParagraph"/>
+        <w:tabs>
+          <w:tab w:val="left" w:pos="1080"/>
+          <w:tab w:val="center" w:pos="4873"/>
+        </w:tabs>
+        <w:rPr>
+          <w:sz w:val="32"/>
+          <w:szCs w:val="28"/>
+        </w:rPr>
+      </w:pPr>
+      <w:r>
+        <w:rPr>
+          <w:sz w:val="32"/>
+          <w:szCs w:val="28"/>
+        </w:rPr>
+        <w:t>WHERE city LIKE "B___%"</w:t>
+      </w:r>
+      <w:r>
+        <w:rPr>
+          <w:sz w:val="32"/>
+          <w:szCs w:val="28"/>
+        </w:rPr>
+        <w:tab/>
+      </w:r>
+    </w:p>
+    <w:p>
+      <w:pPr>
+        <w:pStyle w:val="ListParagraph"/>
+        <w:tabs>
+          <w:tab w:val="left" w:pos="1080"/>
+          <w:tab w:val="center" w:pos="4873"/>
+        </w:tabs>
+        <w:rPr>
+          <w:sz w:val="32"/>
+          <w:szCs w:val="28"/>
+        </w:rPr>
+      </w:pPr>
+    </w:p>
+    <w:p>
+      <w:pPr>
+        <w:pStyle w:val="ListParagraph"/>
+        <w:tabs>
+          <w:tab w:val="left" w:pos="1080"/>
+          <w:tab w:val="center" w:pos="4873"/>
+        </w:tabs>
+        <w:rPr>
+          <w:sz w:val="32"/>
+          <w:szCs w:val="28"/>
+        </w:rPr>
+      </w:pPr>
+      <w:r>
+        <w:rPr>
+          <w:sz w:val="32"/>
+          <w:szCs w:val="28"/>
+        </w:rPr>
+        <w:t xml:space="preserve">SELECT * </w:t>
+      </w:r>
+    </w:p>
+    <w:p>
+      <w:pPr>
+        <w:pStyle w:val="ListParagraph"/>
+        <w:tabs>
+          <w:tab w:val="left" w:pos="1080"/>
+          <w:tab w:val="center" w:pos="4873"/>
+        </w:tabs>
+        <w:rPr>
+          <w:sz w:val="32"/>
+          <w:szCs w:val="28"/>
+        </w:rPr>
+      </w:pPr>
+      <w:r>
+        <w:rPr>
+          <w:sz w:val="32"/>
+          <w:szCs w:val="28"/>
+        </w:rPr>
+        <w:t xml:space="preserve">FROM employee </w:t>
+      </w:r>
+    </w:p>
+    <w:p>
+      <w:pPr>
+        <w:pStyle w:val="ListParagraph"/>
+        <w:tabs>
+          <w:tab w:val="left" w:pos="1080"/>
+          <w:tab w:val="center" w:pos="4873"/>
+        </w:tabs>
+        <w:rPr>
+          <w:sz w:val="32"/>
+          <w:szCs w:val="28"/>
+        </w:rPr>
+      </w:pPr>
+      <w:r>
+        <w:rPr>
+          <w:sz w:val="32"/>
+          <w:szCs w:val="28"/>
+        </w:rPr>
+        <w:t xml:space="preserve">WHERE city LIKE 'B%' </w:t>
+      </w:r>
+    </w:p>
+    <w:p>
+      <w:pPr>
+        <w:pStyle w:val="ListParagraph"/>
+        <w:tabs>
+          <w:tab w:val="left" w:pos="1080"/>
+          <w:tab w:val="center" w:pos="4873"/>
+        </w:tabs>
+        <w:rPr>
+          <w:sz w:val="32"/>
+          <w:szCs w:val="28"/>
+        </w:rPr>
+      </w:pPr>
+      <w:r>
+        <w:rPr>
+          <w:sz w:val="32"/>
+          <w:szCs w:val="28"/>
+        </w:rPr>
+        <w:t xml:space="preserve">   OR city LIKE 'C%' </w:t>
+      </w:r>
+    </w:p>
+    <w:p>
+      <w:pPr>
+        <w:pStyle w:val="ListParagraph"/>
+        <w:tabs>
+          <w:tab w:val="left" w:pos="1080"/>
+          <w:tab w:val="center" w:pos="4873"/>
+        </w:tabs>
+        <w:rPr>
+          <w:sz w:val="32"/>
+          <w:szCs w:val="28"/>
+        </w:rPr>
+      </w:pPr>
+      <w:r>
+        <w:rPr>
+          <w:sz w:val="32"/>
+          <w:szCs w:val="28"/>
+        </w:rPr>
+        <w:t xml:space="preserve">   OR city LIKE 'D%' </w:t>
+      </w:r>
+    </w:p>
+    <w:p>
+      <w:pPr>
+        <w:pStyle w:val="ListParagraph"/>
+        <w:tabs>
+          <w:tab w:val="left" w:pos="1080"/>
+          <w:tab w:val="center" w:pos="4873"/>
+        </w:tabs>
+        <w:rPr>
+          <w:sz w:val="32"/>
+          <w:szCs w:val="28"/>
+        </w:rPr>
+      </w:pPr>
+      <w:r>
+        <w:rPr>
+          <w:sz w:val="32"/>
+          <w:szCs w:val="28"/>
+        </w:rPr>
+        <w:t xml:space="preserve">   OR city LIKE 'E%' </w:t>
+      </w:r>
+    </w:p>
+    <w:p>
+      <w:pPr>
+        <w:pStyle w:val="ListParagraph"/>
+        <w:tabs>
+          <w:tab w:val="left" w:pos="1080"/>
+          <w:tab w:val="center" w:pos="4873"/>
+        </w:tabs>
+        <w:rPr>
+          <w:sz w:val="32"/>
+          <w:szCs w:val="28"/>
+        </w:rPr>
+      </w:pPr>
+      <w:r>
+        <w:rPr>
+          <w:sz w:val="32"/>
+          <w:szCs w:val="28"/>
+        </w:rPr>
+        <w:t xml:space="preserve">   OR city LIKE 'F%' </w:t>
+      </w:r>
+    </w:p>
+    <w:p>
+      <w:pPr>
+        <w:pStyle w:val="ListParagraph"/>
+        <w:tabs>
+          <w:tab w:val="left" w:pos="1080"/>
+          <w:tab w:val="center" w:pos="4873"/>
+        </w:tabs>
+        <w:rPr>
+          <w:sz w:val="32"/>
+          <w:szCs w:val="28"/>
+        </w:rPr>
+      </w:pPr>
+      <w:r>
+        <w:rPr>
+          <w:sz w:val="32"/>
+          <w:szCs w:val="28"/>
+        </w:rPr>
+        <w:t xml:space="preserve">   OR city LIKE 'G%' </w:t>
+      </w:r>
+    </w:p>
+    <w:p>
+      <w:pPr>
+        <w:pStyle w:val="ListParagraph"/>
+        <w:tabs>
+          <w:tab w:val="left" w:pos="1080"/>
+          <w:tab w:val="center" w:pos="4873"/>
+        </w:tabs>
+        <w:rPr>
+          <w:sz w:val="32"/>
+          <w:szCs w:val="28"/>
+        </w:rPr>
+      </w:pPr>
+      <w:r>
+        <w:rPr>
+          <w:sz w:val="32"/>
+          <w:szCs w:val="28"/>
+        </w:rPr>
+        <w:lastRenderedPageBreak/>
+        <w:t xml:space="preserve">   OR city LIKE 'H%' </w:t>
+      </w:r>
+    </w:p>
+    <w:p>
+      <w:pPr>
+        <w:pStyle w:val="ListParagraph"/>
+        <w:tabs>
+          <w:tab w:val="left" w:pos="1080"/>
+          <w:tab w:val="center" w:pos="4873"/>
+        </w:tabs>
+        <w:rPr>
+          <w:sz w:val="32"/>
+          <w:szCs w:val="28"/>
+        </w:rPr>
+      </w:pPr>
+      <w:r>
+        <w:rPr>
+          <w:sz w:val="32"/>
+          <w:szCs w:val="28"/>
+        </w:rPr>
+        <w:t xml:space="preserve">   OR city LIKE 'I%';</w:t>
+      </w:r>
+    </w:p>
+    <w:p>
+      <w:pPr>
+        <w:pStyle w:val="ListParagraph"/>
+        <w:tabs>
+          <w:tab w:val="left" w:pos="1080"/>
+          <w:tab w:val="center" w:pos="4873"/>
+        </w:tabs>
+        <w:rPr>
+          <w:sz w:val="32"/>
+          <w:szCs w:val="28"/>
+        </w:rPr>
+      </w:pPr>
+    </w:p>
+    <w:p>
+      <w:pPr>
+        <w:pStyle w:val="ListParagraph"/>
+        <w:tabs>
+          <w:tab w:val="left" w:pos="1080"/>
+          <w:tab w:val="center" w:pos="4873"/>
+        </w:tabs>
+        <w:rPr>
+          <w:sz w:val="32"/>
+          <w:szCs w:val="28"/>
+        </w:rPr>
+      </w:pPr>
+      <w:r>
+        <w:rPr>
+          <w:sz w:val="32"/>
+          <w:szCs w:val="28"/>
+        </w:rPr>
+        <w:t xml:space="preserve">SELECT * </w:t>
+      </w:r>
+    </w:p>
+    <w:p>
+      <w:pPr>
+        <w:pStyle w:val="ListParagraph"/>
+        <w:tabs>
+          <w:tab w:val="left" w:pos="1080"/>
+          <w:tab w:val="center" w:pos="4873"/>
+        </w:tabs>
+        <w:rPr>
+          <w:sz w:val="32"/>
+          <w:szCs w:val="28"/>
+        </w:rPr>
+      </w:pPr>
+      <w:r>
+        <w:rPr>
+          <w:sz w:val="32"/>
+          <w:szCs w:val="28"/>
+        </w:rPr>
+        <w:t xml:space="preserve">FROM employee </w:t>
+      </w:r>
+    </w:p>
+    <w:p>
+      <w:pPr>
+        <w:pStyle w:val="ListParagraph"/>
+        <w:tabs>
+          <w:tab w:val="left" w:pos="1080"/>
+          <w:tab w:val="center" w:pos="4873"/>
+        </w:tabs>
+        <w:rPr>
+          <w:sz w:val="32"/>
+          <w:szCs w:val="28"/>
+        </w:rPr>
+      </w:pPr>
+      <w:r>
+        <w:rPr>
+          <w:sz w:val="32"/>
+          <w:szCs w:val="28"/>
+        </w:rPr>
+        <w:t>WHERE city LIKE</w:t>
+      </w:r>
+      <w:r>
+        <w:rPr>
+          <w:sz w:val="32"/>
+          <w:szCs w:val="28"/>
+        </w:rPr>
+        <w:t xml:space="preserve"> [A-I]</w:t>
+      </w:r>
+    </w:p>
+    <w:p>
+      <w:pPr>
+        <w:pStyle w:val="ListParagraph"/>
+        <w:tabs>
+          <w:tab w:val="left" w:pos="1080"/>
+          <w:tab w:val="center" w:pos="4873"/>
+        </w:tabs>
+        <w:rPr>
+          <w:sz w:val="32"/>
+          <w:szCs w:val="28"/>
+        </w:rPr>
+      </w:pPr>
+    </w:p>
+    <w:p>
+      <w:pPr>
+        <w:pStyle w:val="ListParagraph"/>
+        <w:tabs>
+          <w:tab w:val="left" w:pos="1080"/>
+          <w:tab w:val="center" w:pos="4873"/>
+        </w:tabs>
+        <w:rPr>
+          <w:sz w:val="32"/>
+          <w:szCs w:val="28"/>
+        </w:rPr>
+      </w:pPr>
+      <w:r>
+        <w:rPr>
+          <w:sz w:val="32"/>
+          <w:szCs w:val="28"/>
+        </w:rPr>
+        <w:t xml:space="preserve">SELECT * </w:t>
+      </w:r>
+    </w:p>
+    <w:p>
+      <w:pPr>
+        <w:pStyle w:val="ListParagraph"/>
+        <w:tabs>
+          <w:tab w:val="left" w:pos="1080"/>
+          <w:tab w:val="center" w:pos="4873"/>
+        </w:tabs>
+        <w:rPr>
+          <w:sz w:val="32"/>
+          <w:szCs w:val="28"/>
+        </w:rPr>
+      </w:pPr>
+      <w:r>
+        <w:rPr>
+          <w:sz w:val="32"/>
+          <w:szCs w:val="28"/>
+        </w:rPr>
+        <w:t xml:space="preserve">FROM employee </w:t>
+      </w:r>
+    </w:p>
+    <w:p>
+      <w:pPr>
+        <w:pStyle w:val="ListParagraph"/>
+        <w:tabs>
+          <w:tab w:val="left" w:pos="1080"/>
+          <w:tab w:val="center" w:pos="4873"/>
+        </w:tabs>
+        <w:rPr>
+          <w:sz w:val="32"/>
+          <w:szCs w:val="28"/>
+        </w:rPr>
+      </w:pPr>
+      <w:r>
+        <w:rPr>
+          <w:sz w:val="32"/>
+          <w:szCs w:val="28"/>
+        </w:rPr>
+        <w:t xml:space="preserve">WHERE city LIKE 'B%' </w:t>
+      </w:r>
+    </w:p>
+    <w:p>
+      <w:pPr>
+        <w:pStyle w:val="ListParagraph"/>
+        <w:tabs>
+          <w:tab w:val="left" w:pos="1080"/>
+          <w:tab w:val="center" w:pos="4873"/>
+        </w:tabs>
+        <w:rPr>
+          <w:sz w:val="32"/>
+          <w:szCs w:val="28"/>
+        </w:rPr>
+      </w:pPr>
+      <w:r>
+        <w:rPr>
+          <w:sz w:val="32"/>
+          <w:szCs w:val="28"/>
+        </w:rPr>
+        <w:t xml:space="preserve">   OR first_name ="Ram"</w:t>
+      </w:r>
+    </w:p>
+    <w:p>
+      <w:pPr>
+        <w:pStyle w:val="ListParagraph"/>
+        <w:tabs>
+          <w:tab w:val="left" w:pos="1080"/>
+          <w:tab w:val="center" w:pos="4873"/>
+        </w:tabs>
+        <w:rPr>
+          <w:sz w:val="32"/>
+          <w:szCs w:val="28"/>
+        </w:rPr>
+      </w:pPr>
+    </w:p>
+    <w:p>
+      <w:pPr>
+        <w:pStyle w:val="ListParagraph"/>
+        <w:tabs>
+          <w:tab w:val="left" w:pos="1080"/>
+          <w:tab w:val="center" w:pos="4873"/>
+        </w:tabs>
+        <w:rPr>
+          <w:sz w:val="32"/>
+          <w:szCs w:val="28"/>
+        </w:rPr>
+      </w:pPr>
+    </w:p>
+    <w:p>
+      <w:pPr>
+        <w:pStyle w:val="ListParagraph"/>
+        <w:tabs>
+          <w:tab w:val="left" w:pos="1080"/>
+          <w:tab w:val="center" w:pos="4873"/>
+        </w:tabs>
+        <w:rPr>
+          <w:sz w:val="32"/>
+          <w:szCs w:val="28"/>
+        </w:rPr>
+      </w:pPr>
+      <w:r>
+        <w:rPr>
+          <w:sz w:val="32"/>
+          <w:szCs w:val="28"/>
+        </w:rPr>
+        <w:t xml:space="preserve">Between Query </w:t>
+      </w:r>
+      <w:r>
+        <w:rPr>
+          <w:sz w:val="32"/>
+          <w:szCs w:val="28"/>
+        </w:rPr>
+        <w:sym w:font="Wingdings" w:char="F0E8"/>
+      </w:r>
+      <w:r>
+        <w:rPr>
+          <w:sz w:val="32"/>
+          <w:szCs w:val="28"/>
+        </w:rPr>
+        <w:sym w:font="Wingdings" w:char="F0E8"/>
+      </w:r>
+    </w:p>
+    <w:p>
+      <w:pPr>
+        <w:pStyle w:val="ListParagraph"/>
+        <w:tabs>
+          <w:tab w:val="left" w:pos="1080"/>
+          <w:tab w:val="center" w:pos="4873"/>
+        </w:tabs>
+        <w:rPr>
+          <w:b/>
+          <w:sz w:val="32"/>
+          <w:szCs w:val="28"/>
+        </w:rPr>
+      </w:pPr>
+      <w:r>
+        <w:rPr>
+          <w:b/>
+          <w:sz w:val="32"/>
+          <w:szCs w:val="28"/>
+        </w:rPr>
+        <w:t xml:space="preserve">SELECT * FROM employee </w:t>
+      </w:r>
+    </w:p>
+    <w:p>
+      <w:pPr>
+        <w:pStyle w:val="ListParagraph"/>
+        <w:tabs>
+          <w:tab w:val="left" w:pos="1080"/>
+          <w:tab w:val="center" w:pos="4873"/>
+        </w:tabs>
+        <w:rPr>
+          <w:b/>
+          <w:sz w:val="32"/>
+          <w:szCs w:val="28"/>
+        </w:rPr>
+      </w:pPr>
+      <w:r>
+        <w:rPr>
+          <w:b/>
+          <w:sz w:val="32"/>
+          <w:szCs w:val="28"/>
+        </w:rPr>
+        <w:t>WHERE emp_salary BETWEEN 20000 AND 30000</w:t>
+      </w:r>
+      <w:bookmarkStart w:id="0" w:name="_GoBack"/>
+      <w:bookmarkEnd w:id="0"/>
     </w:p>
     <w:sectPr>
       <w:pgSz w:w="11906" w:h="16838"/>
@@ -4421,7 +5148,7 @@
         <v:path o:extrusionok="f" gradientshapeok="t" o:connecttype="rect"/>
         <o:lock v:ext="edit" aspectratio="t"/>
       </v:shapetype>
-      <v:shape id="_x0000_i1041" type="#_x0000_t75" style="width:11.45pt;height:11.45pt" o:bullet="t">
+      <v:shape id="_x0000_i1029" type="#_x0000_t75" style="width:11.45pt;height:11.45pt" o:bullet="t">
         <v:imagedata r:id="rId1" o:title="mso9037"/>
       </v:shape>
     </w:pict>
@@ -7522,7 +8249,7 @@
 </file>
 
 <file path=customXml/itemProps1.xml><?xml version="1.0" encoding="utf-8"?>
-<ds:datastoreItem xmlns:ds="http://schemas.openxmlformats.org/officeDocument/2006/customXml" ds:itemID="{BB1F1F6C-8999-45F9-B62D-FADD182A9761}">
+<ds:datastoreItem xmlns:ds="http://schemas.openxmlformats.org/officeDocument/2006/customXml" ds:itemID="{F5A23FCC-F259-407B-BF76-8A5A22502945}">
   <ds:schemaRefs>
     <ds:schemaRef ds:uri="http://schemas.openxmlformats.org/officeDocument/2006/bibliography"/>
   </ds:schemaRefs>

</xml_diff>

<commit_message>
create todo app  and some notes add in Dbms file
</commit_message>
<xml_diff>
--- a/DBMS/DBMS.docx
+++ b/DBMS/DBMS.docx
@@ -6005,34 +6005,1723 @@
     </w:p>
     <w:p>
       <w:pPr>
+        <w:tabs>
+          <w:tab w:val="left" w:pos="1080"/>
+          <w:tab w:val="center" w:pos="4873"/>
+        </w:tabs>
+        <w:ind w:left="360"/>
+        <w:rPr>
+          <w:sz w:val="24"/>
+          <w:szCs w:val="28"/>
+        </w:rPr>
+      </w:pPr>
+    </w:p>
+    <w:p>
+      <w:pPr>
+        <w:tabs>
+          <w:tab w:val="left" w:pos="1080"/>
+          <w:tab w:val="center" w:pos="4873"/>
+        </w:tabs>
+        <w:ind w:left="360"/>
+        <w:rPr>
+          <w:b/>
+          <w:sz w:val="40"/>
+          <w:szCs w:val="28"/>
+        </w:rPr>
+      </w:pPr>
+      <w:r>
+        <w:rPr>
+          <w:b/>
+          <w:sz w:val="40"/>
+          <w:szCs w:val="28"/>
+        </w:rPr>
+        <w:t>Join query</w:t>
+      </w:r>
+      <w:r>
+        <w:rPr>
+          <w:b/>
+          <w:sz w:val="40"/>
+          <w:szCs w:val="28"/>
+        </w:rPr>
+        <w:t xml:space="preserve"> </w:t>
+      </w:r>
+      <w:r>
+        <w:rPr>
+          <w:b/>
+          <w:sz w:val="40"/>
+          <w:szCs w:val="28"/>
+        </w:rPr>
+        <w:sym w:font="Wingdings" w:char="F0E0"/>
+      </w:r>
+    </w:p>
+    <w:p>
+      <w:pPr>
         <w:pStyle w:val="ListParagraph"/>
         <w:numPr>
           <w:ilvl w:val="0"/>
-          <w:numId w:val="20"/>
+          <w:numId w:val="21"/>
         </w:numPr>
         <w:tabs>
           <w:tab w:val="left" w:pos="1080"/>
           <w:tab w:val="center" w:pos="4873"/>
         </w:tabs>
         <w:rPr>
-          <w:sz w:val="24"/>
-          <w:szCs w:val="28"/>
-        </w:rPr>
-      </w:pPr>
+          <w:sz w:val="40"/>
+          <w:szCs w:val="28"/>
+        </w:rPr>
+      </w:pPr>
+      <w:r>
+        <w:rPr>
+          <w:sz w:val="28"/>
+          <w:szCs w:val="28"/>
+        </w:rPr>
+        <w:t>Create database database_name(empdb1)</w:t>
+      </w:r>
+    </w:p>
+    <w:p>
+      <w:pPr>
+        <w:pStyle w:val="ListParagraph"/>
+        <w:numPr>
+          <w:ilvl w:val="0"/>
+          <w:numId w:val="21"/>
+        </w:numPr>
+        <w:tabs>
+          <w:tab w:val="left" w:pos="1080"/>
+          <w:tab w:val="center" w:pos="4873"/>
+        </w:tabs>
+        <w:rPr>
+          <w:sz w:val="40"/>
+          <w:szCs w:val="28"/>
+        </w:rPr>
+      </w:pPr>
+      <w:r>
+        <w:rPr>
+          <w:sz w:val="28"/>
+          <w:szCs w:val="28"/>
+        </w:rPr>
+        <w:lastRenderedPageBreak/>
+        <w:t xml:space="preserve">Create table </w:t>
+      </w:r>
+      <w:r>
+        <w:rPr>
+          <w:sz w:val="28"/>
+          <w:szCs w:val="28"/>
+        </w:rPr>
+        <w:t>CREATE TABLE department(dept_id int PRIMARY key not null,dept_name varchar(20) not null)</w:t>
+      </w:r>
+    </w:p>
+    <w:p>
+      <w:pPr>
+        <w:pStyle w:val="ListParagraph"/>
+        <w:numPr>
+          <w:ilvl w:val="0"/>
+          <w:numId w:val="21"/>
+        </w:numPr>
+        <w:tabs>
+          <w:tab w:val="left" w:pos="1080"/>
+          <w:tab w:val="center" w:pos="4873"/>
+        </w:tabs>
+        <w:rPr>
+          <w:sz w:val="28"/>
+          <w:szCs w:val="28"/>
+        </w:rPr>
+      </w:pPr>
+      <w:r>
+        <w:rPr>
+          <w:sz w:val="28"/>
+          <w:szCs w:val="28"/>
+        </w:rPr>
+        <w:t>CREATE TABLE employee(emp_id int PRIMARY key not null,emp_name varchar(20) not null, dept_id int)</w:t>
+      </w:r>
+    </w:p>
+    <w:p>
+      <w:pPr>
+        <w:tabs>
+          <w:tab w:val="left" w:pos="1080"/>
+          <w:tab w:val="center" w:pos="4873"/>
+        </w:tabs>
+        <w:ind w:left="360"/>
+        <w:rPr>
+          <w:b/>
+          <w:sz w:val="40"/>
+          <w:szCs w:val="28"/>
+        </w:rPr>
+      </w:pPr>
+      <w:r>
+        <w:rPr>
+          <w:b/>
+          <w:sz w:val="40"/>
+          <w:szCs w:val="28"/>
+        </w:rPr>
+        <w:tab/>
+        <w:t xml:space="preserve">    Insert data</w:t>
+      </w:r>
+      <w:r>
+        <w:rPr>
+          <w:b/>
+          <w:sz w:val="40"/>
+          <w:szCs w:val="28"/>
+        </w:rPr>
+        <w:sym w:font="Wingdings" w:char="F0E0"/>
+      </w:r>
+    </w:p>
+    <w:p>
+      <w:pPr>
+        <w:tabs>
+          <w:tab w:val="left" w:pos="1080"/>
+          <w:tab w:val="center" w:pos="4873"/>
+        </w:tabs>
+        <w:ind w:left="3600"/>
+        <w:rPr>
+          <w:sz w:val="28"/>
+          <w:szCs w:val="28"/>
+        </w:rPr>
+      </w:pPr>
+      <w:r>
+        <w:rPr>
+          <w:sz w:val="28"/>
+          <w:szCs w:val="28"/>
+        </w:rPr>
+        <w:t>INSERT Into department(dept_id,dept_name)</w:t>
+      </w:r>
+    </w:p>
+    <w:p>
+      <w:pPr>
+        <w:tabs>
+          <w:tab w:val="left" w:pos="1080"/>
+          <w:tab w:val="center" w:pos="4873"/>
+        </w:tabs>
+        <w:ind w:left="3600"/>
+        <w:rPr>
+          <w:sz w:val="28"/>
+          <w:szCs w:val="28"/>
+        </w:rPr>
+      </w:pPr>
+      <w:r>
+        <w:rPr>
+          <w:sz w:val="28"/>
+          <w:szCs w:val="28"/>
+        </w:rPr>
+        <w:t>VALUE</w:t>
+      </w:r>
+    </w:p>
+    <w:p>
+      <w:pPr>
+        <w:tabs>
+          <w:tab w:val="left" w:pos="1080"/>
+          <w:tab w:val="center" w:pos="4873"/>
+        </w:tabs>
+        <w:ind w:left="3600"/>
+        <w:rPr>
+          <w:sz w:val="28"/>
+          <w:szCs w:val="28"/>
+        </w:rPr>
+      </w:pPr>
+      <w:r>
+        <w:rPr>
+          <w:sz w:val="28"/>
+          <w:szCs w:val="28"/>
+        </w:rPr>
+        <w:t>(101,"HR"),</w:t>
+      </w:r>
+    </w:p>
+    <w:p>
+      <w:pPr>
+        <w:tabs>
+          <w:tab w:val="left" w:pos="1080"/>
+          <w:tab w:val="center" w:pos="4873"/>
+        </w:tabs>
+        <w:ind w:left="3600"/>
+        <w:rPr>
+          <w:sz w:val="28"/>
+          <w:szCs w:val="28"/>
+        </w:rPr>
+      </w:pPr>
+      <w:r>
+        <w:rPr>
+          <w:sz w:val="28"/>
+          <w:szCs w:val="28"/>
+        </w:rPr>
+        <w:t>(102,"Sales"),</w:t>
+      </w:r>
+    </w:p>
+    <w:p>
+      <w:pPr>
+        <w:tabs>
+          <w:tab w:val="left" w:pos="1080"/>
+          <w:tab w:val="center" w:pos="4873"/>
+        </w:tabs>
+        <w:ind w:left="3600"/>
+        <w:rPr>
+          <w:sz w:val="28"/>
+          <w:szCs w:val="28"/>
+        </w:rPr>
+      </w:pPr>
+      <w:r>
+        <w:rPr>
+          <w:sz w:val="28"/>
+          <w:szCs w:val="28"/>
+        </w:rPr>
+        <w:t>(103,"IT"),</w:t>
+      </w:r>
+    </w:p>
+    <w:p>
+      <w:pPr>
+        <w:tabs>
+          <w:tab w:val="left" w:pos="1080"/>
+          <w:tab w:val="center" w:pos="4873"/>
+        </w:tabs>
+        <w:ind w:left="3600"/>
+        <w:rPr>
+          <w:sz w:val="28"/>
+          <w:szCs w:val="28"/>
+        </w:rPr>
+      </w:pPr>
+      <w:r>
+        <w:rPr>
+          <w:sz w:val="28"/>
+          <w:szCs w:val="28"/>
+        </w:rPr>
+        <w:t>(104,"Account")</w:t>
+      </w:r>
+    </w:p>
+    <w:p>
+      <w:pPr>
+        <w:tabs>
+          <w:tab w:val="left" w:pos="1080"/>
+          <w:tab w:val="center" w:pos="4873"/>
+        </w:tabs>
+        <w:ind w:left="3600"/>
+        <w:rPr>
+          <w:sz w:val="28"/>
+          <w:szCs w:val="28"/>
+        </w:rPr>
+      </w:pPr>
+    </w:p>
+    <w:p>
+      <w:pPr>
+        <w:tabs>
+          <w:tab w:val="left" w:pos="1080"/>
+          <w:tab w:val="center" w:pos="4873"/>
+        </w:tabs>
+        <w:rPr>
+          <w:sz w:val="28"/>
+          <w:szCs w:val="28"/>
+        </w:rPr>
+      </w:pPr>
+      <w:r>
+        <w:rPr>
+          <w:sz w:val="28"/>
+          <w:szCs w:val="28"/>
+        </w:rPr>
+        <w:tab/>
+      </w:r>
+      <w:r>
+        <w:rPr>
+          <w:sz w:val="28"/>
+          <w:szCs w:val="28"/>
+        </w:rPr>
+        <w:tab/>
+      </w:r>
+      <w:r>
+        <w:rPr>
+          <w:sz w:val="28"/>
+          <w:szCs w:val="28"/>
+        </w:rPr>
+        <w:t>INSERT Into employee(emp_id,emp_name,dept_id)</w:t>
+      </w:r>
+    </w:p>
+    <w:p>
+      <w:pPr>
+        <w:tabs>
+          <w:tab w:val="left" w:pos="1080"/>
+          <w:tab w:val="center" w:pos="4873"/>
+        </w:tabs>
+        <w:rPr>
+          <w:sz w:val="28"/>
+          <w:szCs w:val="28"/>
+        </w:rPr>
+      </w:pPr>
+      <w:r>
+        <w:rPr>
+          <w:sz w:val="28"/>
+          <w:szCs w:val="28"/>
+        </w:rPr>
+        <w:tab/>
+        <w:t xml:space="preserve">                                       </w:t>
+      </w:r>
+      <w:r>
+        <w:rPr>
+          <w:sz w:val="28"/>
+          <w:szCs w:val="28"/>
+        </w:rPr>
+        <w:t>VALUE</w:t>
+      </w:r>
+    </w:p>
+    <w:p>
+      <w:pPr>
+        <w:tabs>
+          <w:tab w:val="left" w:pos="1080"/>
+          <w:tab w:val="center" w:pos="4873"/>
+        </w:tabs>
+        <w:ind w:left="3600"/>
+        <w:rPr>
+          <w:sz w:val="28"/>
+          <w:szCs w:val="28"/>
+        </w:rPr>
+      </w:pPr>
+      <w:r>
+        <w:rPr>
+          <w:sz w:val="28"/>
+          <w:szCs w:val="28"/>
+        </w:rPr>
+        <w:t>(1,"Sarthak",101),</w:t>
+      </w:r>
+    </w:p>
+    <w:p>
+      <w:pPr>
+        <w:tabs>
+          <w:tab w:val="left" w:pos="1080"/>
+          <w:tab w:val="center" w:pos="4873"/>
+        </w:tabs>
+        <w:ind w:left="3600"/>
+        <w:rPr>
+          <w:sz w:val="28"/>
+          <w:szCs w:val="28"/>
+        </w:rPr>
+      </w:pPr>
+      <w:r>
+        <w:rPr>
+          <w:sz w:val="28"/>
+          <w:szCs w:val="28"/>
+        </w:rPr>
+        <w:t>(2,"Yogendra",103),</w:t>
+      </w:r>
+    </w:p>
+    <w:p>
+      <w:pPr>
+        <w:tabs>
+          <w:tab w:val="left" w:pos="1080"/>
+          <w:tab w:val="center" w:pos="4873"/>
+        </w:tabs>
+        <w:ind w:left="3600"/>
+        <w:rPr>
+          <w:sz w:val="28"/>
+          <w:szCs w:val="28"/>
+        </w:rPr>
+      </w:pPr>
+      <w:r>
+        <w:rPr>
+          <w:sz w:val="28"/>
+          <w:szCs w:val="28"/>
+        </w:rPr>
+        <w:t>(3,"Saksham",103),</w:t>
+      </w:r>
+    </w:p>
+    <w:p>
+      <w:pPr>
+        <w:tabs>
+          <w:tab w:val="left" w:pos="1080"/>
+          <w:tab w:val="center" w:pos="4873"/>
+        </w:tabs>
+        <w:ind w:left="3600"/>
+        <w:rPr>
+          <w:sz w:val="28"/>
+          <w:szCs w:val="28"/>
+        </w:rPr>
+      </w:pPr>
+      <w:r>
+        <w:rPr>
+          <w:sz w:val="28"/>
+          <w:szCs w:val="28"/>
+        </w:rPr>
+        <w:t>(4,"Abhishek",102),</w:t>
+      </w:r>
+    </w:p>
+    <w:p>
+      <w:pPr>
+        <w:tabs>
+          <w:tab w:val="left" w:pos="1080"/>
+          <w:tab w:val="center" w:pos="4873"/>
+        </w:tabs>
+        <w:ind w:left="3600"/>
+        <w:rPr>
+          <w:sz w:val="28"/>
+          <w:szCs w:val="28"/>
+        </w:rPr>
+      </w:pPr>
+      <w:r>
+        <w:rPr>
+          <w:sz w:val="28"/>
+          <w:szCs w:val="28"/>
+        </w:rPr>
+        <w:t>(5,"Aditya",104)</w:t>
+      </w:r>
+    </w:p>
+    <w:p>
+      <w:pPr>
+        <w:tabs>
+          <w:tab w:val="left" w:pos="1080"/>
+          <w:tab w:val="center" w:pos="4873"/>
+        </w:tabs>
+        <w:ind w:left="360"/>
+        <w:rPr>
+          <w:sz w:val="28"/>
+          <w:szCs w:val="28"/>
+        </w:rPr>
+      </w:pPr>
+      <w:r>
+        <w:rPr>
+          <w:sz w:val="28"/>
+          <w:szCs w:val="28"/>
+        </w:rPr>
+        <w:tab/>
+      </w:r>
+      <w:r>
+        <w:rPr>
+          <w:sz w:val="28"/>
+          <w:szCs w:val="28"/>
+        </w:rPr>
+        <w:t xml:space="preserve">Fetch join data </w:t>
+      </w:r>
+      <w:r>
+        <w:rPr>
+          <w:sz w:val="28"/>
+          <w:szCs w:val="28"/>
+        </w:rPr>
+        <w:sym w:font="Wingdings" w:char="F0E0"/>
+      </w:r>
+      <w:r>
+        <w:rPr>
+          <w:sz w:val="28"/>
+          <w:szCs w:val="28"/>
+        </w:rPr>
+        <w:sym w:font="Wingdings" w:char="F0E0"/>
+      </w:r>
+    </w:p>
+    <w:p>
+      <w:pPr>
+        <w:tabs>
+          <w:tab w:val="left" w:pos="1080"/>
+          <w:tab w:val="center" w:pos="4873"/>
+        </w:tabs>
+        <w:ind w:left="360"/>
+        <w:rPr>
+          <w:sz w:val="28"/>
+          <w:szCs w:val="28"/>
+        </w:rPr>
+      </w:pPr>
+      <w:r>
+        <w:rPr>
+          <w:sz w:val="28"/>
+          <w:szCs w:val="28"/>
+        </w:rPr>
+        <w:tab/>
+        <w:t xml:space="preserve">                                  INNER JOIN </w:t>
+      </w:r>
+      <w:r>
+        <w:rPr>
+          <w:sz w:val="28"/>
+          <w:szCs w:val="28"/>
+        </w:rPr>
+        <w:sym w:font="Wingdings" w:char="F0E8"/>
+      </w:r>
+      <w:r>
+        <w:rPr>
+          <w:sz w:val="28"/>
+          <w:szCs w:val="28"/>
+        </w:rPr>
+        <w:t>Fetch join data</w:t>
+      </w:r>
+    </w:p>
+    <w:p>
+      <w:pPr>
+        <w:pStyle w:val="ListParagraph"/>
+        <w:numPr>
+          <w:ilvl w:val="0"/>
+          <w:numId w:val="22"/>
+        </w:numPr>
+        <w:tabs>
+          <w:tab w:val="left" w:pos="1080"/>
+          <w:tab w:val="center" w:pos="4873"/>
+        </w:tabs>
+        <w:rPr>
+          <w:sz w:val="20"/>
+          <w:szCs w:val="28"/>
+        </w:rPr>
+      </w:pPr>
+      <w:r>
+        <w:rPr>
+          <w:sz w:val="20"/>
+          <w:szCs w:val="28"/>
+        </w:rPr>
+        <w:t>SELECT e.emp_id,e.emp_name,d.dept_name,d.dept_id FROM employee e INNER JOIN   department d ON e.dept_id = d.dept_id</w:t>
+      </w:r>
+    </w:p>
+    <w:p>
+      <w:pPr>
+        <w:pStyle w:val="ListParagraph"/>
+        <w:tabs>
+          <w:tab w:val="left" w:pos="1080"/>
+          <w:tab w:val="center" w:pos="4873"/>
+        </w:tabs>
+        <w:ind w:left="1080"/>
+        <w:rPr>
+          <w:sz w:val="32"/>
+          <w:szCs w:val="28"/>
+        </w:rPr>
+      </w:pPr>
+      <w:r>
+        <w:rPr>
+          <w:sz w:val="32"/>
+          <w:szCs w:val="28"/>
+        </w:rPr>
+        <w:t xml:space="preserve">LEFT JOIN </w:t>
+      </w:r>
+      <w:r>
+        <w:sym w:font="Wingdings" w:char="F0E0"/>
+      </w:r>
+      <w:r>
+        <w:sym w:font="Wingdings" w:char="F0E0"/>
+      </w:r>
+      <w:r>
+        <w:rPr>
+          <w:sz w:val="32"/>
+          <w:szCs w:val="28"/>
+        </w:rPr>
+        <w:t>show all left table data if data is null show null</w:t>
+      </w:r>
+    </w:p>
+    <w:p>
+      <w:pPr>
+        <w:pStyle w:val="ListParagraph"/>
+        <w:tabs>
+          <w:tab w:val="left" w:pos="1080"/>
+          <w:tab w:val="center" w:pos="4873"/>
+        </w:tabs>
+        <w:ind w:left="1080"/>
+        <w:rPr>
+          <w:sz w:val="32"/>
+          <w:szCs w:val="28"/>
+        </w:rPr>
+      </w:pPr>
+    </w:p>
+    <w:p>
+      <w:pPr>
+        <w:pStyle w:val="ListParagraph"/>
+        <w:numPr>
+          <w:ilvl w:val="0"/>
+          <w:numId w:val="22"/>
+        </w:numPr>
+        <w:tabs>
+          <w:tab w:val="left" w:pos="1080"/>
+          <w:tab w:val="center" w:pos="4873"/>
+        </w:tabs>
+        <w:rPr>
+          <w:sz w:val="24"/>
+          <w:szCs w:val="28"/>
+        </w:rPr>
+      </w:pPr>
+      <w:r>
+        <w:rPr>
+          <w:sz w:val="24"/>
+          <w:szCs w:val="28"/>
+        </w:rPr>
+        <w:t xml:space="preserve">SELECT e.emp_id,e.emp_name,d.dept_name,d.dept_id FROM employee e </w:t>
+      </w:r>
+      <w:r>
+        <w:rPr>
+          <w:sz w:val="24"/>
+          <w:szCs w:val="28"/>
+        </w:rPr>
+        <w:t>LEFT</w:t>
+      </w:r>
+      <w:r>
+        <w:rPr>
+          <w:sz w:val="24"/>
+          <w:szCs w:val="28"/>
+        </w:rPr>
+        <w:t xml:space="preserve"> JOIN   department d ON e.dept_id = d.dept_id</w:t>
+      </w:r>
+    </w:p>
+    <w:p>
+      <w:pPr>
+        <w:pStyle w:val="ListParagraph"/>
+        <w:rPr>
+          <w:sz w:val="24"/>
+          <w:szCs w:val="28"/>
+        </w:rPr>
+      </w:pPr>
+    </w:p>
+    <w:p>
+      <w:pPr>
+        <w:pStyle w:val="ListParagraph"/>
+        <w:tabs>
+          <w:tab w:val="left" w:pos="1080"/>
+          <w:tab w:val="center" w:pos="4873"/>
+        </w:tabs>
+        <w:ind w:left="1080"/>
+        <w:rPr>
+          <w:sz w:val="24"/>
+          <w:szCs w:val="28"/>
+        </w:rPr>
+      </w:pPr>
+      <w:r>
+        <w:rPr>
+          <w:sz w:val="32"/>
+          <w:szCs w:val="28"/>
+        </w:rPr>
+        <w:t>Right</w:t>
+      </w:r>
+      <w:r>
+        <w:rPr>
+          <w:sz w:val="32"/>
+          <w:szCs w:val="28"/>
+        </w:rPr>
+        <w:t xml:space="preserve"> JOIN </w:t>
+      </w:r>
+      <w:r>
+        <w:sym w:font="Wingdings" w:char="F0E0"/>
+      </w:r>
+      <w:r>
+        <w:sym w:font="Wingdings" w:char="F0E0"/>
+      </w:r>
+      <w:r>
+        <w:rPr>
+          <w:sz w:val="32"/>
+          <w:szCs w:val="28"/>
+        </w:rPr>
+        <w:t>Oppsite to LEFT JOIN</w:t>
+      </w:r>
+    </w:p>
+    <w:p>
+      <w:pPr>
+        <w:pStyle w:val="ListParagraph"/>
+        <w:rPr>
+          <w:sz w:val="24"/>
+          <w:szCs w:val="28"/>
+        </w:rPr>
+      </w:pPr>
+    </w:p>
+    <w:p>
+      <w:pPr>
+        <w:pStyle w:val="ListParagraph"/>
+        <w:tabs>
+          <w:tab w:val="left" w:pos="1080"/>
+          <w:tab w:val="center" w:pos="4873"/>
+        </w:tabs>
+        <w:ind w:left="1080"/>
+        <w:rPr>
+          <w:sz w:val="32"/>
+          <w:szCs w:val="28"/>
+        </w:rPr>
+      </w:pPr>
+      <w:r>
+        <w:rPr>
+          <w:sz w:val="32"/>
+          <w:szCs w:val="28"/>
+        </w:rPr>
+        <w:t xml:space="preserve">LEFT JOIN </w:t>
+      </w:r>
+      <w:r>
+        <w:sym w:font="Wingdings" w:char="F0E0"/>
+      </w:r>
+      <w:r>
+        <w:sym w:font="Wingdings" w:char="F0E0"/>
+      </w:r>
+      <w:r>
+        <w:rPr>
+          <w:sz w:val="32"/>
+          <w:szCs w:val="28"/>
+        </w:rPr>
+        <w:t>show all left table data if data is null show null</w:t>
+      </w:r>
+    </w:p>
+    <w:p>
+      <w:pPr>
+        <w:pStyle w:val="ListParagraph"/>
+        <w:tabs>
+          <w:tab w:val="left" w:pos="1080"/>
+          <w:tab w:val="center" w:pos="4873"/>
+        </w:tabs>
+        <w:ind w:left="1080"/>
+        <w:rPr>
+          <w:sz w:val="32"/>
+          <w:szCs w:val="28"/>
+        </w:rPr>
+      </w:pPr>
+    </w:p>
+    <w:p>
+      <w:pPr>
+        <w:pStyle w:val="ListParagraph"/>
+        <w:numPr>
+          <w:ilvl w:val="0"/>
+          <w:numId w:val="22"/>
+        </w:numPr>
+        <w:tabs>
+          <w:tab w:val="left" w:pos="1080"/>
+          <w:tab w:val="center" w:pos="4873"/>
+        </w:tabs>
+        <w:rPr>
+          <w:sz w:val="24"/>
+          <w:szCs w:val="28"/>
+        </w:rPr>
+      </w:pPr>
+      <w:r>
+        <w:rPr>
+          <w:sz w:val="24"/>
+          <w:szCs w:val="28"/>
+        </w:rPr>
+        <w:t>SELECT e.emp_id,e.emp_name,d.dept_name,d.dept_id FROM employee e RIGHT JOIN   department d ON e.dept_id = d.dept_id</w:t>
+      </w:r>
+    </w:p>
+    <w:p>
+      <w:pPr>
+        <w:tabs>
+          <w:tab w:val="left" w:pos="1080"/>
+          <w:tab w:val="center" w:pos="4873"/>
+        </w:tabs>
+        <w:rPr>
+          <w:sz w:val="24"/>
+          <w:szCs w:val="28"/>
+        </w:rPr>
+      </w:pPr>
+      <w:r>
+        <w:rPr>
+          <w:sz w:val="24"/>
+          <w:szCs w:val="28"/>
+        </w:rPr>
+        <w:t xml:space="preserve">Create New database </w:t>
+      </w:r>
+      <w:r>
+        <w:rPr>
+          <w:sz w:val="24"/>
+          <w:szCs w:val="28"/>
+        </w:rPr>
+        <w:sym w:font="Wingdings" w:char="F0E0"/>
+      </w:r>
+      <w:r>
+        <w:rPr>
+          <w:sz w:val="24"/>
+          <w:szCs w:val="28"/>
+        </w:rPr>
+        <w:sym w:font="Wingdings" w:char="F0E0"/>
+      </w:r>
+    </w:p>
+    <w:p>
+      <w:pPr>
+        <w:tabs>
+          <w:tab w:val="left" w:pos="1080"/>
+          <w:tab w:val="center" w:pos="4873"/>
+        </w:tabs>
+        <w:rPr>
+          <w:sz w:val="24"/>
+          <w:szCs w:val="28"/>
+        </w:rPr>
+      </w:pPr>
+      <w:r>
+        <w:rPr>
+          <w:sz w:val="24"/>
+          <w:szCs w:val="28"/>
+        </w:rPr>
+        <w:t>Cratate database empdb2;</w:t>
+      </w:r>
+    </w:p>
+    <w:p>
+      <w:pPr>
+        <w:tabs>
+          <w:tab w:val="left" w:pos="1080"/>
+          <w:tab w:val="center" w:pos="4873"/>
+        </w:tabs>
+        <w:rPr>
+          <w:sz w:val="32"/>
+          <w:szCs w:val="28"/>
+        </w:rPr>
+      </w:pPr>
+      <w:r>
+        <w:rPr>
+          <w:sz w:val="32"/>
+          <w:szCs w:val="28"/>
+        </w:rPr>
+        <w:t>Create table1</w:t>
+      </w:r>
+      <w:r>
+        <w:rPr>
+          <w:sz w:val="32"/>
+          <w:szCs w:val="28"/>
+        </w:rPr>
+        <w:sym w:font="Wingdings" w:char="F0E0"/>
+      </w:r>
+      <w:r>
+        <w:rPr>
+          <w:sz w:val="32"/>
+          <w:szCs w:val="28"/>
+        </w:rPr>
+        <w:sym w:font="Wingdings" w:char="F0E0"/>
+      </w:r>
+    </w:p>
+    <w:p>
+      <w:pPr>
+        <w:pStyle w:val="ListParagraph"/>
+        <w:numPr>
+          <w:ilvl w:val="0"/>
+          <w:numId w:val="22"/>
+        </w:numPr>
+        <w:tabs>
+          <w:tab w:val="left" w:pos="1080"/>
+          <w:tab w:val="center" w:pos="4873"/>
+        </w:tabs>
+        <w:rPr>
+          <w:sz w:val="24"/>
+          <w:szCs w:val="28"/>
+        </w:rPr>
+      </w:pPr>
+      <w:r>
+        <w:rPr>
+          <w:sz w:val="24"/>
+          <w:szCs w:val="28"/>
+        </w:rPr>
+        <w:t>CREATE table management(mg_name varchar(20) not null, mg_id int PRIMARY key not null)</w:t>
+      </w:r>
+    </w:p>
+    <w:p>
+      <w:pPr>
+        <w:pStyle w:val="ListParagraph"/>
+        <w:numPr>
+          <w:ilvl w:val="0"/>
+          <w:numId w:val="22"/>
+        </w:numPr>
+        <w:tabs>
+          <w:tab w:val="left" w:pos="1080"/>
+          <w:tab w:val="center" w:pos="4873"/>
+        </w:tabs>
+        <w:rPr>
+          <w:sz w:val="24"/>
+          <w:szCs w:val="28"/>
+        </w:rPr>
+      </w:pPr>
+      <w:r>
+        <w:rPr>
+          <w:sz w:val="24"/>
+          <w:szCs w:val="28"/>
+        </w:rPr>
+        <w:t>CREATE TABLE emp_list(emp_id int PRIMARY key not null,</w:t>
+      </w:r>
+    </w:p>
+    <w:p>
+      <w:pPr>
+        <w:pStyle w:val="ListParagraph"/>
+        <w:numPr>
+          <w:ilvl w:val="0"/>
+          <w:numId w:val="22"/>
+        </w:numPr>
+        <w:tabs>
+          <w:tab w:val="left" w:pos="1080"/>
+          <w:tab w:val="center" w:pos="4873"/>
+        </w:tabs>
+        <w:rPr>
+          <w:sz w:val="24"/>
+          <w:szCs w:val="28"/>
+        </w:rPr>
+      </w:pPr>
+      <w:r>
+        <w:rPr>
+          <w:sz w:val="24"/>
+          <w:szCs w:val="28"/>
+        </w:rPr>
+        <w:t xml:space="preserve">                      emp_name varchar(50) not null ,</w:t>
+      </w:r>
+    </w:p>
+    <w:p>
+      <w:pPr>
+        <w:pStyle w:val="ListParagraph"/>
+        <w:numPr>
+          <w:ilvl w:val="0"/>
+          <w:numId w:val="22"/>
+        </w:numPr>
+        <w:tabs>
+          <w:tab w:val="left" w:pos="1080"/>
+          <w:tab w:val="center" w:pos="4873"/>
+        </w:tabs>
+        <w:rPr>
+          <w:sz w:val="24"/>
+          <w:szCs w:val="28"/>
+        </w:rPr>
+      </w:pPr>
+      <w:r>
+        <w:rPr>
+          <w:sz w:val="24"/>
+          <w:szCs w:val="28"/>
+        </w:rPr>
+        <w:t xml:space="preserve">                      mg_id int,</w:t>
+      </w:r>
+    </w:p>
+    <w:p>
+      <w:pPr>
+        <w:pStyle w:val="ListParagraph"/>
+        <w:numPr>
+          <w:ilvl w:val="0"/>
+          <w:numId w:val="22"/>
+        </w:numPr>
+        <w:tabs>
+          <w:tab w:val="left" w:pos="1080"/>
+          <w:tab w:val="center" w:pos="4873"/>
+        </w:tabs>
+        <w:rPr>
+          <w:sz w:val="24"/>
+          <w:szCs w:val="28"/>
+        </w:rPr>
+      </w:pPr>
+      <w:r>
+        <w:rPr>
+          <w:sz w:val="24"/>
+          <w:szCs w:val="28"/>
+        </w:rPr>
+        <w:t xml:space="preserve">                      FOREIGN KEY (mg_id) REFERENCES management(mg_id)</w:t>
+      </w:r>
+    </w:p>
+    <w:p>
+      <w:pPr>
+        <w:pStyle w:val="ListParagraph"/>
+        <w:numPr>
+          <w:ilvl w:val="0"/>
+          <w:numId w:val="22"/>
+        </w:numPr>
+        <w:tabs>
+          <w:tab w:val="left" w:pos="1080"/>
+          <w:tab w:val="center" w:pos="4873"/>
+        </w:tabs>
+        <w:rPr>
+          <w:sz w:val="24"/>
+          <w:szCs w:val="28"/>
+        </w:rPr>
+      </w:pPr>
+      <w:r>
+        <w:rPr>
+          <w:sz w:val="24"/>
+          <w:szCs w:val="28"/>
+        </w:rPr>
+        <w:t xml:space="preserve">                      )</w:t>
+      </w:r>
+    </w:p>
+    <w:p>
+      <w:pPr>
+        <w:tabs>
+          <w:tab w:val="left" w:pos="1080"/>
+          <w:tab w:val="center" w:pos="4873"/>
+        </w:tabs>
+        <w:rPr>
+          <w:b/>
+          <w:sz w:val="32"/>
+          <w:szCs w:val="28"/>
+        </w:rPr>
+      </w:pPr>
+      <w:r>
+        <w:rPr>
+          <w:b/>
+          <w:sz w:val="32"/>
+          <w:szCs w:val="28"/>
+        </w:rPr>
+        <w:t xml:space="preserve">Insert data into tables </w:t>
+      </w:r>
+      <w:r>
+        <w:rPr>
+          <w:b/>
+          <w:sz w:val="32"/>
+          <w:szCs w:val="28"/>
+        </w:rPr>
+        <w:sym w:font="Wingdings" w:char="F0E0"/>
+      </w:r>
+      <w:r>
+        <w:rPr>
+          <w:b/>
+          <w:sz w:val="32"/>
+          <w:szCs w:val="28"/>
+        </w:rPr>
+        <w:sym w:font="Wingdings" w:char="F0E0"/>
+      </w:r>
+    </w:p>
+    <w:p>
+      <w:pPr>
+        <w:pStyle w:val="ListParagraph"/>
+        <w:numPr>
+          <w:ilvl w:val="0"/>
+          <w:numId w:val="25"/>
+        </w:numPr>
+        <w:tabs>
+          <w:tab w:val="left" w:pos="1080"/>
+          <w:tab w:val="center" w:pos="4873"/>
+        </w:tabs>
+        <w:rPr>
+          <w:sz w:val="24"/>
+          <w:szCs w:val="28"/>
+        </w:rPr>
+      </w:pPr>
+      <w:r>
+        <w:rPr>
+          <w:sz w:val="24"/>
+          <w:szCs w:val="28"/>
+        </w:rPr>
+        <w:t>INSERT into management(mg_id,mg_name)</w:t>
+      </w:r>
+    </w:p>
+    <w:p>
+      <w:pPr>
+        <w:pStyle w:val="ListParagraph"/>
+        <w:tabs>
+          <w:tab w:val="left" w:pos="1080"/>
+          <w:tab w:val="center" w:pos="4873"/>
+        </w:tabs>
+        <w:rPr>
+          <w:sz w:val="24"/>
+          <w:szCs w:val="28"/>
+        </w:rPr>
+      </w:pPr>
+      <w:r>
+        <w:rPr>
+          <w:sz w:val="24"/>
+          <w:szCs w:val="28"/>
+        </w:rPr>
+        <w:t>VALUES</w:t>
+      </w:r>
+    </w:p>
+    <w:p>
+      <w:pPr>
+        <w:pStyle w:val="ListParagraph"/>
+        <w:tabs>
+          <w:tab w:val="left" w:pos="1080"/>
+          <w:tab w:val="center" w:pos="4873"/>
+        </w:tabs>
+        <w:rPr>
+          <w:sz w:val="24"/>
+          <w:szCs w:val="28"/>
+        </w:rPr>
+      </w:pPr>
+      <w:r>
+        <w:rPr>
+          <w:sz w:val="24"/>
+          <w:szCs w:val="28"/>
+        </w:rPr>
+        <w:t>(1,"Sales"),</w:t>
+      </w:r>
+    </w:p>
+    <w:p>
+      <w:pPr>
+        <w:pStyle w:val="ListParagraph"/>
+        <w:tabs>
+          <w:tab w:val="left" w:pos="1080"/>
+          <w:tab w:val="center" w:pos="4873"/>
+        </w:tabs>
+        <w:rPr>
+          <w:sz w:val="24"/>
+          <w:szCs w:val="28"/>
+        </w:rPr>
+      </w:pPr>
+      <w:r>
+        <w:rPr>
+          <w:sz w:val="24"/>
+          <w:szCs w:val="28"/>
+        </w:rPr>
+        <w:t>(2,"HR"),</w:t>
+      </w:r>
+    </w:p>
+    <w:p>
+      <w:pPr>
+        <w:pStyle w:val="ListParagraph"/>
+        <w:tabs>
+          <w:tab w:val="left" w:pos="1080"/>
+          <w:tab w:val="center" w:pos="4873"/>
+        </w:tabs>
+        <w:rPr>
+          <w:sz w:val="24"/>
+          <w:szCs w:val="28"/>
+        </w:rPr>
+      </w:pPr>
+      <w:r>
+        <w:rPr>
+          <w:sz w:val="24"/>
+          <w:szCs w:val="28"/>
+        </w:rPr>
+        <w:t>(3,"Marketing"),</w:t>
+      </w:r>
+    </w:p>
+    <w:p>
+      <w:pPr>
+        <w:pStyle w:val="ListParagraph"/>
+        <w:tabs>
+          <w:tab w:val="left" w:pos="1080"/>
+          <w:tab w:val="center" w:pos="4873"/>
+        </w:tabs>
+        <w:rPr>
+          <w:sz w:val="24"/>
+          <w:szCs w:val="28"/>
+        </w:rPr>
+      </w:pPr>
+      <w:r>
+        <w:rPr>
+          <w:sz w:val="24"/>
+          <w:szCs w:val="28"/>
+        </w:rPr>
+        <w:t>(4,"Accounts")</w:t>
+      </w:r>
+    </w:p>
+    <w:p>
+      <w:pPr>
+        <w:pStyle w:val="ListParagraph"/>
+        <w:tabs>
+          <w:tab w:val="left" w:pos="1080"/>
+          <w:tab w:val="center" w:pos="4873"/>
+        </w:tabs>
+        <w:rPr>
+          <w:sz w:val="24"/>
+          <w:szCs w:val="28"/>
+        </w:rPr>
+      </w:pPr>
+    </w:p>
+    <w:p>
+      <w:pPr>
+        <w:pStyle w:val="ListParagraph"/>
+        <w:tabs>
+          <w:tab w:val="left" w:pos="1080"/>
+          <w:tab w:val="center" w:pos="4873"/>
+        </w:tabs>
+        <w:rPr>
+          <w:sz w:val="24"/>
+          <w:szCs w:val="28"/>
+        </w:rPr>
+      </w:pPr>
+      <w:r>
+        <w:rPr>
+          <w:sz w:val="24"/>
+          <w:szCs w:val="28"/>
+        </w:rPr>
+        <w:t>INSERT into emp_list(emp_id,emp_name,mg_id)</w:t>
+      </w:r>
+    </w:p>
+    <w:p>
+      <w:pPr>
+        <w:pStyle w:val="ListParagraph"/>
+        <w:tabs>
+          <w:tab w:val="left" w:pos="1080"/>
+          <w:tab w:val="center" w:pos="4873"/>
+        </w:tabs>
+        <w:rPr>
+          <w:sz w:val="24"/>
+          <w:szCs w:val="28"/>
+        </w:rPr>
+      </w:pPr>
+      <w:r>
+        <w:rPr>
+          <w:sz w:val="24"/>
+          <w:szCs w:val="28"/>
+        </w:rPr>
+        <w:t>VALUES</w:t>
+      </w:r>
+    </w:p>
+    <w:p>
+      <w:pPr>
+        <w:pStyle w:val="ListParagraph"/>
+        <w:tabs>
+          <w:tab w:val="left" w:pos="1080"/>
+          <w:tab w:val="center" w:pos="4873"/>
+        </w:tabs>
+        <w:rPr>
+          <w:sz w:val="24"/>
+          <w:szCs w:val="28"/>
+        </w:rPr>
+      </w:pPr>
+      <w:r>
+        <w:rPr>
+          <w:sz w:val="24"/>
+          <w:szCs w:val="28"/>
+        </w:rPr>
+        <w:t>(1,"Sales",2),</w:t>
+      </w:r>
+    </w:p>
+    <w:p>
+      <w:pPr>
+        <w:pStyle w:val="ListParagraph"/>
+        <w:tabs>
+          <w:tab w:val="left" w:pos="1080"/>
+          <w:tab w:val="center" w:pos="4873"/>
+        </w:tabs>
+        <w:rPr>
+          <w:sz w:val="24"/>
+          <w:szCs w:val="28"/>
+        </w:rPr>
+      </w:pPr>
+      <w:r>
+        <w:rPr>
+          <w:sz w:val="24"/>
+          <w:szCs w:val="28"/>
+        </w:rPr>
+        <w:t>(2,"HR",3),</w:t>
+      </w:r>
+    </w:p>
+    <w:p>
+      <w:pPr>
+        <w:pStyle w:val="ListParagraph"/>
+        <w:tabs>
+          <w:tab w:val="left" w:pos="1080"/>
+          <w:tab w:val="center" w:pos="4873"/>
+        </w:tabs>
+        <w:rPr>
+          <w:sz w:val="24"/>
+          <w:szCs w:val="28"/>
+        </w:rPr>
+      </w:pPr>
+      <w:r>
+        <w:rPr>
+          <w:sz w:val="24"/>
+          <w:szCs w:val="28"/>
+        </w:rPr>
+        <w:t>(3,"Marketing",1),</w:t>
+      </w:r>
+    </w:p>
+    <w:p>
+      <w:pPr>
+        <w:pStyle w:val="ListParagraph"/>
+        <w:tabs>
+          <w:tab w:val="left" w:pos="1080"/>
+          <w:tab w:val="center" w:pos="4873"/>
+        </w:tabs>
+        <w:rPr>
+          <w:sz w:val="24"/>
+          <w:szCs w:val="28"/>
+        </w:rPr>
+      </w:pPr>
+      <w:r>
+        <w:rPr>
+          <w:sz w:val="24"/>
+          <w:szCs w:val="28"/>
+        </w:rPr>
+        <w:t>(4,"Accounts",4)</w:t>
+      </w:r>
+    </w:p>
+    <w:p>
+      <w:pPr>
+        <w:tabs>
+          <w:tab w:val="left" w:pos="1080"/>
+          <w:tab w:val="center" w:pos="4873"/>
+        </w:tabs>
+        <w:rPr>
+          <w:sz w:val="24"/>
+          <w:szCs w:val="28"/>
+        </w:rPr>
+      </w:pPr>
+    </w:p>
+    <w:p>
+      <w:pPr>
+        <w:tabs>
+          <w:tab w:val="left" w:pos="1080"/>
+          <w:tab w:val="center" w:pos="4873"/>
+        </w:tabs>
+        <w:rPr>
+          <w:sz w:val="24"/>
+          <w:szCs w:val="28"/>
+        </w:rPr>
+      </w:pPr>
+    </w:p>
+    <w:p>
+      <w:pPr>
+        <w:pStyle w:val="ListParagraph"/>
+        <w:numPr>
+          <w:ilvl w:val="0"/>
+          <w:numId w:val="25"/>
+        </w:numPr>
+        <w:tabs>
+          <w:tab w:val="left" w:pos="1080"/>
+          <w:tab w:val="center" w:pos="4873"/>
+        </w:tabs>
+        <w:rPr>
+          <w:sz w:val="24"/>
+          <w:szCs w:val="28"/>
+        </w:rPr>
+      </w:pPr>
+      <w:r>
+        <w:rPr>
+          <w:sz w:val="24"/>
+          <w:szCs w:val="28"/>
+        </w:rPr>
+        <w:t xml:space="preserve">CREATE TABLE emp_list(emp_id int not null PRIMARY key,emp_name varchar(50) not null , mg_id int , </w:t>
+      </w:r>
+    </w:p>
+    <w:p>
+      <w:pPr>
+        <w:tabs>
+          <w:tab w:val="left" w:pos="1080"/>
+          <w:tab w:val="center" w:pos="4873"/>
+        </w:tabs>
+        <w:rPr>
+          <w:sz w:val="24"/>
+          <w:szCs w:val="28"/>
+        </w:rPr>
+      </w:pPr>
+      <w:r>
+        <w:rPr>
+          <w:sz w:val="24"/>
+          <w:szCs w:val="28"/>
+        </w:rPr>
+        <w:t xml:space="preserve">               FOREIGN KEY (mg_id) REFERENCES emp_list(emp_id))</w:t>
+      </w:r>
+    </w:p>
+    <w:p>
+      <w:pPr>
+        <w:tabs>
+          <w:tab w:val="left" w:pos="1080"/>
+          <w:tab w:val="center" w:pos="4873"/>
+        </w:tabs>
+        <w:rPr>
+          <w:sz w:val="24"/>
+          <w:szCs w:val="28"/>
+        </w:rPr>
+      </w:pPr>
+      <w:r>
+        <w:rPr>
+          <w:sz w:val="24"/>
+          <w:szCs w:val="28"/>
+        </w:rPr>
+        <w:lastRenderedPageBreak/>
+        <w:t xml:space="preserve">          </w:t>
+      </w:r>
+    </w:p>
+    <w:p>
+      <w:pPr>
+        <w:pStyle w:val="ListParagraph"/>
+        <w:numPr>
+          <w:ilvl w:val="0"/>
+          <w:numId w:val="25"/>
+        </w:numPr>
+        <w:tabs>
+          <w:tab w:val="left" w:pos="1080"/>
+          <w:tab w:val="center" w:pos="4873"/>
+        </w:tabs>
+        <w:rPr>
+          <w:sz w:val="24"/>
+          <w:szCs w:val="28"/>
+        </w:rPr>
+      </w:pPr>
+      <w:r>
+        <w:rPr>
+          <w:sz w:val="24"/>
+          <w:szCs w:val="28"/>
+        </w:rPr>
+        <w:t>INSERT INTO  EMPLIST (emp_id,emp_name,mg_id,)</w:t>
+      </w:r>
+    </w:p>
+    <w:p>
+      <w:pPr>
+        <w:pStyle w:val="ListParagraph"/>
+        <w:numPr>
+          <w:ilvl w:val="0"/>
+          <w:numId w:val="25"/>
+        </w:numPr>
+        <w:tabs>
+          <w:tab w:val="left" w:pos="1080"/>
+          <w:tab w:val="center" w:pos="4873"/>
+        </w:tabs>
+        <w:rPr>
+          <w:sz w:val="24"/>
+          <w:szCs w:val="28"/>
+        </w:rPr>
+      </w:pPr>
+      <w:r>
+        <w:rPr>
+          <w:sz w:val="24"/>
+          <w:szCs w:val="28"/>
+        </w:rPr>
+        <w:t>VALUES (1,'Ajay',1),(2,'Yogendra',2),(3,'Sarthak',2),(4,'Abhishek',1)</w:t>
+      </w:r>
+      <w:r>
+        <w:rPr>
+          <w:sz w:val="24"/>
+          <w:szCs w:val="28"/>
+        </w:rPr>
+        <w:t>{Insert Data silege-single}</w:t>
+      </w:r>
+    </w:p>
+    <w:p>
+      <w:pPr>
+        <w:tabs>
+          <w:tab w:val="left" w:pos="1080"/>
+          <w:tab w:val="center" w:pos="4873"/>
+        </w:tabs>
+        <w:rPr>
+          <w:sz w:val="24"/>
+          <w:szCs w:val="28"/>
+        </w:rPr>
+      </w:pPr>
+    </w:p>
+    <w:p>
+      <w:pPr>
+        <w:tabs>
+          <w:tab w:val="left" w:pos="1080"/>
+          <w:tab w:val="center" w:pos="4873"/>
+        </w:tabs>
+        <w:rPr>
+          <w:b/>
+          <w:sz w:val="36"/>
+          <w:szCs w:val="28"/>
+        </w:rPr>
+      </w:pPr>
+      <w:r>
+        <w:rPr>
+          <w:b/>
+          <w:sz w:val="36"/>
+          <w:szCs w:val="28"/>
+        </w:rPr>
+        <w:t>UNION</w:t>
+      </w:r>
+      <w:r>
+        <w:rPr>
+          <w:b/>
+          <w:sz w:val="36"/>
+          <w:szCs w:val="28"/>
+        </w:rPr>
+        <w:t xml:space="preserve"> JOIN</w:t>
+      </w:r>
+      <w:r>
+        <w:rPr>
+          <w:b/>
+          <w:sz w:val="36"/>
+          <w:szCs w:val="28"/>
+        </w:rPr>
+        <w:sym w:font="Wingdings" w:char="F0E0"/>
+      </w:r>
+      <w:r>
+        <w:rPr>
+          <w:b/>
+          <w:sz w:val="36"/>
+          <w:szCs w:val="28"/>
+        </w:rPr>
+        <w:sym w:font="Wingdings" w:char="F0E0"/>
+      </w:r>
+      <w:r>
+        <w:rPr>
+          <w:b/>
+          <w:sz w:val="36"/>
+          <w:szCs w:val="28"/>
+        </w:rPr>
+        <w:sym w:font="Wingdings" w:char="F0E0"/>
+      </w:r>
+    </w:p>
+    <w:p>
+      <w:pPr>
+        <w:pStyle w:val="ListParagraph"/>
+        <w:tabs>
+          <w:tab w:val="left" w:pos="1080"/>
+          <w:tab w:val="center" w:pos="4873"/>
+        </w:tabs>
+        <w:rPr>
+          <w:sz w:val="24"/>
+          <w:szCs w:val="28"/>
+        </w:rPr>
+      </w:pPr>
+      <w:r>
+        <w:rPr>
+          <w:sz w:val="24"/>
+          <w:szCs w:val="28"/>
+        </w:rPr>
+        <w:t>SELECT e.emp_id,e.emp_name,d.dept_name,d.dept_id FROM employee e LEFT JOIN   department d ON e.dept_id = d.dept_id</w:t>
+      </w:r>
+    </w:p>
+    <w:p>
+      <w:pPr>
+        <w:pStyle w:val="ListParagraph"/>
+        <w:tabs>
+          <w:tab w:val="left" w:pos="1080"/>
+          <w:tab w:val="center" w:pos="4873"/>
+        </w:tabs>
+        <w:rPr>
+          <w:sz w:val="24"/>
+          <w:szCs w:val="28"/>
+        </w:rPr>
+      </w:pPr>
+      <w:r>
+        <w:rPr>
+          <w:sz w:val="24"/>
+          <w:szCs w:val="28"/>
+        </w:rPr>
+        <w:t>UNION</w:t>
+      </w:r>
+    </w:p>
+    <w:p>
+      <w:pPr>
+        <w:pStyle w:val="ListParagraph"/>
+        <w:tabs>
+          <w:tab w:val="left" w:pos="1080"/>
+          <w:tab w:val="center" w:pos="4873"/>
+        </w:tabs>
+        <w:rPr>
+          <w:sz w:val="24"/>
+          <w:szCs w:val="28"/>
+        </w:rPr>
+      </w:pPr>
+      <w:r>
+        <w:rPr>
+          <w:sz w:val="24"/>
+          <w:szCs w:val="28"/>
+        </w:rPr>
+        <w:t>SELECT e.emp_id,e.emp_name,d.dept_name,d.dept_id FROM employee e RIGHT JOIN   department d ON e.dept_id = d.dept_id</w:t>
+      </w:r>
+    </w:p>
+    <w:p>
+      <w:pPr>
+        <w:tabs>
+          <w:tab w:val="left" w:pos="1080"/>
+          <w:tab w:val="center" w:pos="4873"/>
+        </w:tabs>
+        <w:rPr>
+          <w:sz w:val="24"/>
+          <w:szCs w:val="28"/>
+        </w:rPr>
+      </w:pPr>
+    </w:p>
+    <w:p>
+      <w:pPr>
+        <w:tabs>
+          <w:tab w:val="left" w:pos="1080"/>
+          <w:tab w:val="center" w:pos="4873"/>
+        </w:tabs>
+        <w:rPr>
+          <w:b/>
+          <w:i/>
+          <w:sz w:val="36"/>
+          <w:szCs w:val="28"/>
+        </w:rPr>
+      </w:pPr>
+      <w:r>
+        <w:rPr>
+          <w:b/>
+          <w:i/>
+          <w:sz w:val="36"/>
+          <w:szCs w:val="28"/>
+        </w:rPr>
+        <w:t>CROS JOIN</w:t>
+      </w:r>
+      <w:r>
+        <w:rPr>
+          <w:b/>
+          <w:i/>
+          <w:sz w:val="36"/>
+          <w:szCs w:val="28"/>
+        </w:rPr>
+        <w:sym w:font="Wingdings" w:char="F0E8"/>
+      </w:r>
+      <w:r>
+        <w:rPr>
+          <w:b/>
+          <w:i/>
+          <w:sz w:val="36"/>
+          <w:szCs w:val="28"/>
+        </w:rPr>
+        <w:sym w:font="Wingdings" w:char="F0E8"/>
+      </w:r>
+    </w:p>
+    <w:p>
+      <w:pPr>
+        <w:pStyle w:val="ListParagraph"/>
+        <w:numPr>
+          <w:ilvl w:val="0"/>
+          <w:numId w:val="25"/>
+        </w:numPr>
+        <w:tabs>
+          <w:tab w:val="left" w:pos="1080"/>
+          <w:tab w:val="center" w:pos="4873"/>
+        </w:tabs>
+        <w:rPr>
+          <w:sz w:val="28"/>
+          <w:szCs w:val="28"/>
+        </w:rPr>
+      </w:pPr>
+      <w:r>
+        <w:rPr>
+          <w:sz w:val="28"/>
+          <w:szCs w:val="28"/>
+        </w:rPr>
+        <w:t>SELECT e.emp_id,e.emp_name,d.dept_name,d.dept_id FROM employee e CROSS JOIN   department d</w:t>
+      </w:r>
+    </w:p>
+    <w:p>
+      <w:pPr>
+        <w:tabs>
+          <w:tab w:val="left" w:pos="1080"/>
+          <w:tab w:val="center" w:pos="4873"/>
+        </w:tabs>
+        <w:rPr>
+          <w:b/>
+          <w:i/>
+          <w:sz w:val="36"/>
+          <w:szCs w:val="28"/>
+        </w:rPr>
+      </w:pPr>
+    </w:p>
+    <w:p>
+      <w:pPr>
+        <w:tabs>
+          <w:tab w:val="left" w:pos="1080"/>
+          <w:tab w:val="center" w:pos="4873"/>
+        </w:tabs>
+        <w:rPr>
+          <w:b/>
+          <w:i/>
+          <w:sz w:val="36"/>
+          <w:szCs w:val="28"/>
+        </w:rPr>
+      </w:pPr>
+      <w:r>
+        <w:rPr>
+          <w:b/>
+          <w:i/>
+          <w:sz w:val="36"/>
+          <w:szCs w:val="28"/>
+        </w:rPr>
+        <w:t>SELF JOIN</w:t>
+      </w:r>
+      <w:r>
+        <w:rPr>
+          <w:b/>
+          <w:i/>
+          <w:sz w:val="36"/>
+          <w:szCs w:val="28"/>
+        </w:rPr>
+        <w:sym w:font="Wingdings" w:char="F0E8"/>
+      </w:r>
+      <w:r>
+        <w:rPr>
+          <w:b/>
+          <w:i/>
+          <w:sz w:val="36"/>
+          <w:szCs w:val="28"/>
+        </w:rPr>
+        <w:sym w:font="Wingdings" w:char="F0E8"/>
+      </w:r>
       <w:bookmarkStart w:id="0" w:name="_GoBack"/>
       <w:bookmarkEnd w:id="0"/>
     </w:p>
     <w:p>
       <w:pPr>
-        <w:tabs>
-          <w:tab w:val="left" w:pos="1080"/>
-          <w:tab w:val="center" w:pos="4873"/>
-        </w:tabs>
-        <w:rPr>
-          <w:sz w:val="24"/>
-          <w:szCs w:val="28"/>
-        </w:rPr>
-      </w:pPr>
+        <w:pStyle w:val="ListParagraph"/>
+        <w:numPr>
+          <w:ilvl w:val="0"/>
+          <w:numId w:val="25"/>
+        </w:numPr>
+        <w:tabs>
+          <w:tab w:val="left" w:pos="1080"/>
+          <w:tab w:val="center" w:pos="4873"/>
+        </w:tabs>
+        <w:rPr>
+          <w:sz w:val="24"/>
+          <w:szCs w:val="28"/>
+        </w:rPr>
+      </w:pPr>
+      <w:r>
+        <w:rPr>
+          <w:sz w:val="28"/>
+          <w:szCs w:val="28"/>
+        </w:rPr>
+        <w:t>SELECT e1.emp_name employee,e2.emp_name manager from emp_list e1 LEFT join emp_list e2 ON e2.emp_id = e2.mg_id</w:t>
+      </w:r>
     </w:p>
     <w:sectPr>
       <w:pgSz w:w="11906" w:h="16838"/>
@@ -6117,7 +7806,7 @@
         <v:path o:extrusionok="f" gradientshapeok="t" o:connecttype="rect"/>
         <o:lock v:ext="edit" aspectratio="t"/>
       </v:shapetype>
-      <v:shape id="_x0000_i1035" type="#_x0000_t75" style="width:11.65pt;height:11.65pt" o:bullet="t">
+      <v:shape id="_x0000_i1037" type="#_x0000_t75" style="width:11.65pt;height:11.65pt" o:bullet="t">
         <v:imagedata r:id="rId1" o:title="mso9037"/>
       </v:shape>
     </w:pict>
@@ -6385,6 +8074,119 @@
     </w:lvl>
   </w:abstractNum>
   <w:abstractNum w:abstractNumId="2">
+    <w:nsid w:val="1C187CFB"/>
+    <w:multiLevelType w:val="hybridMultilevel"/>
+    <w:tmpl w:val="9DCC0246"/>
+    <w:lvl w:ilvl="0" w:tplc="40090001">
+      <w:start w:val="1"/>
+      <w:numFmt w:val="bullet"/>
+      <w:lvlText w:val=""/>
+      <w:lvlJc w:val="left"/>
+      <w:pPr>
+        <w:ind w:left="720" w:hanging="360"/>
+      </w:pPr>
+      <w:rPr>
+        <w:rFonts w:ascii="Symbol" w:hAnsi="Symbol" w:hint="default"/>
+      </w:rPr>
+    </w:lvl>
+    <w:lvl w:ilvl="1" w:tplc="40090003" w:tentative="1">
+      <w:start w:val="1"/>
+      <w:numFmt w:val="bullet"/>
+      <w:lvlText w:val="o"/>
+      <w:lvlJc w:val="left"/>
+      <w:pPr>
+        <w:ind w:left="1440" w:hanging="360"/>
+      </w:pPr>
+      <w:rPr>
+        <w:rFonts w:ascii="Courier New" w:hAnsi="Courier New" w:cs="Courier New" w:hint="default"/>
+      </w:rPr>
+    </w:lvl>
+    <w:lvl w:ilvl="2" w:tplc="40090005" w:tentative="1">
+      <w:start w:val="1"/>
+      <w:numFmt w:val="bullet"/>
+      <w:lvlText w:val=""/>
+      <w:lvlJc w:val="left"/>
+      <w:pPr>
+        <w:ind w:left="2160" w:hanging="360"/>
+      </w:pPr>
+      <w:rPr>
+        <w:rFonts w:ascii="Wingdings" w:hAnsi="Wingdings" w:hint="default"/>
+      </w:rPr>
+    </w:lvl>
+    <w:lvl w:ilvl="3" w:tplc="40090001" w:tentative="1">
+      <w:start w:val="1"/>
+      <w:numFmt w:val="bullet"/>
+      <w:lvlText w:val=""/>
+      <w:lvlJc w:val="left"/>
+      <w:pPr>
+        <w:ind w:left="2880" w:hanging="360"/>
+      </w:pPr>
+      <w:rPr>
+        <w:rFonts w:ascii="Symbol" w:hAnsi="Symbol" w:hint="default"/>
+      </w:rPr>
+    </w:lvl>
+    <w:lvl w:ilvl="4" w:tplc="40090003" w:tentative="1">
+      <w:start w:val="1"/>
+      <w:numFmt w:val="bullet"/>
+      <w:lvlText w:val="o"/>
+      <w:lvlJc w:val="left"/>
+      <w:pPr>
+        <w:ind w:left="3600" w:hanging="360"/>
+      </w:pPr>
+      <w:rPr>
+        <w:rFonts w:ascii="Courier New" w:hAnsi="Courier New" w:cs="Courier New" w:hint="default"/>
+      </w:rPr>
+    </w:lvl>
+    <w:lvl w:ilvl="5" w:tplc="40090005" w:tentative="1">
+      <w:start w:val="1"/>
+      <w:numFmt w:val="bullet"/>
+      <w:lvlText w:val=""/>
+      <w:lvlJc w:val="left"/>
+      <w:pPr>
+        <w:ind w:left="4320" w:hanging="360"/>
+      </w:pPr>
+      <w:rPr>
+        <w:rFonts w:ascii="Wingdings" w:hAnsi="Wingdings" w:hint="default"/>
+      </w:rPr>
+    </w:lvl>
+    <w:lvl w:ilvl="6" w:tplc="40090001" w:tentative="1">
+      <w:start w:val="1"/>
+      <w:numFmt w:val="bullet"/>
+      <w:lvlText w:val=""/>
+      <w:lvlJc w:val="left"/>
+      <w:pPr>
+        <w:ind w:left="5040" w:hanging="360"/>
+      </w:pPr>
+      <w:rPr>
+        <w:rFonts w:ascii="Symbol" w:hAnsi="Symbol" w:hint="default"/>
+      </w:rPr>
+    </w:lvl>
+    <w:lvl w:ilvl="7" w:tplc="40090003" w:tentative="1">
+      <w:start w:val="1"/>
+      <w:numFmt w:val="bullet"/>
+      <w:lvlText w:val="o"/>
+      <w:lvlJc w:val="left"/>
+      <w:pPr>
+        <w:ind w:left="5760" w:hanging="360"/>
+      </w:pPr>
+      <w:rPr>
+        <w:rFonts w:ascii="Courier New" w:hAnsi="Courier New" w:cs="Courier New" w:hint="default"/>
+      </w:rPr>
+    </w:lvl>
+    <w:lvl w:ilvl="8" w:tplc="40090005" w:tentative="1">
+      <w:start w:val="1"/>
+      <w:numFmt w:val="bullet"/>
+      <w:lvlText w:val=""/>
+      <w:lvlJc w:val="left"/>
+      <w:pPr>
+        <w:ind w:left="6480" w:hanging="360"/>
+      </w:pPr>
+      <w:rPr>
+        <w:rFonts w:ascii="Wingdings" w:hAnsi="Wingdings" w:hint="default"/>
+      </w:rPr>
+    </w:lvl>
+  </w:abstractNum>
+  <w:abstractNum w:abstractNumId="3">
     <w:nsid w:val="1FC46952"/>
     <w:multiLevelType w:val="hybridMultilevel"/>
     <w:tmpl w:val="88ACD9CA"/>
@@ -6470,7 +8272,7 @@
       </w:pPr>
     </w:lvl>
   </w:abstractNum>
-  <w:abstractNum w:abstractNumId="3">
+  <w:abstractNum w:abstractNumId="4">
     <w:nsid w:val="23B92DD9"/>
     <w:multiLevelType w:val="hybridMultilevel"/>
     <w:tmpl w:val="33304134"/>
@@ -6583,7 +8385,120 @@
       </w:rPr>
     </w:lvl>
   </w:abstractNum>
-  <w:abstractNum w:abstractNumId="4">
+  <w:abstractNum w:abstractNumId="5">
+    <w:nsid w:val="291B3B27"/>
+    <w:multiLevelType w:val="hybridMultilevel"/>
+    <w:tmpl w:val="E7FC3630"/>
+    <w:lvl w:ilvl="0" w:tplc="40090001">
+      <w:start w:val="1"/>
+      <w:numFmt w:val="bullet"/>
+      <w:lvlText w:val=""/>
+      <w:lvlJc w:val="left"/>
+      <w:pPr>
+        <w:ind w:left="720" w:hanging="360"/>
+      </w:pPr>
+      <w:rPr>
+        <w:rFonts w:ascii="Symbol" w:hAnsi="Symbol" w:hint="default"/>
+      </w:rPr>
+    </w:lvl>
+    <w:lvl w:ilvl="1" w:tplc="40090003" w:tentative="1">
+      <w:start w:val="1"/>
+      <w:numFmt w:val="bullet"/>
+      <w:lvlText w:val="o"/>
+      <w:lvlJc w:val="left"/>
+      <w:pPr>
+        <w:ind w:left="1440" w:hanging="360"/>
+      </w:pPr>
+      <w:rPr>
+        <w:rFonts w:ascii="Courier New" w:hAnsi="Courier New" w:cs="Courier New" w:hint="default"/>
+      </w:rPr>
+    </w:lvl>
+    <w:lvl w:ilvl="2" w:tplc="40090005" w:tentative="1">
+      <w:start w:val="1"/>
+      <w:numFmt w:val="bullet"/>
+      <w:lvlText w:val=""/>
+      <w:lvlJc w:val="left"/>
+      <w:pPr>
+        <w:ind w:left="2160" w:hanging="360"/>
+      </w:pPr>
+      <w:rPr>
+        <w:rFonts w:ascii="Wingdings" w:hAnsi="Wingdings" w:hint="default"/>
+      </w:rPr>
+    </w:lvl>
+    <w:lvl w:ilvl="3" w:tplc="40090001" w:tentative="1">
+      <w:start w:val="1"/>
+      <w:numFmt w:val="bullet"/>
+      <w:lvlText w:val=""/>
+      <w:lvlJc w:val="left"/>
+      <w:pPr>
+        <w:ind w:left="2880" w:hanging="360"/>
+      </w:pPr>
+      <w:rPr>
+        <w:rFonts w:ascii="Symbol" w:hAnsi="Symbol" w:hint="default"/>
+      </w:rPr>
+    </w:lvl>
+    <w:lvl w:ilvl="4" w:tplc="40090003" w:tentative="1">
+      <w:start w:val="1"/>
+      <w:numFmt w:val="bullet"/>
+      <w:lvlText w:val="o"/>
+      <w:lvlJc w:val="left"/>
+      <w:pPr>
+        <w:ind w:left="3600" w:hanging="360"/>
+      </w:pPr>
+      <w:rPr>
+        <w:rFonts w:ascii="Courier New" w:hAnsi="Courier New" w:cs="Courier New" w:hint="default"/>
+      </w:rPr>
+    </w:lvl>
+    <w:lvl w:ilvl="5" w:tplc="40090005" w:tentative="1">
+      <w:start w:val="1"/>
+      <w:numFmt w:val="bullet"/>
+      <w:lvlText w:val=""/>
+      <w:lvlJc w:val="left"/>
+      <w:pPr>
+        <w:ind w:left="4320" w:hanging="360"/>
+      </w:pPr>
+      <w:rPr>
+        <w:rFonts w:ascii="Wingdings" w:hAnsi="Wingdings" w:hint="default"/>
+      </w:rPr>
+    </w:lvl>
+    <w:lvl w:ilvl="6" w:tplc="40090001" w:tentative="1">
+      <w:start w:val="1"/>
+      <w:numFmt w:val="bullet"/>
+      <w:lvlText w:val=""/>
+      <w:lvlJc w:val="left"/>
+      <w:pPr>
+        <w:ind w:left="5040" w:hanging="360"/>
+      </w:pPr>
+      <w:rPr>
+        <w:rFonts w:ascii="Symbol" w:hAnsi="Symbol" w:hint="default"/>
+      </w:rPr>
+    </w:lvl>
+    <w:lvl w:ilvl="7" w:tplc="40090003" w:tentative="1">
+      <w:start w:val="1"/>
+      <w:numFmt w:val="bullet"/>
+      <w:lvlText w:val="o"/>
+      <w:lvlJc w:val="left"/>
+      <w:pPr>
+        <w:ind w:left="5760" w:hanging="360"/>
+      </w:pPr>
+      <w:rPr>
+        <w:rFonts w:ascii="Courier New" w:hAnsi="Courier New" w:cs="Courier New" w:hint="default"/>
+      </w:rPr>
+    </w:lvl>
+    <w:lvl w:ilvl="8" w:tplc="40090005" w:tentative="1">
+      <w:start w:val="1"/>
+      <w:numFmt w:val="bullet"/>
+      <w:lvlText w:val=""/>
+      <w:lvlJc w:val="left"/>
+      <w:pPr>
+        <w:ind w:left="6480" w:hanging="360"/>
+      </w:pPr>
+      <w:rPr>
+        <w:rFonts w:ascii="Wingdings" w:hAnsi="Wingdings" w:hint="default"/>
+      </w:rPr>
+    </w:lvl>
+  </w:abstractNum>
+  <w:abstractNum w:abstractNumId="6">
     <w:nsid w:val="32F63D1B"/>
     <w:multiLevelType w:val="hybridMultilevel"/>
     <w:tmpl w:val="E5B02052"/>
@@ -6696,7 +8611,7 @@
       </w:rPr>
     </w:lvl>
   </w:abstractNum>
-  <w:abstractNum w:abstractNumId="5">
+  <w:abstractNum w:abstractNumId="7">
     <w:nsid w:val="36F4682C"/>
     <w:multiLevelType w:val="hybridMultilevel"/>
     <w:tmpl w:val="5548436A"/>
@@ -6809,7 +8724,120 @@
       </w:rPr>
     </w:lvl>
   </w:abstractNum>
-  <w:abstractNum w:abstractNumId="6">
+  <w:abstractNum w:abstractNumId="8">
+    <w:nsid w:val="38265A95"/>
+    <w:multiLevelType w:val="hybridMultilevel"/>
+    <w:tmpl w:val="7A3600E8"/>
+    <w:lvl w:ilvl="0" w:tplc="40090001">
+      <w:start w:val="1"/>
+      <w:numFmt w:val="bullet"/>
+      <w:lvlText w:val=""/>
+      <w:lvlJc w:val="left"/>
+      <w:pPr>
+        <w:ind w:left="1440" w:hanging="360"/>
+      </w:pPr>
+      <w:rPr>
+        <w:rFonts w:ascii="Symbol" w:hAnsi="Symbol" w:hint="default"/>
+      </w:rPr>
+    </w:lvl>
+    <w:lvl w:ilvl="1" w:tplc="40090003" w:tentative="1">
+      <w:start w:val="1"/>
+      <w:numFmt w:val="bullet"/>
+      <w:lvlText w:val="o"/>
+      <w:lvlJc w:val="left"/>
+      <w:pPr>
+        <w:ind w:left="2160" w:hanging="360"/>
+      </w:pPr>
+      <w:rPr>
+        <w:rFonts w:ascii="Courier New" w:hAnsi="Courier New" w:cs="Courier New" w:hint="default"/>
+      </w:rPr>
+    </w:lvl>
+    <w:lvl w:ilvl="2" w:tplc="40090005" w:tentative="1">
+      <w:start w:val="1"/>
+      <w:numFmt w:val="bullet"/>
+      <w:lvlText w:val=""/>
+      <w:lvlJc w:val="left"/>
+      <w:pPr>
+        <w:ind w:left="2880" w:hanging="360"/>
+      </w:pPr>
+      <w:rPr>
+        <w:rFonts w:ascii="Wingdings" w:hAnsi="Wingdings" w:hint="default"/>
+      </w:rPr>
+    </w:lvl>
+    <w:lvl w:ilvl="3" w:tplc="40090001" w:tentative="1">
+      <w:start w:val="1"/>
+      <w:numFmt w:val="bullet"/>
+      <w:lvlText w:val=""/>
+      <w:lvlJc w:val="left"/>
+      <w:pPr>
+        <w:ind w:left="3600" w:hanging="360"/>
+      </w:pPr>
+      <w:rPr>
+        <w:rFonts w:ascii="Symbol" w:hAnsi="Symbol" w:hint="default"/>
+      </w:rPr>
+    </w:lvl>
+    <w:lvl w:ilvl="4" w:tplc="40090003" w:tentative="1">
+      <w:start w:val="1"/>
+      <w:numFmt w:val="bullet"/>
+      <w:lvlText w:val="o"/>
+      <w:lvlJc w:val="left"/>
+      <w:pPr>
+        <w:ind w:left="4320" w:hanging="360"/>
+      </w:pPr>
+      <w:rPr>
+        <w:rFonts w:ascii="Courier New" w:hAnsi="Courier New" w:cs="Courier New" w:hint="default"/>
+      </w:rPr>
+    </w:lvl>
+    <w:lvl w:ilvl="5" w:tplc="40090005" w:tentative="1">
+      <w:start w:val="1"/>
+      <w:numFmt w:val="bullet"/>
+      <w:lvlText w:val=""/>
+      <w:lvlJc w:val="left"/>
+      <w:pPr>
+        <w:ind w:left="5040" w:hanging="360"/>
+      </w:pPr>
+      <w:rPr>
+        <w:rFonts w:ascii="Wingdings" w:hAnsi="Wingdings" w:hint="default"/>
+      </w:rPr>
+    </w:lvl>
+    <w:lvl w:ilvl="6" w:tplc="40090001" w:tentative="1">
+      <w:start w:val="1"/>
+      <w:numFmt w:val="bullet"/>
+      <w:lvlText w:val=""/>
+      <w:lvlJc w:val="left"/>
+      <w:pPr>
+        <w:ind w:left="5760" w:hanging="360"/>
+      </w:pPr>
+      <w:rPr>
+        <w:rFonts w:ascii="Symbol" w:hAnsi="Symbol" w:hint="default"/>
+      </w:rPr>
+    </w:lvl>
+    <w:lvl w:ilvl="7" w:tplc="40090003" w:tentative="1">
+      <w:start w:val="1"/>
+      <w:numFmt w:val="bullet"/>
+      <w:lvlText w:val="o"/>
+      <w:lvlJc w:val="left"/>
+      <w:pPr>
+        <w:ind w:left="6480" w:hanging="360"/>
+      </w:pPr>
+      <w:rPr>
+        <w:rFonts w:ascii="Courier New" w:hAnsi="Courier New" w:cs="Courier New" w:hint="default"/>
+      </w:rPr>
+    </w:lvl>
+    <w:lvl w:ilvl="8" w:tplc="40090005" w:tentative="1">
+      <w:start w:val="1"/>
+      <w:numFmt w:val="bullet"/>
+      <w:lvlText w:val=""/>
+      <w:lvlJc w:val="left"/>
+      <w:pPr>
+        <w:ind w:left="7200" w:hanging="360"/>
+      </w:pPr>
+      <w:rPr>
+        <w:rFonts w:ascii="Wingdings" w:hAnsi="Wingdings" w:hint="default"/>
+      </w:rPr>
+    </w:lvl>
+  </w:abstractNum>
+  <w:abstractNum w:abstractNumId="9">
     <w:nsid w:val="41BB73AD"/>
     <w:multiLevelType w:val="hybridMultilevel"/>
     <w:tmpl w:val="F244C654"/>
@@ -6922,7 +8950,7 @@
       </w:rPr>
     </w:lvl>
   </w:abstractNum>
-  <w:abstractNum w:abstractNumId="7">
+  <w:abstractNum w:abstractNumId="10">
     <w:nsid w:val="421552D2"/>
     <w:multiLevelType w:val="hybridMultilevel"/>
     <w:tmpl w:val="6DF84B4E"/>
@@ -7035,7 +9063,7 @@
       </w:rPr>
     </w:lvl>
   </w:abstractNum>
-  <w:abstractNum w:abstractNumId="8">
+  <w:abstractNum w:abstractNumId="11">
     <w:nsid w:val="43D047F8"/>
     <w:multiLevelType w:val="hybridMultilevel"/>
     <w:tmpl w:val="56FEADCC"/>
@@ -7148,7 +9176,7 @@
       </w:rPr>
     </w:lvl>
   </w:abstractNum>
-  <w:abstractNum w:abstractNumId="9">
+  <w:abstractNum w:abstractNumId="12">
     <w:nsid w:val="46D64748"/>
     <w:multiLevelType w:val="hybridMultilevel"/>
     <w:tmpl w:val="C9822A66"/>
@@ -7262,7 +9290,7 @@
       </w:rPr>
     </w:lvl>
   </w:abstractNum>
-  <w:abstractNum w:abstractNumId="10">
+  <w:abstractNum w:abstractNumId="13">
     <w:nsid w:val="4704307A"/>
     <w:multiLevelType w:val="hybridMultilevel"/>
     <w:tmpl w:val="754C89EA"/>
@@ -7375,7 +9403,233 @@
       </w:rPr>
     </w:lvl>
   </w:abstractNum>
-  <w:abstractNum w:abstractNumId="11">
+  <w:abstractNum w:abstractNumId="14">
+    <w:nsid w:val="4D504881"/>
+    <w:multiLevelType w:val="hybridMultilevel"/>
+    <w:tmpl w:val="F6E66BB8"/>
+    <w:lvl w:ilvl="0" w:tplc="40090001">
+      <w:start w:val="1"/>
+      <w:numFmt w:val="bullet"/>
+      <w:lvlText w:val=""/>
+      <w:lvlJc w:val="left"/>
+      <w:pPr>
+        <w:ind w:left="1080" w:hanging="360"/>
+      </w:pPr>
+      <w:rPr>
+        <w:rFonts w:ascii="Symbol" w:hAnsi="Symbol" w:hint="default"/>
+      </w:rPr>
+    </w:lvl>
+    <w:lvl w:ilvl="1" w:tplc="40090003" w:tentative="1">
+      <w:start w:val="1"/>
+      <w:numFmt w:val="bullet"/>
+      <w:lvlText w:val="o"/>
+      <w:lvlJc w:val="left"/>
+      <w:pPr>
+        <w:ind w:left="1800" w:hanging="360"/>
+      </w:pPr>
+      <w:rPr>
+        <w:rFonts w:ascii="Courier New" w:hAnsi="Courier New" w:cs="Courier New" w:hint="default"/>
+      </w:rPr>
+    </w:lvl>
+    <w:lvl w:ilvl="2" w:tplc="40090005" w:tentative="1">
+      <w:start w:val="1"/>
+      <w:numFmt w:val="bullet"/>
+      <w:lvlText w:val=""/>
+      <w:lvlJc w:val="left"/>
+      <w:pPr>
+        <w:ind w:left="2520" w:hanging="360"/>
+      </w:pPr>
+      <w:rPr>
+        <w:rFonts w:ascii="Wingdings" w:hAnsi="Wingdings" w:hint="default"/>
+      </w:rPr>
+    </w:lvl>
+    <w:lvl w:ilvl="3" w:tplc="40090001" w:tentative="1">
+      <w:start w:val="1"/>
+      <w:numFmt w:val="bullet"/>
+      <w:lvlText w:val=""/>
+      <w:lvlJc w:val="left"/>
+      <w:pPr>
+        <w:ind w:left="3240" w:hanging="360"/>
+      </w:pPr>
+      <w:rPr>
+        <w:rFonts w:ascii="Symbol" w:hAnsi="Symbol" w:hint="default"/>
+      </w:rPr>
+    </w:lvl>
+    <w:lvl w:ilvl="4" w:tplc="40090003" w:tentative="1">
+      <w:start w:val="1"/>
+      <w:numFmt w:val="bullet"/>
+      <w:lvlText w:val="o"/>
+      <w:lvlJc w:val="left"/>
+      <w:pPr>
+        <w:ind w:left="3960" w:hanging="360"/>
+      </w:pPr>
+      <w:rPr>
+        <w:rFonts w:ascii="Courier New" w:hAnsi="Courier New" w:cs="Courier New" w:hint="default"/>
+      </w:rPr>
+    </w:lvl>
+    <w:lvl w:ilvl="5" w:tplc="40090005" w:tentative="1">
+      <w:start w:val="1"/>
+      <w:numFmt w:val="bullet"/>
+      <w:lvlText w:val=""/>
+      <w:lvlJc w:val="left"/>
+      <w:pPr>
+        <w:ind w:left="4680" w:hanging="360"/>
+      </w:pPr>
+      <w:rPr>
+        <w:rFonts w:ascii="Wingdings" w:hAnsi="Wingdings" w:hint="default"/>
+      </w:rPr>
+    </w:lvl>
+    <w:lvl w:ilvl="6" w:tplc="40090001" w:tentative="1">
+      <w:start w:val="1"/>
+      <w:numFmt w:val="bullet"/>
+      <w:lvlText w:val=""/>
+      <w:lvlJc w:val="left"/>
+      <w:pPr>
+        <w:ind w:left="5400" w:hanging="360"/>
+      </w:pPr>
+      <w:rPr>
+        <w:rFonts w:ascii="Symbol" w:hAnsi="Symbol" w:hint="default"/>
+      </w:rPr>
+    </w:lvl>
+    <w:lvl w:ilvl="7" w:tplc="40090003" w:tentative="1">
+      <w:start w:val="1"/>
+      <w:numFmt w:val="bullet"/>
+      <w:lvlText w:val="o"/>
+      <w:lvlJc w:val="left"/>
+      <w:pPr>
+        <w:ind w:left="6120" w:hanging="360"/>
+      </w:pPr>
+      <w:rPr>
+        <w:rFonts w:ascii="Courier New" w:hAnsi="Courier New" w:cs="Courier New" w:hint="default"/>
+      </w:rPr>
+    </w:lvl>
+    <w:lvl w:ilvl="8" w:tplc="40090005" w:tentative="1">
+      <w:start w:val="1"/>
+      <w:numFmt w:val="bullet"/>
+      <w:lvlText w:val=""/>
+      <w:lvlJc w:val="left"/>
+      <w:pPr>
+        <w:ind w:left="6840" w:hanging="360"/>
+      </w:pPr>
+      <w:rPr>
+        <w:rFonts w:ascii="Wingdings" w:hAnsi="Wingdings" w:hint="default"/>
+      </w:rPr>
+    </w:lvl>
+  </w:abstractNum>
+  <w:abstractNum w:abstractNumId="15">
+    <w:nsid w:val="5CEA3E88"/>
+    <w:multiLevelType w:val="hybridMultilevel"/>
+    <w:tmpl w:val="76DAF6AC"/>
+    <w:lvl w:ilvl="0" w:tplc="40090001">
+      <w:start w:val="1"/>
+      <w:numFmt w:val="bullet"/>
+      <w:lvlText w:val=""/>
+      <w:lvlJc w:val="left"/>
+      <w:pPr>
+        <w:ind w:left="3158" w:hanging="360"/>
+      </w:pPr>
+      <w:rPr>
+        <w:rFonts w:ascii="Symbol" w:hAnsi="Symbol" w:hint="default"/>
+      </w:rPr>
+    </w:lvl>
+    <w:lvl w:ilvl="1" w:tplc="40090003" w:tentative="1">
+      <w:start w:val="1"/>
+      <w:numFmt w:val="bullet"/>
+      <w:lvlText w:val="o"/>
+      <w:lvlJc w:val="left"/>
+      <w:pPr>
+        <w:ind w:left="3878" w:hanging="360"/>
+      </w:pPr>
+      <w:rPr>
+        <w:rFonts w:ascii="Courier New" w:hAnsi="Courier New" w:cs="Courier New" w:hint="default"/>
+      </w:rPr>
+    </w:lvl>
+    <w:lvl w:ilvl="2" w:tplc="40090005" w:tentative="1">
+      <w:start w:val="1"/>
+      <w:numFmt w:val="bullet"/>
+      <w:lvlText w:val=""/>
+      <w:lvlJc w:val="left"/>
+      <w:pPr>
+        <w:ind w:left="4598" w:hanging="360"/>
+      </w:pPr>
+      <w:rPr>
+        <w:rFonts w:ascii="Wingdings" w:hAnsi="Wingdings" w:hint="default"/>
+      </w:rPr>
+    </w:lvl>
+    <w:lvl w:ilvl="3" w:tplc="40090001" w:tentative="1">
+      <w:start w:val="1"/>
+      <w:numFmt w:val="bullet"/>
+      <w:lvlText w:val=""/>
+      <w:lvlJc w:val="left"/>
+      <w:pPr>
+        <w:ind w:left="5318" w:hanging="360"/>
+      </w:pPr>
+      <w:rPr>
+        <w:rFonts w:ascii="Symbol" w:hAnsi="Symbol" w:hint="default"/>
+      </w:rPr>
+    </w:lvl>
+    <w:lvl w:ilvl="4" w:tplc="40090003" w:tentative="1">
+      <w:start w:val="1"/>
+      <w:numFmt w:val="bullet"/>
+      <w:lvlText w:val="o"/>
+      <w:lvlJc w:val="left"/>
+      <w:pPr>
+        <w:ind w:left="6038" w:hanging="360"/>
+      </w:pPr>
+      <w:rPr>
+        <w:rFonts w:ascii="Courier New" w:hAnsi="Courier New" w:cs="Courier New" w:hint="default"/>
+      </w:rPr>
+    </w:lvl>
+    <w:lvl w:ilvl="5" w:tplc="40090005" w:tentative="1">
+      <w:start w:val="1"/>
+      <w:numFmt w:val="bullet"/>
+      <w:lvlText w:val=""/>
+      <w:lvlJc w:val="left"/>
+      <w:pPr>
+        <w:ind w:left="6758" w:hanging="360"/>
+      </w:pPr>
+      <w:rPr>
+        <w:rFonts w:ascii="Wingdings" w:hAnsi="Wingdings" w:hint="default"/>
+      </w:rPr>
+    </w:lvl>
+    <w:lvl w:ilvl="6" w:tplc="40090001" w:tentative="1">
+      <w:start w:val="1"/>
+      <w:numFmt w:val="bullet"/>
+      <w:lvlText w:val=""/>
+      <w:lvlJc w:val="left"/>
+      <w:pPr>
+        <w:ind w:left="7478" w:hanging="360"/>
+      </w:pPr>
+      <w:rPr>
+        <w:rFonts w:ascii="Symbol" w:hAnsi="Symbol" w:hint="default"/>
+      </w:rPr>
+    </w:lvl>
+    <w:lvl w:ilvl="7" w:tplc="40090003" w:tentative="1">
+      <w:start w:val="1"/>
+      <w:numFmt w:val="bullet"/>
+      <w:lvlText w:val="o"/>
+      <w:lvlJc w:val="left"/>
+      <w:pPr>
+        <w:ind w:left="8198" w:hanging="360"/>
+      </w:pPr>
+      <w:rPr>
+        <w:rFonts w:ascii="Courier New" w:hAnsi="Courier New" w:cs="Courier New" w:hint="default"/>
+      </w:rPr>
+    </w:lvl>
+    <w:lvl w:ilvl="8" w:tplc="40090005" w:tentative="1">
+      <w:start w:val="1"/>
+      <w:numFmt w:val="bullet"/>
+      <w:lvlText w:val=""/>
+      <w:lvlJc w:val="left"/>
+      <w:pPr>
+        <w:ind w:left="8918" w:hanging="360"/>
+      </w:pPr>
+      <w:rPr>
+        <w:rFonts w:ascii="Wingdings" w:hAnsi="Wingdings" w:hint="default"/>
+      </w:rPr>
+    </w:lvl>
+  </w:abstractNum>
+  <w:abstractNum w:abstractNumId="16">
     <w:nsid w:val="5DFC633C"/>
     <w:multiLevelType w:val="hybridMultilevel"/>
     <w:tmpl w:val="639A8922"/>
@@ -7488,7 +9742,7 @@
       </w:rPr>
     </w:lvl>
   </w:abstractNum>
-  <w:abstractNum w:abstractNumId="12">
+  <w:abstractNum w:abstractNumId="17">
     <w:nsid w:val="671B4708"/>
     <w:multiLevelType w:val="hybridMultilevel"/>
     <w:tmpl w:val="79E85F54"/>
@@ -7601,7 +9855,7 @@
       </w:rPr>
     </w:lvl>
   </w:abstractNum>
-  <w:abstractNum w:abstractNumId="13">
+  <w:abstractNum w:abstractNumId="18">
     <w:nsid w:val="6E6C7A49"/>
     <w:multiLevelType w:val="hybridMultilevel"/>
     <w:tmpl w:val="E96ECA28"/>
@@ -7714,7 +9968,7 @@
       </w:rPr>
     </w:lvl>
   </w:abstractNum>
-  <w:abstractNum w:abstractNumId="14">
+  <w:abstractNum w:abstractNumId="19">
     <w:nsid w:val="7181439E"/>
     <w:multiLevelType w:val="hybridMultilevel"/>
     <w:tmpl w:val="6B2CDB1C"/>
@@ -7827,7 +10081,7 @@
       </w:rPr>
     </w:lvl>
   </w:abstractNum>
-  <w:abstractNum w:abstractNumId="15">
+  <w:abstractNum w:abstractNumId="20">
     <w:nsid w:val="7A7D5FA4"/>
     <w:multiLevelType w:val="hybridMultilevel"/>
     <w:tmpl w:val="C5805E8A"/>
@@ -7914,40 +10168,40 @@
     </w:lvl>
   </w:abstractNum>
   <w:num w:numId="1">
+    <w:abstractNumId w:val="9"/>
+  </w:num>
+  <w:num w:numId="2">
+    <w:abstractNumId w:val="4"/>
+  </w:num>
+  <w:num w:numId="3">
+    <w:abstractNumId w:val="17"/>
+  </w:num>
+  <w:num w:numId="4">
+    <w:abstractNumId w:val="19"/>
+  </w:num>
+  <w:num w:numId="5">
+    <w:abstractNumId w:val="3"/>
+  </w:num>
+  <w:num w:numId="6">
+    <w:abstractNumId w:val="10"/>
+  </w:num>
+  <w:num w:numId="7">
+    <w:abstractNumId w:val="20"/>
+  </w:num>
+  <w:num w:numId="8">
+    <w:abstractNumId w:val="11"/>
+  </w:num>
+  <w:num w:numId="9">
+    <w:abstractNumId w:val="7"/>
+  </w:num>
+  <w:num w:numId="10">
+    <w:abstractNumId w:val="12"/>
+  </w:num>
+  <w:num w:numId="11">
     <w:abstractNumId w:val="6"/>
   </w:num>
-  <w:num w:numId="2">
-    <w:abstractNumId w:val="3"/>
-  </w:num>
-  <w:num w:numId="3">
-    <w:abstractNumId w:val="12"/>
-  </w:num>
-  <w:num w:numId="4">
-    <w:abstractNumId w:val="14"/>
-  </w:num>
-  <w:num w:numId="5">
-    <w:abstractNumId w:val="2"/>
-  </w:num>
-  <w:num w:numId="6">
-    <w:abstractNumId w:val="7"/>
-  </w:num>
-  <w:num w:numId="7">
-    <w:abstractNumId w:val="15"/>
-  </w:num>
-  <w:num w:numId="8">
-    <w:abstractNumId w:val="8"/>
-  </w:num>
-  <w:num w:numId="9">
-    <w:abstractNumId w:val="5"/>
-  </w:num>
-  <w:num w:numId="10">
-    <w:abstractNumId w:val="9"/>
-  </w:num>
-  <w:num w:numId="11">
-    <w:abstractNumId w:val="4"/>
-  </w:num>
   <w:num w:numId="12">
-    <w:abstractNumId w:val="11"/>
+    <w:abstractNumId w:val="16"/>
   </w:num>
   <w:num w:numId="13">
     <w:abstractNumId w:val="1"/>
@@ -7980,13 +10234,28 @@
     </w:lvlOverride>
   </w:num>
   <w:num w:numId="18">
-    <w:abstractNumId w:val="10"/>
+    <w:abstractNumId w:val="13"/>
   </w:num>
   <w:num w:numId="19">
     <w:abstractNumId w:val="0"/>
   </w:num>
   <w:num w:numId="20">
-    <w:abstractNumId w:val="13"/>
+    <w:abstractNumId w:val="18"/>
+  </w:num>
+  <w:num w:numId="21">
+    <w:abstractNumId w:val="15"/>
+  </w:num>
+  <w:num w:numId="22">
+    <w:abstractNumId w:val="14"/>
+  </w:num>
+  <w:num w:numId="23">
+    <w:abstractNumId w:val="5"/>
+  </w:num>
+  <w:num w:numId="24">
+    <w:abstractNumId w:val="8"/>
+  </w:num>
+  <w:num w:numId="25">
+    <w:abstractNumId w:val="2"/>
   </w:num>
 </w:numbering>
 </file>
@@ -9334,7 +11603,7 @@
 </file>
 
 <file path=customXml/itemProps1.xml><?xml version="1.0" encoding="utf-8"?>
-<ds:datastoreItem xmlns:ds="http://schemas.openxmlformats.org/officeDocument/2006/customXml" ds:itemID="{B57B0061-E1D1-4F4D-993F-C941FADC61D5}">
+<ds:datastoreItem xmlns:ds="http://schemas.openxmlformats.org/officeDocument/2006/customXml" ds:itemID="{CC19B60C-30F8-4E2C-AE0F-CACE5813869B}">
   <ds:schemaRefs>
     <ds:schemaRef ds:uri="http://schemas.openxmlformats.org/officeDocument/2006/bibliography"/>
   </ds:schemaRefs>

</xml_diff>

<commit_message>
Some change in DBMS file And Create TODO APP using react and Create Persnol-Portfolio And code
</commit_message>
<xml_diff>
--- a/DBMS/DBMS.docx
+++ b/DBMS/DBMS.docx
@@ -7696,8 +7696,6 @@
         </w:rPr>
         <w:sym w:font="Wingdings" w:char="F0E8"/>
       </w:r>
-      <w:bookmarkStart w:id="0" w:name="_GoBack"/>
-      <w:bookmarkEnd w:id="0"/>
     </w:p>
     <w:p>
       <w:pPr>
@@ -7722,6 +7720,924 @@
         </w:rPr>
         <w:t>SELECT e1.emp_name employee,e2.emp_name manager from emp_list e1 LEFT join emp_list e2 ON e2.emp_id = e2.mg_id</w:t>
       </w:r>
+    </w:p>
+    <w:p>
+      <w:pPr>
+        <w:tabs>
+          <w:tab w:val="left" w:pos="1080"/>
+          <w:tab w:val="center" w:pos="4873"/>
+        </w:tabs>
+        <w:rPr>
+          <w:sz w:val="24"/>
+          <w:szCs w:val="28"/>
+        </w:rPr>
+      </w:pPr>
+    </w:p>
+    <w:p>
+      <w:pPr>
+        <w:tabs>
+          <w:tab w:val="left" w:pos="1080"/>
+          <w:tab w:val="center" w:pos="4873"/>
+        </w:tabs>
+        <w:rPr>
+          <w:b/>
+          <w:i/>
+          <w:sz w:val="36"/>
+          <w:szCs w:val="28"/>
+        </w:rPr>
+      </w:pPr>
+      <w:r>
+        <w:rPr>
+          <w:b/>
+          <w:i/>
+          <w:sz w:val="36"/>
+          <w:szCs w:val="28"/>
+        </w:rPr>
+        <w:t>Steps for create Views Table</w:t>
+      </w:r>
+      <w:r>
+        <w:rPr>
+          <w:b/>
+          <w:i/>
+          <w:sz w:val="36"/>
+          <w:szCs w:val="28"/>
+        </w:rPr>
+        <w:sym w:font="Wingdings" w:char="F0E8"/>
+      </w:r>
+      <w:r>
+        <w:rPr>
+          <w:b/>
+          <w:i/>
+          <w:sz w:val="36"/>
+          <w:szCs w:val="28"/>
+        </w:rPr>
+        <w:sym w:font="Wingdings" w:char="F0E8"/>
+      </w:r>
+    </w:p>
+    <w:p>
+      <w:pPr>
+        <w:tabs>
+          <w:tab w:val="left" w:pos="1080"/>
+          <w:tab w:val="center" w:pos="4873"/>
+        </w:tabs>
+        <w:rPr>
+          <w:sz w:val="24"/>
+          <w:szCs w:val="28"/>
+        </w:rPr>
+      </w:pPr>
+      <w:r>
+        <w:rPr>
+          <w:sz w:val="24"/>
+          <w:szCs w:val="28"/>
+        </w:rPr>
+        <w:tab/>
+      </w:r>
+      <w:r>
+        <w:rPr>
+          <w:sz w:val="24"/>
+          <w:szCs w:val="28"/>
+        </w:rPr>
+        <w:t>CREATE VIEW emp_view AS</w:t>
+      </w:r>
+    </w:p>
+    <w:p>
+      <w:pPr>
+        <w:tabs>
+          <w:tab w:val="left" w:pos="1080"/>
+          <w:tab w:val="center" w:pos="4873"/>
+        </w:tabs>
+        <w:rPr>
+          <w:sz w:val="24"/>
+          <w:szCs w:val="28"/>
+        </w:rPr>
+      </w:pPr>
+      <w:r>
+        <w:rPr>
+          <w:sz w:val="24"/>
+          <w:szCs w:val="28"/>
+        </w:rPr>
+        <w:t>SELECT emp_id,first_name,last_name,emp_age,emp_salary FROM employee</w:t>
+      </w:r>
+    </w:p>
+    <w:p>
+      <w:pPr>
+        <w:tabs>
+          <w:tab w:val="left" w:pos="1080"/>
+          <w:tab w:val="center" w:pos="4873"/>
+        </w:tabs>
+        <w:rPr>
+          <w:sz w:val="24"/>
+          <w:szCs w:val="28"/>
+        </w:rPr>
+      </w:pPr>
+    </w:p>
+    <w:p>
+      <w:pPr>
+        <w:tabs>
+          <w:tab w:val="left" w:pos="1080"/>
+          <w:tab w:val="center" w:pos="4873"/>
+        </w:tabs>
+        <w:rPr>
+          <w:sz w:val="24"/>
+          <w:szCs w:val="28"/>
+        </w:rPr>
+      </w:pPr>
+      <w:r>
+        <w:rPr>
+          <w:sz w:val="24"/>
+          <w:szCs w:val="28"/>
+        </w:rPr>
+        <w:t>Imp</w:t>
+      </w:r>
+      <w:r>
+        <w:rPr>
+          <w:sz w:val="24"/>
+          <w:szCs w:val="28"/>
+        </w:rPr>
+        <w:sym w:font="Wingdings" w:char="F0E8"/>
+      </w:r>
+      <w:r>
+        <w:rPr>
+          <w:sz w:val="24"/>
+          <w:szCs w:val="28"/>
+        </w:rPr>
+        <w:sym w:font="Wingdings" w:char="F0E8"/>
+      </w:r>
+    </w:p>
+    <w:p>
+      <w:pPr>
+        <w:tabs>
+          <w:tab w:val="left" w:pos="1080"/>
+          <w:tab w:val="center" w:pos="4873"/>
+        </w:tabs>
+        <w:rPr>
+          <w:sz w:val="24"/>
+          <w:szCs w:val="28"/>
+        </w:rPr>
+      </w:pPr>
+      <w:r>
+        <w:rPr>
+          <w:sz w:val="24"/>
+          <w:szCs w:val="28"/>
+        </w:rPr>
+        <w:t>SELECT DEPT_ID ,COUNT(emp_id) employee FROM employee</w:t>
+      </w:r>
+    </w:p>
+    <w:p>
+      <w:pPr>
+        <w:tabs>
+          <w:tab w:val="left" w:pos="1080"/>
+          <w:tab w:val="center" w:pos="4873"/>
+        </w:tabs>
+        <w:rPr>
+          <w:sz w:val="24"/>
+          <w:szCs w:val="28"/>
+        </w:rPr>
+      </w:pPr>
+      <w:r>
+        <w:rPr>
+          <w:sz w:val="24"/>
+          <w:szCs w:val="28"/>
+        </w:rPr>
+        <w:t>GROUP BY DEPT_ID</w:t>
+      </w:r>
+    </w:p>
+    <w:p>
+      <w:pPr>
+        <w:tabs>
+          <w:tab w:val="left" w:pos="1080"/>
+          <w:tab w:val="center" w:pos="4873"/>
+        </w:tabs>
+        <w:rPr>
+          <w:sz w:val="24"/>
+          <w:szCs w:val="28"/>
+        </w:rPr>
+      </w:pPr>
+    </w:p>
+    <w:p>
+      <w:pPr>
+        <w:tabs>
+          <w:tab w:val="left" w:pos="1080"/>
+          <w:tab w:val="center" w:pos="4873"/>
+        </w:tabs>
+        <w:rPr>
+          <w:sz w:val="24"/>
+          <w:szCs w:val="28"/>
+        </w:rPr>
+      </w:pPr>
+      <w:r>
+        <w:rPr>
+          <w:sz w:val="24"/>
+          <w:szCs w:val="28"/>
+        </w:rPr>
+        <w:t>SELECT DEPT_ID ,COUNT(emp_id)  emp_view FROM emp_view WHERE(emp_salary &lt; 30000)</w:t>
+      </w:r>
+    </w:p>
+    <w:p>
+      <w:pPr>
+        <w:tabs>
+          <w:tab w:val="left" w:pos="1080"/>
+          <w:tab w:val="center" w:pos="4873"/>
+        </w:tabs>
+        <w:rPr>
+          <w:sz w:val="24"/>
+          <w:szCs w:val="28"/>
+        </w:rPr>
+      </w:pPr>
+      <w:r>
+        <w:rPr>
+          <w:sz w:val="24"/>
+          <w:szCs w:val="28"/>
+        </w:rPr>
+        <w:t xml:space="preserve">GROUP BY DEPT_ID   </w:t>
+      </w:r>
+    </w:p>
+    <w:p>
+      <w:pPr>
+        <w:tabs>
+          <w:tab w:val="left" w:pos="1080"/>
+          <w:tab w:val="center" w:pos="4873"/>
+        </w:tabs>
+        <w:rPr>
+          <w:b/>
+          <w:i/>
+          <w:sz w:val="36"/>
+          <w:szCs w:val="28"/>
+        </w:rPr>
+      </w:pPr>
+      <w:r>
+        <w:rPr>
+          <w:b/>
+          <w:i/>
+          <w:sz w:val="36"/>
+          <w:szCs w:val="28"/>
+        </w:rPr>
+        <w:lastRenderedPageBreak/>
+        <w:t>AS</w:t>
+      </w:r>
+      <w:r>
+        <w:rPr>
+          <w:b/>
+          <w:i/>
+          <w:sz w:val="36"/>
+          <w:szCs w:val="28"/>
+        </w:rPr>
+        <w:sym w:font="Wingdings" w:char="F0E8"/>
+      </w:r>
+      <w:r>
+        <w:rPr>
+          <w:b/>
+          <w:i/>
+          <w:sz w:val="36"/>
+          <w:szCs w:val="28"/>
+        </w:rPr>
+        <w:sym w:font="Wingdings" w:char="F0E8"/>
+      </w:r>
+    </w:p>
+    <w:p>
+      <w:pPr>
+        <w:pStyle w:val="ListParagraph"/>
+        <w:numPr>
+          <w:ilvl w:val="0"/>
+          <w:numId w:val="25"/>
+        </w:numPr>
+        <w:tabs>
+          <w:tab w:val="left" w:pos="1080"/>
+          <w:tab w:val="center" w:pos="4873"/>
+        </w:tabs>
+        <w:rPr>
+          <w:sz w:val="24"/>
+          <w:szCs w:val="28"/>
+        </w:rPr>
+      </w:pPr>
+      <w:r>
+        <w:rPr>
+          <w:rFonts w:ascii="Helvetica" w:hAnsi="Helvetica" w:cs="Helvetica"/>
+          <w:color w:val="111111"/>
+          <w:sz w:val="21"/>
+          <w:szCs w:val="21"/>
+          <w:shd w:val="clear" w:color="auto" w:fill="FFFFFF"/>
+        </w:rPr>
+        <w:t>The </w:t>
+      </w:r>
+      <w:r>
+        <w:rPr>
+          <w:rStyle w:val="Strong"/>
+          <w:rFonts w:ascii="Helvetica" w:hAnsi="Helvetica" w:cs="Helvetica"/>
+          <w:color w:val="111111"/>
+          <w:sz w:val="21"/>
+          <w:szCs w:val="21"/>
+          <w:shd w:val="clear" w:color="auto" w:fill="FFFFFF"/>
+        </w:rPr>
+        <w:t>SQL AS</w:t>
+      </w:r>
+      <w:r>
+        <w:rPr>
+          <w:rFonts w:ascii="Helvetica" w:hAnsi="Helvetica" w:cs="Helvetica"/>
+          <w:color w:val="111111"/>
+          <w:sz w:val="21"/>
+          <w:szCs w:val="21"/>
+          <w:shd w:val="clear" w:color="auto" w:fill="FFFFFF"/>
+        </w:rPr>
+        <w:t> keyword is used to create an alias for a column or table. This alias exists only for the duration of the query and helps in making the output more readable.</w:t>
+      </w:r>
+    </w:p>
+    <w:p>
+      <w:pPr>
+        <w:tabs>
+          <w:tab w:val="left" w:pos="1080"/>
+          <w:tab w:val="center" w:pos="4873"/>
+        </w:tabs>
+        <w:rPr>
+          <w:b/>
+          <w:i/>
+          <w:sz w:val="36"/>
+          <w:szCs w:val="28"/>
+        </w:rPr>
+      </w:pPr>
+      <w:r>
+        <w:rPr>
+          <w:b/>
+          <w:i/>
+          <w:sz w:val="36"/>
+          <w:szCs w:val="28"/>
+        </w:rPr>
+        <w:t>GROUP BY</w:t>
+      </w:r>
+      <w:r>
+        <w:rPr>
+          <w:b/>
+          <w:i/>
+          <w:sz w:val="36"/>
+          <w:szCs w:val="28"/>
+        </w:rPr>
+        <w:sym w:font="Wingdings" w:char="F0E8"/>
+      </w:r>
+      <w:r>
+        <w:rPr>
+          <w:b/>
+          <w:i/>
+          <w:sz w:val="36"/>
+          <w:szCs w:val="28"/>
+        </w:rPr>
+        <w:sym w:font="Wingdings" w:char="F0E8"/>
+      </w:r>
+    </w:p>
+    <w:p>
+      <w:pPr>
+        <w:tabs>
+          <w:tab w:val="left" w:pos="1080"/>
+          <w:tab w:val="center" w:pos="4873"/>
+        </w:tabs>
+        <w:rPr>
+          <w:rFonts w:ascii="Verdana" w:hAnsi="Verdana"/>
+          <w:color w:val="000000"/>
+          <w:sz w:val="23"/>
+          <w:szCs w:val="23"/>
+          <w:shd w:val="clear" w:color="auto" w:fill="FFFFFF"/>
+        </w:rPr>
+      </w:pPr>
+      <w:r>
+        <w:rPr>
+          <w:rFonts w:ascii="Verdana" w:hAnsi="Verdana"/>
+          <w:color w:val="000000"/>
+          <w:sz w:val="23"/>
+          <w:szCs w:val="23"/>
+          <w:shd w:val="clear" w:color="auto" w:fill="FFFFFF"/>
+        </w:rPr>
+        <w:sym w:font="Wingdings" w:char="F0E0"/>
+      </w:r>
+      <w:r>
+        <w:rPr>
+          <w:rFonts w:ascii="Verdana" w:hAnsi="Verdana"/>
+          <w:color w:val="000000"/>
+          <w:sz w:val="23"/>
+          <w:szCs w:val="23"/>
+          <w:shd w:val="clear" w:color="auto" w:fill="FFFFFF"/>
+        </w:rPr>
+        <w:t>The </w:t>
+      </w:r>
+      <w:r>
+        <w:rPr>
+          <w:rStyle w:val="HTMLCode"/>
+          <w:rFonts w:ascii="Consolas" w:eastAsiaTheme="minorEastAsia" w:hAnsi="Consolas"/>
+          <w:color w:val="DC143C"/>
+          <w:sz w:val="24"/>
+          <w:szCs w:val="24"/>
+        </w:rPr>
+        <w:t>GROUP BY</w:t>
+      </w:r>
+      <w:r>
+        <w:rPr>
+          <w:rFonts w:ascii="Verdana" w:hAnsi="Verdana"/>
+          <w:color w:val="000000"/>
+          <w:sz w:val="23"/>
+          <w:szCs w:val="23"/>
+          <w:shd w:val="clear" w:color="auto" w:fill="FFFFFF"/>
+        </w:rPr>
+        <w:t> statement groups rows that have the same values into summary rows, like "find the number of customers in each country".</w:t>
+      </w:r>
+    </w:p>
+    <w:p>
+      <w:pPr>
+        <w:tabs>
+          <w:tab w:val="left" w:pos="1080"/>
+          <w:tab w:val="center" w:pos="4873"/>
+        </w:tabs>
+        <w:rPr>
+          <w:rFonts w:ascii="Verdana" w:hAnsi="Verdana"/>
+          <w:color w:val="000000"/>
+          <w:sz w:val="23"/>
+          <w:szCs w:val="23"/>
+          <w:shd w:val="clear" w:color="auto" w:fill="FFFFFF"/>
+        </w:rPr>
+      </w:pPr>
+    </w:p>
+    <w:p>
+      <w:pPr>
+        <w:tabs>
+          <w:tab w:val="left" w:pos="1080"/>
+          <w:tab w:val="center" w:pos="4873"/>
+        </w:tabs>
+        <w:rPr>
+          <w:rFonts w:ascii="Verdana" w:hAnsi="Verdana"/>
+          <w:b/>
+          <w:i/>
+          <w:color w:val="000000"/>
+          <w:sz w:val="36"/>
+          <w:szCs w:val="23"/>
+          <w:u w:val="single"/>
+          <w:shd w:val="clear" w:color="auto" w:fill="FFFFFF"/>
+        </w:rPr>
+      </w:pPr>
+      <w:r>
+        <w:rPr>
+          <w:rFonts w:ascii="Verdana" w:hAnsi="Verdana"/>
+          <w:b/>
+          <w:i/>
+          <w:color w:val="000000"/>
+          <w:sz w:val="36"/>
+          <w:szCs w:val="23"/>
+          <w:u w:val="single"/>
+          <w:shd w:val="clear" w:color="auto" w:fill="FFFFFF"/>
+        </w:rPr>
+        <w:t xml:space="preserve">View Query </w:t>
+      </w:r>
+      <w:r>
+        <w:rPr>
+          <w:rFonts w:ascii="Verdana" w:hAnsi="Verdana"/>
+          <w:b/>
+          <w:i/>
+          <w:color w:val="000000"/>
+          <w:sz w:val="36"/>
+          <w:szCs w:val="23"/>
+          <w:u w:val="single"/>
+          <w:shd w:val="clear" w:color="auto" w:fill="FFFFFF"/>
+        </w:rPr>
+        <w:sym w:font="Wingdings" w:char="F0E8"/>
+      </w:r>
+      <w:r>
+        <w:rPr>
+          <w:rFonts w:ascii="Verdana" w:hAnsi="Verdana"/>
+          <w:b/>
+          <w:i/>
+          <w:color w:val="000000"/>
+          <w:sz w:val="36"/>
+          <w:szCs w:val="23"/>
+          <w:u w:val="single"/>
+          <w:shd w:val="clear" w:color="auto" w:fill="FFFFFF"/>
+        </w:rPr>
+        <w:sym w:font="Wingdings" w:char="F0E8"/>
+      </w:r>
+    </w:p>
+    <w:p>
+      <w:pPr>
+        <w:tabs>
+          <w:tab w:val="left" w:pos="1080"/>
+          <w:tab w:val="center" w:pos="4873"/>
+        </w:tabs>
+        <w:rPr>
+          <w:sz w:val="24"/>
+          <w:szCs w:val="28"/>
+        </w:rPr>
+      </w:pPr>
+      <w:r>
+        <w:rPr>
+          <w:sz w:val="24"/>
+          <w:szCs w:val="28"/>
+        </w:rPr>
+        <w:t>CREATE VIEW emp_avg_salary AS</w:t>
+      </w:r>
+    </w:p>
+    <w:p>
+      <w:pPr>
+        <w:tabs>
+          <w:tab w:val="left" w:pos="1080"/>
+          <w:tab w:val="center" w:pos="4873"/>
+        </w:tabs>
+        <w:rPr>
+          <w:sz w:val="24"/>
+          <w:szCs w:val="28"/>
+        </w:rPr>
+      </w:pPr>
+      <w:r>
+        <w:rPr>
+          <w:sz w:val="24"/>
+          <w:szCs w:val="28"/>
+        </w:rPr>
+        <w:t>SELECT emp_id,first_name,last_name,emp_salary FROM employee</w:t>
+      </w:r>
+    </w:p>
+    <w:p>
+      <w:pPr>
+        <w:tabs>
+          <w:tab w:val="left" w:pos="1080"/>
+          <w:tab w:val="center" w:pos="4873"/>
+        </w:tabs>
+        <w:rPr>
+          <w:sz w:val="24"/>
+          <w:szCs w:val="28"/>
+        </w:rPr>
+      </w:pPr>
+    </w:p>
+    <w:p>
+      <w:pPr>
+        <w:pStyle w:val="ListParagraph"/>
+        <w:numPr>
+          <w:ilvl w:val="0"/>
+          <w:numId w:val="25"/>
+        </w:numPr>
+        <w:tabs>
+          <w:tab w:val="left" w:pos="1080"/>
+          <w:tab w:val="center" w:pos="4873"/>
+        </w:tabs>
+        <w:rPr>
+          <w:sz w:val="24"/>
+          <w:szCs w:val="28"/>
+        </w:rPr>
+      </w:pPr>
+      <w:r>
+        <w:rPr>
+          <w:sz w:val="24"/>
+          <w:szCs w:val="28"/>
+        </w:rPr>
+        <w:t>CREATE VIEW emp_view AS</w:t>
+      </w:r>
+    </w:p>
+    <w:p>
+      <w:pPr>
+        <w:pStyle w:val="ListParagraph"/>
+        <w:tabs>
+          <w:tab w:val="left" w:pos="1080"/>
+          <w:tab w:val="center" w:pos="4873"/>
+        </w:tabs>
+        <w:rPr>
+          <w:sz w:val="24"/>
+          <w:szCs w:val="28"/>
+        </w:rPr>
+      </w:pPr>
+      <w:r>
+        <w:rPr>
+          <w:sz w:val="24"/>
+          <w:szCs w:val="28"/>
+        </w:rPr>
+        <w:t>SELECT employee_id,first_name,last_name,department,designation,salary FROM employee</w:t>
+      </w:r>
+    </w:p>
+    <w:p>
+      <w:pPr>
+        <w:pStyle w:val="ListParagraph"/>
+        <w:numPr>
+          <w:ilvl w:val="0"/>
+          <w:numId w:val="25"/>
+        </w:numPr>
+        <w:tabs>
+          <w:tab w:val="left" w:pos="1080"/>
+          <w:tab w:val="center" w:pos="4873"/>
+        </w:tabs>
+        <w:rPr>
+          <w:sz w:val="24"/>
+          <w:szCs w:val="28"/>
+        </w:rPr>
+      </w:pPr>
+      <w:r>
+        <w:rPr>
+          <w:sz w:val="24"/>
+          <w:szCs w:val="28"/>
+        </w:rPr>
+        <w:t>CREATE VIEW it_emp_high_salary AS</w:t>
+      </w:r>
+    </w:p>
+    <w:p>
+      <w:pPr>
+        <w:pStyle w:val="ListParagraph"/>
+        <w:tabs>
+          <w:tab w:val="left" w:pos="1080"/>
+          <w:tab w:val="center" w:pos="4873"/>
+        </w:tabs>
+        <w:rPr>
+          <w:sz w:val="24"/>
+          <w:szCs w:val="28"/>
+        </w:rPr>
+      </w:pPr>
+      <w:r>
+        <w:rPr>
+          <w:sz w:val="24"/>
+          <w:szCs w:val="28"/>
+        </w:rPr>
+        <w:t xml:space="preserve"> </w:t>
+      </w:r>
+      <w:r>
+        <w:rPr>
+          <w:sz w:val="24"/>
+          <w:szCs w:val="28"/>
+        </w:rPr>
+        <w:t>SELECT employee_id,first_name,last_name,department,designation,salary FROM employee WHERE department ="IT" and salary&gt;60000</w:t>
+      </w:r>
+    </w:p>
+    <w:p>
+      <w:pPr>
+        <w:pStyle w:val="ListParagraph"/>
+        <w:tabs>
+          <w:tab w:val="left" w:pos="1080"/>
+          <w:tab w:val="center" w:pos="4873"/>
+        </w:tabs>
+        <w:rPr>
+          <w:sz w:val="24"/>
+          <w:szCs w:val="28"/>
+        </w:rPr>
+      </w:pPr>
+    </w:p>
+    <w:p>
+      <w:pPr>
+        <w:pStyle w:val="ListParagraph"/>
+        <w:numPr>
+          <w:ilvl w:val="0"/>
+          <w:numId w:val="25"/>
+        </w:numPr>
+        <w:tabs>
+          <w:tab w:val="left" w:pos="1080"/>
+          <w:tab w:val="center" w:pos="4873"/>
+        </w:tabs>
+        <w:rPr>
+          <w:sz w:val="24"/>
+          <w:szCs w:val="28"/>
+        </w:rPr>
+      </w:pPr>
+      <w:r>
+        <w:rPr>
+          <w:sz w:val="24"/>
+          <w:szCs w:val="28"/>
+        </w:rPr>
+        <w:t xml:space="preserve">CREATE VIEW </w:t>
+      </w:r>
+      <w:r>
+        <w:rPr>
+          <w:sz w:val="24"/>
+          <w:szCs w:val="28"/>
+        </w:rPr>
+        <w:t xml:space="preserve">recent_hires </w:t>
+      </w:r>
+      <w:r>
+        <w:rPr>
+          <w:sz w:val="24"/>
+          <w:szCs w:val="28"/>
+        </w:rPr>
+        <w:t>AS</w:t>
+      </w:r>
+    </w:p>
+    <w:p>
+      <w:pPr>
+        <w:pStyle w:val="ListParagraph"/>
+        <w:tabs>
+          <w:tab w:val="left" w:pos="1080"/>
+          <w:tab w:val="center" w:pos="4873"/>
+        </w:tabs>
+        <w:rPr>
+          <w:sz w:val="24"/>
+          <w:szCs w:val="28"/>
+        </w:rPr>
+      </w:pPr>
+      <w:r>
+        <w:rPr>
+          <w:sz w:val="24"/>
+          <w:szCs w:val="28"/>
+        </w:rPr>
+        <w:t xml:space="preserve"> SELECT employee_id,first_name,last_name,department,designation,salary FROM employee WHERE </w:t>
+      </w:r>
+      <w:r>
+        <w:rPr>
+          <w:sz w:val="24"/>
+          <w:szCs w:val="28"/>
+        </w:rPr>
+        <w:t>hire_date =”2019-01-01”</w:t>
+      </w:r>
+    </w:p>
+    <w:p>
+      <w:pPr>
+        <w:pStyle w:val="ListParagraph"/>
+        <w:tabs>
+          <w:tab w:val="left" w:pos="1080"/>
+          <w:tab w:val="center" w:pos="4873"/>
+        </w:tabs>
+        <w:rPr>
+          <w:sz w:val="24"/>
+          <w:szCs w:val="28"/>
+        </w:rPr>
+      </w:pPr>
+    </w:p>
+    <w:p>
+      <w:pPr>
+        <w:pStyle w:val="ListParagraph"/>
+        <w:tabs>
+          <w:tab w:val="left" w:pos="1080"/>
+          <w:tab w:val="center" w:pos="4873"/>
+        </w:tabs>
+        <w:rPr>
+          <w:b/>
+          <w:i/>
+          <w:sz w:val="36"/>
+          <w:szCs w:val="28"/>
+          <w:u w:val="single"/>
+        </w:rPr>
+      </w:pPr>
+      <w:r>
+        <w:rPr>
+          <w:b/>
+          <w:i/>
+          <w:sz w:val="36"/>
+          <w:szCs w:val="28"/>
+          <w:u w:val="single"/>
+        </w:rPr>
+        <w:t>Update query</w:t>
+      </w:r>
+      <w:r>
+        <w:rPr>
+          <w:b/>
+          <w:i/>
+          <w:sz w:val="36"/>
+          <w:szCs w:val="28"/>
+          <w:u w:val="single"/>
+        </w:rPr>
+        <w:sym w:font="Wingdings" w:char="F0E8"/>
+      </w:r>
+      <w:r>
+        <w:rPr>
+          <w:b/>
+          <w:i/>
+          <w:sz w:val="36"/>
+          <w:szCs w:val="28"/>
+          <w:u w:val="single"/>
+        </w:rPr>
+        <w:sym w:font="Wingdings" w:char="F0E8"/>
+      </w:r>
+    </w:p>
+    <w:p>
+      <w:pPr>
+        <w:pStyle w:val="ListParagraph"/>
+        <w:tabs>
+          <w:tab w:val="left" w:pos="1080"/>
+          <w:tab w:val="center" w:pos="4873"/>
+        </w:tabs>
+        <w:rPr>
+          <w:sz w:val="24"/>
+          <w:szCs w:val="28"/>
+        </w:rPr>
+      </w:pPr>
+      <w:r>
+        <w:rPr>
+          <w:sz w:val="24"/>
+          <w:szCs w:val="28"/>
+        </w:rPr>
+        <w:t>UPDATE employee set salary= salary*1.10 WHERE department ="IT"</w:t>
+      </w:r>
+    </w:p>
+    <w:p>
+      <w:pPr>
+        <w:pStyle w:val="ListParagraph"/>
+        <w:tabs>
+          <w:tab w:val="left" w:pos="1080"/>
+          <w:tab w:val="center" w:pos="4873"/>
+        </w:tabs>
+        <w:rPr>
+          <w:sz w:val="24"/>
+          <w:szCs w:val="28"/>
+        </w:rPr>
+      </w:pPr>
+    </w:p>
+    <w:p>
+      <w:pPr>
+        <w:pStyle w:val="ListParagraph"/>
+        <w:tabs>
+          <w:tab w:val="left" w:pos="1080"/>
+          <w:tab w:val="center" w:pos="4873"/>
+        </w:tabs>
+        <w:rPr>
+          <w:sz w:val="24"/>
+          <w:szCs w:val="28"/>
+        </w:rPr>
+      </w:pPr>
+      <w:r>
+        <w:rPr>
+          <w:sz w:val="24"/>
+          <w:szCs w:val="28"/>
+        </w:rPr>
+        <w:t>UPDATE emp_view set department= "Marketing",salary = 70000 WHERE employee_id =5;</w:t>
+      </w:r>
+    </w:p>
+    <w:p>
+      <w:pPr>
+        <w:pStyle w:val="ListParagraph"/>
+        <w:tabs>
+          <w:tab w:val="left" w:pos="1080"/>
+          <w:tab w:val="center" w:pos="4873"/>
+        </w:tabs>
+        <w:rPr>
+          <w:sz w:val="24"/>
+          <w:szCs w:val="28"/>
+        </w:rPr>
+      </w:pPr>
+    </w:p>
+    <w:p>
+      <w:pPr>
+        <w:pStyle w:val="ListParagraph"/>
+        <w:tabs>
+          <w:tab w:val="left" w:pos="1080"/>
+          <w:tab w:val="center" w:pos="4873"/>
+        </w:tabs>
+        <w:rPr>
+          <w:sz w:val="24"/>
+          <w:szCs w:val="28"/>
+        </w:rPr>
+      </w:pPr>
+      <w:r>
+        <w:rPr>
+          <w:sz w:val="24"/>
+          <w:szCs w:val="28"/>
+        </w:rPr>
+        <w:t>Deleti Query</w:t>
+      </w:r>
+      <w:r>
+        <w:rPr>
+          <w:sz w:val="24"/>
+          <w:szCs w:val="28"/>
+        </w:rPr>
+        <w:sym w:font="Wingdings" w:char="F0E8"/>
+      </w:r>
+      <w:r>
+        <w:rPr>
+          <w:sz w:val="24"/>
+          <w:szCs w:val="28"/>
+        </w:rPr>
+        <w:sym w:font="Wingdings" w:char="F0E8"/>
+      </w:r>
+    </w:p>
+    <w:p>
+      <w:pPr>
+        <w:pStyle w:val="ListParagraph"/>
+        <w:tabs>
+          <w:tab w:val="left" w:pos="1080"/>
+          <w:tab w:val="center" w:pos="4873"/>
+        </w:tabs>
+        <w:rPr>
+          <w:sz w:val="24"/>
+          <w:szCs w:val="28"/>
+        </w:rPr>
+      </w:pPr>
+      <w:bookmarkStart w:id="0" w:name="_GoBack"/>
+      <w:r>
+        <w:rPr>
+          <w:sz w:val="24"/>
+          <w:szCs w:val="28"/>
+        </w:rPr>
+        <w:t>DELETE FROM employee  WHERE employee_id IN(SELECT employee_id FROM emp_above_30 WHERE age&gt;50)</w:t>
+      </w:r>
+    </w:p>
+    <w:bookmarkEnd w:id="0"/>
+    <w:p>
+      <w:pPr>
+        <w:pStyle w:val="ListParagraph"/>
+        <w:tabs>
+          <w:tab w:val="left" w:pos="1080"/>
+          <w:tab w:val="center" w:pos="4873"/>
+        </w:tabs>
+        <w:rPr>
+          <w:sz w:val="24"/>
+          <w:szCs w:val="28"/>
+        </w:rPr>
+      </w:pPr>
+    </w:p>
+    <w:p>
+      <w:pPr>
+        <w:tabs>
+          <w:tab w:val="left" w:pos="1080"/>
+          <w:tab w:val="center" w:pos="4873"/>
+        </w:tabs>
+        <w:rPr>
+          <w:sz w:val="24"/>
+          <w:szCs w:val="28"/>
+        </w:rPr>
+      </w:pPr>
     </w:p>
     <w:sectPr>
       <w:pgSz w:w="11906" w:h="16838"/>
@@ -7806,7 +8722,7 @@
         <v:path o:extrusionok="f" gradientshapeok="t" o:connecttype="rect"/>
         <o:lock v:ext="edit" aspectratio="t"/>
       </v:shapetype>
-      <v:shape id="_x0000_i1037" type="#_x0000_t75" style="width:11.65pt;height:11.65pt" o:bullet="t">
+      <v:shape id="_x0000_i1035" type="#_x0000_t75" style="width:11.65pt;height:11.65pt" o:bullet="t">
         <v:imagedata r:id="rId1" o:title="mso9037"/>
       </v:shape>
     </w:pict>
@@ -8076,7 +8992,7 @@
   <w:abstractNum w:abstractNumId="2">
     <w:nsid w:val="1C187CFB"/>
     <w:multiLevelType w:val="hybridMultilevel"/>
-    <w:tmpl w:val="9DCC0246"/>
+    <w:tmpl w:val="715C784E"/>
     <w:lvl w:ilvl="0" w:tplc="40090001">
       <w:start w:val="1"/>
       <w:numFmt w:val="bullet"/>
@@ -11334,6 +12250,19 @@
     <w:uiPriority w:val="99"/>
     <w:rsid w:val="00780195"/>
   </w:style>
+  <w:style w:type="character" w:styleId="HTMLCode">
+    <w:name w:val="HTML Code"/>
+    <w:basedOn w:val="DefaultParagraphFont"/>
+    <w:uiPriority w:val="99"/>
+    <w:semiHidden/>
+    <w:unhideWhenUsed/>
+    <w:rsid w:val="00A542DF"/>
+    <w:rPr>
+      <w:rFonts w:ascii="Courier New" w:eastAsia="Times New Roman" w:hAnsi="Courier New" w:cs="Courier New"/>
+      <w:sz w:val="20"/>
+      <w:szCs w:val="20"/>
+    </w:rPr>
+  </w:style>
 </w:styles>
 </file>
 
@@ -11603,7 +12532,7 @@
 </file>
 
 <file path=customXml/itemProps1.xml><?xml version="1.0" encoding="utf-8"?>
-<ds:datastoreItem xmlns:ds="http://schemas.openxmlformats.org/officeDocument/2006/customXml" ds:itemID="{CC19B60C-30F8-4E2C-AE0F-CACE5813869B}">
+<ds:datastoreItem xmlns:ds="http://schemas.openxmlformats.org/officeDocument/2006/customXml" ds:itemID="{4F1A27F5-127B-4CB2-8749-4372F90692FF}">
   <ds:schemaRefs>
     <ds:schemaRef ds:uri="http://schemas.openxmlformats.org/officeDocument/2006/bibliography"/>
   </ds:schemaRefs>

</xml_diff>